<commit_message>
Dorobić diagramy BPMN i napisać o bazie danych, wtedy zostanie juz tylko prezentacja strony
</commit_message>
<xml_diff>
--- a/Praca_inzynierska.docx
+++ b/Praca_inzynierska.docx
@@ -443,7 +443,7 @@
         <w:rPr>
           <w:noProof/>
         </w:rPr>
-        <w:instrText xml:space="preserve"> PAGEREF _Toc93771336 \h </w:instrText>
+        <w:instrText xml:space="preserve"> PAGEREF _Toc94704060 \h </w:instrText>
       </w:r>
       <w:r>
         <w:rPr>
@@ -507,7 +507,7 @@
         <w:rPr>
           <w:noProof/>
         </w:rPr>
-        <w:instrText xml:space="preserve"> PAGEREF _Toc93771337 \h </w:instrText>
+        <w:instrText xml:space="preserve"> PAGEREF _Toc94704061 \h </w:instrText>
       </w:r>
       <w:r>
         <w:rPr>
@@ -571,7 +571,7 @@
         <w:rPr>
           <w:noProof/>
         </w:rPr>
-        <w:instrText xml:space="preserve"> PAGEREF _Toc93771338 \h </w:instrText>
+        <w:instrText xml:space="preserve"> PAGEREF _Toc94704062 \h </w:instrText>
       </w:r>
       <w:r>
         <w:rPr>
@@ -635,7 +635,7 @@
         <w:rPr>
           <w:noProof/>
         </w:rPr>
-        <w:instrText xml:space="preserve"> PAGEREF _Toc93771339 \h </w:instrText>
+        <w:instrText xml:space="preserve"> PAGEREF _Toc94704063 \h </w:instrText>
       </w:r>
       <w:r>
         <w:rPr>
@@ -698,7 +698,7 @@
         <w:rPr>
           <w:noProof/>
         </w:rPr>
-        <w:instrText xml:space="preserve"> PAGEREF _Toc93771340 \h </w:instrText>
+        <w:instrText xml:space="preserve"> PAGEREF _Toc94704064 \h </w:instrText>
       </w:r>
       <w:r>
         <w:rPr>
@@ -761,7 +761,7 @@
         <w:rPr>
           <w:noProof/>
         </w:rPr>
-        <w:instrText xml:space="preserve"> PAGEREF _Toc93771341 \h </w:instrText>
+        <w:instrText xml:space="preserve"> PAGEREF _Toc94704065 \h </w:instrText>
       </w:r>
       <w:r>
         <w:rPr>
@@ -824,7 +824,7 @@
         <w:rPr>
           <w:noProof/>
         </w:rPr>
-        <w:instrText xml:space="preserve"> PAGEREF _Toc93771342 \h </w:instrText>
+        <w:instrText xml:space="preserve"> PAGEREF _Toc94704066 \h </w:instrText>
       </w:r>
       <w:r>
         <w:rPr>
@@ -887,7 +887,7 @@
         <w:rPr>
           <w:noProof/>
         </w:rPr>
-        <w:instrText xml:space="preserve"> PAGEREF _Toc93771343 \h </w:instrText>
+        <w:instrText xml:space="preserve"> PAGEREF _Toc94704067 \h </w:instrText>
       </w:r>
       <w:r>
         <w:rPr>
@@ -951,7 +951,7 @@
         <w:rPr>
           <w:noProof/>
         </w:rPr>
-        <w:instrText xml:space="preserve"> PAGEREF _Toc93771344 \h </w:instrText>
+        <w:instrText xml:space="preserve"> PAGEREF _Toc94704068 \h </w:instrText>
       </w:r>
       <w:r>
         <w:rPr>
@@ -1014,7 +1014,7 @@
         <w:rPr>
           <w:noProof/>
         </w:rPr>
-        <w:instrText xml:space="preserve"> PAGEREF _Toc93771345 \h </w:instrText>
+        <w:instrText xml:space="preserve"> PAGEREF _Toc94704069 \h </w:instrText>
       </w:r>
       <w:r>
         <w:rPr>
@@ -1077,7 +1077,7 @@
         <w:rPr>
           <w:noProof/>
         </w:rPr>
-        <w:instrText xml:space="preserve"> PAGEREF _Toc93771346 \h </w:instrText>
+        <w:instrText xml:space="preserve"> PAGEREF _Toc94704070 \h </w:instrText>
       </w:r>
       <w:r>
         <w:rPr>
@@ -1140,7 +1140,7 @@
         <w:rPr>
           <w:noProof/>
         </w:rPr>
-        <w:instrText xml:space="preserve"> PAGEREF _Toc93771347 \h </w:instrText>
+        <w:instrText xml:space="preserve"> PAGEREF _Toc94704071 \h </w:instrText>
       </w:r>
       <w:r>
         <w:rPr>
@@ -1204,7 +1204,7 @@
         <w:rPr>
           <w:noProof/>
         </w:rPr>
-        <w:instrText xml:space="preserve"> PAGEREF _Toc93771348 \h </w:instrText>
+        <w:instrText xml:space="preserve"> PAGEREF _Toc94704072 \h </w:instrText>
       </w:r>
       <w:r>
         <w:rPr>
@@ -1249,7 +1249,7 @@
         <w:rPr>
           <w:noProof/>
         </w:rPr>
-        <w:t>4.1. Uzasadnienie wyboru architektury</w:t>
+        <w:t>4.1. Uzasadnienie wyboru architektury internetowej</w:t>
       </w:r>
       <w:r>
         <w:rPr>
@@ -1267,7 +1267,7 @@
         <w:rPr>
           <w:noProof/>
         </w:rPr>
-        <w:instrText xml:space="preserve"> PAGEREF _Toc93771349 \h </w:instrText>
+        <w:instrText xml:space="preserve"> PAGEREF _Toc94704073 \h </w:instrText>
       </w:r>
       <w:r>
         <w:rPr>
@@ -1330,7 +1330,7 @@
         <w:rPr>
           <w:noProof/>
         </w:rPr>
-        <w:instrText xml:space="preserve"> PAGEREF _Toc93771350 \h </w:instrText>
+        <w:instrText xml:space="preserve"> PAGEREF _Toc94704074 \h </w:instrText>
       </w:r>
       <w:r>
         <w:rPr>
@@ -1392,7 +1392,7 @@
         <w:rPr>
           <w:noProof/>
         </w:rPr>
-        <w:instrText xml:space="preserve"> PAGEREF _Toc93771351 \h </w:instrText>
+        <w:instrText xml:space="preserve"> PAGEREF _Toc94704075 \h </w:instrText>
       </w:r>
       <w:r>
         <w:rPr>
@@ -1409,7 +1409,7 @@
         <w:rPr>
           <w:noProof/>
         </w:rPr>
-        <w:t>16</w:t>
+        <w:t>17</w:t>
       </w:r>
       <w:r>
         <w:rPr>
@@ -1454,7 +1454,7 @@
         <w:rPr>
           <w:noProof/>
         </w:rPr>
-        <w:instrText xml:space="preserve"> PAGEREF _Toc93771352 \h </w:instrText>
+        <w:instrText xml:space="preserve"> PAGEREF _Toc94704076 \h </w:instrText>
       </w:r>
       <w:r>
         <w:rPr>
@@ -1471,7 +1471,7 @@
         <w:rPr>
           <w:noProof/>
         </w:rPr>
-        <w:t>16</w:t>
+        <w:t>17</w:t>
       </w:r>
       <w:r>
         <w:rPr>
@@ -1516,7 +1516,7 @@
         <w:rPr>
           <w:noProof/>
         </w:rPr>
-        <w:instrText xml:space="preserve"> PAGEREF _Toc93771353 \h </w:instrText>
+        <w:instrText xml:space="preserve"> PAGEREF _Toc94704077 \h </w:instrText>
       </w:r>
       <w:r>
         <w:rPr>
@@ -1533,7 +1533,7 @@
         <w:rPr>
           <w:noProof/>
         </w:rPr>
-        <w:t>16</w:t>
+        <w:t>18</w:t>
       </w:r>
       <w:r>
         <w:rPr>
@@ -1578,7 +1578,7 @@
         <w:rPr>
           <w:noProof/>
         </w:rPr>
-        <w:instrText xml:space="preserve"> PAGEREF _Toc93771354 \h </w:instrText>
+        <w:instrText xml:space="preserve"> PAGEREF _Toc94704078 \h </w:instrText>
       </w:r>
       <w:r>
         <w:rPr>
@@ -1595,7 +1595,7 @@
         <w:rPr>
           <w:noProof/>
         </w:rPr>
-        <w:t>16</w:t>
+        <w:t>21</w:t>
       </w:r>
       <w:r>
         <w:rPr>
@@ -1642,7 +1642,7 @@
         <w:rPr>
           <w:noProof/>
         </w:rPr>
-        <w:instrText xml:space="preserve"> PAGEREF _Toc93771355 \h </w:instrText>
+        <w:instrText xml:space="preserve"> PAGEREF _Toc94704079 \h </w:instrText>
       </w:r>
       <w:r>
         <w:rPr>
@@ -1659,7 +1659,7 @@
         <w:rPr>
           <w:noProof/>
         </w:rPr>
-        <w:t>17</w:t>
+        <w:t>27</w:t>
       </w:r>
       <w:r>
         <w:rPr>
@@ -1705,7 +1705,7 @@
         <w:rPr>
           <w:noProof/>
         </w:rPr>
-        <w:instrText xml:space="preserve"> PAGEREF _Toc93771356 \h </w:instrText>
+        <w:instrText xml:space="preserve"> PAGEREF _Toc94704080 \h </w:instrText>
       </w:r>
       <w:r>
         <w:rPr>
@@ -1722,7 +1722,7 @@
         <w:rPr>
           <w:noProof/>
         </w:rPr>
-        <w:t>17</w:t>
+        <w:t>27</w:t>
       </w:r>
       <w:r>
         <w:rPr>
@@ -1767,7 +1767,7 @@
         <w:rPr>
           <w:noProof/>
         </w:rPr>
-        <w:instrText xml:space="preserve"> PAGEREF _Toc93771357 \h </w:instrText>
+        <w:instrText xml:space="preserve"> PAGEREF _Toc94704081 \h </w:instrText>
       </w:r>
       <w:r>
         <w:rPr>
@@ -1784,7 +1784,7 @@
         <w:rPr>
           <w:noProof/>
         </w:rPr>
-        <w:t>17</w:t>
+        <w:t>27</w:t>
       </w:r>
       <w:r>
         <w:rPr>
@@ -1829,7 +1829,7 @@
         <w:rPr>
           <w:noProof/>
         </w:rPr>
-        <w:instrText xml:space="preserve"> PAGEREF _Toc93771358 \h </w:instrText>
+        <w:instrText xml:space="preserve"> PAGEREF _Toc94704082 \h </w:instrText>
       </w:r>
       <w:r>
         <w:rPr>
@@ -1846,7 +1846,7 @@
         <w:rPr>
           <w:noProof/>
         </w:rPr>
-        <w:t>17</w:t>
+        <w:t>27</w:t>
       </w:r>
       <w:r>
         <w:rPr>
@@ -1891,7 +1891,7 @@
         <w:rPr>
           <w:noProof/>
         </w:rPr>
-        <w:instrText xml:space="preserve"> PAGEREF _Toc93771359 \h </w:instrText>
+        <w:instrText xml:space="preserve"> PAGEREF _Toc94704083 \h </w:instrText>
       </w:r>
       <w:r>
         <w:rPr>
@@ -1908,7 +1908,7 @@
         <w:rPr>
           <w:noProof/>
         </w:rPr>
-        <w:t>17</w:t>
+        <w:t>27</w:t>
       </w:r>
       <w:r>
         <w:rPr>
@@ -1954,7 +1954,7 @@
         <w:rPr>
           <w:noProof/>
         </w:rPr>
-        <w:instrText xml:space="preserve"> PAGEREF _Toc93771360 \h </w:instrText>
+        <w:instrText xml:space="preserve"> PAGEREF _Toc94704084 \h </w:instrText>
       </w:r>
       <w:r>
         <w:rPr>
@@ -1971,7 +1971,7 @@
         <w:rPr>
           <w:noProof/>
         </w:rPr>
-        <w:t>17</w:t>
+        <w:t>27</w:t>
       </w:r>
       <w:r>
         <w:rPr>
@@ -2016,7 +2016,7 @@
         <w:rPr>
           <w:noProof/>
         </w:rPr>
-        <w:instrText xml:space="preserve"> PAGEREF _Toc93771361 \h </w:instrText>
+        <w:instrText xml:space="preserve"> PAGEREF _Toc94704085 \h </w:instrText>
       </w:r>
       <w:r>
         <w:rPr>
@@ -2033,7 +2033,7 @@
         <w:rPr>
           <w:noProof/>
         </w:rPr>
-        <w:t>17</w:t>
+        <w:t>27</w:t>
       </w:r>
       <w:r>
         <w:rPr>
@@ -2078,7 +2078,7 @@
         <w:rPr>
           <w:noProof/>
         </w:rPr>
-        <w:instrText xml:space="preserve"> PAGEREF _Toc93771362 \h </w:instrText>
+        <w:instrText xml:space="preserve"> PAGEREF _Toc94704086 \h </w:instrText>
       </w:r>
       <w:r>
         <w:rPr>
@@ -2095,7 +2095,7 @@
         <w:rPr>
           <w:noProof/>
         </w:rPr>
-        <w:t>17</w:t>
+        <w:t>27</w:t>
       </w:r>
       <w:r>
         <w:rPr>
@@ -2141,7 +2141,7 @@
         <w:rPr>
           <w:noProof/>
         </w:rPr>
-        <w:instrText xml:space="preserve"> PAGEREF _Toc93771363 \h </w:instrText>
+        <w:instrText xml:space="preserve"> PAGEREF _Toc94704087 \h </w:instrText>
       </w:r>
       <w:r>
         <w:rPr>
@@ -2158,7 +2158,7 @@
         <w:rPr>
           <w:noProof/>
         </w:rPr>
-        <w:t>17</w:t>
+        <w:t>28</w:t>
       </w:r>
       <w:r>
         <w:rPr>
@@ -2203,7 +2203,7 @@
         <w:rPr>
           <w:noProof/>
         </w:rPr>
-        <w:instrText xml:space="preserve"> PAGEREF _Toc93771364 \h </w:instrText>
+        <w:instrText xml:space="preserve"> PAGEREF _Toc94704088 \h </w:instrText>
       </w:r>
       <w:r>
         <w:rPr>
@@ -2220,7 +2220,7 @@
         <w:rPr>
           <w:noProof/>
         </w:rPr>
-        <w:t>17</w:t>
+        <w:t>28</w:t>
       </w:r>
       <w:r>
         <w:rPr>
@@ -2265,7 +2265,7 @@
         <w:rPr>
           <w:noProof/>
         </w:rPr>
-        <w:instrText xml:space="preserve"> PAGEREF _Toc93771365 \h </w:instrText>
+        <w:instrText xml:space="preserve"> PAGEREF _Toc94704089 \h </w:instrText>
       </w:r>
       <w:r>
         <w:rPr>
@@ -2282,7 +2282,7 @@
         <w:rPr>
           <w:noProof/>
         </w:rPr>
-        <w:t>17</w:t>
+        <w:t>29</w:t>
       </w:r>
       <w:r>
         <w:rPr>
@@ -2327,7 +2327,7 @@
         <w:rPr>
           <w:noProof/>
         </w:rPr>
-        <w:instrText xml:space="preserve"> PAGEREF _Toc93771366 \h </w:instrText>
+        <w:instrText xml:space="preserve"> PAGEREF _Toc94704090 \h </w:instrText>
       </w:r>
       <w:r>
         <w:rPr>
@@ -2344,7 +2344,7 @@
         <w:rPr>
           <w:noProof/>
         </w:rPr>
-        <w:t>17</w:t>
+        <w:t>29</w:t>
       </w:r>
       <w:r>
         <w:rPr>
@@ -2389,7 +2389,7 @@
         <w:rPr>
           <w:noProof/>
         </w:rPr>
-        <w:instrText xml:space="preserve"> PAGEREF _Toc93771367 \h </w:instrText>
+        <w:instrText xml:space="preserve"> PAGEREF _Toc94704091 \h </w:instrText>
       </w:r>
       <w:r>
         <w:rPr>
@@ -2406,7 +2406,7 @@
         <w:rPr>
           <w:noProof/>
         </w:rPr>
-        <w:t>17</w:t>
+        <w:t>30</w:t>
       </w:r>
       <w:r>
         <w:rPr>
@@ -2453,7 +2453,7 @@
         <w:rPr>
           <w:noProof/>
         </w:rPr>
-        <w:instrText xml:space="preserve"> PAGEREF _Toc93771368 \h </w:instrText>
+        <w:instrText xml:space="preserve"> PAGEREF _Toc94704092 \h </w:instrText>
       </w:r>
       <w:r>
         <w:rPr>
@@ -2470,7 +2470,7 @@
         <w:rPr>
           <w:noProof/>
         </w:rPr>
-        <w:t>17</w:t>
+        <w:t>30</w:t>
       </w:r>
       <w:r>
         <w:rPr>
@@ -2515,7 +2515,7 @@
         <w:rPr>
           <w:noProof/>
         </w:rPr>
-        <w:instrText xml:space="preserve"> PAGEREF _Toc93771369 \h </w:instrText>
+        <w:instrText xml:space="preserve"> PAGEREF _Toc94704093 \h </w:instrText>
       </w:r>
       <w:r>
         <w:rPr>
@@ -2532,7 +2532,7 @@
         <w:rPr>
           <w:noProof/>
         </w:rPr>
-        <w:t>17</w:t>
+        <w:t>30</w:t>
       </w:r>
       <w:r>
         <w:rPr>
@@ -2577,7 +2577,7 @@
         <w:rPr>
           <w:noProof/>
         </w:rPr>
-        <w:instrText xml:space="preserve"> PAGEREF _Toc93771370 \h </w:instrText>
+        <w:instrText xml:space="preserve"> PAGEREF _Toc94704094 \h </w:instrText>
       </w:r>
       <w:r>
         <w:rPr>
@@ -2594,7 +2594,7 @@
         <w:rPr>
           <w:noProof/>
         </w:rPr>
-        <w:t>17</w:t>
+        <w:t>30</w:t>
       </w:r>
       <w:r>
         <w:rPr>
@@ -2641,7 +2641,7 @@
         <w:rPr>
           <w:noProof/>
         </w:rPr>
-        <w:instrText xml:space="preserve"> PAGEREF _Toc93771371 \h </w:instrText>
+        <w:instrText xml:space="preserve"> PAGEREF _Toc94704095 \h </w:instrText>
       </w:r>
       <w:r>
         <w:rPr>
@@ -2658,7 +2658,7 @@
         <w:rPr>
           <w:noProof/>
         </w:rPr>
-        <w:t>18</w:t>
+        <w:t>31</w:t>
       </w:r>
       <w:r>
         <w:rPr>
@@ -2704,7 +2704,7 @@
         <w:rPr>
           <w:noProof/>
         </w:rPr>
-        <w:instrText xml:space="preserve"> PAGEREF _Toc93771372 \h </w:instrText>
+        <w:instrText xml:space="preserve"> PAGEREF _Toc94704096 \h </w:instrText>
       </w:r>
       <w:r>
         <w:rPr>
@@ -2721,7 +2721,7 @@
         <w:rPr>
           <w:noProof/>
         </w:rPr>
-        <w:t>18</w:t>
+        <w:t>31</w:t>
       </w:r>
       <w:r>
         <w:rPr>
@@ -2767,7 +2767,7 @@
         <w:rPr>
           <w:noProof/>
         </w:rPr>
-        <w:instrText xml:space="preserve"> PAGEREF _Toc93771373 \h </w:instrText>
+        <w:instrText xml:space="preserve"> PAGEREF _Toc94704097 \h </w:instrText>
       </w:r>
       <w:r>
         <w:rPr>
@@ -2784,7 +2784,7 @@
         <w:rPr>
           <w:noProof/>
         </w:rPr>
-        <w:t>18</w:t>
+        <w:t>31</w:t>
       </w:r>
       <w:r>
         <w:rPr>
@@ -2830,7 +2830,7 @@
         <w:rPr>
           <w:noProof/>
         </w:rPr>
-        <w:instrText xml:space="preserve"> PAGEREF _Toc93771374 \h </w:instrText>
+        <w:instrText xml:space="preserve"> PAGEREF _Toc94704098 \h </w:instrText>
       </w:r>
       <w:r>
         <w:rPr>
@@ -2847,7 +2847,255 @@
         <w:rPr>
           <w:noProof/>
         </w:rPr>
-        <w:t>18</w:t>
+        <w:t>31</w:t>
+      </w:r>
+      <w:r>
+        <w:rPr>
+          <w:noProof/>
+        </w:rPr>
+        <w:fldChar w:fldCharType="end"/>
+      </w:r>
+    </w:p>
+    <w:p>
+      <w:pPr>
+        <w:pStyle w:val="Spistreci3"/>
+        <w:tabs>
+          <w:tab w:val="right" w:leader="dot" w:pos="9061"/>
+        </w:tabs>
+        <w:rPr>
+          <w:rFonts w:asciiTheme="minorHAnsi" w:eastAsiaTheme="minorEastAsia" w:hAnsiTheme="minorHAnsi" w:cstheme="minorBidi"/>
+          <w:noProof/>
+          <w:sz w:val="22"/>
+          <w:szCs w:val="22"/>
+          <w:lang w:eastAsia="pl-PL"/>
+        </w:rPr>
+      </w:pPr>
+      <w:r>
+        <w:rPr>
+          <w:noProof/>
+        </w:rPr>
+        <w:t>6.3.1. Funkcjonalność aplikacji dostępna dla niezalogowanego użytkownika</w:t>
+      </w:r>
+      <w:r>
+        <w:rPr>
+          <w:noProof/>
+        </w:rPr>
+        <w:tab/>
+      </w:r>
+      <w:r>
+        <w:rPr>
+          <w:noProof/>
+        </w:rPr>
+        <w:fldChar w:fldCharType="begin"/>
+      </w:r>
+      <w:r>
+        <w:rPr>
+          <w:noProof/>
+        </w:rPr>
+        <w:instrText xml:space="preserve"> PAGEREF _Toc94704099 \h </w:instrText>
+      </w:r>
+      <w:r>
+        <w:rPr>
+          <w:noProof/>
+        </w:rPr>
+      </w:r>
+      <w:r>
+        <w:rPr>
+          <w:noProof/>
+        </w:rPr>
+        <w:fldChar w:fldCharType="separate"/>
+      </w:r>
+      <w:r>
+        <w:rPr>
+          <w:noProof/>
+        </w:rPr>
+        <w:t>31</w:t>
+      </w:r>
+      <w:r>
+        <w:rPr>
+          <w:noProof/>
+        </w:rPr>
+        <w:fldChar w:fldCharType="end"/>
+      </w:r>
+    </w:p>
+    <w:p>
+      <w:pPr>
+        <w:pStyle w:val="Spistreci3"/>
+        <w:tabs>
+          <w:tab w:val="right" w:leader="dot" w:pos="9061"/>
+        </w:tabs>
+        <w:rPr>
+          <w:rFonts w:asciiTheme="minorHAnsi" w:eastAsiaTheme="minorEastAsia" w:hAnsiTheme="minorHAnsi" w:cstheme="minorBidi"/>
+          <w:noProof/>
+          <w:sz w:val="22"/>
+          <w:szCs w:val="22"/>
+          <w:lang w:eastAsia="pl-PL"/>
+        </w:rPr>
+      </w:pPr>
+      <w:r>
+        <w:rPr>
+          <w:noProof/>
+        </w:rPr>
+        <w:t>6.3.2. Panel lekarza</w:t>
+      </w:r>
+      <w:r>
+        <w:rPr>
+          <w:noProof/>
+        </w:rPr>
+        <w:tab/>
+      </w:r>
+      <w:r>
+        <w:rPr>
+          <w:noProof/>
+        </w:rPr>
+        <w:fldChar w:fldCharType="begin"/>
+      </w:r>
+      <w:r>
+        <w:rPr>
+          <w:noProof/>
+        </w:rPr>
+        <w:instrText xml:space="preserve"> PAGEREF _Toc94704100 \h </w:instrText>
+      </w:r>
+      <w:r>
+        <w:rPr>
+          <w:noProof/>
+        </w:rPr>
+      </w:r>
+      <w:r>
+        <w:rPr>
+          <w:noProof/>
+        </w:rPr>
+        <w:fldChar w:fldCharType="separate"/>
+      </w:r>
+      <w:r>
+        <w:rPr>
+          <w:noProof/>
+        </w:rPr>
+        <w:t>31</w:t>
+      </w:r>
+      <w:r>
+        <w:rPr>
+          <w:noProof/>
+        </w:rPr>
+        <w:fldChar w:fldCharType="end"/>
+      </w:r>
+    </w:p>
+    <w:p>
+      <w:pPr>
+        <w:pStyle w:val="Spistreci3"/>
+        <w:tabs>
+          <w:tab w:val="right" w:leader="dot" w:pos="9061"/>
+        </w:tabs>
+        <w:rPr>
+          <w:rFonts w:asciiTheme="minorHAnsi" w:eastAsiaTheme="minorEastAsia" w:hAnsiTheme="minorHAnsi" w:cstheme="minorBidi"/>
+          <w:noProof/>
+          <w:sz w:val="22"/>
+          <w:szCs w:val="22"/>
+          <w:lang w:eastAsia="pl-PL"/>
+        </w:rPr>
+      </w:pPr>
+      <w:r>
+        <w:rPr>
+          <w:noProof/>
+        </w:rPr>
+        <w:t>6.3.3. Panel pacjenta</w:t>
+      </w:r>
+      <w:r>
+        <w:rPr>
+          <w:noProof/>
+        </w:rPr>
+        <w:tab/>
+      </w:r>
+      <w:r>
+        <w:rPr>
+          <w:noProof/>
+        </w:rPr>
+        <w:fldChar w:fldCharType="begin"/>
+      </w:r>
+      <w:r>
+        <w:rPr>
+          <w:noProof/>
+        </w:rPr>
+        <w:instrText xml:space="preserve"> PAGEREF _Toc94704101 \h </w:instrText>
+      </w:r>
+      <w:r>
+        <w:rPr>
+          <w:noProof/>
+        </w:rPr>
+      </w:r>
+      <w:r>
+        <w:rPr>
+          <w:noProof/>
+        </w:rPr>
+        <w:fldChar w:fldCharType="separate"/>
+      </w:r>
+      <w:r>
+        <w:rPr>
+          <w:noProof/>
+        </w:rPr>
+        <w:t>31</w:t>
+      </w:r>
+      <w:r>
+        <w:rPr>
+          <w:noProof/>
+        </w:rPr>
+        <w:fldChar w:fldCharType="end"/>
+      </w:r>
+    </w:p>
+    <w:p>
+      <w:pPr>
+        <w:pStyle w:val="Spistreci3"/>
+        <w:tabs>
+          <w:tab w:val="right" w:leader="dot" w:pos="9061"/>
+        </w:tabs>
+        <w:rPr>
+          <w:rFonts w:asciiTheme="minorHAnsi" w:eastAsiaTheme="minorEastAsia" w:hAnsiTheme="minorHAnsi" w:cstheme="minorBidi"/>
+          <w:noProof/>
+          <w:sz w:val="22"/>
+          <w:szCs w:val="22"/>
+          <w:lang w:eastAsia="pl-PL"/>
+        </w:rPr>
+      </w:pPr>
+      <w:r>
+        <w:rPr>
+          <w:noProof/>
+        </w:rPr>
+        <w:t>6.3.4. Panel administratora</w:t>
+      </w:r>
+      <w:r>
+        <w:rPr>
+          <w:noProof/>
+        </w:rPr>
+        <w:tab/>
+      </w:r>
+      <w:r>
+        <w:rPr>
+          <w:noProof/>
+        </w:rPr>
+        <w:fldChar w:fldCharType="begin"/>
+      </w:r>
+      <w:r>
+        <w:rPr>
+          <w:noProof/>
+        </w:rPr>
+        <w:instrText xml:space="preserve"> PAGEREF _Toc94704102 \h </w:instrText>
+      </w:r>
+      <w:r>
+        <w:rPr>
+          <w:noProof/>
+        </w:rPr>
+      </w:r>
+      <w:r>
+        <w:rPr>
+          <w:noProof/>
+        </w:rPr>
+        <w:fldChar w:fldCharType="separate"/>
+      </w:r>
+      <w:r>
+        <w:rPr>
+          <w:noProof/>
+        </w:rPr>
+        <w:t>31</w:t>
       </w:r>
       <w:r>
         <w:rPr>
@@ -2894,7 +3142,7 @@
         <w:rPr>
           <w:noProof/>
         </w:rPr>
-        <w:instrText xml:space="preserve"> PAGEREF _Toc93771375 \h </w:instrText>
+        <w:instrText xml:space="preserve"> PAGEREF _Toc94704103 \h </w:instrText>
       </w:r>
       <w:r>
         <w:rPr>
@@ -2911,7 +3159,7 @@
         <w:rPr>
           <w:noProof/>
         </w:rPr>
-        <w:t>19</w:t>
+        <w:t>32</w:t>
       </w:r>
       <w:r>
         <w:rPr>
@@ -2957,7 +3205,7 @@
         <w:rPr>
           <w:noProof/>
         </w:rPr>
-        <w:instrText xml:space="preserve"> PAGEREF _Toc93771376 \h </w:instrText>
+        <w:instrText xml:space="preserve"> PAGEREF _Toc94704104 \h </w:instrText>
       </w:r>
       <w:r>
         <w:rPr>
@@ -2974,7 +3222,7 @@
         <w:rPr>
           <w:noProof/>
         </w:rPr>
-        <w:t>19</w:t>
+        <w:t>32</w:t>
       </w:r>
       <w:r>
         <w:rPr>
@@ -3020,7 +3268,7 @@
         <w:rPr>
           <w:noProof/>
         </w:rPr>
-        <w:instrText xml:space="preserve"> PAGEREF _Toc93771377 \h </w:instrText>
+        <w:instrText xml:space="preserve"> PAGEREF _Toc94704105 \h </w:instrText>
       </w:r>
       <w:r>
         <w:rPr>
@@ -3037,7 +3285,7 @@
         <w:rPr>
           <w:noProof/>
         </w:rPr>
-        <w:t>19</w:t>
+        <w:t>32</w:t>
       </w:r>
       <w:r>
         <w:rPr>
@@ -3083,7 +3331,7 @@
         <w:rPr>
           <w:noProof/>
         </w:rPr>
-        <w:instrText xml:space="preserve"> PAGEREF _Toc93771378 \h </w:instrText>
+        <w:instrText xml:space="preserve"> PAGEREF _Toc94704106 \h </w:instrText>
       </w:r>
       <w:r>
         <w:rPr>
@@ -3100,7 +3348,7 @@
         <w:rPr>
           <w:noProof/>
         </w:rPr>
-        <w:t>19</w:t>
+        <w:t>32</w:t>
       </w:r>
       <w:r>
         <w:rPr>
@@ -3147,7 +3395,7 @@
         <w:rPr>
           <w:noProof/>
         </w:rPr>
-        <w:instrText xml:space="preserve"> PAGEREF _Toc93771379 \h </w:instrText>
+        <w:instrText xml:space="preserve"> PAGEREF _Toc94704107 \h </w:instrText>
       </w:r>
       <w:r>
         <w:rPr>
@@ -3164,7 +3412,7 @@
         <w:rPr>
           <w:noProof/>
         </w:rPr>
-        <w:t>20</w:t>
+        <w:t>33</w:t>
       </w:r>
       <w:r>
         <w:rPr>
@@ -3211,7 +3459,7 @@
         <w:rPr>
           <w:noProof/>
         </w:rPr>
-        <w:instrText xml:space="preserve"> PAGEREF _Toc93771380 \h </w:instrText>
+        <w:instrText xml:space="preserve"> PAGEREF _Toc94704108 \h </w:instrText>
       </w:r>
       <w:r>
         <w:rPr>
@@ -3228,7 +3476,7 @@
         <w:rPr>
           <w:noProof/>
         </w:rPr>
-        <w:t>21</w:t>
+        <w:t>34</w:t>
       </w:r>
       <w:r>
         <w:rPr>
@@ -3257,7 +3505,7 @@
         </w:numPr>
         <w:ind w:left="397"/>
       </w:pPr>
-      <w:bookmarkStart w:id="0" w:name="_Toc93771336"/>
+      <w:bookmarkStart w:id="0" w:name="_Toc94704060"/>
       <w:r>
         <w:lastRenderedPageBreak/>
         <w:t>Streszczenie</w:t>
@@ -3273,7 +3521,7 @@
         </w:numPr>
         <w:ind w:left="397"/>
       </w:pPr>
-      <w:bookmarkStart w:id="1" w:name="_Toc93771337"/>
+      <w:bookmarkStart w:id="1" w:name="_Toc94704061"/>
       <w:r>
         <w:lastRenderedPageBreak/>
         <w:t>Abstract</w:t>
@@ -3284,7 +3532,7 @@
       <w:pPr>
         <w:pStyle w:val="Nagwek1"/>
       </w:pPr>
-      <w:bookmarkStart w:id="2" w:name="_Toc93771338"/>
+      <w:bookmarkStart w:id="2" w:name="_Toc94704062"/>
       <w:r>
         <w:lastRenderedPageBreak/>
         <w:t>Wstęp</w:t>
@@ -3690,7 +3938,7 @@
         <w:pStyle w:val="Nagwek1"/>
         <w:ind w:firstLine="0"/>
       </w:pPr>
-      <w:bookmarkStart w:id="3" w:name="_Toc93771339"/>
+      <w:bookmarkStart w:id="3" w:name="_Toc94704063"/>
       <w:r>
         <w:lastRenderedPageBreak/>
         <w:t>Cel i zakres pracy</w:t>
@@ -3715,7 +3963,7 @@
       <w:pPr>
         <w:pStyle w:val="Nagwek2"/>
       </w:pPr>
-      <w:bookmarkStart w:id="4" w:name="_Toc93771340"/>
+      <w:bookmarkStart w:id="4" w:name="_Toc94704064"/>
       <w:r>
         <w:t>Cel pracy</w:t>
       </w:r>
@@ -3742,7 +3990,7 @@
       <w:pPr>
         <w:pStyle w:val="Nagwek2"/>
       </w:pPr>
-      <w:bookmarkStart w:id="5" w:name="_Toc93771341"/>
+      <w:bookmarkStart w:id="5" w:name="_Toc94704065"/>
       <w:r>
         <w:t>Zakres pracy</w:t>
       </w:r>
@@ -3841,7 +4089,7 @@
         <w:t>świadczeń zdrowotnych</w:t>
       </w:r>
       <w:r>
-        <w:t xml:space="preserve">, edytowania informacji o wizytach odbywających się bieżącego dnia, a dodatkowo udostępniona im zostanie historia przeprowadzona przez nich </w:t>
+        <w:t xml:space="preserve">, a dodatkowo udostępniona im zostanie historia przeprowadzona przez nich </w:t>
       </w:r>
       <w:r>
         <w:t>badań</w:t>
@@ -3874,7 +4122,7 @@
       <w:pPr>
         <w:pStyle w:val="Nagwek2"/>
       </w:pPr>
-      <w:bookmarkStart w:id="6" w:name="_Toc93771342"/>
+      <w:bookmarkStart w:id="6" w:name="_Toc94704066"/>
       <w:r>
         <w:t>Podział pracy</w:t>
       </w:r>
@@ -3929,51 +4177,25 @@
       <w:r>
         <w:t xml:space="preserve">Tabela </w:t>
       </w:r>
-      <w:r>
-        <w:fldChar w:fldCharType="begin"/>
-      </w:r>
-      <w:r>
-        <w:instrText xml:space="preserve"> STYLEREF 1 \s </w:instrText>
-      </w:r>
-      <w:r>
-        <w:fldChar w:fldCharType="separate"/>
-      </w:r>
-      <w:r>
-        <w:rPr>
-          <w:noProof/>
-        </w:rPr>
-        <w:t>2</w:t>
-      </w:r>
-      <w:r>
-        <w:rPr>
-          <w:noProof/>
-        </w:rPr>
-        <w:fldChar w:fldCharType="end"/>
-      </w:r>
+      <w:fldSimple w:instr=" STYLEREF 1 \s ">
+        <w:r>
+          <w:rPr>
+            <w:noProof/>
+          </w:rPr>
+          <w:t>2</w:t>
+        </w:r>
+      </w:fldSimple>
       <w:r>
         <w:t>.</w:t>
       </w:r>
-      <w:r>
-        <w:fldChar w:fldCharType="begin"/>
-      </w:r>
-      <w:r>
-        <w:instrText xml:space="preserve"> SEQ Tabela \* ARABIC \s 1 </w:instrText>
-      </w:r>
-      <w:r>
-        <w:fldChar w:fldCharType="separate"/>
-      </w:r>
-      <w:r>
-        <w:rPr>
-          <w:noProof/>
-        </w:rPr>
-        <w:t>1</w:t>
-      </w:r>
-      <w:r>
-        <w:rPr>
-          <w:noProof/>
-        </w:rPr>
-        <w:fldChar w:fldCharType="end"/>
-      </w:r>
+      <w:fldSimple w:instr=" SEQ Tabela \* ARABIC \s 1 ">
+        <w:r>
+          <w:rPr>
+            <w:noProof/>
+          </w:rPr>
+          <w:t>1</w:t>
+        </w:r>
+      </w:fldSimple>
       <w:bookmarkEnd w:id="7"/>
       <w:r>
         <w:t>. Podział pracy</w:t>
@@ -4108,7 +4330,7 @@
       <w:pPr>
         <w:pStyle w:val="Nagwek2"/>
       </w:pPr>
-      <w:bookmarkStart w:id="8" w:name="_Toc93771343"/>
+      <w:bookmarkStart w:id="8" w:name="_Toc94704067"/>
       <w:r>
         <w:t>Słownik pojęć</w:t>
       </w:r>
@@ -4171,7 +4393,7 @@
       <w:pPr>
         <w:pStyle w:val="Nagwek1"/>
       </w:pPr>
-      <w:bookmarkStart w:id="9" w:name="_Toc93771344"/>
+      <w:bookmarkStart w:id="9" w:name="_Toc94704068"/>
       <w:r>
         <w:lastRenderedPageBreak/>
         <w:t>Analiza potrzeb rynku</w:t>
@@ -4202,7 +4424,7 @@
       <w:pPr>
         <w:pStyle w:val="Nagwek2"/>
       </w:pPr>
-      <w:bookmarkStart w:id="10" w:name="_Toc93771345"/>
+      <w:bookmarkStart w:id="10" w:name="_Toc94704069"/>
       <w:r>
         <w:t>Sytuacja zastana oraz identyfikacja potrzeb</w:t>
       </w:r>
@@ -4401,7 +4623,7 @@
       <w:pPr>
         <w:pStyle w:val="Nagwek2"/>
       </w:pPr>
-      <w:bookmarkStart w:id="11" w:name="_Toc93771346"/>
+      <w:bookmarkStart w:id="11" w:name="_Toc94704070"/>
       <w:r>
         <w:lastRenderedPageBreak/>
         <w:t>Przegląd systemów do rezerwacji wizyt stomatologicznych</w:t>
@@ -4622,45 +4844,25 @@
       <w:r>
         <w:t xml:space="preserve">Rys. </w:t>
       </w:r>
-      <w:r>
-        <w:fldChar w:fldCharType="begin"/>
-      </w:r>
-      <w:r>
-        <w:instrText xml:space="preserve"> STYLEREF 1 \s </w:instrText>
-      </w:r>
-      <w:r>
-        <w:fldChar w:fldCharType="separate"/>
-      </w:r>
-      <w:r>
-        <w:rPr>
-          <w:noProof/>
-        </w:rPr>
-        <w:t>3</w:t>
-      </w:r>
-      <w:r>
-        <w:fldChar w:fldCharType="end"/>
-      </w:r>
+      <w:fldSimple w:instr=" STYLEREF 1 \s ">
+        <w:r>
+          <w:rPr>
+            <w:noProof/>
+          </w:rPr>
+          <w:t>3</w:t>
+        </w:r>
+      </w:fldSimple>
       <w:r>
         <w:t>.</w:t>
       </w:r>
-      <w:r>
-        <w:fldChar w:fldCharType="begin"/>
-      </w:r>
-      <w:r>
-        <w:instrText xml:space="preserve"> SEQ Rys. \* ARABIC \s 1 </w:instrText>
-      </w:r>
-      <w:r>
-        <w:fldChar w:fldCharType="separate"/>
-      </w:r>
-      <w:r>
-        <w:rPr>
-          <w:noProof/>
-        </w:rPr>
-        <w:t>1</w:t>
-      </w:r>
-      <w:r>
-        <w:fldChar w:fldCharType="end"/>
-      </w:r>
+      <w:fldSimple w:instr=" SEQ Rys. \* ARABIC \s 1 ">
+        <w:r>
+          <w:rPr>
+            <w:noProof/>
+          </w:rPr>
+          <w:t>1</w:t>
+        </w:r>
+      </w:fldSimple>
       <w:bookmarkEnd w:id="12"/>
       <w:r>
         <w:t xml:space="preserve">. </w:t>
@@ -4784,45 +4986,25 @@
       <w:r>
         <w:t xml:space="preserve">Rys. </w:t>
       </w:r>
-      <w:r>
-        <w:fldChar w:fldCharType="begin"/>
-      </w:r>
-      <w:r>
-        <w:instrText xml:space="preserve"> STYLEREF 1 \s </w:instrText>
-      </w:r>
-      <w:r>
-        <w:fldChar w:fldCharType="separate"/>
-      </w:r>
-      <w:r>
-        <w:rPr>
-          <w:noProof/>
-        </w:rPr>
-        <w:t>3</w:t>
-      </w:r>
-      <w:r>
-        <w:fldChar w:fldCharType="end"/>
-      </w:r>
+      <w:fldSimple w:instr=" STYLEREF 1 \s ">
+        <w:r>
+          <w:rPr>
+            <w:noProof/>
+          </w:rPr>
+          <w:t>3</w:t>
+        </w:r>
+      </w:fldSimple>
       <w:r>
         <w:t>.</w:t>
       </w:r>
-      <w:r>
-        <w:fldChar w:fldCharType="begin"/>
-      </w:r>
-      <w:r>
-        <w:instrText xml:space="preserve"> SEQ Rys. \* ARABIC \s 1 </w:instrText>
-      </w:r>
-      <w:r>
-        <w:fldChar w:fldCharType="separate"/>
-      </w:r>
-      <w:r>
-        <w:rPr>
-          <w:noProof/>
-        </w:rPr>
-        <w:t>2</w:t>
-      </w:r>
-      <w:r>
-        <w:fldChar w:fldCharType="end"/>
-      </w:r>
+      <w:fldSimple w:instr=" SEQ Rys. \* ARABIC \s 1 ">
+        <w:r>
+          <w:rPr>
+            <w:noProof/>
+          </w:rPr>
+          <w:t>2</w:t>
+        </w:r>
+      </w:fldSimple>
       <w:bookmarkEnd w:id="13"/>
       <w:r>
         <w:t>. Zdjęcie ekranu formularza rejestracyjnego znajdującego się w popularnym serwisie [</w:t>
@@ -4960,45 +5142,25 @@
       <w:r>
         <w:t xml:space="preserve">Rys. </w:t>
       </w:r>
-      <w:r>
-        <w:fldChar w:fldCharType="begin"/>
-      </w:r>
-      <w:r>
-        <w:instrText xml:space="preserve"> STYLEREF 1 \s </w:instrText>
-      </w:r>
-      <w:r>
-        <w:fldChar w:fldCharType="separate"/>
-      </w:r>
-      <w:r>
-        <w:rPr>
-          <w:noProof/>
-        </w:rPr>
-        <w:t>3</w:t>
-      </w:r>
-      <w:r>
-        <w:fldChar w:fldCharType="end"/>
-      </w:r>
+      <w:fldSimple w:instr=" STYLEREF 1 \s ">
+        <w:r>
+          <w:rPr>
+            <w:noProof/>
+          </w:rPr>
+          <w:t>3</w:t>
+        </w:r>
+      </w:fldSimple>
       <w:r>
         <w:t>.</w:t>
       </w:r>
-      <w:r>
-        <w:fldChar w:fldCharType="begin"/>
-      </w:r>
-      <w:r>
-        <w:instrText xml:space="preserve"> SEQ Rys. \* ARABIC \s 1 </w:instrText>
-      </w:r>
-      <w:r>
-        <w:fldChar w:fldCharType="separate"/>
-      </w:r>
-      <w:r>
-        <w:rPr>
-          <w:noProof/>
-        </w:rPr>
-        <w:t>3</w:t>
-      </w:r>
-      <w:r>
-        <w:fldChar w:fldCharType="end"/>
-      </w:r>
+      <w:fldSimple w:instr=" SEQ Rys. \* ARABIC \s 1 ">
+        <w:r>
+          <w:rPr>
+            <w:noProof/>
+          </w:rPr>
+          <w:t>3</w:t>
+        </w:r>
+      </w:fldSimple>
       <w:bookmarkEnd w:id="14"/>
       <w:r>
         <w:t>. Zdjęcie ekranu panelu służącego do wyszukania oraz późniejszej rezerwacji terminu wizyty</w:t>
@@ -5315,45 +5477,25 @@
       <w:r>
         <w:t xml:space="preserve">Rys. </w:t>
       </w:r>
-      <w:r>
-        <w:fldChar w:fldCharType="begin"/>
-      </w:r>
-      <w:r>
-        <w:instrText xml:space="preserve"> STYLEREF 1 \s </w:instrText>
-      </w:r>
-      <w:r>
-        <w:fldChar w:fldCharType="separate"/>
-      </w:r>
-      <w:r>
-        <w:rPr>
-          <w:noProof/>
-        </w:rPr>
-        <w:t>3</w:t>
-      </w:r>
-      <w:r>
-        <w:fldChar w:fldCharType="end"/>
-      </w:r>
+      <w:fldSimple w:instr=" STYLEREF 1 \s ">
+        <w:r>
+          <w:rPr>
+            <w:noProof/>
+          </w:rPr>
+          <w:t>3</w:t>
+        </w:r>
+      </w:fldSimple>
       <w:r>
         <w:t>.</w:t>
       </w:r>
-      <w:r>
-        <w:fldChar w:fldCharType="begin"/>
-      </w:r>
-      <w:r>
-        <w:instrText xml:space="preserve"> SEQ Rys. \* ARABIC \s 1 </w:instrText>
-      </w:r>
-      <w:r>
-        <w:fldChar w:fldCharType="separate"/>
-      </w:r>
-      <w:r>
-        <w:rPr>
-          <w:noProof/>
-        </w:rPr>
-        <w:t>4</w:t>
-      </w:r>
-      <w:r>
-        <w:fldChar w:fldCharType="end"/>
-      </w:r>
+      <w:fldSimple w:instr=" SEQ Rys. \* ARABIC \s 1 ">
+        <w:r>
+          <w:rPr>
+            <w:noProof/>
+          </w:rPr>
+          <w:t>4</w:t>
+        </w:r>
+      </w:fldSimple>
       <w:bookmarkEnd w:id="15"/>
       <w:r>
         <w:t>. Zdjęcie ekranu przedstawiające test CAPTCHA</w:t>
@@ -5363,7 +5505,7 @@
       <w:pPr>
         <w:pStyle w:val="Nagwek2"/>
       </w:pPr>
-      <w:bookmarkStart w:id="16" w:name="_Toc93771347"/>
+      <w:bookmarkStart w:id="16" w:name="_Toc94704071"/>
       <w:r>
         <w:t>Ograniczenia dostępnych systemów oraz uzasadnienie utworzenia dedykowanego systemu</w:t>
       </w:r>
@@ -5572,45 +5714,25 @@
       <w:r>
         <w:t xml:space="preserve">Rys. </w:t>
       </w:r>
-      <w:r>
-        <w:fldChar w:fldCharType="begin"/>
-      </w:r>
-      <w:r>
-        <w:instrText xml:space="preserve"> STYLEREF 1 \s </w:instrText>
-      </w:r>
-      <w:r>
-        <w:fldChar w:fldCharType="separate"/>
-      </w:r>
-      <w:r>
-        <w:rPr>
-          <w:noProof/>
-        </w:rPr>
-        <w:t>3</w:t>
-      </w:r>
-      <w:r>
-        <w:fldChar w:fldCharType="end"/>
-      </w:r>
+      <w:fldSimple w:instr=" STYLEREF 1 \s ">
+        <w:r>
+          <w:rPr>
+            <w:noProof/>
+          </w:rPr>
+          <w:t>3</w:t>
+        </w:r>
+      </w:fldSimple>
       <w:r>
         <w:t>.</w:t>
       </w:r>
-      <w:r>
-        <w:fldChar w:fldCharType="begin"/>
-      </w:r>
-      <w:r>
-        <w:instrText xml:space="preserve"> SEQ Rys. \* ARABIC \s 1 </w:instrText>
-      </w:r>
-      <w:r>
-        <w:fldChar w:fldCharType="separate"/>
-      </w:r>
-      <w:r>
-        <w:rPr>
-          <w:noProof/>
-        </w:rPr>
-        <w:t>5</w:t>
-      </w:r>
-      <w:r>
-        <w:fldChar w:fldCharType="end"/>
-      </w:r>
+      <w:fldSimple w:instr=" SEQ Rys. \* ARABIC \s 1 ">
+        <w:r>
+          <w:rPr>
+            <w:noProof/>
+          </w:rPr>
+          <w:t>5</w:t>
+        </w:r>
+      </w:fldSimple>
       <w:bookmarkEnd w:id="17"/>
       <w:r>
         <w:t>. Zdjęcie ekranu strony głównej witryny zaprojektowanej przez twórców niniejszego opracowania</w:t>
@@ -5620,7 +5742,7 @@
       <w:pPr>
         <w:pStyle w:val="Nagwek1"/>
       </w:pPr>
-      <w:bookmarkStart w:id="18" w:name="_Toc93771348"/>
+      <w:bookmarkStart w:id="18" w:name="_Toc94704072"/>
       <w:r>
         <w:lastRenderedPageBreak/>
         <w:t>Technologie i narzędzia wykorzystane do budowy systemu</w:t>
@@ -5636,14 +5758,14 @@
       <w:pPr>
         <w:pStyle w:val="Nagwek2"/>
       </w:pPr>
-      <w:bookmarkStart w:id="19" w:name="_Toc93771349"/>
+      <w:bookmarkStart w:id="19" w:name="_Toc94704073"/>
       <w:r>
         <w:t>Uzasadnienie wyboru architektury</w:t>
       </w:r>
+      <w:r>
+        <w:t xml:space="preserve"> internetowej</w:t>
+      </w:r>
       <w:bookmarkEnd w:id="19"/>
-      <w:r>
-        <w:t xml:space="preserve"> internetowej</w:t>
-      </w:r>
     </w:p>
     <w:p>
       <w:r>
@@ -5701,7 +5823,7 @@
       <w:pPr>
         <w:pStyle w:val="Nagwek2"/>
       </w:pPr>
-      <w:bookmarkStart w:id="20" w:name="_Toc93771350"/>
+      <w:bookmarkStart w:id="20" w:name="_Toc94704074"/>
       <w:r>
         <w:t>Stos technologiczny</w:t>
       </w:r>
@@ -5930,45 +6052,25 @@
       <w:r>
         <w:t xml:space="preserve">Rys. </w:t>
       </w:r>
-      <w:r>
-        <w:fldChar w:fldCharType="begin"/>
-      </w:r>
-      <w:r>
-        <w:instrText xml:space="preserve"> STYLEREF 1 \s </w:instrText>
-      </w:r>
-      <w:r>
-        <w:fldChar w:fldCharType="separate"/>
-      </w:r>
-      <w:r>
-        <w:rPr>
-          <w:noProof/>
-        </w:rPr>
-        <w:t>4</w:t>
-      </w:r>
-      <w:r>
-        <w:fldChar w:fldCharType="end"/>
-      </w:r>
+      <w:fldSimple w:instr=" STYLEREF 1 \s ">
+        <w:r>
+          <w:rPr>
+            <w:noProof/>
+          </w:rPr>
+          <w:t>4</w:t>
+        </w:r>
+      </w:fldSimple>
       <w:r>
         <w:t>.</w:t>
       </w:r>
-      <w:r>
-        <w:fldChar w:fldCharType="begin"/>
-      </w:r>
-      <w:r>
-        <w:instrText xml:space="preserve"> SEQ Rys. \* ARABIC \s 1 </w:instrText>
-      </w:r>
-      <w:r>
-        <w:fldChar w:fldCharType="separate"/>
-      </w:r>
-      <w:r>
-        <w:rPr>
-          <w:noProof/>
-        </w:rPr>
-        <w:t>1</w:t>
-      </w:r>
-      <w:r>
-        <w:fldChar w:fldCharType="end"/>
-      </w:r>
+      <w:fldSimple w:instr=" SEQ Rys. \* ARABIC \s 1 ">
+        <w:r>
+          <w:rPr>
+            <w:noProof/>
+          </w:rPr>
+          <w:t>1</w:t>
+        </w:r>
+      </w:fldSimple>
       <w:r>
         <w:t>.</w:t>
       </w:r>
@@ -5983,7 +6085,7 @@
       <w:pPr>
         <w:pStyle w:val="Nagwek3"/>
       </w:pPr>
-      <w:bookmarkStart w:id="21" w:name="_Toc93771351"/>
+      <w:bookmarkStart w:id="21" w:name="_Toc94704075"/>
       <w:r>
         <w:t>Środowisko wytwórcze</w:t>
       </w:r>
@@ -6052,7 +6154,7 @@
       <w:pPr>
         <w:pStyle w:val="Nagwek3"/>
       </w:pPr>
-      <w:bookmarkStart w:id="22" w:name="_Toc93771352"/>
+      <w:bookmarkStart w:id="22" w:name="_Toc94704076"/>
       <w:r>
         <w:t>Baza danych</w:t>
       </w:r>
@@ -6241,7 +6343,7 @@
       <w:pPr>
         <w:pStyle w:val="Nagwek3"/>
       </w:pPr>
-      <w:bookmarkStart w:id="23" w:name="_Toc93771353"/>
+      <w:bookmarkStart w:id="23" w:name="_Toc94704077"/>
       <w:r>
         <w:t>Strona serwera</w:t>
       </w:r>
@@ -7449,7 +7551,7 @@
       <w:pPr>
         <w:pStyle w:val="Nagwek3"/>
       </w:pPr>
-      <w:bookmarkStart w:id="24" w:name="_Toc93771354"/>
+      <w:bookmarkStart w:id="24" w:name="_Toc94704078"/>
       <w:r>
         <w:t>Strona klienta</w:t>
       </w:r>
@@ -7735,45 +7837,25 @@
       <w:r>
         <w:t xml:space="preserve">Rys. </w:t>
       </w:r>
-      <w:r>
-        <w:fldChar w:fldCharType="begin"/>
-      </w:r>
-      <w:r>
-        <w:instrText xml:space="preserve"> STYLEREF 1 \s </w:instrText>
-      </w:r>
-      <w:r>
-        <w:fldChar w:fldCharType="separate"/>
-      </w:r>
-      <w:r>
-        <w:rPr>
-          <w:noProof/>
-        </w:rPr>
-        <w:t>4</w:t>
-      </w:r>
-      <w:r>
-        <w:fldChar w:fldCharType="end"/>
-      </w:r>
+      <w:fldSimple w:instr=" STYLEREF 1 \s ">
+        <w:r>
+          <w:rPr>
+            <w:noProof/>
+          </w:rPr>
+          <w:t>4</w:t>
+        </w:r>
+      </w:fldSimple>
       <w:r>
         <w:t>.</w:t>
       </w:r>
-      <w:r>
-        <w:fldChar w:fldCharType="begin"/>
-      </w:r>
-      <w:r>
-        <w:instrText xml:space="preserve"> SEQ Rys. \* ARABIC \s 1 </w:instrText>
-      </w:r>
-      <w:r>
-        <w:fldChar w:fldCharType="separate"/>
-      </w:r>
-      <w:r>
-        <w:rPr>
-          <w:noProof/>
-        </w:rPr>
-        <w:t>2</w:t>
-      </w:r>
-      <w:r>
-        <w:fldChar w:fldCharType="end"/>
-      </w:r>
+      <w:fldSimple w:instr=" SEQ Rys. \* ARABIC \s 1 ">
+        <w:r>
+          <w:rPr>
+            <w:noProof/>
+          </w:rPr>
+          <w:t>2</w:t>
+        </w:r>
+      </w:fldSimple>
       <w:bookmarkEnd w:id="25"/>
       <w:r>
         <w:t>. Ana</w:t>
@@ -8285,45 +8367,25 @@
       <w:r>
         <w:t xml:space="preserve">Rys. </w:t>
       </w:r>
-      <w:r>
-        <w:fldChar w:fldCharType="begin"/>
-      </w:r>
-      <w:r>
-        <w:instrText xml:space="preserve"> STYLEREF 1 \s </w:instrText>
-      </w:r>
-      <w:r>
-        <w:fldChar w:fldCharType="separate"/>
-      </w:r>
-      <w:r>
-        <w:rPr>
-          <w:noProof/>
-        </w:rPr>
-        <w:t>4</w:t>
-      </w:r>
-      <w:r>
-        <w:fldChar w:fldCharType="end"/>
-      </w:r>
+      <w:fldSimple w:instr=" STYLEREF 1 \s ">
+        <w:r>
+          <w:rPr>
+            <w:noProof/>
+          </w:rPr>
+          <w:t>4</w:t>
+        </w:r>
+      </w:fldSimple>
       <w:r>
         <w:t>.</w:t>
       </w:r>
-      <w:r>
-        <w:fldChar w:fldCharType="begin"/>
-      </w:r>
-      <w:r>
-        <w:instrText xml:space="preserve"> SEQ Rys. \* ARABIC \s 1 </w:instrText>
-      </w:r>
-      <w:r>
-        <w:fldChar w:fldCharType="separate"/>
-      </w:r>
-      <w:r>
-        <w:rPr>
-          <w:noProof/>
-        </w:rPr>
-        <w:t>3</w:t>
-      </w:r>
-      <w:r>
-        <w:fldChar w:fldCharType="end"/>
-      </w:r>
+      <w:fldSimple w:instr=" SEQ Rys. \* ARABIC \s 1 ">
+        <w:r>
+          <w:rPr>
+            <w:noProof/>
+          </w:rPr>
+          <w:t>3</w:t>
+        </w:r>
+      </w:fldSimple>
       <w:bookmarkEnd w:id="26"/>
       <w:r>
         <w:t>. Elementy składowe reguły CSS</w:t>
@@ -8448,45 +8510,25 @@
       <w:r>
         <w:t xml:space="preserve">Rys. </w:t>
       </w:r>
-      <w:r>
-        <w:fldChar w:fldCharType="begin"/>
-      </w:r>
-      <w:r>
-        <w:instrText xml:space="preserve"> STYLEREF 1 \s </w:instrText>
-      </w:r>
-      <w:r>
-        <w:fldChar w:fldCharType="separate"/>
-      </w:r>
-      <w:r>
-        <w:rPr>
-          <w:noProof/>
-        </w:rPr>
-        <w:t>4</w:t>
-      </w:r>
-      <w:r>
-        <w:fldChar w:fldCharType="end"/>
-      </w:r>
+      <w:fldSimple w:instr=" STYLEREF 1 \s ">
+        <w:r>
+          <w:rPr>
+            <w:noProof/>
+          </w:rPr>
+          <w:t>4</w:t>
+        </w:r>
+      </w:fldSimple>
       <w:r>
         <w:t>.</w:t>
       </w:r>
-      <w:r>
-        <w:fldChar w:fldCharType="begin"/>
-      </w:r>
-      <w:r>
-        <w:instrText xml:space="preserve"> SEQ Rys. \* ARABIC \s 1 </w:instrText>
-      </w:r>
-      <w:r>
-        <w:fldChar w:fldCharType="separate"/>
-      </w:r>
-      <w:r>
-        <w:rPr>
-          <w:noProof/>
-        </w:rPr>
-        <w:t>4</w:t>
-      </w:r>
-      <w:r>
-        <w:fldChar w:fldCharType="end"/>
-      </w:r>
+      <w:fldSimple w:instr=" SEQ Rys. \* ARABIC \s 1 ">
+        <w:r>
+          <w:rPr>
+            <w:noProof/>
+          </w:rPr>
+          <w:t>4</w:t>
+        </w:r>
+      </w:fldSimple>
       <w:bookmarkEnd w:id="27"/>
       <w:r>
         <w:t>. Elementy składowe deklaracji CSS</w:t>
@@ -9420,45 +9462,25 @@
       <w:r>
         <w:t xml:space="preserve">Rys. </w:t>
       </w:r>
-      <w:r>
-        <w:fldChar w:fldCharType="begin"/>
-      </w:r>
-      <w:r>
-        <w:instrText xml:space="preserve"> STYLEREF 1 \s </w:instrText>
-      </w:r>
-      <w:r>
-        <w:fldChar w:fldCharType="separate"/>
-      </w:r>
-      <w:r>
-        <w:rPr>
-          <w:noProof/>
-        </w:rPr>
-        <w:t>4</w:t>
-      </w:r>
-      <w:r>
-        <w:fldChar w:fldCharType="end"/>
-      </w:r>
+      <w:fldSimple w:instr=" STYLEREF 1 \s ">
+        <w:r>
+          <w:rPr>
+            <w:noProof/>
+          </w:rPr>
+          <w:t>4</w:t>
+        </w:r>
+      </w:fldSimple>
       <w:r>
         <w:t>.</w:t>
       </w:r>
-      <w:r>
-        <w:fldChar w:fldCharType="begin"/>
-      </w:r>
-      <w:r>
-        <w:instrText xml:space="preserve"> SEQ Rys. \* ARABIC \s 1 </w:instrText>
-      </w:r>
-      <w:r>
-        <w:fldChar w:fldCharType="separate"/>
-      </w:r>
-      <w:r>
-        <w:rPr>
-          <w:noProof/>
-        </w:rPr>
-        <w:t>5</w:t>
-      </w:r>
-      <w:r>
-        <w:fldChar w:fldCharType="end"/>
-      </w:r>
+      <w:fldSimple w:instr=" SEQ Rys. \* ARABIC \s 1 ">
+        <w:r>
+          <w:rPr>
+            <w:noProof/>
+          </w:rPr>
+          <w:t>5</w:t>
+        </w:r>
+      </w:fldSimple>
       <w:bookmarkEnd w:id="28"/>
       <w:r>
         <w:t>.</w:t>
@@ -9486,7 +9508,7 @@
       <w:pPr>
         <w:pStyle w:val="Nagwek1"/>
       </w:pPr>
-      <w:bookmarkStart w:id="30" w:name="_Toc93771355"/>
+      <w:bookmarkStart w:id="30" w:name="_Toc94704079"/>
       <w:r>
         <w:lastRenderedPageBreak/>
         <w:t>Projekt systemu zarządzania wizytami gabinetu stomatologicznego</w:t>
@@ -9497,51 +9519,502 @@
       <w:pPr>
         <w:pStyle w:val="Nagwek2"/>
       </w:pPr>
-      <w:bookmarkStart w:id="31" w:name="_Toc93771356"/>
+      <w:bookmarkStart w:id="31" w:name="_Toc94704080"/>
       <w:r>
         <w:t>Procesy biznesowe</w:t>
       </w:r>
       <w:bookmarkEnd w:id="31"/>
     </w:p>
     <w:p>
+      <w:r>
+        <w:t>Pierwszym etapem projektowania dowolnego systemu komputerowego jest w wielu przypadkach określenie odpowiednich procesów, obiektów oraz aktorów biznesowych.</w:t>
+      </w:r>
+      <w:r>
+        <w:t xml:space="preserve"> </w:t>
+      </w:r>
+      <w:r>
+        <w:t>Zdefiniowanie tych elementów biznesowych pozwala na lepsze zrozumienie zasad funkcjonowania projektowanej aplikacji zarówno osobom technicznym jak i nietechnicznym.</w:t>
+      </w:r>
+    </w:p>
+    <w:p>
       <w:pPr>
         <w:pStyle w:val="Nagwek3"/>
       </w:pPr>
-      <w:bookmarkStart w:id="32" w:name="_Toc93771357"/>
+      <w:bookmarkStart w:id="32" w:name="_Toc94704081"/>
       <w:r>
         <w:t>Obiekty biznesowe</w:t>
       </w:r>
       <w:bookmarkEnd w:id="32"/>
     </w:p>
     <w:p>
+      <w:r>
+        <w:t xml:space="preserve">Obiektem biznesowym, który zawiera najwięcej informacji jest wizyta lekarska. </w:t>
+      </w:r>
+      <w:r>
+        <w:t>Zawiera ona następujące dane:</w:t>
+      </w:r>
+    </w:p>
+    <w:p>
+      <w:pPr>
+        <w:pStyle w:val="Akapitzlist"/>
+        <w:numPr>
+          <w:ilvl w:val="0"/>
+          <w:numId w:val="24"/>
+        </w:numPr>
+      </w:pPr>
+      <w:r>
+        <w:t>n</w:t>
+      </w:r>
+      <w:r>
+        <w:t>azwa specjalizacj</w:t>
+      </w:r>
+      <w:r>
+        <w:t>i w ramach której przeprowadzana jest wizyta</w:t>
+      </w:r>
+      <w:r>
+        <w:t>,</w:t>
+      </w:r>
+    </w:p>
+    <w:p>
+      <w:pPr>
+        <w:pStyle w:val="Akapitzlist"/>
+        <w:numPr>
+          <w:ilvl w:val="0"/>
+          <w:numId w:val="24"/>
+        </w:numPr>
+      </w:pPr>
+      <w:r>
+        <w:t>opis wykonywanego zabiegu</w:t>
+      </w:r>
+      <w:r>
+        <w:t>,</w:t>
+      </w:r>
+    </w:p>
+    <w:p>
+      <w:pPr>
+        <w:pStyle w:val="Akapitzlist"/>
+        <w:numPr>
+          <w:ilvl w:val="0"/>
+          <w:numId w:val="24"/>
+        </w:numPr>
+      </w:pPr>
+      <w:r>
+        <w:t>dane osobowe lekarza przeprowadzającego wizytę</w:t>
+      </w:r>
+      <w:r>
+        <w:t>,</w:t>
+      </w:r>
+    </w:p>
+    <w:p>
+      <w:pPr>
+        <w:pStyle w:val="Akapitzlist"/>
+        <w:numPr>
+          <w:ilvl w:val="0"/>
+          <w:numId w:val="24"/>
+        </w:numPr>
+      </w:pPr>
+      <w:r>
+        <w:t>data i godzina przeprowadzenia wizyty</w:t>
+      </w:r>
+      <w:r>
+        <w:t>,</w:t>
+      </w:r>
+    </w:p>
+    <w:p>
+      <w:pPr>
+        <w:pStyle w:val="Akapitzlist"/>
+        <w:numPr>
+          <w:ilvl w:val="0"/>
+          <w:numId w:val="24"/>
+        </w:numPr>
+      </w:pPr>
+      <w:r>
+        <w:t>dane osobowe oraz kontaktowe pacjenta rezerwującego wizytę</w:t>
+      </w:r>
+      <w:r>
+        <w:t>,</w:t>
+      </w:r>
+    </w:p>
+    <w:p>
+      <w:pPr>
+        <w:pStyle w:val="Akapitzlist"/>
+        <w:numPr>
+          <w:ilvl w:val="0"/>
+          <w:numId w:val="24"/>
+        </w:numPr>
+      </w:pPr>
+      <w:r>
+        <w:t xml:space="preserve">wysokość opłaty </w:t>
+      </w:r>
+      <w:r>
+        <w:t>za wykonany zabieg</w:t>
+      </w:r>
+      <w:r>
+        <w:t>,</w:t>
+      </w:r>
+    </w:p>
+    <w:p>
+      <w:pPr>
+        <w:pStyle w:val="Akapitzlist"/>
+        <w:numPr>
+          <w:ilvl w:val="0"/>
+          <w:numId w:val="24"/>
+        </w:numPr>
+      </w:pPr>
+      <w:r>
+        <w:t xml:space="preserve">status wizyty (zaplanowana lub </w:t>
+      </w:r>
+      <w:r>
+        <w:t>zarchiwizowana</w:t>
+      </w:r>
+      <w:r>
+        <w:t>)</w:t>
+      </w:r>
+      <w:r>
+        <w:t>.</w:t>
+      </w:r>
+    </w:p>
+    <w:p>
+      <w:r>
+        <w:t>Oczywiście powyższe dane pobierane są z informacji zawartych w innych o</w:t>
+      </w:r>
+      <w:r>
+        <w:t>biektach biznesowych przedstawionych poniżej.</w:t>
+      </w:r>
+    </w:p>
+    <w:p>
+      <w:r>
+        <w:t>Użytkownik</w:t>
+      </w:r>
+      <w:r>
+        <w:t xml:space="preserve"> – obiekt ten powinien przechowywać dane</w:t>
+      </w:r>
+      <w:r>
+        <w:t xml:space="preserve"> osobowe oraz dane logowania </w:t>
+      </w:r>
+      <w:r>
+        <w:t>zarejestrowanego użytkownika, niezależnie</w:t>
+      </w:r>
+      <w:r>
+        <w:t xml:space="preserve"> od jego roli w systemie. </w:t>
+      </w:r>
+    </w:p>
+    <w:p>
+      <w:r>
+        <w:t>Specjalizacja</w:t>
+      </w:r>
+      <w:r>
+        <w:t xml:space="preserve"> – obiekt </w:t>
+      </w:r>
+      <w:r>
+        <w:t>zawierający nazwę specjalizacji oraz wszystkie usługi świadczone przez klinikę, będące w jej zakresie</w:t>
+      </w:r>
+      <w:r>
+        <w:t>.</w:t>
+      </w:r>
+    </w:p>
+    <w:p>
+      <w:r>
+        <w:t>Rola w systemie</w:t>
+      </w:r>
+      <w:r>
+        <w:t xml:space="preserve"> – element ten określa rolę jaką pełni dany użytkownik w systemie.</w:t>
+      </w:r>
+    </w:p>
+    <w:p>
+      <w:pPr>
+        <w:tabs>
+          <w:tab w:val="left" w:pos="8373"/>
+        </w:tabs>
+      </w:pPr>
+      <w:r>
+        <w:t>Dyspozycyjność lekarza</w:t>
+      </w:r>
+      <w:r>
+        <w:t xml:space="preserve"> – obiekt, który powinien zawierać dane lekarza, jego specjalizację oraz zakres godzin, w których lekarz wyrazi swoją dyspozycyjność.</w:t>
+      </w:r>
+    </w:p>
+    <w:p>
       <w:pPr>
         <w:pStyle w:val="Nagwek3"/>
       </w:pPr>
-      <w:bookmarkStart w:id="33" w:name="_Toc93771358"/>
+      <w:bookmarkStart w:id="33" w:name="_Toc94704082"/>
       <w:r>
         <w:t>Aktorzy biznesowi</w:t>
       </w:r>
       <w:bookmarkEnd w:id="33"/>
     </w:p>
     <w:p>
+      <w:r>
+        <w:t>W projektowanym systemie informatycznym autorzy aplikacji wyróżnili na etapie projektowania trzech aktorów biznesowych:</w:t>
+      </w:r>
+    </w:p>
+    <w:p>
+      <w:pPr>
+        <w:pStyle w:val="Akapitzlist"/>
+        <w:numPr>
+          <w:ilvl w:val="0"/>
+          <w:numId w:val="26"/>
+        </w:numPr>
+      </w:pPr>
+      <w:r>
+        <w:t>p</w:t>
+      </w:r>
+      <w:r>
+        <w:t>acjenta,</w:t>
+      </w:r>
+    </w:p>
+    <w:p>
+      <w:pPr>
+        <w:pStyle w:val="Akapitzlist"/>
+        <w:numPr>
+          <w:ilvl w:val="0"/>
+          <w:numId w:val="26"/>
+        </w:numPr>
+      </w:pPr>
+      <w:r>
+        <w:t>l</w:t>
+      </w:r>
+      <w:r>
+        <w:t>ekarza,</w:t>
+      </w:r>
+    </w:p>
+    <w:p>
+      <w:pPr>
+        <w:pStyle w:val="Akapitzlist"/>
+        <w:numPr>
+          <w:ilvl w:val="0"/>
+          <w:numId w:val="26"/>
+        </w:numPr>
+      </w:pPr>
+      <w:r>
+        <w:t>a</w:t>
+      </w:r>
+      <w:r>
+        <w:t>dministratora.</w:t>
+      </w:r>
+    </w:p>
+    <w:p>
+      <w:r>
+        <w:lastRenderedPageBreak/>
+        <w:t>Pacjent to osoba korzystają</w:t>
+      </w:r>
+      <w:r>
+        <w:t>ca z systemu rezerwacji wizyt i nie należy on do perso</w:t>
+      </w:r>
+      <w:r>
+        <w:t>nelu kliniki stomatologicznej, lecz wchodzi w interakcję z nią.</w:t>
+      </w:r>
+    </w:p>
+    <w:p>
+      <w:r>
+        <w:t>Lekarz natomiast świadczy specjalistyc</w:t>
+      </w:r>
+      <w:r>
+        <w:t>zne usługi na rzecz przychod</w:t>
+      </w:r>
+      <w:r>
+        <w:t xml:space="preserve">ni. Jednakże </w:t>
+      </w:r>
+      <w:r>
+        <w:t xml:space="preserve">jak powszechnie wiadomo, wielu stomatologów przeprowadza wizyty w wielu gabinetach, </w:t>
+      </w:r>
+      <w:r>
+        <w:t>więc nie można jednoznacznie stwierdzić czy jest on ściśle związany z daną placówką medyczną.</w:t>
+      </w:r>
+    </w:p>
+    <w:p>
+      <w:r>
+        <w:t xml:space="preserve">Administrator to personel pracujący na </w:t>
+      </w:r>
+      <w:r>
+        <w:t>stanowiskach</w:t>
+      </w:r>
+      <w:r>
+        <w:t xml:space="preserve"> rejestratora bądź rejestratorki na recepcji kliniki stomatologicznej.</w:t>
+      </w:r>
+      <w:r>
+        <w:t xml:space="preserve"> Odpowiada on za prawidłowe deklarowanie dyspozycyjności danego lekarza w systemie, a także ma obowiązek rezerwować w systemie wizyty pacjentów.</w:t>
+      </w:r>
+    </w:p>
+    <w:p>
       <w:pPr>
         <w:pStyle w:val="Nagwek3"/>
       </w:pPr>
-      <w:bookmarkStart w:id="34" w:name="_Toc93771359"/>
+      <w:bookmarkStart w:id="34" w:name="_Toc94704083"/>
       <w:r>
         <w:t>Procesy biznesowe</w:t>
       </w:r>
       <w:bookmarkEnd w:id="34"/>
     </w:p>
     <w:p>
+      <w:r>
+        <w:t>Poniższy rysunek</w:t>
+      </w:r>
+      <w:r>
+        <w:t xml:space="preserve"> (</w:t>
+      </w:r>
+      <w:r>
+        <w:fldChar w:fldCharType="begin"/>
+      </w:r>
+      <w:r>
+        <w:instrText xml:space="preserve"> REF _Ref94730022 \h </w:instrText>
+      </w:r>
+      <w:r>
+        <w:fldChar w:fldCharType="separate"/>
+      </w:r>
+      <w:r>
+        <w:t xml:space="preserve">Rys. </w:t>
+      </w:r>
+      <w:r>
+        <w:rPr>
+          <w:noProof/>
+        </w:rPr>
+        <w:t>5</w:t>
+      </w:r>
+      <w:r>
+        <w:t>.</w:t>
+      </w:r>
+      <w:r>
+        <w:rPr>
+          <w:noProof/>
+        </w:rPr>
+        <w:t>1</w:t>
+      </w:r>
+      <w:r>
+        <w:fldChar w:fldCharType="end"/>
+      </w:r>
+      <w:r>
+        <w:t>.)</w:t>
+      </w:r>
+      <w:r>
+        <w:t xml:space="preserve"> przedstawia diagram przypadków użycia projektowanej aplikacji internetowej.</w:t>
+      </w:r>
+      <w:r>
+        <w:t xml:space="preserve"> Uwidocznione są na nim czynnośc</w:t>
+      </w:r>
+      <w:r>
+        <w:t xml:space="preserve">i </w:t>
+      </w:r>
+      <w:r>
+        <w:t>realizowane przez użytkowników systemu o różnych uprawnieniach. Jak widać, najwięcej uprawnień posiada administrator, ponieważ ma możliwość korzystania z funkcjonalności dostępnej lekarzo</w:t>
+      </w:r>
+      <w:r>
+        <w:t>wi i pacjentowi, dodatkowo rozszerzonej o takie procesy jak np. edycja uprawnień użytkowników systemu.</w:t>
+      </w:r>
+    </w:p>
+    <w:p/>
+    <w:p>
+      <w:pPr>
+        <w:keepNext/>
+        <w:ind w:firstLine="0"/>
+        <w:jc w:val="center"/>
+      </w:pPr>
+      <w:r>
+        <w:rPr>
+          <w:noProof/>
+          <w:lang w:eastAsia="pl-PL"/>
+        </w:rPr>
+        <w:drawing>
+          <wp:inline distT="0" distB="0" distL="0" distR="0" wp14:anchorId="656489F3" wp14:editId="7D961C8E">
+            <wp:extent cx="5760000" cy="3150000"/>
+            <wp:effectExtent l="0" t="0" r="0" b="0"/>
+            <wp:docPr id="12" name="Obraz 12"/>
+            <wp:cNvGraphicFramePr>
+              <a:graphicFrameLocks xmlns:a="http://schemas.openxmlformats.org/drawingml/2006/main" noChangeAspect="1"/>
+            </wp:cNvGraphicFramePr>
+            <a:graphic xmlns:a="http://schemas.openxmlformats.org/drawingml/2006/main">
+              <a:graphicData uri="http://schemas.openxmlformats.org/drawingml/2006/picture">
+                <pic:pic xmlns:pic="http://schemas.openxmlformats.org/drawingml/2006/picture">
+                  <pic:nvPicPr>
+                    <pic:cNvPr id="0" name="DiagramPrzypadkowUzycia.jpg"/>
+                    <pic:cNvPicPr/>
+                  </pic:nvPicPr>
+                  <pic:blipFill>
+                    <a:blip r:embed="rId20" cstate="print">
+                      <a:extLst>
+                        <a:ext uri="{28A0092B-C50C-407E-A947-70E740481C1C}">
+                          <a14:useLocalDpi xmlns:a14="http://schemas.microsoft.com/office/drawing/2010/main" val="0"/>
+                        </a:ext>
+                      </a:extLst>
+                    </a:blip>
+                    <a:stretch>
+                      <a:fillRect/>
+                    </a:stretch>
+                  </pic:blipFill>
+                  <pic:spPr>
+                    <a:xfrm>
+                      <a:off x="0" y="0"/>
+                      <a:ext cx="5760000" cy="3150000"/>
+                    </a:xfrm>
+                    <a:prstGeom prst="rect">
+                      <a:avLst/>
+                    </a:prstGeom>
+                  </pic:spPr>
+                </pic:pic>
+              </a:graphicData>
+            </a:graphic>
+          </wp:inline>
+        </w:drawing>
+      </w:r>
+    </w:p>
+    <w:p>
+      <w:pPr>
+        <w:pStyle w:val="Legenda"/>
+      </w:pPr>
+      <w:bookmarkStart w:id="35" w:name="_Ref94730022"/>
+      <w:r>
+        <w:t xml:space="preserve">Rys. </w:t>
+      </w:r>
+      <w:fldSimple w:instr=" STYLEREF 1 \s ">
+        <w:r>
+          <w:rPr>
+            <w:noProof/>
+          </w:rPr>
+          <w:t>5</w:t>
+        </w:r>
+      </w:fldSimple>
+      <w:r>
+        <w:t>.</w:t>
+      </w:r>
+      <w:fldSimple w:instr=" SEQ Rys. \* ARABIC \s 1 ">
+        <w:r>
+          <w:rPr>
+            <w:noProof/>
+          </w:rPr>
+          <w:t>1</w:t>
+        </w:r>
+      </w:fldSimple>
+      <w:bookmarkEnd w:id="35"/>
+      <w:r>
+        <w:t>. Diagram przypadków użycia</w:t>
+      </w:r>
+    </w:p>
+    <w:p>
+      <w:r>
+        <w:rPr>
+          <w:highlight w:val="yellow"/>
+        </w:rPr>
+        <w:t>DIAGRAMY BPMN LOGOWANIA, RE</w:t>
+      </w:r>
+      <w:bookmarkStart w:id="36" w:name="_GoBack"/>
+      <w:bookmarkEnd w:id="36"/>
+      <w:r>
+        <w:rPr>
+          <w:highlight w:val="yellow"/>
+        </w:rPr>
+        <w:t>JESTRACJI ORAZ REZERWACJI WIZYTY</w:t>
+      </w:r>
+    </w:p>
+    <w:p>
       <w:pPr>
         <w:pStyle w:val="Nagwek2"/>
       </w:pPr>
-      <w:bookmarkStart w:id="35" w:name="_Toc93771360"/>
+      <w:bookmarkStart w:id="37" w:name="_Toc94704084"/>
       <w:r>
         <w:t>Specyfikacja wymagań</w:t>
       </w:r>
-      <w:bookmarkEnd w:id="35"/>
+      <w:bookmarkEnd w:id="37"/>
     </w:p>
     <w:p>
       <w:r>
@@ -9564,40 +10037,207 @@
       <w:pPr>
         <w:pStyle w:val="Nagwek3"/>
       </w:pPr>
-      <w:bookmarkStart w:id="36" w:name="_Toc93771361"/>
-      <w:r>
+      <w:bookmarkStart w:id="38" w:name="_Toc94704085"/>
+      <w:r>
+        <w:lastRenderedPageBreak/>
         <w:t>Wymagania funkcjonalne</w:t>
       </w:r>
-      <w:bookmarkEnd w:id="36"/>
-    </w:p>
-    <w:p>
-      <w:r>
-        <w:t>Projektowana przez autorów niniejszego opracowania aplikacja internetowa stanowi system wspomagający pracę gabinetu stomatologicznego. W obrębie tegoż systemu wyróżnione zostały 3 rodzaje użytkowników, z których każdy posiada inne prawa.</w:t>
-      </w:r>
-    </w:p>
-    <w:p>
-      <w:r>
-        <w:t xml:space="preserve">Natomiast użytkownicy niezalogowani, którzy są poza systemem logowania/rejestracji mają dostęp do następujących funkcjonalności oferowanych przez </w:t>
-      </w:r>
-      <w:r>
-        <w:t>statyczne</w:t>
+      <w:bookmarkEnd w:id="38"/>
+    </w:p>
+    <w:p>
+      <w:r>
+        <w:t>Projektowana przez autorów niniejszego opracowania aplikacja internetowa stanowi system wspomagający pr</w:t>
+      </w:r>
+      <w:r>
+        <w:t>acę gabinetu stomatologicznego.</w:t>
+      </w:r>
+      <w:r>
+        <w:t xml:space="preserve"> Według zało</w:t>
+      </w:r>
+      <w:r>
+        <w:t xml:space="preserve">żeń projektowych, </w:t>
+      </w:r>
+      <w:r>
+        <w:t>najważniejszym i głównym elementem systemu powinien być moduł rezerwacji wizyty stomatologicznej.</w:t>
       </w:r>
       <w:r>
         <w:t xml:space="preserve"> </w:t>
       </w:r>
       <w:r>
-        <w:t>elementy aplikacji internetowej.</w:t>
+        <w:t>Tak utworzona wizyta powinna być określona za pomocą następujących informacji:</w:t>
+      </w:r>
+    </w:p>
+    <w:p>
+      <w:pPr>
+        <w:pStyle w:val="Akapitzlist"/>
+        <w:numPr>
+          <w:ilvl w:val="0"/>
+          <w:numId w:val="21"/>
+        </w:numPr>
+      </w:pPr>
+      <w:r>
+        <w:t>rodzaj przeprowadzanego zabiegu,</w:t>
+      </w:r>
+    </w:p>
+    <w:p>
+      <w:pPr>
+        <w:pStyle w:val="Akapitzlist"/>
+        <w:numPr>
+          <w:ilvl w:val="0"/>
+          <w:numId w:val="21"/>
+        </w:numPr>
+      </w:pPr>
+      <w:r>
+        <w:t>l</w:t>
+      </w:r>
+      <w:r>
+        <w:t>ekarz przeprowadzający zabieg</w:t>
+      </w:r>
+      <w:r>
+        <w:t>,</w:t>
+      </w:r>
+    </w:p>
+    <w:p>
+      <w:pPr>
+        <w:pStyle w:val="Akapitzlist"/>
+        <w:numPr>
+          <w:ilvl w:val="0"/>
+          <w:numId w:val="21"/>
+        </w:numPr>
+      </w:pPr>
+      <w:r>
+        <w:t>dane pacjenta,</w:t>
+      </w:r>
+    </w:p>
+    <w:p>
+      <w:pPr>
+        <w:pStyle w:val="Akapitzlist"/>
+        <w:numPr>
+          <w:ilvl w:val="0"/>
+          <w:numId w:val="21"/>
+        </w:numPr>
+      </w:pPr>
+      <w:r>
+        <w:t>data i godzina wizyty</w:t>
+      </w:r>
+      <w:r>
+        <w:t>,</w:t>
+      </w:r>
+    </w:p>
+    <w:p>
+      <w:pPr>
+        <w:pStyle w:val="Akapitzlist"/>
+        <w:numPr>
+          <w:ilvl w:val="0"/>
+          <w:numId w:val="21"/>
+        </w:numPr>
+      </w:pPr>
+      <w:r>
+        <w:t>należność za przeprowadzoną usługę.</w:t>
+      </w:r>
+    </w:p>
+    <w:p>
+      <w:r>
+        <w:t xml:space="preserve">W obrębie </w:t>
+      </w:r>
+      <w:r>
+        <w:t>projektowanego</w:t>
+      </w:r>
+      <w:r>
+        <w:t xml:space="preserve"> systemu wyróżnione zostały 3 rodzaje użytkowników, z k</w:t>
+      </w:r>
+      <w:r>
+        <w:t>tórych każdy posiada inne prawa:</w:t>
+      </w:r>
+    </w:p>
+    <w:p>
+      <w:pPr>
+        <w:pStyle w:val="Akapitzlist"/>
+        <w:numPr>
+          <w:ilvl w:val="0"/>
+          <w:numId w:val="22"/>
+        </w:numPr>
+      </w:pPr>
+      <w:r>
+        <w:t>pacjent,</w:t>
+      </w:r>
+    </w:p>
+    <w:p>
+      <w:pPr>
+        <w:pStyle w:val="Akapitzlist"/>
+        <w:numPr>
+          <w:ilvl w:val="0"/>
+          <w:numId w:val="22"/>
+        </w:numPr>
+      </w:pPr>
+      <w:r>
+        <w:t>lekarz,</w:t>
+      </w:r>
+    </w:p>
+    <w:p>
+      <w:pPr>
+        <w:pStyle w:val="Akapitzlist"/>
+        <w:numPr>
+          <w:ilvl w:val="0"/>
+          <w:numId w:val="22"/>
+        </w:numPr>
+      </w:pPr>
+      <w:r>
+        <w:t>administrator.</w:t>
+      </w:r>
+    </w:p>
+    <w:p>
+      <w:r>
+        <w:t>Każdy zalogowany w systemie użytkownik powinien mieć także możliwość zmiany swoich danych lub usunięcia konta.</w:t>
+      </w:r>
+    </w:p>
+    <w:p>
+      <w:r>
+        <w:t xml:space="preserve">Natomiast </w:t>
+      </w:r>
+      <w:r>
+        <w:t xml:space="preserve">zarówno </w:t>
+      </w:r>
+      <w:r>
+        <w:t>użytkownicy niezalogowani</w:t>
+      </w:r>
+      <w:r>
+        <w:t xml:space="preserve"> jak i zalogowani</w:t>
+      </w:r>
+      <w:r>
+        <w:t xml:space="preserve">, </w:t>
+      </w:r>
+      <w:r>
+        <w:t>powinni mieć</w:t>
+      </w:r>
+      <w:r>
+        <w:t xml:space="preserve"> dostęp do </w:t>
+      </w:r>
+      <w:r>
+        <w:t>statyczn</w:t>
+      </w:r>
+      <w:r>
+        <w:t>ych</w:t>
+      </w:r>
+      <w:r>
+        <w:t xml:space="preserve"> </w:t>
+      </w:r>
+      <w:r>
+        <w:t>modułów</w:t>
+      </w:r>
+      <w:r>
+        <w:t xml:space="preserve"> aplikacji internetowej, które dostarczały będą podstawowych informacji na temat funkcjonowania kliniki.</w:t>
       </w:r>
     </w:p>
     <w:p>
       <w:pPr>
         <w:pStyle w:val="Nagwek3"/>
       </w:pPr>
-      <w:bookmarkStart w:id="37" w:name="_Toc93771362"/>
+      <w:bookmarkStart w:id="39" w:name="_Toc94704086"/>
       <w:r>
         <w:t>Wymagania niefunkcjonalne</w:t>
       </w:r>
-      <w:bookmarkEnd w:id="37"/>
+      <w:bookmarkEnd w:id="39"/>
     </w:p>
     <w:p>
       <w:r>
@@ -9685,6 +10325,7 @@
         </w:numPr>
       </w:pPr>
       <w:r>
+        <w:lastRenderedPageBreak/>
         <w:t>B</w:t>
       </w:r>
       <w:r>
@@ -9715,7 +10356,6 @@
         </w:numPr>
       </w:pPr>
       <w:r>
-        <w:lastRenderedPageBreak/>
         <w:t>U</w:t>
       </w:r>
       <w:r>
@@ -9753,21 +10393,21 @@
       <w:pPr>
         <w:pStyle w:val="Nagwek2"/>
       </w:pPr>
-      <w:bookmarkStart w:id="38" w:name="_Toc93771363"/>
+      <w:bookmarkStart w:id="40" w:name="_Toc94704087"/>
       <w:r>
         <w:t>Analiza wymagań</w:t>
       </w:r>
-      <w:bookmarkEnd w:id="38"/>
+      <w:bookmarkEnd w:id="40"/>
     </w:p>
     <w:p>
       <w:pPr>
         <w:pStyle w:val="Nagwek3"/>
       </w:pPr>
-      <w:bookmarkStart w:id="39" w:name="_Toc93771364"/>
+      <w:bookmarkStart w:id="41" w:name="_Toc94704088"/>
       <w:r>
         <w:t>Statyczne elementy aplikacji</w:t>
       </w:r>
-      <w:bookmarkEnd w:id="39"/>
+      <w:bookmarkEnd w:id="41"/>
     </w:p>
     <w:p>
       <w:r>
@@ -9777,7 +10417,13 @@
         <w:t xml:space="preserve"> powinien</w:t>
       </w:r>
       <w:r>
-        <w:t xml:space="preserve"> ma możliwość bezpośredniego przejścia do formularza rezerwacji wizyty stomatologicznej, może też się zalogować lub przejść do jednej z sekcji opisanych poniżej. Bardzo istotnym elementem</w:t>
+        <w:t xml:space="preserve"> </w:t>
+      </w:r>
+      <w:r>
+        <w:t>mieć</w:t>
+      </w:r>
+      <w:r>
+        <w:t xml:space="preserve"> możliwość bezpośredniego przejścia do formularza rezerwacji wizyty stomatologicznej, może też się zalogować lub przejść do jednej z sekcji opisanych poniżej. Bardzo istotnym elementem</w:t>
       </w:r>
       <w:r>
         <w:t xml:space="preserve"> obecnym na wielu</w:t>
@@ -9928,7 +10574,13 @@
         <w:t xml:space="preserve"> </w:t>
       </w:r>
       <w:r>
-        <w:t>powinna przedstawiać</w:t>
+        <w:t>bę</w:t>
+      </w:r>
+      <w:r>
+        <w:t>dzie docelowo</w:t>
+      </w:r>
+      <w:r>
+        <w:t xml:space="preserve"> przedstawiać</w:t>
       </w:r>
       <w:r>
         <w:t xml:space="preserve"> użytkownikowi </w:t>
@@ -9974,77 +10626,344 @@
     </w:p>
     <w:p>
       <w:r>
+        <w:lastRenderedPageBreak/>
         <w:t>Sekcja „kontakt”</w:t>
       </w:r>
       <w:r>
         <w:t xml:space="preserve"> </w:t>
       </w:r>
       <w:r>
-        <w:t xml:space="preserve"> powinna w przejrzysty sposób dostarczać informacji na temat godzin otwarcia placówki, adresu pod którym przychodnia świadczy swoje usługi, a także dane kontaktowe takie jak e-mail, numer telefonu komórkowego lub domowego. Dodatkowo dobrym rozwiązaniem jest umieszczenie w tej sekcji także formularza kontaktowego.</w:t>
-      </w:r>
-      <w:bookmarkStart w:id="40" w:name="_GoBack"/>
-      <w:bookmarkEnd w:id="40"/>
+        <w:t xml:space="preserve"> </w:t>
+      </w:r>
+      <w:r>
+        <w:t>będzie</w:t>
+      </w:r>
+      <w:r>
+        <w:t xml:space="preserve"> w przejrzysty sposób dostarczać informacji na temat godzin otwarcia placówki, adresu pod którym przychodnia świadczy swoje usługi, a także dane kontaktowe takie jak e-mail, numer telefonu komórkowego lub domowego. Dodatkowo dobrym rozwiązaniem jest umieszczenie w tej sekcji także formularza kontaktowego.</w:t>
+      </w:r>
     </w:p>
     <w:p>
       <w:pPr>
         <w:pStyle w:val="Nagwek3"/>
       </w:pPr>
-      <w:bookmarkStart w:id="41" w:name="_Toc93771365"/>
+      <w:bookmarkStart w:id="42" w:name="_Toc94704089"/>
+      <w:r>
+        <w:t>Panel lekarza</w:t>
+      </w:r>
+      <w:bookmarkEnd w:id="42"/>
+    </w:p>
+    <w:p>
+      <w:r>
+        <w:t>Dostępny po zalogowaniu przez stomatologa panel użytkownika powinie</w:t>
+      </w:r>
+      <w:r>
+        <w:t>n zawierać następujące elementy.</w:t>
+      </w:r>
+    </w:p>
+    <w:p>
+      <w:pPr>
+        <w:pStyle w:val="Akapitzlist"/>
+        <w:numPr>
+          <w:ilvl w:val="0"/>
+          <w:numId w:val="20"/>
+        </w:numPr>
+      </w:pPr>
+      <w:r>
+        <w:t>Grafik – w formie graficznego kalendarza, z którego stomat</w:t>
+      </w:r>
+      <w:r>
+        <w:t>olog może wybrać konkretną datę, po czym na ekranie pojawi się lista wizyt zaplanowana na ten konkretny dzień.</w:t>
+      </w:r>
+      <w:r>
+        <w:t xml:space="preserve"> Z wyświetlonej listy przyszłych wizyt lekarz może wybrać dowolną i przenieść ją do archiwum (wizyt przeszłych) lub </w:t>
+      </w:r>
+      <w:r>
+        <w:t>całkowicie usunąć wizytę z systemu.</w:t>
+      </w:r>
+    </w:p>
+    <w:p>
+      <w:pPr>
+        <w:pStyle w:val="Akapitzlist"/>
+        <w:numPr>
+          <w:ilvl w:val="0"/>
+          <w:numId w:val="20"/>
+        </w:numPr>
+      </w:pPr>
+      <w:r>
+        <w:t>Historia wizyt – sekcja w której w formie listy (z możliwością sortowania według daty, godziny i rodzaju usługi) przechowywane są wizyty oznaczone jako zarchiwizowane. Lekarz powinien mieć możliwość</w:t>
+      </w:r>
+      <w:r>
+        <w:t xml:space="preserve"> usunąć taką wizytę lub przywrócić ją do wizyt bieżących.</w:t>
+      </w:r>
+    </w:p>
+    <w:p>
+      <w:pPr>
+        <w:pStyle w:val="Akapitzlist"/>
+        <w:numPr>
+          <w:ilvl w:val="0"/>
+          <w:numId w:val="20"/>
+        </w:numPr>
+      </w:pPr>
+      <w:r>
+        <w:t xml:space="preserve">Ustawienia – </w:t>
+      </w:r>
+      <w:r>
+        <w:t>panel w którym lekarz ma możliwość zmiany swoich danych takich jak numer telefonu kontaktowego, adresu e-mail, a nawet hasła po pod</w:t>
+      </w:r>
+      <w:r>
+        <w:t xml:space="preserve">aniu swojego poprzedniego </w:t>
+      </w:r>
+      <w:r>
+        <w:t>hasła</w:t>
+      </w:r>
+      <w:r>
+        <w:t xml:space="preserve"> dostępu do systemu.</w:t>
+      </w:r>
+    </w:p>
+    <w:p>
+      <w:pPr>
+        <w:pStyle w:val="Nagwek3"/>
+      </w:pPr>
+      <w:bookmarkStart w:id="43" w:name="_Toc94704090"/>
+      <w:r>
+        <w:t>Panel pacjenta</w:t>
+      </w:r>
+      <w:bookmarkEnd w:id="43"/>
+    </w:p>
+    <w:p>
+      <w:r>
+        <w:t>Użytkownik zalogowany w systemie jako pacjent, powinien mieć możliwość zarezerwowania wizyty</w:t>
+      </w:r>
+      <w:r>
+        <w:t xml:space="preserve"> na konkretny zabieg</w:t>
+      </w:r>
+      <w:r>
+        <w:t xml:space="preserve"> bez konieczności powtórnego wprowadzania swoich danych. </w:t>
+      </w:r>
+      <w:r>
+        <w:t>W takim wypadku d</w:t>
+      </w:r>
+      <w:r>
+        <w:t xml:space="preserve">ane potrzebne do </w:t>
+      </w:r>
+      <w:r>
+        <w:t>utworzenia wizyty</w:t>
+      </w:r>
+      <w:r>
+        <w:t xml:space="preserve"> </w:t>
+      </w:r>
+      <w:r>
+        <w:t>pow</w:t>
+      </w:r>
+      <w:r>
+        <w:t>i</w:t>
+      </w:r>
+      <w:r>
+        <w:t xml:space="preserve">nny być pobierane z </w:t>
+      </w:r>
+      <w:r>
+        <w:t>bazy danych.</w:t>
+      </w:r>
+    </w:p>
+    <w:p>
+      <w:r>
+        <w:t>Istotne jest także zapewnienie pacjentowi dostępu do informacji na temat jego aktualnych (nadchodzących) wizyt oraz do zabiegów ubiegłych (zarchiwizowanych). W sekcji „aktualne wizyty” pacjent ma możliwość usunięcia danej wizyty</w:t>
+      </w:r>
+      <w:r>
+        <w:t>.</w:t>
+      </w:r>
+    </w:p>
+    <w:p>
+      <w:r>
+        <w:t xml:space="preserve">Każdy kuracjusz powinien także mieć możliwość zmiany swoich danych osobowych oraz </w:t>
+      </w:r>
+      <w:r>
+        <w:t>zmiany hasła dostępu do systemu po uprzedniej weryfikacji hasła poprzedniego.</w:t>
+      </w:r>
+      <w:r>
+        <w:t xml:space="preserve"> W tej sekcji powinna znajdować się także najbliższa nadchodząca wizyta, zamówiona przez pacjenta.</w:t>
+      </w:r>
+    </w:p>
+    <w:p>
+      <w:pPr>
+        <w:pStyle w:val="Nagwek3"/>
+      </w:pPr>
+      <w:bookmarkStart w:id="44" w:name="_Toc94704091"/>
+      <w:r>
+        <w:t>Panel administratora</w:t>
+      </w:r>
+      <w:bookmarkEnd w:id="44"/>
+    </w:p>
+    <w:p>
+      <w:r>
+        <w:t xml:space="preserve">Konto z uprawnieniami administratora projektowanego systemu powinno być obsługiwane przez osobę lub osoby pracujące </w:t>
+      </w:r>
+      <w:r>
+        <w:t xml:space="preserve">na </w:t>
+      </w:r>
+      <w:r>
+        <w:t>recepcji.</w:t>
+      </w:r>
+      <w:r>
+        <w:t xml:space="preserve"> </w:t>
+      </w:r>
+      <w:r>
+        <w:t xml:space="preserve">Z poziomu </w:t>
+      </w:r>
+      <w:r>
+        <w:t>tego panelu</w:t>
+      </w:r>
+      <w:r>
+        <w:t xml:space="preserve"> możliwe </w:t>
+      </w:r>
+      <w:r>
+        <w:t>byłoby</w:t>
+      </w:r>
+      <w:r>
+        <w:t xml:space="preserve"> tworzenie wizyt stomatologicznych dla zarejestrowanych oraz niezarejestrowanych </w:t>
+      </w:r>
       <w:r>
         <w:lastRenderedPageBreak/>
-        <w:t>Panel lekarza</w:t>
-      </w:r>
-      <w:bookmarkEnd w:id="41"/>
+        <w:t>użytkowników witryny internetowej.</w:t>
+      </w:r>
+      <w:r>
+        <w:t xml:space="preserve"> </w:t>
+      </w:r>
+      <w:r>
+        <w:t xml:space="preserve">Poprzez takie zaprojektowanie systemu wszystkie </w:t>
+      </w:r>
+      <w:r>
+        <w:t>wyżyty</w:t>
+      </w:r>
+      <w:r>
+        <w:t xml:space="preserve"> odbywające się w klinice </w:t>
+      </w:r>
+      <w:r>
+        <w:t>byłby by</w:t>
+      </w:r>
+      <w:r>
+        <w:t xml:space="preserve"> zawarte w bazie danych (nawet te rejestrowane drogą telefoniczną).</w:t>
+      </w:r>
+      <w:r>
+        <w:t xml:space="preserve"> </w:t>
+      </w:r>
+    </w:p>
+    <w:p>
+      <w:r>
+        <w:t xml:space="preserve">Kolejną funkcjonalnością modułu </w:t>
+      </w:r>
+      <w:r>
+        <w:t>omawianego w bieżącym podrozdziale</w:t>
+      </w:r>
+      <w:r>
+        <w:t xml:space="preserve"> jest wgląd we wszystkie wizyty, zarówno przyszłe jak i zarchiwizowane, </w:t>
+      </w:r>
+      <w:r>
+        <w:t>odbywające</w:t>
+      </w:r>
+      <w:r>
+        <w:t xml:space="preserve"> się w przychodni stomatologicznej.</w:t>
+      </w:r>
+      <w:r>
+        <w:t xml:space="preserve"> </w:t>
+      </w:r>
+      <w:r>
+        <w:t>Administrator powinien mieć także możliwość zmiany statusu wizyty oraz ewentualnego usunięcia jej z systemu.</w:t>
+      </w:r>
+    </w:p>
+    <w:p>
+      <w:r>
+        <w:t xml:space="preserve">Rejestrator lub rejestratorka </w:t>
+      </w:r>
+      <w:r>
+        <w:t xml:space="preserve">medyczna mająca dostęp do </w:t>
+      </w:r>
+      <w:r>
+        <w:t>modułu</w:t>
+      </w:r>
+      <w:r>
+        <w:t xml:space="preserve"> administratora będzie także odpowiedzialna za tworzenie kont</w:t>
+      </w:r>
+      <w:r>
+        <w:t xml:space="preserve"> </w:t>
+      </w:r>
+      <w:r>
+        <w:t xml:space="preserve">stomatologom </w:t>
+      </w:r>
+      <w:r>
+        <w:t xml:space="preserve">oraz ustalanie </w:t>
+      </w:r>
+      <w:r>
+        <w:t>każdemu z nich</w:t>
+      </w:r>
+      <w:r>
+        <w:t xml:space="preserve"> godzin przyjęć w gabinetach.</w:t>
+      </w:r>
+      <w:r>
+        <w:t xml:space="preserve"> </w:t>
+      </w:r>
+      <w:r>
+        <w:t>Taki sposób funkcjonowania systemu odcią</w:t>
+      </w:r>
+      <w:r>
+        <w:t>ży lekarzy specjalistów z</w:t>
+      </w:r>
+      <w:r>
+        <w:t xml:space="preserve"> obowiązku zarządzania swoim grafikiem i pozwoli im w całości skupić się na wykonywanej pracy.</w:t>
+      </w:r>
+    </w:p>
+    <w:p>
+      <w:r>
+        <w:t>Dodatkowo w przypadku ewentualnego poszerzenia</w:t>
+      </w:r>
+      <w:r>
+        <w:t xml:space="preserve"> lub zawężenia</w:t>
+      </w:r>
+      <w:r>
+        <w:t xml:space="preserve"> zakresu usług </w:t>
+      </w:r>
+      <w:r>
+        <w:t xml:space="preserve">świadczonych przez </w:t>
+      </w:r>
+      <w:r>
+        <w:t>przychodni</w:t>
+      </w:r>
+      <w:r>
+        <w:t xml:space="preserve">ę stomatologiczną </w:t>
+      </w:r>
+      <w:r>
+        <w:t>należałoby zapewnić także możliwość zarządzania usługami dostępnymi dla pacjentów korzystających z systemu.</w:t>
+      </w:r>
+    </w:p>
+    <w:p>
+      <w:pPr>
+        <w:pStyle w:val="Nagwek2"/>
+      </w:pPr>
+      <w:bookmarkStart w:id="45" w:name="_Toc94704092"/>
+      <w:r>
+        <w:t>Projekt struktury bazy danych</w:t>
+      </w:r>
+      <w:bookmarkEnd w:id="45"/>
     </w:p>
     <w:p>
       <w:pPr>
         <w:pStyle w:val="Nagwek3"/>
       </w:pPr>
-      <w:bookmarkStart w:id="42" w:name="_Toc93771366"/>
-      <w:r>
-        <w:t>Panel pacjenta</w:t>
-      </w:r>
-      <w:bookmarkEnd w:id="42"/>
+      <w:bookmarkStart w:id="46" w:name="_Toc94704093"/>
+      <w:r>
+        <w:t>Struktura bazy danych</w:t>
+      </w:r>
+      <w:bookmarkEnd w:id="46"/>
     </w:p>
     <w:p>
       <w:pPr>
         <w:pStyle w:val="Nagwek3"/>
       </w:pPr>
-      <w:bookmarkStart w:id="43" w:name="_Toc93771367"/>
-      <w:r>
-        <w:t>Panel administratora</w:t>
-      </w:r>
-      <w:bookmarkEnd w:id="43"/>
-    </w:p>
-    <w:p>
-      <w:pPr>
-        <w:pStyle w:val="Nagwek2"/>
-      </w:pPr>
-      <w:bookmarkStart w:id="44" w:name="_Toc93771368"/>
-      <w:r>
-        <w:t>Projekt struktury bazy danych</w:t>
-      </w:r>
-      <w:bookmarkEnd w:id="44"/>
-    </w:p>
-    <w:p>
-      <w:pPr>
-        <w:pStyle w:val="Nagwek3"/>
-      </w:pPr>
-      <w:bookmarkStart w:id="45" w:name="_Toc93771369"/>
-      <w:r>
-        <w:t>Struktura bazy danych</w:t>
-      </w:r>
-      <w:bookmarkEnd w:id="45"/>
-    </w:p>
-    <w:p>
-      <w:pPr>
-        <w:pStyle w:val="Nagwek3"/>
-      </w:pPr>
-      <w:bookmarkStart w:id="46" w:name="_Toc93771370"/>
+      <w:bookmarkStart w:id="47" w:name="_Toc94704094"/>
       <w:r>
         <w:t>Role i uprawnienia użytkowników</w:t>
       </w:r>
-      <w:bookmarkEnd w:id="46"/>
+      <w:bookmarkEnd w:id="47"/>
     </w:p>
     <w:p>
       <w:pPr>
@@ -10055,126 +10974,134 @@
       <w:pPr>
         <w:pStyle w:val="Nagwek1"/>
       </w:pPr>
-      <w:bookmarkStart w:id="47" w:name="_Toc93771371"/>
+      <w:bookmarkStart w:id="48" w:name="_Toc94704095"/>
       <w:r>
         <w:lastRenderedPageBreak/>
         <w:t>Implementacja</w:t>
       </w:r>
-      <w:bookmarkEnd w:id="47"/>
+      <w:bookmarkEnd w:id="48"/>
     </w:p>
     <w:p>
       <w:pPr>
         <w:pStyle w:val="Nagwek2"/>
       </w:pPr>
-      <w:bookmarkStart w:id="48" w:name="_Toc93771372"/>
+      <w:bookmarkStart w:id="49" w:name="_Toc94704096"/>
       <w:r>
         <w:t>Baza danych</w:t>
       </w:r>
-      <w:bookmarkEnd w:id="48"/>
+      <w:bookmarkEnd w:id="49"/>
     </w:p>
     <w:p>
       <w:pPr>
         <w:pStyle w:val="Nagwek2"/>
       </w:pPr>
-      <w:bookmarkStart w:id="49" w:name="_Toc93771373"/>
+      <w:bookmarkStart w:id="50" w:name="_Toc94704097"/>
       <w:r>
         <w:t>Serwer aplikacji</w:t>
       </w:r>
-      <w:bookmarkEnd w:id="49"/>
+      <w:bookmarkEnd w:id="50"/>
     </w:p>
     <w:p>
       <w:pPr>
         <w:pStyle w:val="Nagwek2"/>
       </w:pPr>
-      <w:bookmarkStart w:id="50" w:name="_Toc93771374"/>
+      <w:bookmarkStart w:id="51" w:name="_Toc94704098"/>
       <w:r>
         <w:t>Aplikacja internetowa</w:t>
       </w:r>
-      <w:bookmarkEnd w:id="50"/>
+      <w:bookmarkEnd w:id="51"/>
     </w:p>
     <w:p>
       <w:pPr>
         <w:pStyle w:val="Nagwek3"/>
       </w:pPr>
+      <w:bookmarkStart w:id="52" w:name="_Toc94704099"/>
       <w:r>
         <w:t>Funkcjonalność aplikacji dostępna dla niezalogowanego użytkownika</w:t>
       </w:r>
+      <w:bookmarkEnd w:id="52"/>
     </w:p>
     <w:p>
       <w:pPr>
         <w:pStyle w:val="Nagwek3"/>
       </w:pPr>
+      <w:bookmarkStart w:id="53" w:name="_Toc94704100"/>
       <w:r>
         <w:t>Panel lekarza</w:t>
       </w:r>
+      <w:bookmarkEnd w:id="53"/>
     </w:p>
     <w:p>
       <w:pPr>
         <w:pStyle w:val="Nagwek3"/>
       </w:pPr>
+      <w:bookmarkStart w:id="54" w:name="_Toc94704101"/>
       <w:r>
         <w:t>Panel pacjenta</w:t>
       </w:r>
+      <w:bookmarkEnd w:id="54"/>
     </w:p>
     <w:p>
       <w:pPr>
         <w:pStyle w:val="Nagwek3"/>
       </w:pPr>
+      <w:bookmarkStart w:id="55" w:name="_Toc94704102"/>
       <w:r>
         <w:t>Panel administratora</w:t>
       </w:r>
+      <w:bookmarkEnd w:id="55"/>
     </w:p>
     <w:p>
       <w:pPr>
         <w:pStyle w:val="Nagwek1"/>
       </w:pPr>
-      <w:bookmarkStart w:id="51" w:name="_Toc93771375"/>
+      <w:bookmarkStart w:id="56" w:name="_Toc94704103"/>
       <w:r>
         <w:lastRenderedPageBreak/>
         <w:t>Testowanie</w:t>
       </w:r>
-      <w:bookmarkEnd w:id="51"/>
+      <w:bookmarkEnd w:id="56"/>
     </w:p>
     <w:p>
       <w:pPr>
         <w:pStyle w:val="Nagwek2"/>
       </w:pPr>
-      <w:bookmarkStart w:id="52" w:name="_Toc93771376"/>
+      <w:bookmarkStart w:id="57" w:name="_Toc94704104"/>
       <w:r>
         <w:t>Testy zabezpieczeń</w:t>
       </w:r>
-      <w:bookmarkEnd w:id="52"/>
+      <w:bookmarkEnd w:id="57"/>
     </w:p>
     <w:p>
       <w:pPr>
         <w:pStyle w:val="Nagwek2"/>
       </w:pPr>
-      <w:bookmarkStart w:id="53" w:name="_Toc93771377"/>
+      <w:bookmarkStart w:id="58" w:name="_Toc94704105"/>
       <w:r>
         <w:t>Testy funkcjonalne</w:t>
       </w:r>
-      <w:bookmarkEnd w:id="53"/>
+      <w:bookmarkEnd w:id="58"/>
     </w:p>
     <w:p>
       <w:pPr>
         <w:pStyle w:val="Nagwek2"/>
       </w:pPr>
-      <w:bookmarkStart w:id="54" w:name="_Toc93771378"/>
+      <w:bookmarkStart w:id="59" w:name="_Toc94704106"/>
       <w:r>
         <w:t>Testy niefunkcjonalne</w:t>
       </w:r>
-      <w:bookmarkEnd w:id="54"/>
+      <w:bookmarkEnd w:id="59"/>
     </w:p>
     <w:p>
       <w:pPr>
         <w:pStyle w:val="Nagwek1"/>
       </w:pPr>
-      <w:bookmarkStart w:id="55" w:name="_Toc93771379"/>
+      <w:bookmarkStart w:id="60" w:name="_Toc94704107"/>
       <w:r>
         <w:lastRenderedPageBreak/>
         <w:t>Podsumowanie</w:t>
       </w:r>
-      <w:bookmarkEnd w:id="55"/>
+      <w:bookmarkEnd w:id="60"/>
     </w:p>
     <w:p>
       <w:pPr>
@@ -10185,12 +11112,12 @@
         </w:numPr>
         <w:ind w:left="397"/>
       </w:pPr>
-      <w:bookmarkStart w:id="56" w:name="_Toc93771380"/>
+      <w:bookmarkStart w:id="61" w:name="_Toc94704108"/>
       <w:r>
         <w:lastRenderedPageBreak/>
         <w:t>Literatura</w:t>
       </w:r>
-      <w:bookmarkEnd w:id="56"/>
+      <w:bookmarkEnd w:id="61"/>
     </w:p>
     <w:sectPr>
       <w:pgSz w:w="11906" w:h="16838"/>
@@ -10609,6 +11536,119 @@
     </w:lvl>
   </w:abstractNum>
   <w:abstractNum w:abstractNumId="3">
+    <w:nsid w:val="0F7E777B"/>
+    <w:multiLevelType w:val="hybridMultilevel"/>
+    <w:tmpl w:val="175EE810"/>
+    <w:lvl w:ilvl="0" w:tplc="29C49950">
+      <w:start w:val="1"/>
+      <w:numFmt w:val="bullet"/>
+      <w:lvlText w:val=""/>
+      <w:lvlJc w:val="left"/>
+      <w:pPr>
+        <w:ind w:left="794" w:hanging="397"/>
+      </w:pPr>
+      <w:rPr>
+        <w:rFonts w:ascii="Symbol" w:hAnsi="Symbol" w:hint="default"/>
+      </w:rPr>
+    </w:lvl>
+    <w:lvl w:ilvl="1" w:tplc="04150003" w:tentative="1">
+      <w:start w:val="1"/>
+      <w:numFmt w:val="bullet"/>
+      <w:lvlText w:val="o"/>
+      <w:lvlJc w:val="left"/>
+      <w:pPr>
+        <w:ind w:left="1837" w:hanging="360"/>
+      </w:pPr>
+      <w:rPr>
+        <w:rFonts w:ascii="Courier New" w:hAnsi="Courier New" w:cs="Courier New" w:hint="default"/>
+      </w:rPr>
+    </w:lvl>
+    <w:lvl w:ilvl="2" w:tplc="04150005" w:tentative="1">
+      <w:start w:val="1"/>
+      <w:numFmt w:val="bullet"/>
+      <w:lvlText w:val=""/>
+      <w:lvlJc w:val="left"/>
+      <w:pPr>
+        <w:ind w:left="2557" w:hanging="360"/>
+      </w:pPr>
+      <w:rPr>
+        <w:rFonts w:ascii="Wingdings" w:hAnsi="Wingdings" w:hint="default"/>
+      </w:rPr>
+    </w:lvl>
+    <w:lvl w:ilvl="3" w:tplc="04150001" w:tentative="1">
+      <w:start w:val="1"/>
+      <w:numFmt w:val="bullet"/>
+      <w:lvlText w:val=""/>
+      <w:lvlJc w:val="left"/>
+      <w:pPr>
+        <w:ind w:left="3277" w:hanging="360"/>
+      </w:pPr>
+      <w:rPr>
+        <w:rFonts w:ascii="Symbol" w:hAnsi="Symbol" w:hint="default"/>
+      </w:rPr>
+    </w:lvl>
+    <w:lvl w:ilvl="4" w:tplc="04150003" w:tentative="1">
+      <w:start w:val="1"/>
+      <w:numFmt w:val="bullet"/>
+      <w:lvlText w:val="o"/>
+      <w:lvlJc w:val="left"/>
+      <w:pPr>
+        <w:ind w:left="3997" w:hanging="360"/>
+      </w:pPr>
+      <w:rPr>
+        <w:rFonts w:ascii="Courier New" w:hAnsi="Courier New" w:cs="Courier New" w:hint="default"/>
+      </w:rPr>
+    </w:lvl>
+    <w:lvl w:ilvl="5" w:tplc="04150005" w:tentative="1">
+      <w:start w:val="1"/>
+      <w:numFmt w:val="bullet"/>
+      <w:lvlText w:val=""/>
+      <w:lvlJc w:val="left"/>
+      <w:pPr>
+        <w:ind w:left="4717" w:hanging="360"/>
+      </w:pPr>
+      <w:rPr>
+        <w:rFonts w:ascii="Wingdings" w:hAnsi="Wingdings" w:hint="default"/>
+      </w:rPr>
+    </w:lvl>
+    <w:lvl w:ilvl="6" w:tplc="04150001" w:tentative="1">
+      <w:start w:val="1"/>
+      <w:numFmt w:val="bullet"/>
+      <w:lvlText w:val=""/>
+      <w:lvlJc w:val="left"/>
+      <w:pPr>
+        <w:ind w:left="5437" w:hanging="360"/>
+      </w:pPr>
+      <w:rPr>
+        <w:rFonts w:ascii="Symbol" w:hAnsi="Symbol" w:hint="default"/>
+      </w:rPr>
+    </w:lvl>
+    <w:lvl w:ilvl="7" w:tplc="04150003" w:tentative="1">
+      <w:start w:val="1"/>
+      <w:numFmt w:val="bullet"/>
+      <w:lvlText w:val="o"/>
+      <w:lvlJc w:val="left"/>
+      <w:pPr>
+        <w:ind w:left="6157" w:hanging="360"/>
+      </w:pPr>
+      <w:rPr>
+        <w:rFonts w:ascii="Courier New" w:hAnsi="Courier New" w:cs="Courier New" w:hint="default"/>
+      </w:rPr>
+    </w:lvl>
+    <w:lvl w:ilvl="8" w:tplc="04150005" w:tentative="1">
+      <w:start w:val="1"/>
+      <w:numFmt w:val="bullet"/>
+      <w:lvlText w:val=""/>
+      <w:lvlJc w:val="left"/>
+      <w:pPr>
+        <w:ind w:left="6877" w:hanging="360"/>
+      </w:pPr>
+      <w:rPr>
+        <w:rFonts w:ascii="Wingdings" w:hAnsi="Wingdings" w:hint="default"/>
+      </w:rPr>
+    </w:lvl>
+  </w:abstractNum>
+  <w:abstractNum w:abstractNumId="4">
     <w:nsid w:val="12016AD0"/>
     <w:multiLevelType w:val="hybridMultilevel"/>
     <w:tmpl w:val="D0F4C878"/>
@@ -10721,7 +11761,7 @@
       </w:rPr>
     </w:lvl>
   </w:abstractNum>
-  <w:abstractNum w:abstractNumId="4">
+  <w:abstractNum w:abstractNumId="5">
     <w:nsid w:val="175E2E7C"/>
     <w:multiLevelType w:val="hybridMultilevel"/>
     <w:tmpl w:val="ACE43388"/>
@@ -10834,7 +11874,120 @@
       </w:rPr>
     </w:lvl>
   </w:abstractNum>
-  <w:abstractNum w:abstractNumId="5">
+  <w:abstractNum w:abstractNumId="6">
+    <w:nsid w:val="1FF06B14"/>
+    <w:multiLevelType w:val="hybridMultilevel"/>
+    <w:tmpl w:val="622CB01C"/>
+    <w:lvl w:ilvl="0" w:tplc="29C49950">
+      <w:start w:val="1"/>
+      <w:numFmt w:val="bullet"/>
+      <w:lvlText w:val=""/>
+      <w:lvlJc w:val="left"/>
+      <w:pPr>
+        <w:ind w:left="397" w:hanging="397"/>
+      </w:pPr>
+      <w:rPr>
+        <w:rFonts w:ascii="Symbol" w:hAnsi="Symbol" w:hint="default"/>
+      </w:rPr>
+    </w:lvl>
+    <w:lvl w:ilvl="1" w:tplc="04150003" w:tentative="1">
+      <w:start w:val="1"/>
+      <w:numFmt w:val="bullet"/>
+      <w:lvlText w:val="o"/>
+      <w:lvlJc w:val="left"/>
+      <w:pPr>
+        <w:ind w:left="1837" w:hanging="360"/>
+      </w:pPr>
+      <w:rPr>
+        <w:rFonts w:ascii="Courier New" w:hAnsi="Courier New" w:cs="Courier New" w:hint="default"/>
+      </w:rPr>
+    </w:lvl>
+    <w:lvl w:ilvl="2" w:tplc="04150005" w:tentative="1">
+      <w:start w:val="1"/>
+      <w:numFmt w:val="bullet"/>
+      <w:lvlText w:val=""/>
+      <w:lvlJc w:val="left"/>
+      <w:pPr>
+        <w:ind w:left="2557" w:hanging="360"/>
+      </w:pPr>
+      <w:rPr>
+        <w:rFonts w:ascii="Wingdings" w:hAnsi="Wingdings" w:hint="default"/>
+      </w:rPr>
+    </w:lvl>
+    <w:lvl w:ilvl="3" w:tplc="04150001" w:tentative="1">
+      <w:start w:val="1"/>
+      <w:numFmt w:val="bullet"/>
+      <w:lvlText w:val=""/>
+      <w:lvlJc w:val="left"/>
+      <w:pPr>
+        <w:ind w:left="3277" w:hanging="360"/>
+      </w:pPr>
+      <w:rPr>
+        <w:rFonts w:ascii="Symbol" w:hAnsi="Symbol" w:hint="default"/>
+      </w:rPr>
+    </w:lvl>
+    <w:lvl w:ilvl="4" w:tplc="04150003" w:tentative="1">
+      <w:start w:val="1"/>
+      <w:numFmt w:val="bullet"/>
+      <w:lvlText w:val="o"/>
+      <w:lvlJc w:val="left"/>
+      <w:pPr>
+        <w:ind w:left="3997" w:hanging="360"/>
+      </w:pPr>
+      <w:rPr>
+        <w:rFonts w:ascii="Courier New" w:hAnsi="Courier New" w:cs="Courier New" w:hint="default"/>
+      </w:rPr>
+    </w:lvl>
+    <w:lvl w:ilvl="5" w:tplc="04150005" w:tentative="1">
+      <w:start w:val="1"/>
+      <w:numFmt w:val="bullet"/>
+      <w:lvlText w:val=""/>
+      <w:lvlJc w:val="left"/>
+      <w:pPr>
+        <w:ind w:left="4717" w:hanging="360"/>
+      </w:pPr>
+      <w:rPr>
+        <w:rFonts w:ascii="Wingdings" w:hAnsi="Wingdings" w:hint="default"/>
+      </w:rPr>
+    </w:lvl>
+    <w:lvl w:ilvl="6" w:tplc="04150001" w:tentative="1">
+      <w:start w:val="1"/>
+      <w:numFmt w:val="bullet"/>
+      <w:lvlText w:val=""/>
+      <w:lvlJc w:val="left"/>
+      <w:pPr>
+        <w:ind w:left="5437" w:hanging="360"/>
+      </w:pPr>
+      <w:rPr>
+        <w:rFonts w:ascii="Symbol" w:hAnsi="Symbol" w:hint="default"/>
+      </w:rPr>
+    </w:lvl>
+    <w:lvl w:ilvl="7" w:tplc="04150003" w:tentative="1">
+      <w:start w:val="1"/>
+      <w:numFmt w:val="bullet"/>
+      <w:lvlText w:val="o"/>
+      <w:lvlJc w:val="left"/>
+      <w:pPr>
+        <w:ind w:left="6157" w:hanging="360"/>
+      </w:pPr>
+      <w:rPr>
+        <w:rFonts w:ascii="Courier New" w:hAnsi="Courier New" w:cs="Courier New" w:hint="default"/>
+      </w:rPr>
+    </w:lvl>
+    <w:lvl w:ilvl="8" w:tplc="04150005" w:tentative="1">
+      <w:start w:val="1"/>
+      <w:numFmt w:val="bullet"/>
+      <w:lvlText w:val=""/>
+      <w:lvlJc w:val="left"/>
+      <w:pPr>
+        <w:ind w:left="6877" w:hanging="360"/>
+      </w:pPr>
+      <w:rPr>
+        <w:rFonts w:ascii="Wingdings" w:hAnsi="Wingdings" w:hint="default"/>
+      </w:rPr>
+    </w:lvl>
+  </w:abstractNum>
+  <w:abstractNum w:abstractNumId="7">
     <w:nsid w:val="263E5F61"/>
     <w:multiLevelType w:val="hybridMultilevel"/>
     <w:tmpl w:val="779075A8"/>
@@ -10947,7 +12100,7 @@
       </w:rPr>
     </w:lvl>
   </w:abstractNum>
-  <w:abstractNum w:abstractNumId="6">
+  <w:abstractNum w:abstractNumId="8">
     <w:nsid w:val="27504EF3"/>
     <w:multiLevelType w:val="multilevel"/>
     <w:tmpl w:val="C3DEC48C"/>
@@ -11069,7 +12222,7 @@
       </w:rPr>
     </w:lvl>
   </w:abstractNum>
-  <w:abstractNum w:abstractNumId="7">
+  <w:abstractNum w:abstractNumId="9">
     <w:nsid w:val="28796E6B"/>
     <w:multiLevelType w:val="hybridMultilevel"/>
     <w:tmpl w:val="CDF480CE"/>
@@ -11182,7 +12335,7 @@
       </w:rPr>
     </w:lvl>
   </w:abstractNum>
-  <w:abstractNum w:abstractNumId="8">
+  <w:abstractNum w:abstractNumId="10">
     <w:nsid w:val="32F04D35"/>
     <w:multiLevelType w:val="hybridMultilevel"/>
     <w:tmpl w:val="12324D22"/>
@@ -11295,7 +12448,120 @@
       </w:rPr>
     </w:lvl>
   </w:abstractNum>
-  <w:abstractNum w:abstractNumId="9">
+  <w:abstractNum w:abstractNumId="11">
+    <w:nsid w:val="34601731"/>
+    <w:multiLevelType w:val="hybridMultilevel"/>
+    <w:tmpl w:val="1F08E94E"/>
+    <w:lvl w:ilvl="0" w:tplc="9D3EDA7A">
+      <w:start w:val="1"/>
+      <w:numFmt w:val="bullet"/>
+      <w:lvlText w:val=""/>
+      <w:lvlJc w:val="left"/>
+      <w:pPr>
+        <w:ind w:left="397" w:hanging="397"/>
+      </w:pPr>
+      <w:rPr>
+        <w:rFonts w:ascii="Symbol" w:hAnsi="Symbol" w:hint="default"/>
+      </w:rPr>
+    </w:lvl>
+    <w:lvl w:ilvl="1" w:tplc="04150003" w:tentative="1">
+      <w:start w:val="1"/>
+      <w:numFmt w:val="bullet"/>
+      <w:lvlText w:val="o"/>
+      <w:lvlJc w:val="left"/>
+      <w:pPr>
+        <w:ind w:left="1837" w:hanging="360"/>
+      </w:pPr>
+      <w:rPr>
+        <w:rFonts w:ascii="Courier New" w:hAnsi="Courier New" w:cs="Courier New" w:hint="default"/>
+      </w:rPr>
+    </w:lvl>
+    <w:lvl w:ilvl="2" w:tplc="04150005" w:tentative="1">
+      <w:start w:val="1"/>
+      <w:numFmt w:val="bullet"/>
+      <w:lvlText w:val=""/>
+      <w:lvlJc w:val="left"/>
+      <w:pPr>
+        <w:ind w:left="2557" w:hanging="360"/>
+      </w:pPr>
+      <w:rPr>
+        <w:rFonts w:ascii="Wingdings" w:hAnsi="Wingdings" w:hint="default"/>
+      </w:rPr>
+    </w:lvl>
+    <w:lvl w:ilvl="3" w:tplc="04150001" w:tentative="1">
+      <w:start w:val="1"/>
+      <w:numFmt w:val="bullet"/>
+      <w:lvlText w:val=""/>
+      <w:lvlJc w:val="left"/>
+      <w:pPr>
+        <w:ind w:left="3277" w:hanging="360"/>
+      </w:pPr>
+      <w:rPr>
+        <w:rFonts w:ascii="Symbol" w:hAnsi="Symbol" w:hint="default"/>
+      </w:rPr>
+    </w:lvl>
+    <w:lvl w:ilvl="4" w:tplc="04150003" w:tentative="1">
+      <w:start w:val="1"/>
+      <w:numFmt w:val="bullet"/>
+      <w:lvlText w:val="o"/>
+      <w:lvlJc w:val="left"/>
+      <w:pPr>
+        <w:ind w:left="3997" w:hanging="360"/>
+      </w:pPr>
+      <w:rPr>
+        <w:rFonts w:ascii="Courier New" w:hAnsi="Courier New" w:cs="Courier New" w:hint="default"/>
+      </w:rPr>
+    </w:lvl>
+    <w:lvl w:ilvl="5" w:tplc="04150005" w:tentative="1">
+      <w:start w:val="1"/>
+      <w:numFmt w:val="bullet"/>
+      <w:lvlText w:val=""/>
+      <w:lvlJc w:val="left"/>
+      <w:pPr>
+        <w:ind w:left="4717" w:hanging="360"/>
+      </w:pPr>
+      <w:rPr>
+        <w:rFonts w:ascii="Wingdings" w:hAnsi="Wingdings" w:hint="default"/>
+      </w:rPr>
+    </w:lvl>
+    <w:lvl w:ilvl="6" w:tplc="04150001" w:tentative="1">
+      <w:start w:val="1"/>
+      <w:numFmt w:val="bullet"/>
+      <w:lvlText w:val=""/>
+      <w:lvlJc w:val="left"/>
+      <w:pPr>
+        <w:ind w:left="5437" w:hanging="360"/>
+      </w:pPr>
+      <w:rPr>
+        <w:rFonts w:ascii="Symbol" w:hAnsi="Symbol" w:hint="default"/>
+      </w:rPr>
+    </w:lvl>
+    <w:lvl w:ilvl="7" w:tplc="04150003" w:tentative="1">
+      <w:start w:val="1"/>
+      <w:numFmt w:val="bullet"/>
+      <w:lvlText w:val="o"/>
+      <w:lvlJc w:val="left"/>
+      <w:pPr>
+        <w:ind w:left="6157" w:hanging="360"/>
+      </w:pPr>
+      <w:rPr>
+        <w:rFonts w:ascii="Courier New" w:hAnsi="Courier New" w:cs="Courier New" w:hint="default"/>
+      </w:rPr>
+    </w:lvl>
+    <w:lvl w:ilvl="8" w:tplc="04150005" w:tentative="1">
+      <w:start w:val="1"/>
+      <w:numFmt w:val="bullet"/>
+      <w:lvlText w:val=""/>
+      <w:lvlJc w:val="left"/>
+      <w:pPr>
+        <w:ind w:left="6877" w:hanging="360"/>
+      </w:pPr>
+      <w:rPr>
+        <w:rFonts w:ascii="Wingdings" w:hAnsi="Wingdings" w:hint="default"/>
+      </w:rPr>
+    </w:lvl>
+  </w:abstractNum>
+  <w:abstractNum w:abstractNumId="12">
     <w:nsid w:val="3EC00F9E"/>
     <w:multiLevelType w:val="hybridMultilevel"/>
     <w:tmpl w:val="52B4411E"/>
@@ -11408,7 +12674,459 @@
       </w:rPr>
     </w:lvl>
   </w:abstractNum>
-  <w:abstractNum w:abstractNumId="10">
+  <w:abstractNum w:abstractNumId="13">
+    <w:nsid w:val="4A625589"/>
+    <w:multiLevelType w:val="hybridMultilevel"/>
+    <w:tmpl w:val="754C8480"/>
+    <w:lvl w:ilvl="0" w:tplc="04150001">
+      <w:start w:val="1"/>
+      <w:numFmt w:val="bullet"/>
+      <w:lvlText w:val=""/>
+      <w:lvlJc w:val="left"/>
+      <w:pPr>
+        <w:ind w:left="1117" w:hanging="360"/>
+      </w:pPr>
+      <w:rPr>
+        <w:rFonts w:ascii="Symbol" w:hAnsi="Symbol" w:hint="default"/>
+      </w:rPr>
+    </w:lvl>
+    <w:lvl w:ilvl="1" w:tplc="04150003" w:tentative="1">
+      <w:start w:val="1"/>
+      <w:numFmt w:val="bullet"/>
+      <w:lvlText w:val="o"/>
+      <w:lvlJc w:val="left"/>
+      <w:pPr>
+        <w:ind w:left="1837" w:hanging="360"/>
+      </w:pPr>
+      <w:rPr>
+        <w:rFonts w:ascii="Courier New" w:hAnsi="Courier New" w:cs="Courier New" w:hint="default"/>
+      </w:rPr>
+    </w:lvl>
+    <w:lvl w:ilvl="2" w:tplc="04150005" w:tentative="1">
+      <w:start w:val="1"/>
+      <w:numFmt w:val="bullet"/>
+      <w:lvlText w:val=""/>
+      <w:lvlJc w:val="left"/>
+      <w:pPr>
+        <w:ind w:left="2557" w:hanging="360"/>
+      </w:pPr>
+      <w:rPr>
+        <w:rFonts w:ascii="Wingdings" w:hAnsi="Wingdings" w:hint="default"/>
+      </w:rPr>
+    </w:lvl>
+    <w:lvl w:ilvl="3" w:tplc="04150001" w:tentative="1">
+      <w:start w:val="1"/>
+      <w:numFmt w:val="bullet"/>
+      <w:lvlText w:val=""/>
+      <w:lvlJc w:val="left"/>
+      <w:pPr>
+        <w:ind w:left="3277" w:hanging="360"/>
+      </w:pPr>
+      <w:rPr>
+        <w:rFonts w:ascii="Symbol" w:hAnsi="Symbol" w:hint="default"/>
+      </w:rPr>
+    </w:lvl>
+    <w:lvl w:ilvl="4" w:tplc="04150003" w:tentative="1">
+      <w:start w:val="1"/>
+      <w:numFmt w:val="bullet"/>
+      <w:lvlText w:val="o"/>
+      <w:lvlJc w:val="left"/>
+      <w:pPr>
+        <w:ind w:left="3997" w:hanging="360"/>
+      </w:pPr>
+      <w:rPr>
+        <w:rFonts w:ascii="Courier New" w:hAnsi="Courier New" w:cs="Courier New" w:hint="default"/>
+      </w:rPr>
+    </w:lvl>
+    <w:lvl w:ilvl="5" w:tplc="04150005" w:tentative="1">
+      <w:start w:val="1"/>
+      <w:numFmt w:val="bullet"/>
+      <w:lvlText w:val=""/>
+      <w:lvlJc w:val="left"/>
+      <w:pPr>
+        <w:ind w:left="4717" w:hanging="360"/>
+      </w:pPr>
+      <w:rPr>
+        <w:rFonts w:ascii="Wingdings" w:hAnsi="Wingdings" w:hint="default"/>
+      </w:rPr>
+    </w:lvl>
+    <w:lvl w:ilvl="6" w:tplc="04150001" w:tentative="1">
+      <w:start w:val="1"/>
+      <w:numFmt w:val="bullet"/>
+      <w:lvlText w:val=""/>
+      <w:lvlJc w:val="left"/>
+      <w:pPr>
+        <w:ind w:left="5437" w:hanging="360"/>
+      </w:pPr>
+      <w:rPr>
+        <w:rFonts w:ascii="Symbol" w:hAnsi="Symbol" w:hint="default"/>
+      </w:rPr>
+    </w:lvl>
+    <w:lvl w:ilvl="7" w:tplc="04150003" w:tentative="1">
+      <w:start w:val="1"/>
+      <w:numFmt w:val="bullet"/>
+      <w:lvlText w:val="o"/>
+      <w:lvlJc w:val="left"/>
+      <w:pPr>
+        <w:ind w:left="6157" w:hanging="360"/>
+      </w:pPr>
+      <w:rPr>
+        <w:rFonts w:ascii="Courier New" w:hAnsi="Courier New" w:cs="Courier New" w:hint="default"/>
+      </w:rPr>
+    </w:lvl>
+    <w:lvl w:ilvl="8" w:tplc="04150005" w:tentative="1">
+      <w:start w:val="1"/>
+      <w:numFmt w:val="bullet"/>
+      <w:lvlText w:val=""/>
+      <w:lvlJc w:val="left"/>
+      <w:pPr>
+        <w:ind w:left="6877" w:hanging="360"/>
+      </w:pPr>
+      <w:rPr>
+        <w:rFonts w:ascii="Wingdings" w:hAnsi="Wingdings" w:hint="default"/>
+      </w:rPr>
+    </w:lvl>
+  </w:abstractNum>
+  <w:abstractNum w:abstractNumId="14">
+    <w:nsid w:val="4B90131C"/>
+    <w:multiLevelType w:val="hybridMultilevel"/>
+    <w:tmpl w:val="7136A356"/>
+    <w:lvl w:ilvl="0" w:tplc="E0E43764">
+      <w:start w:val="1"/>
+      <w:numFmt w:val="bullet"/>
+      <w:lvlText w:val=""/>
+      <w:lvlJc w:val="left"/>
+      <w:pPr>
+        <w:ind w:left="397" w:hanging="397"/>
+      </w:pPr>
+      <w:rPr>
+        <w:rFonts w:ascii="Symbol" w:hAnsi="Symbol" w:hint="default"/>
+      </w:rPr>
+    </w:lvl>
+    <w:lvl w:ilvl="1" w:tplc="04150003" w:tentative="1">
+      <w:start w:val="1"/>
+      <w:numFmt w:val="bullet"/>
+      <w:lvlText w:val="o"/>
+      <w:lvlJc w:val="left"/>
+      <w:pPr>
+        <w:ind w:left="1837" w:hanging="360"/>
+      </w:pPr>
+      <w:rPr>
+        <w:rFonts w:ascii="Courier New" w:hAnsi="Courier New" w:cs="Courier New" w:hint="default"/>
+      </w:rPr>
+    </w:lvl>
+    <w:lvl w:ilvl="2" w:tplc="04150005" w:tentative="1">
+      <w:start w:val="1"/>
+      <w:numFmt w:val="bullet"/>
+      <w:lvlText w:val=""/>
+      <w:lvlJc w:val="left"/>
+      <w:pPr>
+        <w:ind w:left="2557" w:hanging="360"/>
+      </w:pPr>
+      <w:rPr>
+        <w:rFonts w:ascii="Wingdings" w:hAnsi="Wingdings" w:hint="default"/>
+      </w:rPr>
+    </w:lvl>
+    <w:lvl w:ilvl="3" w:tplc="04150001" w:tentative="1">
+      <w:start w:val="1"/>
+      <w:numFmt w:val="bullet"/>
+      <w:lvlText w:val=""/>
+      <w:lvlJc w:val="left"/>
+      <w:pPr>
+        <w:ind w:left="3277" w:hanging="360"/>
+      </w:pPr>
+      <w:rPr>
+        <w:rFonts w:ascii="Symbol" w:hAnsi="Symbol" w:hint="default"/>
+      </w:rPr>
+    </w:lvl>
+    <w:lvl w:ilvl="4" w:tplc="04150003" w:tentative="1">
+      <w:start w:val="1"/>
+      <w:numFmt w:val="bullet"/>
+      <w:lvlText w:val="o"/>
+      <w:lvlJc w:val="left"/>
+      <w:pPr>
+        <w:ind w:left="3997" w:hanging="360"/>
+      </w:pPr>
+      <w:rPr>
+        <w:rFonts w:ascii="Courier New" w:hAnsi="Courier New" w:cs="Courier New" w:hint="default"/>
+      </w:rPr>
+    </w:lvl>
+    <w:lvl w:ilvl="5" w:tplc="04150005" w:tentative="1">
+      <w:start w:val="1"/>
+      <w:numFmt w:val="bullet"/>
+      <w:lvlText w:val=""/>
+      <w:lvlJc w:val="left"/>
+      <w:pPr>
+        <w:ind w:left="4717" w:hanging="360"/>
+      </w:pPr>
+      <w:rPr>
+        <w:rFonts w:ascii="Wingdings" w:hAnsi="Wingdings" w:hint="default"/>
+      </w:rPr>
+    </w:lvl>
+    <w:lvl w:ilvl="6" w:tplc="04150001" w:tentative="1">
+      <w:start w:val="1"/>
+      <w:numFmt w:val="bullet"/>
+      <w:lvlText w:val=""/>
+      <w:lvlJc w:val="left"/>
+      <w:pPr>
+        <w:ind w:left="5437" w:hanging="360"/>
+      </w:pPr>
+      <w:rPr>
+        <w:rFonts w:ascii="Symbol" w:hAnsi="Symbol" w:hint="default"/>
+      </w:rPr>
+    </w:lvl>
+    <w:lvl w:ilvl="7" w:tplc="04150003" w:tentative="1">
+      <w:start w:val="1"/>
+      <w:numFmt w:val="bullet"/>
+      <w:lvlText w:val="o"/>
+      <w:lvlJc w:val="left"/>
+      <w:pPr>
+        <w:ind w:left="6157" w:hanging="360"/>
+      </w:pPr>
+      <w:rPr>
+        <w:rFonts w:ascii="Courier New" w:hAnsi="Courier New" w:cs="Courier New" w:hint="default"/>
+      </w:rPr>
+    </w:lvl>
+    <w:lvl w:ilvl="8" w:tplc="04150005" w:tentative="1">
+      <w:start w:val="1"/>
+      <w:numFmt w:val="bullet"/>
+      <w:lvlText w:val=""/>
+      <w:lvlJc w:val="left"/>
+      <w:pPr>
+        <w:ind w:left="6877" w:hanging="360"/>
+      </w:pPr>
+      <w:rPr>
+        <w:rFonts w:ascii="Wingdings" w:hAnsi="Wingdings" w:hint="default"/>
+      </w:rPr>
+    </w:lvl>
+  </w:abstractNum>
+  <w:abstractNum w:abstractNumId="15">
+    <w:nsid w:val="5864414B"/>
+    <w:multiLevelType w:val="hybridMultilevel"/>
+    <w:tmpl w:val="1960EAC0"/>
+    <w:lvl w:ilvl="0" w:tplc="6B24D696">
+      <w:start w:val="1"/>
+      <w:numFmt w:val="bullet"/>
+      <w:lvlText w:val=""/>
+      <w:lvlJc w:val="left"/>
+      <w:pPr>
+        <w:ind w:left="397" w:hanging="397"/>
+      </w:pPr>
+      <w:rPr>
+        <w:rFonts w:ascii="Symbol" w:hAnsi="Symbol" w:hint="default"/>
+      </w:rPr>
+    </w:lvl>
+    <w:lvl w:ilvl="1" w:tplc="04150003" w:tentative="1">
+      <w:start w:val="1"/>
+      <w:numFmt w:val="bullet"/>
+      <w:lvlText w:val="o"/>
+      <w:lvlJc w:val="left"/>
+      <w:pPr>
+        <w:ind w:left="1837" w:hanging="360"/>
+      </w:pPr>
+      <w:rPr>
+        <w:rFonts w:ascii="Courier New" w:hAnsi="Courier New" w:cs="Courier New" w:hint="default"/>
+      </w:rPr>
+    </w:lvl>
+    <w:lvl w:ilvl="2" w:tplc="04150005" w:tentative="1">
+      <w:start w:val="1"/>
+      <w:numFmt w:val="bullet"/>
+      <w:lvlText w:val=""/>
+      <w:lvlJc w:val="left"/>
+      <w:pPr>
+        <w:ind w:left="2557" w:hanging="360"/>
+      </w:pPr>
+      <w:rPr>
+        <w:rFonts w:ascii="Wingdings" w:hAnsi="Wingdings" w:hint="default"/>
+      </w:rPr>
+    </w:lvl>
+    <w:lvl w:ilvl="3" w:tplc="04150001" w:tentative="1">
+      <w:start w:val="1"/>
+      <w:numFmt w:val="bullet"/>
+      <w:lvlText w:val=""/>
+      <w:lvlJc w:val="left"/>
+      <w:pPr>
+        <w:ind w:left="3277" w:hanging="360"/>
+      </w:pPr>
+      <w:rPr>
+        <w:rFonts w:ascii="Symbol" w:hAnsi="Symbol" w:hint="default"/>
+      </w:rPr>
+    </w:lvl>
+    <w:lvl w:ilvl="4" w:tplc="04150003" w:tentative="1">
+      <w:start w:val="1"/>
+      <w:numFmt w:val="bullet"/>
+      <w:lvlText w:val="o"/>
+      <w:lvlJc w:val="left"/>
+      <w:pPr>
+        <w:ind w:left="3997" w:hanging="360"/>
+      </w:pPr>
+      <w:rPr>
+        <w:rFonts w:ascii="Courier New" w:hAnsi="Courier New" w:cs="Courier New" w:hint="default"/>
+      </w:rPr>
+    </w:lvl>
+    <w:lvl w:ilvl="5" w:tplc="04150005" w:tentative="1">
+      <w:start w:val="1"/>
+      <w:numFmt w:val="bullet"/>
+      <w:lvlText w:val=""/>
+      <w:lvlJc w:val="left"/>
+      <w:pPr>
+        <w:ind w:left="4717" w:hanging="360"/>
+      </w:pPr>
+      <w:rPr>
+        <w:rFonts w:ascii="Wingdings" w:hAnsi="Wingdings" w:hint="default"/>
+      </w:rPr>
+    </w:lvl>
+    <w:lvl w:ilvl="6" w:tplc="04150001" w:tentative="1">
+      <w:start w:val="1"/>
+      <w:numFmt w:val="bullet"/>
+      <w:lvlText w:val=""/>
+      <w:lvlJc w:val="left"/>
+      <w:pPr>
+        <w:ind w:left="5437" w:hanging="360"/>
+      </w:pPr>
+      <w:rPr>
+        <w:rFonts w:ascii="Symbol" w:hAnsi="Symbol" w:hint="default"/>
+      </w:rPr>
+    </w:lvl>
+    <w:lvl w:ilvl="7" w:tplc="04150003" w:tentative="1">
+      <w:start w:val="1"/>
+      <w:numFmt w:val="bullet"/>
+      <w:lvlText w:val="o"/>
+      <w:lvlJc w:val="left"/>
+      <w:pPr>
+        <w:ind w:left="6157" w:hanging="360"/>
+      </w:pPr>
+      <w:rPr>
+        <w:rFonts w:ascii="Courier New" w:hAnsi="Courier New" w:cs="Courier New" w:hint="default"/>
+      </w:rPr>
+    </w:lvl>
+    <w:lvl w:ilvl="8" w:tplc="04150005" w:tentative="1">
+      <w:start w:val="1"/>
+      <w:numFmt w:val="bullet"/>
+      <w:lvlText w:val=""/>
+      <w:lvlJc w:val="left"/>
+      <w:pPr>
+        <w:ind w:left="6877" w:hanging="360"/>
+      </w:pPr>
+      <w:rPr>
+        <w:rFonts w:ascii="Wingdings" w:hAnsi="Wingdings" w:hint="default"/>
+      </w:rPr>
+    </w:lvl>
+  </w:abstractNum>
+  <w:abstractNum w:abstractNumId="16">
+    <w:nsid w:val="58F03876"/>
+    <w:multiLevelType w:val="hybridMultilevel"/>
+    <w:tmpl w:val="207ED910"/>
+    <w:lvl w:ilvl="0" w:tplc="4864B750">
+      <w:start w:val="1"/>
+      <w:numFmt w:val="bullet"/>
+      <w:lvlText w:val=""/>
+      <w:lvlJc w:val="left"/>
+      <w:pPr>
+        <w:ind w:left="397" w:hanging="397"/>
+      </w:pPr>
+      <w:rPr>
+        <w:rFonts w:ascii="Symbol" w:hAnsi="Symbol" w:hint="default"/>
+      </w:rPr>
+    </w:lvl>
+    <w:lvl w:ilvl="1" w:tplc="04150003" w:tentative="1">
+      <w:start w:val="1"/>
+      <w:numFmt w:val="bullet"/>
+      <w:lvlText w:val="o"/>
+      <w:lvlJc w:val="left"/>
+      <w:pPr>
+        <w:ind w:left="1837" w:hanging="360"/>
+      </w:pPr>
+      <w:rPr>
+        <w:rFonts w:ascii="Courier New" w:hAnsi="Courier New" w:cs="Courier New" w:hint="default"/>
+      </w:rPr>
+    </w:lvl>
+    <w:lvl w:ilvl="2" w:tplc="04150005" w:tentative="1">
+      <w:start w:val="1"/>
+      <w:numFmt w:val="bullet"/>
+      <w:lvlText w:val=""/>
+      <w:lvlJc w:val="left"/>
+      <w:pPr>
+        <w:ind w:left="2557" w:hanging="360"/>
+      </w:pPr>
+      <w:rPr>
+        <w:rFonts w:ascii="Wingdings" w:hAnsi="Wingdings" w:hint="default"/>
+      </w:rPr>
+    </w:lvl>
+    <w:lvl w:ilvl="3" w:tplc="04150001" w:tentative="1">
+      <w:start w:val="1"/>
+      <w:numFmt w:val="bullet"/>
+      <w:lvlText w:val=""/>
+      <w:lvlJc w:val="left"/>
+      <w:pPr>
+        <w:ind w:left="3277" w:hanging="360"/>
+      </w:pPr>
+      <w:rPr>
+        <w:rFonts w:ascii="Symbol" w:hAnsi="Symbol" w:hint="default"/>
+      </w:rPr>
+    </w:lvl>
+    <w:lvl w:ilvl="4" w:tplc="04150003" w:tentative="1">
+      <w:start w:val="1"/>
+      <w:numFmt w:val="bullet"/>
+      <w:lvlText w:val="o"/>
+      <w:lvlJc w:val="left"/>
+      <w:pPr>
+        <w:ind w:left="3997" w:hanging="360"/>
+      </w:pPr>
+      <w:rPr>
+        <w:rFonts w:ascii="Courier New" w:hAnsi="Courier New" w:cs="Courier New" w:hint="default"/>
+      </w:rPr>
+    </w:lvl>
+    <w:lvl w:ilvl="5" w:tplc="04150005" w:tentative="1">
+      <w:start w:val="1"/>
+      <w:numFmt w:val="bullet"/>
+      <w:lvlText w:val=""/>
+      <w:lvlJc w:val="left"/>
+      <w:pPr>
+        <w:ind w:left="4717" w:hanging="360"/>
+      </w:pPr>
+      <w:rPr>
+        <w:rFonts w:ascii="Wingdings" w:hAnsi="Wingdings" w:hint="default"/>
+      </w:rPr>
+    </w:lvl>
+    <w:lvl w:ilvl="6" w:tplc="04150001" w:tentative="1">
+      <w:start w:val="1"/>
+      <w:numFmt w:val="bullet"/>
+      <w:lvlText w:val=""/>
+      <w:lvlJc w:val="left"/>
+      <w:pPr>
+        <w:ind w:left="5437" w:hanging="360"/>
+      </w:pPr>
+      <w:rPr>
+        <w:rFonts w:ascii="Symbol" w:hAnsi="Symbol" w:hint="default"/>
+      </w:rPr>
+    </w:lvl>
+    <w:lvl w:ilvl="7" w:tplc="04150003" w:tentative="1">
+      <w:start w:val="1"/>
+      <w:numFmt w:val="bullet"/>
+      <w:lvlText w:val="o"/>
+      <w:lvlJc w:val="left"/>
+      <w:pPr>
+        <w:ind w:left="6157" w:hanging="360"/>
+      </w:pPr>
+      <w:rPr>
+        <w:rFonts w:ascii="Courier New" w:hAnsi="Courier New" w:cs="Courier New" w:hint="default"/>
+      </w:rPr>
+    </w:lvl>
+    <w:lvl w:ilvl="8" w:tplc="04150005" w:tentative="1">
+      <w:start w:val="1"/>
+      <w:numFmt w:val="bullet"/>
+      <w:lvlText w:val=""/>
+      <w:lvlJc w:val="left"/>
+      <w:pPr>
+        <w:ind w:left="6877" w:hanging="360"/>
+      </w:pPr>
+      <w:rPr>
+        <w:rFonts w:ascii="Wingdings" w:hAnsi="Wingdings" w:hint="default"/>
+      </w:rPr>
+    </w:lvl>
+  </w:abstractNum>
+  <w:abstractNum w:abstractNumId="17">
     <w:nsid w:val="64A73870"/>
     <w:multiLevelType w:val="hybridMultilevel"/>
     <w:tmpl w:val="3564AF90"/>
@@ -11521,7 +13239,7 @@
       </w:rPr>
     </w:lvl>
   </w:abstractNum>
-  <w:abstractNum w:abstractNumId="11">
+  <w:abstractNum w:abstractNumId="18">
     <w:nsid w:val="64EA31AA"/>
     <w:multiLevelType w:val="hybridMultilevel"/>
     <w:tmpl w:val="7BB44916"/>
@@ -11637,7 +13355,7 @@
       </w:rPr>
     </w:lvl>
   </w:abstractNum>
-  <w:abstractNum w:abstractNumId="12">
+  <w:abstractNum w:abstractNumId="19">
     <w:nsid w:val="6BBE25DF"/>
     <w:multiLevelType w:val="hybridMultilevel"/>
     <w:tmpl w:val="D978800A"/>
@@ -11750,7 +13468,7 @@
       </w:rPr>
     </w:lvl>
   </w:abstractNum>
-  <w:abstractNum w:abstractNumId="13">
+  <w:abstractNum w:abstractNumId="20">
     <w:nsid w:val="6E9B018B"/>
     <w:multiLevelType w:val="hybridMultilevel"/>
     <w:tmpl w:val="196EF166"/>
@@ -11863,7 +13581,7 @@
       </w:rPr>
     </w:lvl>
   </w:abstractNum>
-  <w:abstractNum w:abstractNumId="14">
+  <w:abstractNum w:abstractNumId="21">
     <w:nsid w:val="750E5ED6"/>
     <w:multiLevelType w:val="hybridMultilevel"/>
     <w:tmpl w:val="29D41AB2"/>
@@ -11976,7 +13694,7 @@
       </w:rPr>
     </w:lvl>
   </w:abstractNum>
-  <w:abstractNum w:abstractNumId="15">
+  <w:abstractNum w:abstractNumId="22">
     <w:nsid w:val="7827363D"/>
     <w:multiLevelType w:val="hybridMultilevel"/>
     <w:tmpl w:val="1F463F8A"/>
@@ -12089,7 +13807,7 @@
       </w:rPr>
     </w:lvl>
   </w:abstractNum>
-  <w:abstractNum w:abstractNumId="16">
+  <w:abstractNum w:abstractNumId="23">
     <w:nsid w:val="7C1461FB"/>
     <w:multiLevelType w:val="hybridMultilevel"/>
     <w:tmpl w:val="BAFC0AF2"/>
@@ -12202,7 +13920,7 @@
       </w:rPr>
     </w:lvl>
   </w:abstractNum>
-  <w:abstractNum w:abstractNumId="17">
+  <w:abstractNum w:abstractNumId="24">
     <w:nsid w:val="7D9C21D5"/>
     <w:multiLevelType w:val="hybridMultilevel"/>
     <w:tmpl w:val="01CAE46E"/>
@@ -12315,7 +14033,7 @@
       </w:rPr>
     </w:lvl>
   </w:abstractNum>
-  <w:abstractNum w:abstractNumId="18">
+  <w:abstractNum w:abstractNumId="25">
     <w:nsid w:val="7F40201F"/>
     <w:multiLevelType w:val="hybridMultilevel"/>
     <w:tmpl w:val="68062F94"/>
@@ -12432,58 +14150,79 @@
     <w:abstractNumId w:val="2"/>
   </w:num>
   <w:num w:numId="2">
-    <w:abstractNumId w:val="6"/>
+    <w:abstractNumId w:val="8"/>
   </w:num>
   <w:num w:numId="3">
-    <w:abstractNumId w:val="11"/>
+    <w:abstractNumId w:val="18"/>
   </w:num>
   <w:num w:numId="4">
-    <w:abstractNumId w:val="15"/>
+    <w:abstractNumId w:val="22"/>
   </w:num>
   <w:num w:numId="5">
-    <w:abstractNumId w:val="5"/>
+    <w:abstractNumId w:val="7"/>
   </w:num>
   <w:num w:numId="6">
-    <w:abstractNumId w:val="10"/>
+    <w:abstractNumId w:val="17"/>
   </w:num>
   <w:num w:numId="7">
-    <w:abstractNumId w:val="9"/>
+    <w:abstractNumId w:val="12"/>
   </w:num>
   <w:num w:numId="8">
-    <w:abstractNumId w:val="17"/>
+    <w:abstractNumId w:val="24"/>
   </w:num>
   <w:num w:numId="9">
-    <w:abstractNumId w:val="16"/>
+    <w:abstractNumId w:val="23"/>
   </w:num>
   <w:num w:numId="10">
-    <w:abstractNumId w:val="13"/>
+    <w:abstractNumId w:val="20"/>
   </w:num>
   <w:num w:numId="11">
     <w:abstractNumId w:val="0"/>
   </w:num>
   <w:num w:numId="12">
-    <w:abstractNumId w:val="14"/>
+    <w:abstractNumId w:val="21"/>
   </w:num>
   <w:num w:numId="13">
-    <w:abstractNumId w:val="3"/>
+    <w:abstractNumId w:val="4"/>
   </w:num>
   <w:num w:numId="14">
-    <w:abstractNumId w:val="7"/>
+    <w:abstractNumId w:val="9"/>
   </w:num>
   <w:num w:numId="15">
-    <w:abstractNumId w:val="12"/>
+    <w:abstractNumId w:val="19"/>
   </w:num>
   <w:num w:numId="16">
-    <w:abstractNumId w:val="18"/>
+    <w:abstractNumId w:val="25"/>
   </w:num>
   <w:num w:numId="17">
     <w:abstractNumId w:val="1"/>
   </w:num>
   <w:num w:numId="18">
-    <w:abstractNumId w:val="8"/>
+    <w:abstractNumId w:val="10"/>
   </w:num>
   <w:num w:numId="19">
-    <w:abstractNumId w:val="4"/>
+    <w:abstractNumId w:val="5"/>
+  </w:num>
+  <w:num w:numId="20">
+    <w:abstractNumId w:val="16"/>
+  </w:num>
+  <w:num w:numId="21">
+    <w:abstractNumId w:val="14"/>
+  </w:num>
+  <w:num w:numId="22">
+    <w:abstractNumId w:val="11"/>
+  </w:num>
+  <w:num w:numId="23">
+    <w:abstractNumId w:val="13"/>
+  </w:num>
+  <w:num w:numId="24">
+    <w:abstractNumId w:val="6"/>
+  </w:num>
+  <w:num w:numId="25">
+    <w:abstractNumId w:val="3"/>
+  </w:num>
+  <w:num w:numId="26">
+    <w:abstractNumId w:val="15"/>
   </w:num>
   <w:numIdMacAtCleanup w:val="16"/>
 </w:numbering>
@@ -14955,7 +16694,7 @@
 </file>
 
 <file path=customXml/itemProps1.xml><?xml version="1.0" encoding="utf-8"?>
-<ds:datastoreItem xmlns:ds="http://schemas.openxmlformats.org/officeDocument/2006/customXml" ds:itemID="{AB29DEC7-D71A-479C-8C1A-23E1C3D6A879}">
+<ds:datastoreItem xmlns:ds="http://schemas.openxmlformats.org/officeDocument/2006/customXml" ds:itemID="{38060C8E-E3E4-4420-8FFD-D6C1CEB7C8A5}">
   <ds:schemaRefs>
     <ds:schemaRef ds:uri="http://schemas.openxmlformats.org/officeDocument/2006/bibliography"/>
   </ds:schemaRefs>

</xml_diff>

<commit_message>
Rozdział o projekcie aplikacji na ukończeniu, pozostało dopisać o rolach i uprawnieniach końcówkę i pisać o implementacji
</commit_message>
<xml_diff>
--- a/Praca_inzynierska.docx
+++ b/Praca_inzynierska.docx
@@ -443,7 +443,7 @@
         <w:rPr>
           <w:noProof/>
         </w:rPr>
-        <w:instrText xml:space="preserve"> PAGEREF _Toc94704060 \h </w:instrText>
+        <w:instrText xml:space="preserve"> PAGEREF _Toc94830302 \h </w:instrText>
       </w:r>
       <w:r>
         <w:rPr>
@@ -507,7 +507,7 @@
         <w:rPr>
           <w:noProof/>
         </w:rPr>
-        <w:instrText xml:space="preserve"> PAGEREF _Toc94704061 \h </w:instrText>
+        <w:instrText xml:space="preserve"> PAGEREF _Toc94830303 \h </w:instrText>
       </w:r>
       <w:r>
         <w:rPr>
@@ -571,7 +571,7 @@
         <w:rPr>
           <w:noProof/>
         </w:rPr>
-        <w:instrText xml:space="preserve"> PAGEREF _Toc94704062 \h </w:instrText>
+        <w:instrText xml:space="preserve"> PAGEREF _Toc94830304 \h </w:instrText>
       </w:r>
       <w:r>
         <w:rPr>
@@ -635,7 +635,7 @@
         <w:rPr>
           <w:noProof/>
         </w:rPr>
-        <w:instrText xml:space="preserve"> PAGEREF _Toc94704063 \h </w:instrText>
+        <w:instrText xml:space="preserve"> PAGEREF _Toc94830305 \h </w:instrText>
       </w:r>
       <w:r>
         <w:rPr>
@@ -698,7 +698,7 @@
         <w:rPr>
           <w:noProof/>
         </w:rPr>
-        <w:instrText xml:space="preserve"> PAGEREF _Toc94704064 \h </w:instrText>
+        <w:instrText xml:space="preserve"> PAGEREF _Toc94830306 \h </w:instrText>
       </w:r>
       <w:r>
         <w:rPr>
@@ -761,7 +761,7 @@
         <w:rPr>
           <w:noProof/>
         </w:rPr>
-        <w:instrText xml:space="preserve"> PAGEREF _Toc94704065 \h </w:instrText>
+        <w:instrText xml:space="preserve"> PAGEREF _Toc94830307 \h </w:instrText>
       </w:r>
       <w:r>
         <w:rPr>
@@ -824,7 +824,7 @@
         <w:rPr>
           <w:noProof/>
         </w:rPr>
-        <w:instrText xml:space="preserve"> PAGEREF _Toc94704066 \h </w:instrText>
+        <w:instrText xml:space="preserve"> PAGEREF _Toc94830308 \h </w:instrText>
       </w:r>
       <w:r>
         <w:rPr>
@@ -887,7 +887,7 @@
         <w:rPr>
           <w:noProof/>
         </w:rPr>
-        <w:instrText xml:space="preserve"> PAGEREF _Toc94704067 \h </w:instrText>
+        <w:instrText xml:space="preserve"> PAGEREF _Toc94830309 \h </w:instrText>
       </w:r>
       <w:r>
         <w:rPr>
@@ -951,7 +951,7 @@
         <w:rPr>
           <w:noProof/>
         </w:rPr>
-        <w:instrText xml:space="preserve"> PAGEREF _Toc94704068 \h </w:instrText>
+        <w:instrText xml:space="preserve"> PAGEREF _Toc94830310 \h </w:instrText>
       </w:r>
       <w:r>
         <w:rPr>
@@ -1014,7 +1014,7 @@
         <w:rPr>
           <w:noProof/>
         </w:rPr>
-        <w:instrText xml:space="preserve"> PAGEREF _Toc94704069 \h </w:instrText>
+        <w:instrText xml:space="preserve"> PAGEREF _Toc94830311 \h </w:instrText>
       </w:r>
       <w:r>
         <w:rPr>
@@ -1077,7 +1077,7 @@
         <w:rPr>
           <w:noProof/>
         </w:rPr>
-        <w:instrText xml:space="preserve"> PAGEREF _Toc94704070 \h </w:instrText>
+        <w:instrText xml:space="preserve"> PAGEREF _Toc94830312 \h </w:instrText>
       </w:r>
       <w:r>
         <w:rPr>
@@ -1140,7 +1140,7 @@
         <w:rPr>
           <w:noProof/>
         </w:rPr>
-        <w:instrText xml:space="preserve"> PAGEREF _Toc94704071 \h </w:instrText>
+        <w:instrText xml:space="preserve"> PAGEREF _Toc94830313 \h </w:instrText>
       </w:r>
       <w:r>
         <w:rPr>
@@ -1204,7 +1204,7 @@
         <w:rPr>
           <w:noProof/>
         </w:rPr>
-        <w:instrText xml:space="preserve"> PAGEREF _Toc94704072 \h </w:instrText>
+        <w:instrText xml:space="preserve"> PAGEREF _Toc94830314 \h </w:instrText>
       </w:r>
       <w:r>
         <w:rPr>
@@ -1267,7 +1267,7 @@
         <w:rPr>
           <w:noProof/>
         </w:rPr>
-        <w:instrText xml:space="preserve"> PAGEREF _Toc94704073 \h </w:instrText>
+        <w:instrText xml:space="preserve"> PAGEREF _Toc94830315 \h </w:instrText>
       </w:r>
       <w:r>
         <w:rPr>
@@ -1330,7 +1330,7 @@
         <w:rPr>
           <w:noProof/>
         </w:rPr>
-        <w:instrText xml:space="preserve"> PAGEREF _Toc94704074 \h </w:instrText>
+        <w:instrText xml:space="preserve"> PAGEREF _Toc94830316 \h </w:instrText>
       </w:r>
       <w:r>
         <w:rPr>
@@ -1392,7 +1392,7 @@
         <w:rPr>
           <w:noProof/>
         </w:rPr>
-        <w:instrText xml:space="preserve"> PAGEREF _Toc94704075 \h </w:instrText>
+        <w:instrText xml:space="preserve"> PAGEREF _Toc94830317 \h </w:instrText>
       </w:r>
       <w:r>
         <w:rPr>
@@ -1454,7 +1454,7 @@
         <w:rPr>
           <w:noProof/>
         </w:rPr>
-        <w:instrText xml:space="preserve"> PAGEREF _Toc94704076 \h </w:instrText>
+        <w:instrText xml:space="preserve"> PAGEREF _Toc94830318 \h </w:instrText>
       </w:r>
       <w:r>
         <w:rPr>
@@ -1516,7 +1516,7 @@
         <w:rPr>
           <w:noProof/>
         </w:rPr>
-        <w:instrText xml:space="preserve"> PAGEREF _Toc94704077 \h </w:instrText>
+        <w:instrText xml:space="preserve"> PAGEREF _Toc94830319 \h </w:instrText>
       </w:r>
       <w:r>
         <w:rPr>
@@ -1578,7 +1578,7 @@
         <w:rPr>
           <w:noProof/>
         </w:rPr>
-        <w:instrText xml:space="preserve"> PAGEREF _Toc94704078 \h </w:instrText>
+        <w:instrText xml:space="preserve"> PAGEREF _Toc94830320 \h </w:instrText>
       </w:r>
       <w:r>
         <w:rPr>
@@ -1642,7 +1642,7 @@
         <w:rPr>
           <w:noProof/>
         </w:rPr>
-        <w:instrText xml:space="preserve"> PAGEREF _Toc94704079 \h </w:instrText>
+        <w:instrText xml:space="preserve"> PAGEREF _Toc94830321 \h </w:instrText>
       </w:r>
       <w:r>
         <w:rPr>
@@ -1705,7 +1705,7 @@
         <w:rPr>
           <w:noProof/>
         </w:rPr>
-        <w:instrText xml:space="preserve"> PAGEREF _Toc94704080 \h </w:instrText>
+        <w:instrText xml:space="preserve"> PAGEREF _Toc94830322 \h </w:instrText>
       </w:r>
       <w:r>
         <w:rPr>
@@ -1767,7 +1767,7 @@
         <w:rPr>
           <w:noProof/>
         </w:rPr>
-        <w:instrText xml:space="preserve"> PAGEREF _Toc94704081 \h </w:instrText>
+        <w:instrText xml:space="preserve"> PAGEREF _Toc94830323 \h </w:instrText>
       </w:r>
       <w:r>
         <w:rPr>
@@ -1829,7 +1829,7 @@
         <w:rPr>
           <w:noProof/>
         </w:rPr>
-        <w:instrText xml:space="preserve"> PAGEREF _Toc94704082 \h </w:instrText>
+        <w:instrText xml:space="preserve"> PAGEREF _Toc94830324 \h </w:instrText>
       </w:r>
       <w:r>
         <w:rPr>
@@ -1891,7 +1891,7 @@
         <w:rPr>
           <w:noProof/>
         </w:rPr>
-        <w:instrText xml:space="preserve"> PAGEREF _Toc94704083 \h </w:instrText>
+        <w:instrText xml:space="preserve"> PAGEREF _Toc94830325 \h </w:instrText>
       </w:r>
       <w:r>
         <w:rPr>
@@ -1908,7 +1908,7 @@
         <w:rPr>
           <w:noProof/>
         </w:rPr>
-        <w:t>27</w:t>
+        <w:t>28</w:t>
       </w:r>
       <w:r>
         <w:rPr>
@@ -1954,7 +1954,7 @@
         <w:rPr>
           <w:noProof/>
         </w:rPr>
-        <w:instrText xml:space="preserve"> PAGEREF _Toc94704084 \h </w:instrText>
+        <w:instrText xml:space="preserve"> PAGEREF _Toc94830326 \h </w:instrText>
       </w:r>
       <w:r>
         <w:rPr>
@@ -1971,7 +1971,7 @@
         <w:rPr>
           <w:noProof/>
         </w:rPr>
-        <w:t>27</w:t>
+        <w:t>29</w:t>
       </w:r>
       <w:r>
         <w:rPr>
@@ -2016,7 +2016,7 @@
         <w:rPr>
           <w:noProof/>
         </w:rPr>
-        <w:instrText xml:space="preserve"> PAGEREF _Toc94704085 \h </w:instrText>
+        <w:instrText xml:space="preserve"> PAGEREF _Toc94830327 \h </w:instrText>
       </w:r>
       <w:r>
         <w:rPr>
@@ -2033,7 +2033,7 @@
         <w:rPr>
           <w:noProof/>
         </w:rPr>
-        <w:t>27</w:t>
+        <w:t>29</w:t>
       </w:r>
       <w:r>
         <w:rPr>
@@ -2078,7 +2078,7 @@
         <w:rPr>
           <w:noProof/>
         </w:rPr>
-        <w:instrText xml:space="preserve"> PAGEREF _Toc94704086 \h </w:instrText>
+        <w:instrText xml:space="preserve"> PAGEREF _Toc94830328 \h </w:instrText>
       </w:r>
       <w:r>
         <w:rPr>
@@ -2095,7 +2095,7 @@
         <w:rPr>
           <w:noProof/>
         </w:rPr>
-        <w:t>27</w:t>
+        <w:t>30</w:t>
       </w:r>
       <w:r>
         <w:rPr>
@@ -2141,7 +2141,7 @@
         <w:rPr>
           <w:noProof/>
         </w:rPr>
-        <w:instrText xml:space="preserve"> PAGEREF _Toc94704087 \h </w:instrText>
+        <w:instrText xml:space="preserve"> PAGEREF _Toc94830329 \h </w:instrText>
       </w:r>
       <w:r>
         <w:rPr>
@@ -2158,7 +2158,7 @@
         <w:rPr>
           <w:noProof/>
         </w:rPr>
-        <w:t>28</w:t>
+        <w:t>31</w:t>
       </w:r>
       <w:r>
         <w:rPr>
@@ -2203,7 +2203,7 @@
         <w:rPr>
           <w:noProof/>
         </w:rPr>
-        <w:instrText xml:space="preserve"> PAGEREF _Toc94704088 \h </w:instrText>
+        <w:instrText xml:space="preserve"> PAGEREF _Toc94830330 \h </w:instrText>
       </w:r>
       <w:r>
         <w:rPr>
@@ -2220,7 +2220,7 @@
         <w:rPr>
           <w:noProof/>
         </w:rPr>
-        <w:t>28</w:t>
+        <w:t>31</w:t>
       </w:r>
       <w:r>
         <w:rPr>
@@ -2265,7 +2265,7 @@
         <w:rPr>
           <w:noProof/>
         </w:rPr>
-        <w:instrText xml:space="preserve"> PAGEREF _Toc94704089 \h </w:instrText>
+        <w:instrText xml:space="preserve"> PAGEREF _Toc94830331 \h </w:instrText>
       </w:r>
       <w:r>
         <w:rPr>
@@ -2282,7 +2282,7 @@
         <w:rPr>
           <w:noProof/>
         </w:rPr>
-        <w:t>29</w:t>
+        <w:t>32</w:t>
       </w:r>
       <w:r>
         <w:rPr>
@@ -2327,7 +2327,7 @@
         <w:rPr>
           <w:noProof/>
         </w:rPr>
-        <w:instrText xml:space="preserve"> PAGEREF _Toc94704090 \h </w:instrText>
+        <w:instrText xml:space="preserve"> PAGEREF _Toc94830332 \h </w:instrText>
       </w:r>
       <w:r>
         <w:rPr>
@@ -2344,7 +2344,7 @@
         <w:rPr>
           <w:noProof/>
         </w:rPr>
-        <w:t>29</w:t>
+        <w:t>32</w:t>
       </w:r>
       <w:r>
         <w:rPr>
@@ -2389,7 +2389,7 @@
         <w:rPr>
           <w:noProof/>
         </w:rPr>
-        <w:instrText xml:space="preserve"> PAGEREF _Toc94704091 \h </w:instrText>
+        <w:instrText xml:space="preserve"> PAGEREF _Toc94830333 \h </w:instrText>
       </w:r>
       <w:r>
         <w:rPr>
@@ -2406,7 +2406,7 @@
         <w:rPr>
           <w:noProof/>
         </w:rPr>
-        <w:t>30</w:t>
+        <w:t>32</w:t>
       </w:r>
       <w:r>
         <w:rPr>
@@ -2453,7 +2453,7 @@
         <w:rPr>
           <w:noProof/>
         </w:rPr>
-        <w:instrText xml:space="preserve"> PAGEREF _Toc94704092 \h </w:instrText>
+        <w:instrText xml:space="preserve"> PAGEREF _Toc94830334 \h </w:instrText>
       </w:r>
       <w:r>
         <w:rPr>
@@ -2470,7 +2470,7 @@
         <w:rPr>
           <w:noProof/>
         </w:rPr>
-        <w:t>30</w:t>
+        <w:t>33</w:t>
       </w:r>
       <w:r>
         <w:rPr>
@@ -2515,7 +2515,7 @@
         <w:rPr>
           <w:noProof/>
         </w:rPr>
-        <w:instrText xml:space="preserve"> PAGEREF _Toc94704093 \h </w:instrText>
+        <w:instrText xml:space="preserve"> PAGEREF _Toc94830335 \h </w:instrText>
       </w:r>
       <w:r>
         <w:rPr>
@@ -2532,7 +2532,7 @@
         <w:rPr>
           <w:noProof/>
         </w:rPr>
-        <w:t>30</w:t>
+        <w:t>34</w:t>
       </w:r>
       <w:r>
         <w:rPr>
@@ -2577,7 +2577,7 @@
         <w:rPr>
           <w:noProof/>
         </w:rPr>
-        <w:instrText xml:space="preserve"> PAGEREF _Toc94704094 \h </w:instrText>
+        <w:instrText xml:space="preserve"> PAGEREF _Toc94830336 \h </w:instrText>
       </w:r>
       <w:r>
         <w:rPr>
@@ -2594,7 +2594,7 @@
         <w:rPr>
           <w:noProof/>
         </w:rPr>
-        <w:t>30</w:t>
+        <w:t>37</w:t>
       </w:r>
       <w:r>
         <w:rPr>
@@ -2641,7 +2641,7 @@
         <w:rPr>
           <w:noProof/>
         </w:rPr>
-        <w:instrText xml:space="preserve"> PAGEREF _Toc94704095 \h </w:instrText>
+        <w:instrText xml:space="preserve"> PAGEREF _Toc94830337 \h </w:instrText>
       </w:r>
       <w:r>
         <w:rPr>
@@ -2658,7 +2658,7 @@
         <w:rPr>
           <w:noProof/>
         </w:rPr>
-        <w:t>31</w:t>
+        <w:t>38</w:t>
       </w:r>
       <w:r>
         <w:rPr>
@@ -2704,7 +2704,7 @@
         <w:rPr>
           <w:noProof/>
         </w:rPr>
-        <w:instrText xml:space="preserve"> PAGEREF _Toc94704096 \h </w:instrText>
+        <w:instrText xml:space="preserve"> PAGEREF _Toc94830338 \h </w:instrText>
       </w:r>
       <w:r>
         <w:rPr>
@@ -2721,7 +2721,7 @@
         <w:rPr>
           <w:noProof/>
         </w:rPr>
-        <w:t>31</w:t>
+        <w:t>38</w:t>
       </w:r>
       <w:r>
         <w:rPr>
@@ -2767,7 +2767,7 @@
         <w:rPr>
           <w:noProof/>
         </w:rPr>
-        <w:instrText xml:space="preserve"> PAGEREF _Toc94704097 \h </w:instrText>
+        <w:instrText xml:space="preserve"> PAGEREF _Toc94830339 \h </w:instrText>
       </w:r>
       <w:r>
         <w:rPr>
@@ -2784,7 +2784,7 @@
         <w:rPr>
           <w:noProof/>
         </w:rPr>
-        <w:t>31</w:t>
+        <w:t>38</w:t>
       </w:r>
       <w:r>
         <w:rPr>
@@ -2830,7 +2830,7 @@
         <w:rPr>
           <w:noProof/>
         </w:rPr>
-        <w:instrText xml:space="preserve"> PAGEREF _Toc94704098 \h </w:instrText>
+        <w:instrText xml:space="preserve"> PAGEREF _Toc94830340 \h </w:instrText>
       </w:r>
       <w:r>
         <w:rPr>
@@ -2847,7 +2847,7 @@
         <w:rPr>
           <w:noProof/>
         </w:rPr>
-        <w:t>31</w:t>
+        <w:t>38</w:t>
       </w:r>
       <w:r>
         <w:rPr>
@@ -2892,7 +2892,7 @@
         <w:rPr>
           <w:noProof/>
         </w:rPr>
-        <w:instrText xml:space="preserve"> PAGEREF _Toc94704099 \h </w:instrText>
+        <w:instrText xml:space="preserve"> PAGEREF _Toc94830341 \h </w:instrText>
       </w:r>
       <w:r>
         <w:rPr>
@@ -2909,7 +2909,7 @@
         <w:rPr>
           <w:noProof/>
         </w:rPr>
-        <w:t>31</w:t>
+        <w:t>38</w:t>
       </w:r>
       <w:r>
         <w:rPr>
@@ -2954,7 +2954,7 @@
         <w:rPr>
           <w:noProof/>
         </w:rPr>
-        <w:instrText xml:space="preserve"> PAGEREF _Toc94704100 \h </w:instrText>
+        <w:instrText xml:space="preserve"> PAGEREF _Toc94830342 \h </w:instrText>
       </w:r>
       <w:r>
         <w:rPr>
@@ -2971,7 +2971,7 @@
         <w:rPr>
           <w:noProof/>
         </w:rPr>
-        <w:t>31</w:t>
+        <w:t>38</w:t>
       </w:r>
       <w:r>
         <w:rPr>
@@ -3016,7 +3016,7 @@
         <w:rPr>
           <w:noProof/>
         </w:rPr>
-        <w:instrText xml:space="preserve"> PAGEREF _Toc94704101 \h </w:instrText>
+        <w:instrText xml:space="preserve"> PAGEREF _Toc94830343 \h </w:instrText>
       </w:r>
       <w:r>
         <w:rPr>
@@ -3033,7 +3033,7 @@
         <w:rPr>
           <w:noProof/>
         </w:rPr>
-        <w:t>31</w:t>
+        <w:t>38</w:t>
       </w:r>
       <w:r>
         <w:rPr>
@@ -3078,7 +3078,7 @@
         <w:rPr>
           <w:noProof/>
         </w:rPr>
-        <w:instrText xml:space="preserve"> PAGEREF _Toc94704102 \h </w:instrText>
+        <w:instrText xml:space="preserve"> PAGEREF _Toc94830344 \h </w:instrText>
       </w:r>
       <w:r>
         <w:rPr>
@@ -3095,7 +3095,7 @@
         <w:rPr>
           <w:noProof/>
         </w:rPr>
-        <w:t>31</w:t>
+        <w:t>38</w:t>
       </w:r>
       <w:r>
         <w:rPr>
@@ -3142,7 +3142,7 @@
         <w:rPr>
           <w:noProof/>
         </w:rPr>
-        <w:instrText xml:space="preserve"> PAGEREF _Toc94704103 \h </w:instrText>
+        <w:instrText xml:space="preserve"> PAGEREF _Toc94830345 \h </w:instrText>
       </w:r>
       <w:r>
         <w:rPr>
@@ -3159,7 +3159,7 @@
         <w:rPr>
           <w:noProof/>
         </w:rPr>
-        <w:t>32</w:t>
+        <w:t>39</w:t>
       </w:r>
       <w:r>
         <w:rPr>
@@ -3205,7 +3205,7 @@
         <w:rPr>
           <w:noProof/>
         </w:rPr>
-        <w:instrText xml:space="preserve"> PAGEREF _Toc94704104 \h </w:instrText>
+        <w:instrText xml:space="preserve"> PAGEREF _Toc94830346 \h </w:instrText>
       </w:r>
       <w:r>
         <w:rPr>
@@ -3222,7 +3222,7 @@
         <w:rPr>
           <w:noProof/>
         </w:rPr>
-        <w:t>32</w:t>
+        <w:t>39</w:t>
       </w:r>
       <w:r>
         <w:rPr>
@@ -3268,7 +3268,7 @@
         <w:rPr>
           <w:noProof/>
         </w:rPr>
-        <w:instrText xml:space="preserve"> PAGEREF _Toc94704105 \h </w:instrText>
+        <w:instrText xml:space="preserve"> PAGEREF _Toc94830347 \h </w:instrText>
       </w:r>
       <w:r>
         <w:rPr>
@@ -3285,7 +3285,7 @@
         <w:rPr>
           <w:noProof/>
         </w:rPr>
-        <w:t>32</w:t>
+        <w:t>39</w:t>
       </w:r>
       <w:r>
         <w:rPr>
@@ -3331,7 +3331,7 @@
         <w:rPr>
           <w:noProof/>
         </w:rPr>
-        <w:instrText xml:space="preserve"> PAGEREF _Toc94704106 \h </w:instrText>
+        <w:instrText xml:space="preserve"> PAGEREF _Toc94830348 \h </w:instrText>
       </w:r>
       <w:r>
         <w:rPr>
@@ -3348,7 +3348,7 @@
         <w:rPr>
           <w:noProof/>
         </w:rPr>
-        <w:t>32</w:t>
+        <w:t>39</w:t>
       </w:r>
       <w:r>
         <w:rPr>
@@ -3395,7 +3395,7 @@
         <w:rPr>
           <w:noProof/>
         </w:rPr>
-        <w:instrText xml:space="preserve"> PAGEREF _Toc94704107 \h </w:instrText>
+        <w:instrText xml:space="preserve"> PAGEREF _Toc94830349 \h </w:instrText>
       </w:r>
       <w:r>
         <w:rPr>
@@ -3412,7 +3412,7 @@
         <w:rPr>
           <w:noProof/>
         </w:rPr>
-        <w:t>33</w:t>
+        <w:t>40</w:t>
       </w:r>
       <w:r>
         <w:rPr>
@@ -3459,7 +3459,7 @@
         <w:rPr>
           <w:noProof/>
         </w:rPr>
-        <w:instrText xml:space="preserve"> PAGEREF _Toc94704108 \h </w:instrText>
+        <w:instrText xml:space="preserve"> PAGEREF _Toc94830350 \h </w:instrText>
       </w:r>
       <w:r>
         <w:rPr>
@@ -3476,7 +3476,7 @@
         <w:rPr>
           <w:noProof/>
         </w:rPr>
-        <w:t>34</w:t>
+        <w:t>41</w:t>
       </w:r>
       <w:r>
         <w:rPr>
@@ -3505,7 +3505,7 @@
         </w:numPr>
         <w:ind w:left="397"/>
       </w:pPr>
-      <w:bookmarkStart w:id="0" w:name="_Toc94704060"/>
+      <w:bookmarkStart w:id="0" w:name="_Toc94830302"/>
       <w:r>
         <w:lastRenderedPageBreak/>
         <w:t>Streszczenie</w:t>
@@ -3521,7 +3521,7 @@
         </w:numPr>
         <w:ind w:left="397"/>
       </w:pPr>
-      <w:bookmarkStart w:id="1" w:name="_Toc94704061"/>
+      <w:bookmarkStart w:id="1" w:name="_Toc94830303"/>
       <w:r>
         <w:lastRenderedPageBreak/>
         <w:t>Abstract</w:t>
@@ -3532,7 +3532,7 @@
       <w:pPr>
         <w:pStyle w:val="Nagwek1"/>
       </w:pPr>
-      <w:bookmarkStart w:id="2" w:name="_Toc94704062"/>
+      <w:bookmarkStart w:id="2" w:name="_Toc94830304"/>
       <w:r>
         <w:lastRenderedPageBreak/>
         <w:t>Wstęp</w:t>
@@ -3938,7 +3938,7 @@
         <w:pStyle w:val="Nagwek1"/>
         <w:ind w:firstLine="0"/>
       </w:pPr>
-      <w:bookmarkStart w:id="3" w:name="_Toc94704063"/>
+      <w:bookmarkStart w:id="3" w:name="_Toc94830305"/>
       <w:r>
         <w:lastRenderedPageBreak/>
         <w:t>Cel i zakres pracy</w:t>
@@ -3963,7 +3963,7 @@
       <w:pPr>
         <w:pStyle w:val="Nagwek2"/>
       </w:pPr>
-      <w:bookmarkStart w:id="4" w:name="_Toc94704064"/>
+      <w:bookmarkStart w:id="4" w:name="_Toc94830306"/>
       <w:r>
         <w:t>Cel pracy</w:t>
       </w:r>
@@ -3990,7 +3990,7 @@
       <w:pPr>
         <w:pStyle w:val="Nagwek2"/>
       </w:pPr>
-      <w:bookmarkStart w:id="5" w:name="_Toc94704065"/>
+      <w:bookmarkStart w:id="5" w:name="_Toc94830307"/>
       <w:r>
         <w:t>Zakres pracy</w:t>
       </w:r>
@@ -4122,7 +4122,7 @@
       <w:pPr>
         <w:pStyle w:val="Nagwek2"/>
       </w:pPr>
-      <w:bookmarkStart w:id="6" w:name="_Toc94704066"/>
+      <w:bookmarkStart w:id="6" w:name="_Toc94830308"/>
       <w:r>
         <w:t>Podział pracy</w:t>
       </w:r>
@@ -4330,7 +4330,7 @@
       <w:pPr>
         <w:pStyle w:val="Nagwek2"/>
       </w:pPr>
-      <w:bookmarkStart w:id="8" w:name="_Toc94704067"/>
+      <w:bookmarkStart w:id="8" w:name="_Toc94830309"/>
       <w:r>
         <w:t>Słownik pojęć</w:t>
       </w:r>
@@ -4393,7 +4393,7 @@
       <w:pPr>
         <w:pStyle w:val="Nagwek1"/>
       </w:pPr>
-      <w:bookmarkStart w:id="9" w:name="_Toc94704068"/>
+      <w:bookmarkStart w:id="9" w:name="_Toc94830310"/>
       <w:r>
         <w:lastRenderedPageBreak/>
         <w:t>Analiza potrzeb rynku</w:t>
@@ -4424,7 +4424,7 @@
       <w:pPr>
         <w:pStyle w:val="Nagwek2"/>
       </w:pPr>
-      <w:bookmarkStart w:id="10" w:name="_Toc94704069"/>
+      <w:bookmarkStart w:id="10" w:name="_Toc94830311"/>
       <w:r>
         <w:t>Sytuacja zastana oraz identyfikacja potrzeb</w:t>
       </w:r>
@@ -4623,7 +4623,7 @@
       <w:pPr>
         <w:pStyle w:val="Nagwek2"/>
       </w:pPr>
-      <w:bookmarkStart w:id="11" w:name="_Toc94704070"/>
+      <w:bookmarkStart w:id="11" w:name="_Toc94830312"/>
       <w:r>
         <w:lastRenderedPageBreak/>
         <w:t>Przegląd systemów do rezerwacji wizyt stomatologicznych</w:t>
@@ -5505,7 +5505,7 @@
       <w:pPr>
         <w:pStyle w:val="Nagwek2"/>
       </w:pPr>
-      <w:bookmarkStart w:id="16" w:name="_Toc94704071"/>
+      <w:bookmarkStart w:id="16" w:name="_Toc94830313"/>
       <w:r>
         <w:t>Ograniczenia dostępnych systemów oraz uzasadnienie utworzenia dedykowanego systemu</w:t>
       </w:r>
@@ -5742,7 +5742,7 @@
       <w:pPr>
         <w:pStyle w:val="Nagwek1"/>
       </w:pPr>
-      <w:bookmarkStart w:id="18" w:name="_Toc94704072"/>
+      <w:bookmarkStart w:id="18" w:name="_Toc94830314"/>
       <w:r>
         <w:lastRenderedPageBreak/>
         <w:t>Technologie i narzędzia wykorzystane do budowy systemu</w:t>
@@ -5758,7 +5758,7 @@
       <w:pPr>
         <w:pStyle w:val="Nagwek2"/>
       </w:pPr>
-      <w:bookmarkStart w:id="19" w:name="_Toc94704073"/>
+      <w:bookmarkStart w:id="19" w:name="_Toc94830315"/>
       <w:r>
         <w:t>Uzasadnienie wyboru architektury</w:t>
       </w:r>
@@ -5823,7 +5823,7 @@
       <w:pPr>
         <w:pStyle w:val="Nagwek2"/>
       </w:pPr>
-      <w:bookmarkStart w:id="20" w:name="_Toc94704074"/>
+      <w:bookmarkStart w:id="20" w:name="_Toc94830316"/>
       <w:r>
         <w:t>Stos technologiczny</w:t>
       </w:r>
@@ -6085,7 +6085,7 @@
       <w:pPr>
         <w:pStyle w:val="Nagwek3"/>
       </w:pPr>
-      <w:bookmarkStart w:id="21" w:name="_Toc94704075"/>
+      <w:bookmarkStart w:id="21" w:name="_Toc94830317"/>
       <w:r>
         <w:t>Środowisko wytwórcze</w:t>
       </w:r>
@@ -6154,7 +6154,7 @@
       <w:pPr>
         <w:pStyle w:val="Nagwek3"/>
       </w:pPr>
-      <w:bookmarkStart w:id="22" w:name="_Toc94704076"/>
+      <w:bookmarkStart w:id="22" w:name="_Toc94830318"/>
       <w:r>
         <w:t>Baza danych</w:t>
       </w:r>
@@ -6343,7 +6343,7 @@
       <w:pPr>
         <w:pStyle w:val="Nagwek3"/>
       </w:pPr>
-      <w:bookmarkStart w:id="23" w:name="_Toc94704077"/>
+      <w:bookmarkStart w:id="23" w:name="_Toc94830319"/>
       <w:r>
         <w:t>Strona serwera</w:t>
       </w:r>
@@ -7551,7 +7551,7 @@
       <w:pPr>
         <w:pStyle w:val="Nagwek3"/>
       </w:pPr>
-      <w:bookmarkStart w:id="24" w:name="_Toc94704078"/>
+      <w:bookmarkStart w:id="24" w:name="_Toc94830320"/>
       <w:r>
         <w:t>Strona klienta</w:t>
       </w:r>
@@ -9508,7 +9508,7 @@
       <w:pPr>
         <w:pStyle w:val="Nagwek1"/>
       </w:pPr>
-      <w:bookmarkStart w:id="30" w:name="_Toc94704079"/>
+      <w:bookmarkStart w:id="30" w:name="_Toc94830321"/>
       <w:r>
         <w:lastRenderedPageBreak/>
         <w:t>Projekt systemu zarządzania wizytami gabinetu stomatologicznego</w:t>
@@ -9519,7 +9519,7 @@
       <w:pPr>
         <w:pStyle w:val="Nagwek2"/>
       </w:pPr>
-      <w:bookmarkStart w:id="31" w:name="_Toc94704080"/>
+      <w:bookmarkStart w:id="31" w:name="_Toc94830322"/>
       <w:r>
         <w:t>Procesy biznesowe</w:t>
       </w:r>
@@ -9540,7 +9540,7 @@
       <w:pPr>
         <w:pStyle w:val="Nagwek3"/>
       </w:pPr>
-      <w:bookmarkStart w:id="32" w:name="_Toc94704081"/>
+      <w:bookmarkStart w:id="32" w:name="_Toc94830323"/>
       <w:r>
         <w:t>Obiekty biznesowe</w:t>
       </w:r>
@@ -9738,7 +9738,7 @@
       <w:pPr>
         <w:pStyle w:val="Nagwek3"/>
       </w:pPr>
-      <w:bookmarkStart w:id="33" w:name="_Toc94704082"/>
+      <w:bookmarkStart w:id="33" w:name="_Toc94830324"/>
       <w:r>
         <w:t>Aktorzy biznesowi</w:t>
       </w:r>
@@ -9841,7 +9841,7 @@
       <w:pPr>
         <w:pStyle w:val="Nagwek3"/>
       </w:pPr>
-      <w:bookmarkStart w:id="34" w:name="_Toc94704083"/>
+      <w:bookmarkStart w:id="34" w:name="_Toc94830325"/>
       <w:r>
         <w:t>Procesy biznesowe</w:t>
       </w:r>
@@ -9903,7 +9903,6 @@
         <w:t>wi i pacjentowi, dodatkowo rozszerzonej o takie procesy jak np. edycja uprawnień użytkowników systemu.</w:t>
       </w:r>
     </w:p>
-    <w:p/>
     <w:p>
       <w:pPr>
         <w:keepNext/>
@@ -9992,25 +9991,189 @@
     </w:p>
     <w:p>
       <w:r>
-        <w:rPr>
-          <w:highlight w:val="yellow"/>
-        </w:rPr>
-        <w:t>DIAGRAMY BPMN LOGOWANIA, RE</w:t>
-      </w:r>
-      <w:bookmarkStart w:id="36" w:name="_GoBack"/>
+        <w:t xml:space="preserve">Spośród widocznych na powyższym diagramie, najistotniejszym procesem biznesowym z perspektywy funkcjonowania aplikacji internetowej jest tworzenie rezerwacji wizyty. </w:t>
+      </w:r>
+      <w:r>
+        <w:t xml:space="preserve">Operacja ta może być wykonywana zarówno przez pacjenta (zalogowanego lub nie) </w:t>
+      </w:r>
+      <w:r>
+        <w:t>jak i przez administratora.</w:t>
+      </w:r>
+      <w:r>
+        <w:t xml:space="preserve"> </w:t>
+      </w:r>
+      <w:r>
+        <w:t xml:space="preserve">Graficzna prezentacja tego procesu została ukazana na </w:t>
+      </w:r>
+      <w:r>
+        <w:t xml:space="preserve">diagramie BPMN (ang. </w:t>
+      </w:r>
+      <w:r>
+        <w:rPr>
+          <w:i/>
+        </w:rPr>
+        <w:t xml:space="preserve">Business </w:t>
+      </w:r>
+      <w:proofErr w:type="spellStart"/>
+      <w:r>
+        <w:rPr>
+          <w:i/>
+        </w:rPr>
+        <w:t>Process</w:t>
+      </w:r>
+      <w:proofErr w:type="spellEnd"/>
+      <w:r>
+        <w:rPr>
+          <w:i/>
+        </w:rPr>
+        <w:t xml:space="preserve"> Model And </w:t>
+      </w:r>
+      <w:proofErr w:type="spellStart"/>
+      <w:r>
+        <w:rPr>
+          <w:i/>
+        </w:rPr>
+        <w:t>Notation</w:t>
+      </w:r>
+      <w:proofErr w:type="spellEnd"/>
+      <w:r>
+        <w:t>) przedstawionym</w:t>
+      </w:r>
+      <w:r>
+        <w:t xml:space="preserve"> poniżej (</w:t>
+      </w:r>
+      <w:r>
+        <w:fldChar w:fldCharType="begin"/>
+      </w:r>
+      <w:r>
+        <w:instrText xml:space="preserve"> REF _Ref94825353 \h </w:instrText>
+      </w:r>
+      <w:r>
+        <w:fldChar w:fldCharType="separate"/>
+      </w:r>
+      <w:r>
+        <w:t xml:space="preserve">Rys. </w:t>
+      </w:r>
+      <w:r>
+        <w:rPr>
+          <w:noProof/>
+        </w:rPr>
+        <w:t>5</w:t>
+      </w:r>
+      <w:r>
+        <w:t>.</w:t>
+      </w:r>
+      <w:r>
+        <w:rPr>
+          <w:noProof/>
+        </w:rPr>
+        <w:t>2</w:t>
+      </w:r>
+      <w:r>
+        <w:fldChar w:fldCharType="end"/>
+      </w:r>
+      <w:r>
+        <w:t>.</w:t>
+      </w:r>
+      <w:r>
+        <w:t>).</w:t>
+      </w:r>
+    </w:p>
+    <w:p>
+      <w:pPr>
+        <w:keepNext/>
+        <w:ind w:firstLine="0"/>
+        <w:jc w:val="center"/>
+      </w:pPr>
+      <w:r>
+        <w:rPr>
+          <w:noProof/>
+          <w:lang w:eastAsia="pl-PL"/>
+        </w:rPr>
+        <w:lastRenderedPageBreak/>
+        <w:drawing>
+          <wp:inline distT="0" distB="0" distL="0" distR="0" wp14:anchorId="4C0B7501" wp14:editId="52FE8B7B">
+            <wp:extent cx="5760000" cy="7225200"/>
+            <wp:effectExtent l="0" t="0" r="0" b="0"/>
+            <wp:docPr id="16" name="Obraz 16"/>
+            <wp:cNvGraphicFramePr>
+              <a:graphicFrameLocks xmlns:a="http://schemas.openxmlformats.org/drawingml/2006/main" noChangeAspect="1"/>
+            </wp:cNvGraphicFramePr>
+            <a:graphic xmlns:a="http://schemas.openxmlformats.org/drawingml/2006/main">
+              <a:graphicData uri="http://schemas.openxmlformats.org/drawingml/2006/picture">
+                <pic:pic xmlns:pic="http://schemas.openxmlformats.org/drawingml/2006/picture">
+                  <pic:nvPicPr>
+                    <pic:cNvPr id="0" name="rezerwacja-wizyty.png"/>
+                    <pic:cNvPicPr/>
+                  </pic:nvPicPr>
+                  <pic:blipFill>
+                    <a:blip r:embed="rId21" cstate="print">
+                      <a:extLst>
+                        <a:ext uri="{28A0092B-C50C-407E-A947-70E740481C1C}">
+                          <a14:useLocalDpi xmlns:a14="http://schemas.microsoft.com/office/drawing/2010/main" val="0"/>
+                        </a:ext>
+                      </a:extLst>
+                    </a:blip>
+                    <a:stretch>
+                      <a:fillRect/>
+                    </a:stretch>
+                  </pic:blipFill>
+                  <pic:spPr>
+                    <a:xfrm>
+                      <a:off x="0" y="0"/>
+                      <a:ext cx="5760000" cy="7225200"/>
+                    </a:xfrm>
+                    <a:prstGeom prst="rect">
+                      <a:avLst/>
+                    </a:prstGeom>
+                  </pic:spPr>
+                </pic:pic>
+              </a:graphicData>
+            </a:graphic>
+          </wp:inline>
+        </w:drawing>
+      </w:r>
+    </w:p>
+    <w:p>
+      <w:pPr>
+        <w:pStyle w:val="Legenda"/>
+      </w:pPr>
+      <w:bookmarkStart w:id="36" w:name="_Ref94825353"/>
+      <w:r>
+        <w:t xml:space="preserve">Rys. </w:t>
+      </w:r>
+      <w:fldSimple w:instr=" STYLEREF 1 \s ">
+        <w:r>
+          <w:rPr>
+            <w:noProof/>
+          </w:rPr>
+          <w:t>5</w:t>
+        </w:r>
+      </w:fldSimple>
+      <w:r>
+        <w:t>.</w:t>
+      </w:r>
+      <w:fldSimple w:instr=" SEQ Rys. \* ARABIC \s 1 ">
+        <w:r>
+          <w:rPr>
+            <w:noProof/>
+          </w:rPr>
+          <w:t>2</w:t>
+        </w:r>
+      </w:fldSimple>
       <w:bookmarkEnd w:id="36"/>
       <w:r>
-        <w:rPr>
-          <w:highlight w:val="yellow"/>
-        </w:rPr>
-        <w:t>JESTRACJI ORAZ REZERWACJI WIZYTY</w:t>
+        <w:t>. Diagram BPMN</w:t>
+      </w:r>
+      <w:r>
+        <w:t xml:space="preserve"> przedstawiający proces rezerwacji wizyty</w:t>
       </w:r>
     </w:p>
     <w:p>
       <w:pPr>
         <w:pStyle w:val="Nagwek2"/>
       </w:pPr>
-      <w:bookmarkStart w:id="37" w:name="_Toc94704084"/>
+      <w:bookmarkStart w:id="37" w:name="_Toc94830326"/>
       <w:r>
         <w:t>Specyfikacja wymagań</w:t>
       </w:r>
@@ -10037,15 +10200,17 @@
       <w:pPr>
         <w:pStyle w:val="Nagwek3"/>
       </w:pPr>
-      <w:bookmarkStart w:id="38" w:name="_Toc94704085"/>
+      <w:bookmarkStart w:id="38" w:name="_Toc94830327"/>
+      <w:bookmarkStart w:id="39" w:name="_Ref94830753"/>
+      <w:r>
+        <w:t>Wymagania funkcjonalne</w:t>
+      </w:r>
+      <w:bookmarkEnd w:id="38"/>
+      <w:bookmarkEnd w:id="39"/>
+    </w:p>
+    <w:p>
       <w:r>
         <w:lastRenderedPageBreak/>
-        <w:t>Wymagania funkcjonalne</w:t>
-      </w:r>
-      <w:bookmarkEnd w:id="38"/>
-    </w:p>
-    <w:p>
-      <w:r>
         <w:t>Projektowana przez autorów niniejszego opracowania aplikacja internetowa stanowi system wspomagający pr</w:t>
       </w:r>
       <w:r>
@@ -10233,11 +10398,11 @@
       <w:pPr>
         <w:pStyle w:val="Nagwek3"/>
       </w:pPr>
-      <w:bookmarkStart w:id="39" w:name="_Toc94704086"/>
+      <w:bookmarkStart w:id="40" w:name="_Toc94830328"/>
       <w:r>
         <w:t>Wymagania niefunkcjonalne</w:t>
       </w:r>
-      <w:bookmarkEnd w:id="39"/>
+      <w:bookmarkEnd w:id="40"/>
     </w:p>
     <w:p>
       <w:r>
@@ -10393,21 +10558,23 @@
       <w:pPr>
         <w:pStyle w:val="Nagwek2"/>
       </w:pPr>
-      <w:bookmarkStart w:id="40" w:name="_Toc94704087"/>
+      <w:bookmarkStart w:id="41" w:name="_Toc94830329"/>
+      <w:bookmarkStart w:id="42" w:name="_Ref94830808"/>
       <w:r>
         <w:t>Analiza wymagań</w:t>
       </w:r>
-      <w:bookmarkEnd w:id="40"/>
+      <w:bookmarkEnd w:id="41"/>
+      <w:bookmarkEnd w:id="42"/>
     </w:p>
     <w:p>
       <w:pPr>
         <w:pStyle w:val="Nagwek3"/>
       </w:pPr>
-      <w:bookmarkStart w:id="41" w:name="_Toc94704088"/>
+      <w:bookmarkStart w:id="43" w:name="_Toc94830330"/>
       <w:r>
         <w:t>Statyczne elementy aplikacji</w:t>
       </w:r>
-      <w:bookmarkEnd w:id="41"/>
+      <w:bookmarkEnd w:id="43"/>
     </w:p>
     <w:p>
       <w:r>
@@ -10646,11 +10813,11 @@
       <w:pPr>
         <w:pStyle w:val="Nagwek3"/>
       </w:pPr>
-      <w:bookmarkStart w:id="42" w:name="_Toc94704089"/>
+      <w:bookmarkStart w:id="44" w:name="_Toc94830331"/>
       <w:r>
         <w:t>Panel lekarza</w:t>
       </w:r>
-      <w:bookmarkEnd w:id="42"/>
+      <w:bookmarkEnd w:id="44"/>
     </w:p>
     <w:p>
       <w:r>
@@ -10724,11 +10891,11 @@
       <w:pPr>
         <w:pStyle w:val="Nagwek3"/>
       </w:pPr>
-      <w:bookmarkStart w:id="43" w:name="_Toc94704090"/>
+      <w:bookmarkStart w:id="45" w:name="_Toc94830332"/>
       <w:r>
         <w:t>Panel pacjenta</w:t>
       </w:r>
-      <w:bookmarkEnd w:id="43"/>
+      <w:bookmarkEnd w:id="45"/>
     </w:p>
     <w:p>
       <w:r>
@@ -10788,11 +10955,11 @@
       <w:pPr>
         <w:pStyle w:val="Nagwek3"/>
       </w:pPr>
-      <w:bookmarkStart w:id="44" w:name="_Toc94704091"/>
+      <w:bookmarkStart w:id="46" w:name="_Toc94830333"/>
       <w:r>
         <w:t>Panel administratora</w:t>
       </w:r>
-      <w:bookmarkEnd w:id="44"/>
+      <w:bookmarkEnd w:id="46"/>
     </w:p>
     <w:p>
       <w:r>
@@ -10939,169 +11106,1426 @@
       <w:pPr>
         <w:pStyle w:val="Nagwek2"/>
       </w:pPr>
-      <w:bookmarkStart w:id="45" w:name="_Toc94704092"/>
+      <w:bookmarkStart w:id="47" w:name="_Toc94830334"/>
       <w:r>
         <w:t>Projekt struktury bazy danych</w:t>
       </w:r>
-      <w:bookmarkEnd w:id="45"/>
+      <w:bookmarkEnd w:id="47"/>
+    </w:p>
+    <w:p>
+      <w:r>
+        <w:t xml:space="preserve">Zastosowana baza danych w projekcie systemu będącego przedmiotem niniejszego opracowania </w:t>
+      </w:r>
+      <w:r>
+        <w:t>oparta jest na modelu obiektowym</w:t>
+      </w:r>
+      <w:r>
+        <w:t>,</w:t>
+      </w:r>
+      <w:r>
+        <w:t xml:space="preserve"> a nie relacyjnym. </w:t>
+      </w:r>
+      <w:r>
+        <w:t xml:space="preserve">Wobec tego </w:t>
+      </w:r>
+      <w:r>
+        <w:t xml:space="preserve">w strukturze bazodanowej brak tabel i powiązań między nimi. Zamiast tego w bazie danych znajdują się </w:t>
+      </w:r>
+      <w:r>
+        <w:t>kolekcje, które przechowują dokumenty (obiekty) reprezentujące odpowiednie elementy systemu.</w:t>
+      </w:r>
+    </w:p>
+    <w:p>
+      <w:r>
+        <w:t>Na poniższym rysunku</w:t>
+      </w:r>
+      <w:r>
+        <w:t xml:space="preserve"> poniżej</w:t>
+      </w:r>
+      <w:r>
+        <w:t xml:space="preserve"> (</w:t>
+      </w:r>
+      <w:r>
+        <w:fldChar w:fldCharType="begin"/>
+      </w:r>
+      <w:r>
+        <w:instrText xml:space="preserve"> REF _Ref94731965 \h </w:instrText>
+      </w:r>
+      <w:r>
+        <w:fldChar w:fldCharType="separate"/>
+      </w:r>
+      <w:r>
+        <w:t xml:space="preserve">Rys. </w:t>
+      </w:r>
+      <w:r>
+        <w:rPr>
+          <w:noProof/>
+        </w:rPr>
+        <w:t>5</w:t>
+      </w:r>
+      <w:r>
+        <w:t>.</w:t>
+      </w:r>
+      <w:r>
+        <w:rPr>
+          <w:noProof/>
+        </w:rPr>
+        <w:t>2</w:t>
+      </w:r>
+      <w:r>
+        <w:fldChar w:fldCharType="end"/>
+      </w:r>
+      <w:r>
+        <w:t>.</w:t>
+      </w:r>
+      <w:r>
+        <w:t xml:space="preserve">) przedstawiony został </w:t>
+      </w:r>
+      <w:r>
+        <w:t xml:space="preserve">system </w:t>
+      </w:r>
+      <w:r>
+        <w:t>zarządzania bazą danych o nazwie MongoDB Atlas.</w:t>
+      </w:r>
+      <w:r>
+        <w:t xml:space="preserve"> </w:t>
+      </w:r>
+      <w:r>
+        <w:t xml:space="preserve">Jest to </w:t>
+      </w:r>
+      <w:r>
+        <w:t>rozbudowane narzędzie</w:t>
+      </w:r>
+      <w:r>
+        <w:t xml:space="preserve"> </w:t>
+      </w:r>
+      <w:r>
+        <w:t xml:space="preserve">oparte na </w:t>
+      </w:r>
+      <w:r>
+        <w:t>technologii chmurowej</w:t>
+      </w:r>
+      <w:r>
+        <w:t xml:space="preserve">, które </w:t>
+      </w:r>
+      <w:r>
+        <w:t xml:space="preserve">pozwala programistom </w:t>
+      </w:r>
+      <w:r>
+        <w:t>w pełni zarządzać obiektową</w:t>
+      </w:r>
+      <w:r>
+        <w:t xml:space="preserve"> bazą danych jaką jest MongoDB.</w:t>
+      </w:r>
+      <w:r>
+        <w:t xml:space="preserve"> Autorzy niniejszego opracowania zdecydowali się na użycie dokładnie </w:t>
+      </w:r>
+      <w:r>
+        <w:t>tej technologii ze względu na</w:t>
+      </w:r>
+      <w:r>
+        <w:t xml:space="preserve"> przejrzystość graficznego interfejsu użytkownika.</w:t>
+      </w:r>
+    </w:p>
+    <w:p>
+      <w:pPr>
+        <w:keepNext/>
+        <w:ind w:firstLine="0"/>
+        <w:jc w:val="center"/>
+      </w:pPr>
+      <w:r>
+        <w:rPr>
+          <w:noProof/>
+          <w:lang w:eastAsia="pl-PL"/>
+        </w:rPr>
+        <w:lastRenderedPageBreak/>
+        <w:drawing>
+          <wp:inline distT="0" distB="0" distL="0" distR="0" wp14:anchorId="5E339144" wp14:editId="283D7FC0">
+            <wp:extent cx="5760085" cy="2676119"/>
+            <wp:effectExtent l="0" t="0" r="0" b="0"/>
+            <wp:docPr id="13" name="Obraz 13"/>
+            <wp:cNvGraphicFramePr>
+              <a:graphicFrameLocks xmlns:a="http://schemas.openxmlformats.org/drawingml/2006/main" noChangeAspect="1"/>
+            </wp:cNvGraphicFramePr>
+            <a:graphic xmlns:a="http://schemas.openxmlformats.org/drawingml/2006/main">
+              <a:graphicData uri="http://schemas.openxmlformats.org/drawingml/2006/picture">
+                <pic:pic xmlns:pic="http://schemas.openxmlformats.org/drawingml/2006/picture">
+                  <pic:nvPicPr>
+                    <pic:cNvPr id="0" name=""/>
+                    <pic:cNvPicPr/>
+                  </pic:nvPicPr>
+                  <pic:blipFill>
+                    <a:blip r:embed="rId22"/>
+                    <a:stretch>
+                      <a:fillRect/>
+                    </a:stretch>
+                  </pic:blipFill>
+                  <pic:spPr>
+                    <a:xfrm>
+                      <a:off x="0" y="0"/>
+                      <a:ext cx="5760085" cy="2676119"/>
+                    </a:xfrm>
+                    <a:prstGeom prst="rect">
+                      <a:avLst/>
+                    </a:prstGeom>
+                  </pic:spPr>
+                </pic:pic>
+              </a:graphicData>
+            </a:graphic>
+          </wp:inline>
+        </w:drawing>
+      </w:r>
+    </w:p>
+    <w:p>
+      <w:pPr>
+        <w:pStyle w:val="Legenda"/>
+      </w:pPr>
+      <w:bookmarkStart w:id="48" w:name="_Ref94731965"/>
+      <w:bookmarkStart w:id="49" w:name="_Ref94731960"/>
+      <w:r>
+        <w:t xml:space="preserve">Rys. </w:t>
+      </w:r>
+      <w:fldSimple w:instr=" STYLEREF 1 \s ">
+        <w:r>
+          <w:rPr>
+            <w:noProof/>
+          </w:rPr>
+          <w:t>5</w:t>
+        </w:r>
+      </w:fldSimple>
+      <w:r>
+        <w:t>.</w:t>
+      </w:r>
+      <w:fldSimple w:instr=" SEQ Rys. \* ARABIC \s 1 ">
+        <w:r>
+          <w:rPr>
+            <w:noProof/>
+          </w:rPr>
+          <w:t>3</w:t>
+        </w:r>
+      </w:fldSimple>
+      <w:bookmarkEnd w:id="48"/>
+      <w:r>
+        <w:t>.</w:t>
+      </w:r>
+      <w:bookmarkEnd w:id="49"/>
+      <w:r>
+        <w:t>Zdjęcie ekranu przedstawiające główny panel systemu</w:t>
+      </w:r>
+      <w:r>
+        <w:t xml:space="preserve"> zarządzania bazą danych</w:t>
+      </w:r>
+      <w:r>
+        <w:t xml:space="preserve"> MongoDB Atlas</w:t>
+      </w:r>
     </w:p>
     <w:p>
       <w:pPr>
         <w:pStyle w:val="Nagwek3"/>
       </w:pPr>
-      <w:bookmarkStart w:id="46" w:name="_Toc94704093"/>
+      <w:bookmarkStart w:id="50" w:name="_Toc94830335"/>
       <w:r>
         <w:t>Struktura bazy danych</w:t>
       </w:r>
-      <w:bookmarkEnd w:id="46"/>
+      <w:bookmarkEnd w:id="50"/>
+    </w:p>
+    <w:p>
+      <w:r>
+        <w:t>Jak już wymieniono wcześniej, struktura obiektowej bazy danych opiera się na kolekcjach (zbiorach) obiektów</w:t>
+      </w:r>
+      <w:r>
+        <w:t>.</w:t>
+      </w:r>
+      <w:r>
+        <w:t xml:space="preserve"> Każdy zbiór ma za zadanie przechowywać obiekty</w:t>
+      </w:r>
+      <w:r>
+        <w:t xml:space="preserve"> (nazywane też dokumentami)</w:t>
+      </w:r>
+      <w:r>
+        <w:t xml:space="preserve"> o tożsamej charakterystyce</w:t>
+      </w:r>
+      <w:r>
+        <w:t xml:space="preserve"> i właściwościach</w:t>
+      </w:r>
+      <w:r>
+        <w:t xml:space="preserve"> </w:t>
+      </w:r>
+      <w:r>
+        <w:t>prze</w:t>
+      </w:r>
+      <w:r>
+        <w:t xml:space="preserve">chowywanych </w:t>
+      </w:r>
+      <w:r>
+        <w:t>w formacie JSON</w:t>
+      </w:r>
+      <w:r>
+        <w:t xml:space="preserve"> (ang. </w:t>
+      </w:r>
+      <w:r>
+        <w:rPr>
+          <w:i/>
+        </w:rPr>
+        <w:t xml:space="preserve">JavaScript Object </w:t>
+      </w:r>
+      <w:proofErr w:type="spellStart"/>
+      <w:r>
+        <w:rPr>
+          <w:i/>
+        </w:rPr>
+        <w:t>Notation</w:t>
+      </w:r>
+      <w:proofErr w:type="spellEnd"/>
+      <w:r>
+        <w:t>)</w:t>
+      </w:r>
+      <w:r>
+        <w:t>.</w:t>
+      </w:r>
+      <w:r>
+        <w:t xml:space="preserve"> </w:t>
+      </w:r>
+      <w:r>
+        <w:t>W projektowanej aplikacji internetowej przewidziano 6 rodzajów obiektó</w:t>
+      </w:r>
+      <w:r>
+        <w:t>w, wobec czego w bazie</w:t>
+      </w:r>
+      <w:r>
+        <w:t xml:space="preserve"> danych znajduje</w:t>
+      </w:r>
+      <w:r>
+        <w:t xml:space="preserve"> się 6 kole</w:t>
+      </w:r>
+      <w:r>
+        <w:t>kcji opisanych w kolejnych akapitach.</w:t>
+      </w:r>
+    </w:p>
+    <w:p>
+      <w:r>
+        <w:t>„</w:t>
+      </w:r>
+      <w:proofErr w:type="spellStart"/>
+      <w:r>
+        <w:t>D</w:t>
+      </w:r>
+      <w:r>
+        <w:t>octors</w:t>
+      </w:r>
+      <w:proofErr w:type="spellEnd"/>
+      <w:r>
+        <w:t>”</w:t>
+      </w:r>
+      <w:r>
+        <w:t xml:space="preserve"> – zbiór obiektów, które reprezentują </w:t>
+      </w:r>
+      <w:r>
+        <w:t>dyspozycyjność daneg</w:t>
+      </w:r>
+      <w:r>
+        <w:t>o stomatologa. Przechowują unikalny identyfikator lekarza, jego specjalizacji oraz godziny pracy w których wykonuje on zabiegi.</w:t>
+      </w:r>
+    </w:p>
+    <w:p>
+      <w:pPr>
+        <w:keepNext/>
+        <w:ind w:firstLine="0"/>
+        <w:jc w:val="center"/>
+      </w:pPr>
+      <w:r>
+        <w:rPr>
+          <w:noProof/>
+          <w:lang w:eastAsia="pl-PL"/>
+        </w:rPr>
+        <w:drawing>
+          <wp:inline distT="0" distB="0" distL="0" distR="0" wp14:anchorId="1F2C3FA1" wp14:editId="17122931">
+            <wp:extent cx="4229100" cy="1447800"/>
+            <wp:effectExtent l="0" t="0" r="0" b="0"/>
+            <wp:docPr id="18" name="Obraz 18"/>
+            <wp:cNvGraphicFramePr>
+              <a:graphicFrameLocks xmlns:a="http://schemas.openxmlformats.org/drawingml/2006/main" noChangeAspect="1"/>
+            </wp:cNvGraphicFramePr>
+            <a:graphic xmlns:a="http://schemas.openxmlformats.org/drawingml/2006/main">
+              <a:graphicData uri="http://schemas.openxmlformats.org/drawingml/2006/picture">
+                <pic:pic xmlns:pic="http://schemas.openxmlformats.org/drawingml/2006/picture">
+                  <pic:nvPicPr>
+                    <pic:cNvPr id="0" name=""/>
+                    <pic:cNvPicPr/>
+                  </pic:nvPicPr>
+                  <pic:blipFill rotWithShape="1">
+                    <a:blip r:embed="rId23"/>
+                    <a:srcRect l="4262" t="6640" r="4755" b="19141"/>
+                    <a:stretch/>
+                  </pic:blipFill>
+                  <pic:spPr bwMode="auto">
+                    <a:xfrm>
+                      <a:off x="0" y="0"/>
+                      <a:ext cx="4229100" cy="1447800"/>
+                    </a:xfrm>
+                    <a:prstGeom prst="rect">
+                      <a:avLst/>
+                    </a:prstGeom>
+                    <a:ln>
+                      <a:noFill/>
+                    </a:ln>
+                    <a:extLst>
+                      <a:ext uri="{53640926-AAD7-44D8-BBD7-CCE9431645EC}">
+                        <a14:shadowObscured xmlns:a14="http://schemas.microsoft.com/office/drawing/2010/main"/>
+                      </a:ext>
+                    </a:extLst>
+                  </pic:spPr>
+                </pic:pic>
+              </a:graphicData>
+            </a:graphic>
+          </wp:inline>
+        </w:drawing>
+      </w:r>
+    </w:p>
+    <w:p>
+      <w:pPr>
+        <w:pStyle w:val="Legenda"/>
+      </w:pPr>
+      <w:r>
+        <w:t xml:space="preserve">Rys. </w:t>
+      </w:r>
+      <w:fldSimple w:instr=" STYLEREF 1 \s ">
+        <w:r>
+          <w:rPr>
+            <w:noProof/>
+          </w:rPr>
+          <w:t>5</w:t>
+        </w:r>
+      </w:fldSimple>
+      <w:r>
+        <w:t>.</w:t>
+      </w:r>
+      <w:fldSimple w:instr=" SEQ Rys. \* ARABIC \s 1 ">
+        <w:r>
+          <w:rPr>
+            <w:noProof/>
+          </w:rPr>
+          <w:t>4</w:t>
+        </w:r>
+      </w:fldSimple>
+      <w:r>
+        <w:t>. Reprezentacja przykładowego obiektu kolekcji „</w:t>
+      </w:r>
+      <w:proofErr w:type="spellStart"/>
+      <w:r>
+        <w:t>Doctors</w:t>
+      </w:r>
+      <w:proofErr w:type="spellEnd"/>
+      <w:r>
+        <w:t>”</w:t>
+      </w:r>
+    </w:p>
+    <w:p>
+      <w:r>
+        <w:t>„</w:t>
+      </w:r>
+      <w:proofErr w:type="spellStart"/>
+      <w:r>
+        <w:t>R</w:t>
+      </w:r>
+      <w:r>
+        <w:t>oles</w:t>
+      </w:r>
+      <w:proofErr w:type="spellEnd"/>
+      <w:r>
+        <w:t>”</w:t>
+      </w:r>
+      <w:r>
+        <w:t xml:space="preserve"> </w:t>
+      </w:r>
+      <w:r>
+        <w:t>–</w:t>
+      </w:r>
+      <w:r>
+        <w:t xml:space="preserve"> </w:t>
+      </w:r>
+      <w:r>
+        <w:t xml:space="preserve">zbiór zwierający dokładnie 3 elementy, które reprezentują </w:t>
+      </w:r>
+      <w:r>
+        <w:t>role</w:t>
+      </w:r>
+      <w:r>
+        <w:t xml:space="preserve"> zdefiniowanych</w:t>
+      </w:r>
+      <w:r>
+        <w:t xml:space="preserve"> użytkowników systemu</w:t>
+      </w:r>
+      <w:r>
+        <w:t xml:space="preserve"> </w:t>
+      </w:r>
+      <w:r>
+        <w:t>(pacjent, lekarz, administrator).</w:t>
+      </w:r>
+      <w:r>
+        <w:t xml:space="preserve"> Obiekty przechowywane w tej kolekcji zawierają unikalny identyfikator oraz nazwę określającą </w:t>
+      </w:r>
+      <w:r>
+        <w:t>rolę</w:t>
+      </w:r>
+      <w:r>
+        <w:t>,</w:t>
+      </w:r>
+      <w:r>
+        <w:t xml:space="preserve"> a więc i </w:t>
+      </w:r>
+      <w:r>
+        <w:t>uprawnienia użytkownika systemie.</w:t>
+      </w:r>
+    </w:p>
+    <w:p>
+      <w:pPr>
+        <w:keepNext/>
+        <w:ind w:firstLine="0"/>
+        <w:jc w:val="center"/>
+      </w:pPr>
+      <w:r>
+        <w:rPr>
+          <w:noProof/>
+          <w:lang w:eastAsia="pl-PL"/>
+        </w:rPr>
+        <w:lastRenderedPageBreak/>
+        <w:drawing>
+          <wp:inline distT="0" distB="0" distL="0" distR="0" wp14:anchorId="7FC0BF66" wp14:editId="207BB374">
+            <wp:extent cx="2621280" cy="3147060"/>
+            <wp:effectExtent l="0" t="0" r="7620" b="0"/>
+            <wp:docPr id="19" name="Obraz 19"/>
+            <wp:cNvGraphicFramePr>
+              <a:graphicFrameLocks xmlns:a="http://schemas.openxmlformats.org/drawingml/2006/main" noChangeAspect="1"/>
+            </wp:cNvGraphicFramePr>
+            <a:graphic xmlns:a="http://schemas.openxmlformats.org/drawingml/2006/main">
+              <a:graphicData uri="http://schemas.openxmlformats.org/drawingml/2006/picture">
+                <pic:pic xmlns:pic="http://schemas.openxmlformats.org/drawingml/2006/picture">
+                  <pic:nvPicPr>
+                    <pic:cNvPr id="0" name=""/>
+                    <pic:cNvPicPr/>
+                  </pic:nvPicPr>
+                  <pic:blipFill>
+                    <a:blip r:embed="rId24"/>
+                    <a:stretch>
+                      <a:fillRect/>
+                    </a:stretch>
+                  </pic:blipFill>
+                  <pic:spPr>
+                    <a:xfrm>
+                      <a:off x="0" y="0"/>
+                      <a:ext cx="2621280" cy="3147060"/>
+                    </a:xfrm>
+                    <a:prstGeom prst="rect">
+                      <a:avLst/>
+                    </a:prstGeom>
+                  </pic:spPr>
+                </pic:pic>
+              </a:graphicData>
+            </a:graphic>
+          </wp:inline>
+        </w:drawing>
+      </w:r>
+    </w:p>
+    <w:p>
+      <w:pPr>
+        <w:pStyle w:val="Legenda"/>
+      </w:pPr>
+      <w:r>
+        <w:t xml:space="preserve">Rys. </w:t>
+      </w:r>
+      <w:fldSimple w:instr=" STYLEREF 1 \s ">
+        <w:r>
+          <w:rPr>
+            <w:noProof/>
+          </w:rPr>
+          <w:t>5</w:t>
+        </w:r>
+      </w:fldSimple>
+      <w:r>
+        <w:t>.</w:t>
+      </w:r>
+      <w:fldSimple w:instr=" SEQ Rys. \* ARABIC \s 1 ">
+        <w:r>
+          <w:rPr>
+            <w:noProof/>
+          </w:rPr>
+          <w:t>5</w:t>
+        </w:r>
+      </w:fldSimple>
+      <w:r>
+        <w:t>.</w:t>
+      </w:r>
+      <w:r>
+        <w:t xml:space="preserve"> Zawartość kolekcji „</w:t>
+      </w:r>
+      <w:proofErr w:type="spellStart"/>
+      <w:r>
+        <w:t>Roles</w:t>
+      </w:r>
+      <w:proofErr w:type="spellEnd"/>
+      <w:r>
+        <w:t>”</w:t>
+      </w:r>
+    </w:p>
+    <w:p>
+      <w:r>
+        <w:t>„</w:t>
+      </w:r>
+      <w:r>
+        <w:t>S</w:t>
+      </w:r>
+      <w:r>
+        <w:t>ervices</w:t>
+      </w:r>
+      <w:r>
+        <w:t>”</w:t>
+      </w:r>
+      <w:r>
+        <w:t xml:space="preserve"> – zbiór obiektów reprezentujących </w:t>
+      </w:r>
+      <w:r>
+        <w:t>poszczególne specjalizacje lekarzy przyjmujących w przychodni.</w:t>
+      </w:r>
+      <w:r>
+        <w:t xml:space="preserve"> Każdy z obiektów posiada unikalny identyfikator, nazwę specjalności, którą przedstawiają, a także tablicę zawierającą konkretne usługi świadczone w ramach danej specjalizacji.</w:t>
+      </w:r>
+      <w:r>
+        <w:t xml:space="preserve"> </w:t>
+      </w:r>
+      <w:r>
+        <w:t>Usługi te także reprezentowane są przez obiekty, z których każdy posiada iden</w:t>
+      </w:r>
+      <w:r>
+        <w:t>tyfikator, nazwę oraz cenę danego świadczenia</w:t>
+      </w:r>
+      <w:r>
+        <w:t>.</w:t>
+      </w:r>
+    </w:p>
+    <w:p>
+      <w:pPr>
+        <w:keepNext/>
+        <w:ind w:firstLine="0"/>
+        <w:jc w:val="center"/>
+      </w:pPr>
+      <w:r>
+        <w:rPr>
+          <w:noProof/>
+          <w:lang w:eastAsia="pl-PL"/>
+        </w:rPr>
+        <w:drawing>
+          <wp:inline distT="0" distB="0" distL="0" distR="0" wp14:anchorId="388A723A" wp14:editId="324CDF08">
+            <wp:extent cx="3429000" cy="2971800"/>
+            <wp:effectExtent l="0" t="0" r="0" b="0"/>
+            <wp:docPr id="20" name="Obraz 20"/>
+            <wp:cNvGraphicFramePr>
+              <a:graphicFrameLocks xmlns:a="http://schemas.openxmlformats.org/drawingml/2006/main" noChangeAspect="1"/>
+            </wp:cNvGraphicFramePr>
+            <a:graphic xmlns:a="http://schemas.openxmlformats.org/drawingml/2006/main">
+              <a:graphicData uri="http://schemas.openxmlformats.org/drawingml/2006/picture">
+                <pic:pic xmlns:pic="http://schemas.openxmlformats.org/drawingml/2006/picture">
+                  <pic:nvPicPr>
+                    <pic:cNvPr id="0" name=""/>
+                    <pic:cNvPicPr/>
+                  </pic:nvPicPr>
+                  <pic:blipFill>
+                    <a:blip r:embed="rId25"/>
+                    <a:stretch>
+                      <a:fillRect/>
+                    </a:stretch>
+                  </pic:blipFill>
+                  <pic:spPr>
+                    <a:xfrm>
+                      <a:off x="0" y="0"/>
+                      <a:ext cx="3429000" cy="2971800"/>
+                    </a:xfrm>
+                    <a:prstGeom prst="rect">
+                      <a:avLst/>
+                    </a:prstGeom>
+                  </pic:spPr>
+                </pic:pic>
+              </a:graphicData>
+            </a:graphic>
+          </wp:inline>
+        </w:drawing>
+      </w:r>
+    </w:p>
+    <w:p>
+      <w:pPr>
+        <w:pStyle w:val="Legenda"/>
+      </w:pPr>
+      <w:r>
+        <w:t xml:space="preserve">Rys. </w:t>
+      </w:r>
+      <w:fldSimple w:instr=" STYLEREF 1 \s ">
+        <w:r>
+          <w:rPr>
+            <w:noProof/>
+          </w:rPr>
+          <w:t>5</w:t>
+        </w:r>
+      </w:fldSimple>
+      <w:r>
+        <w:t>.</w:t>
+      </w:r>
+      <w:fldSimple w:instr=" SEQ Rys. \* ARABIC \s 1 ">
+        <w:r>
+          <w:rPr>
+            <w:noProof/>
+          </w:rPr>
+          <w:t>6</w:t>
+        </w:r>
+      </w:fldSimple>
+      <w:r>
+        <w:t>. Reprezentacja przykładowego dokumentu zbioru</w:t>
+      </w:r>
+      <w:r>
+        <w:t xml:space="preserve"> „Services”</w:t>
+      </w:r>
+    </w:p>
+    <w:p>
+      <w:r>
+        <w:t>„</w:t>
+      </w:r>
+      <w:proofErr w:type="spellStart"/>
+      <w:r>
+        <w:t>U</w:t>
+      </w:r>
+      <w:r>
+        <w:t>sers</w:t>
+      </w:r>
+      <w:proofErr w:type="spellEnd"/>
+      <w:r>
+        <w:t>”</w:t>
+      </w:r>
+      <w:r>
+        <w:t xml:space="preserve"> to kolekcja, która przechowuje obiekty k</w:t>
+      </w:r>
+      <w:r>
+        <w:t>onkretnych użytkowników systemu.</w:t>
+      </w:r>
+      <w:r>
+        <w:t xml:space="preserve"> Poszczególne dokumenty (bo tak też można nazywać obiekty w zastosowanym systemie bazodanowym) zawierają dane osobowe oraz kontaktowe użytkownika takie jak:</w:t>
+      </w:r>
+    </w:p>
+    <w:p>
+      <w:pPr>
+        <w:pStyle w:val="Akapitzlist"/>
+        <w:numPr>
+          <w:ilvl w:val="0"/>
+          <w:numId w:val="29"/>
+        </w:numPr>
+      </w:pPr>
+      <w:r>
+        <w:t>i</w:t>
+      </w:r>
+      <w:r>
+        <w:t>mi</w:t>
+      </w:r>
+      <w:r>
+        <w:t>ę</w:t>
+      </w:r>
+      <w:r>
+        <w:t>,</w:t>
+      </w:r>
+    </w:p>
+    <w:p>
+      <w:pPr>
+        <w:pStyle w:val="Akapitzlist"/>
+        <w:numPr>
+          <w:ilvl w:val="0"/>
+          <w:numId w:val="29"/>
+        </w:numPr>
+      </w:pPr>
+      <w:r>
+        <w:lastRenderedPageBreak/>
+        <w:t>n</w:t>
+      </w:r>
+      <w:r>
+        <w:t>azwisko,</w:t>
+      </w:r>
+    </w:p>
+    <w:p>
+      <w:pPr>
+        <w:pStyle w:val="Akapitzlist"/>
+        <w:numPr>
+          <w:ilvl w:val="0"/>
+          <w:numId w:val="29"/>
+        </w:numPr>
+      </w:pPr>
+      <w:r>
+        <w:t>a</w:t>
+      </w:r>
+      <w:r>
+        <w:t>dres e-mail,</w:t>
+      </w:r>
+    </w:p>
+    <w:p>
+      <w:pPr>
+        <w:pStyle w:val="Akapitzlist"/>
+        <w:numPr>
+          <w:ilvl w:val="0"/>
+          <w:numId w:val="29"/>
+        </w:numPr>
+      </w:pPr>
+      <w:r>
+        <w:t>n</w:t>
+      </w:r>
+      <w:r>
+        <w:t>umer telefonu kontaktowego,</w:t>
+      </w:r>
+    </w:p>
+    <w:p>
+      <w:pPr>
+        <w:pStyle w:val="Akapitzlist"/>
+        <w:numPr>
+          <w:ilvl w:val="0"/>
+          <w:numId w:val="29"/>
+        </w:numPr>
+      </w:pPr>
+      <w:r>
+        <w:t>d</w:t>
+      </w:r>
+      <w:r>
+        <w:t>ane adresowe takie jak miasto, ulica i kod pocztowy</w:t>
+      </w:r>
+      <w:r>
+        <w:t>,</w:t>
+      </w:r>
+    </w:p>
+    <w:p>
+      <w:pPr>
+        <w:pStyle w:val="Akapitzlist"/>
+        <w:numPr>
+          <w:ilvl w:val="0"/>
+          <w:numId w:val="29"/>
+        </w:numPr>
+      </w:pPr>
+      <w:r>
+        <w:t>h</w:t>
+      </w:r>
+      <w:r>
+        <w:t>asło dostępu do serwisu w formie zaszyfrowanej</w:t>
+      </w:r>
+      <w:r>
+        <w:t>,</w:t>
+      </w:r>
+    </w:p>
+    <w:p>
+      <w:pPr>
+        <w:pStyle w:val="Akapitzlist"/>
+        <w:numPr>
+          <w:ilvl w:val="0"/>
+          <w:numId w:val="29"/>
+        </w:numPr>
+      </w:pPr>
+      <w:r>
+        <w:t>określenie</w:t>
+      </w:r>
+      <w:r>
+        <w:t xml:space="preserve"> roli użytkownika w systemie, </w:t>
+      </w:r>
+      <w:r>
+        <w:t>w formie identyfikatora odnoszącego się do konkretnego obiektu w kolekcji „</w:t>
+      </w:r>
+      <w:proofErr w:type="spellStart"/>
+      <w:r>
+        <w:t>Roles</w:t>
+      </w:r>
+      <w:proofErr w:type="spellEnd"/>
+      <w:r>
+        <w:t>”</w:t>
+      </w:r>
+      <w:r>
+        <w:t>.</w:t>
+      </w:r>
+    </w:p>
+    <w:p>
+      <w:pPr>
+        <w:keepNext/>
+        <w:ind w:firstLine="0"/>
+        <w:jc w:val="center"/>
+      </w:pPr>
+      <w:r>
+        <w:rPr>
+          <w:noProof/>
+          <w:lang w:eastAsia="pl-PL"/>
+        </w:rPr>
+        <w:drawing>
+          <wp:inline distT="0" distB="0" distL="0" distR="0" wp14:anchorId="0ECE3DC6" wp14:editId="192491A0">
+            <wp:extent cx="4274820" cy="1935480"/>
+            <wp:effectExtent l="0" t="0" r="0" b="7620"/>
+            <wp:docPr id="21" name="Obraz 21"/>
+            <wp:cNvGraphicFramePr>
+              <a:graphicFrameLocks xmlns:a="http://schemas.openxmlformats.org/drawingml/2006/main" noChangeAspect="1"/>
+            </wp:cNvGraphicFramePr>
+            <a:graphic xmlns:a="http://schemas.openxmlformats.org/drawingml/2006/main">
+              <a:graphicData uri="http://schemas.openxmlformats.org/drawingml/2006/picture">
+                <pic:pic xmlns:pic="http://schemas.openxmlformats.org/drawingml/2006/picture">
+                  <pic:nvPicPr>
+                    <pic:cNvPr id="0" name=""/>
+                    <pic:cNvPicPr/>
+                  </pic:nvPicPr>
+                  <pic:blipFill>
+                    <a:blip r:embed="rId26"/>
+                    <a:stretch>
+                      <a:fillRect/>
+                    </a:stretch>
+                  </pic:blipFill>
+                  <pic:spPr>
+                    <a:xfrm>
+                      <a:off x="0" y="0"/>
+                      <a:ext cx="4274820" cy="1935480"/>
+                    </a:xfrm>
+                    <a:prstGeom prst="rect">
+                      <a:avLst/>
+                    </a:prstGeom>
+                  </pic:spPr>
+                </pic:pic>
+              </a:graphicData>
+            </a:graphic>
+          </wp:inline>
+        </w:drawing>
+      </w:r>
+    </w:p>
+    <w:p>
+      <w:pPr>
+        <w:pStyle w:val="Legenda"/>
+      </w:pPr>
+      <w:r>
+        <w:t xml:space="preserve">Rys. </w:t>
+      </w:r>
+      <w:fldSimple w:instr=" STYLEREF 1 \s ">
+        <w:r>
+          <w:rPr>
+            <w:noProof/>
+          </w:rPr>
+          <w:t>5</w:t>
+        </w:r>
+      </w:fldSimple>
+      <w:r>
+        <w:t>.</w:t>
+      </w:r>
+      <w:fldSimple w:instr=" SEQ Rys. \* ARABIC \s 1 ">
+        <w:r>
+          <w:rPr>
+            <w:noProof/>
+          </w:rPr>
+          <w:t>7</w:t>
+        </w:r>
+      </w:fldSimple>
+      <w:r>
+        <w:t>.</w:t>
+      </w:r>
+      <w:r>
+        <w:t xml:space="preserve"> </w:t>
+      </w:r>
+      <w:r>
+        <w:t xml:space="preserve">Reprezentacja przykładowego </w:t>
+      </w:r>
+      <w:r>
+        <w:t>elementu</w:t>
+      </w:r>
+      <w:r>
+        <w:t xml:space="preserve"> </w:t>
+      </w:r>
+      <w:r>
+        <w:t>kolekcji</w:t>
+      </w:r>
+      <w:r>
+        <w:t xml:space="preserve"> „</w:t>
+      </w:r>
+      <w:proofErr w:type="spellStart"/>
+      <w:r>
+        <w:t>Users</w:t>
+      </w:r>
+      <w:proofErr w:type="spellEnd"/>
+      <w:r>
+        <w:t>”</w:t>
+      </w:r>
+    </w:p>
+    <w:p>
+      <w:r>
+        <w:t>„</w:t>
+      </w:r>
+      <w:proofErr w:type="spellStart"/>
+      <w:r>
+        <w:t>V</w:t>
+      </w:r>
+      <w:r>
+        <w:t>isits</w:t>
+      </w:r>
+      <w:proofErr w:type="spellEnd"/>
+      <w:r>
+        <w:t>”</w:t>
+      </w:r>
+      <w:r>
+        <w:t xml:space="preserve"> – zbiór przechowujący dokumenty reprezentujące zarezerwowaną wizytę stomatologiczną</w:t>
+      </w:r>
+      <w:r>
+        <w:t>.</w:t>
+      </w:r>
+      <w:r>
+        <w:t xml:space="preserve"> Każdy z obiektów znajdujących się w tejże kolekcji zawier</w:t>
+      </w:r>
+      <w:r>
+        <w:t>a następujący zestaw informacji określających wizytę lekarską:</w:t>
+      </w:r>
+    </w:p>
+    <w:p>
+      <w:pPr>
+        <w:pStyle w:val="Akapitzlist"/>
+        <w:numPr>
+          <w:ilvl w:val="0"/>
+          <w:numId w:val="30"/>
+        </w:numPr>
+      </w:pPr>
+      <w:r>
+        <w:t>specjalizacja,</w:t>
+      </w:r>
+    </w:p>
+    <w:p>
+      <w:pPr>
+        <w:pStyle w:val="Akapitzlist"/>
+        <w:numPr>
+          <w:ilvl w:val="0"/>
+          <w:numId w:val="30"/>
+        </w:numPr>
+      </w:pPr>
+      <w:r>
+        <w:t>nazwa zabiegu,</w:t>
+      </w:r>
+    </w:p>
+    <w:p>
+      <w:pPr>
+        <w:pStyle w:val="Akapitzlist"/>
+        <w:numPr>
+          <w:ilvl w:val="0"/>
+          <w:numId w:val="30"/>
+        </w:numPr>
+      </w:pPr>
+      <w:r>
+        <w:t>imię i nazwisko lekarza,</w:t>
+      </w:r>
+    </w:p>
+    <w:p>
+      <w:pPr>
+        <w:pStyle w:val="Akapitzlist"/>
+        <w:numPr>
+          <w:ilvl w:val="0"/>
+          <w:numId w:val="30"/>
+        </w:numPr>
+      </w:pPr>
+      <w:r>
+        <w:t>data i godzina wykonywania zabiegu,</w:t>
+      </w:r>
+    </w:p>
+    <w:p>
+      <w:pPr>
+        <w:pStyle w:val="Akapitzlist"/>
+        <w:numPr>
+          <w:ilvl w:val="0"/>
+          <w:numId w:val="30"/>
+        </w:numPr>
+      </w:pPr>
+      <w:r>
+        <w:t>dane osobowe i kontaktowe pacjenta,</w:t>
+      </w:r>
+    </w:p>
+    <w:p>
+      <w:pPr>
+        <w:pStyle w:val="Akapitzlist"/>
+        <w:numPr>
+          <w:ilvl w:val="0"/>
+          <w:numId w:val="30"/>
+        </w:numPr>
+      </w:pPr>
+      <w:r>
+        <w:t>cena danej usługi,</w:t>
+      </w:r>
+    </w:p>
+    <w:p>
+      <w:pPr>
+        <w:pStyle w:val="Akapitzlist"/>
+        <w:numPr>
+          <w:ilvl w:val="0"/>
+          <w:numId w:val="30"/>
+        </w:numPr>
+      </w:pPr>
+      <w:r>
+        <w:t>datę i czas utworzenia oraz ostatniej edycji obiektu reprezentującego wizytę.</w:t>
+      </w:r>
+    </w:p>
+    <w:p>
+      <w:pPr>
+        <w:keepNext/>
+        <w:ind w:firstLine="0"/>
+        <w:jc w:val="center"/>
+      </w:pPr>
+      <w:r>
+        <w:rPr>
+          <w:noProof/>
+          <w:lang w:eastAsia="pl-PL"/>
+        </w:rPr>
+        <w:lastRenderedPageBreak/>
+        <w:drawing>
+          <wp:inline distT="0" distB="0" distL="0" distR="0" wp14:anchorId="5C3E6D11" wp14:editId="61EAFA38">
+            <wp:extent cx="2750820" cy="3444240"/>
+            <wp:effectExtent l="0" t="0" r="0" b="3810"/>
+            <wp:docPr id="22" name="Obraz 22"/>
+            <wp:cNvGraphicFramePr>
+              <a:graphicFrameLocks xmlns:a="http://schemas.openxmlformats.org/drawingml/2006/main" noChangeAspect="1"/>
+            </wp:cNvGraphicFramePr>
+            <a:graphic xmlns:a="http://schemas.openxmlformats.org/drawingml/2006/main">
+              <a:graphicData uri="http://schemas.openxmlformats.org/drawingml/2006/picture">
+                <pic:pic xmlns:pic="http://schemas.openxmlformats.org/drawingml/2006/picture">
+                  <pic:nvPicPr>
+                    <pic:cNvPr id="0" name=""/>
+                    <pic:cNvPicPr/>
+                  </pic:nvPicPr>
+                  <pic:blipFill>
+                    <a:blip r:embed="rId27"/>
+                    <a:stretch>
+                      <a:fillRect/>
+                    </a:stretch>
+                  </pic:blipFill>
+                  <pic:spPr>
+                    <a:xfrm>
+                      <a:off x="0" y="0"/>
+                      <a:ext cx="2750820" cy="3444240"/>
+                    </a:xfrm>
+                    <a:prstGeom prst="rect">
+                      <a:avLst/>
+                    </a:prstGeom>
+                  </pic:spPr>
+                </pic:pic>
+              </a:graphicData>
+            </a:graphic>
+          </wp:inline>
+        </w:drawing>
+      </w:r>
+    </w:p>
+    <w:p>
+      <w:pPr>
+        <w:pStyle w:val="Legenda"/>
+      </w:pPr>
+      <w:r>
+        <w:t xml:space="preserve">Rys. </w:t>
+      </w:r>
+      <w:fldSimple w:instr=" STYLEREF 1 \s ">
+        <w:r>
+          <w:rPr>
+            <w:noProof/>
+          </w:rPr>
+          <w:t>5</w:t>
+        </w:r>
+      </w:fldSimple>
+      <w:r>
+        <w:t>.</w:t>
+      </w:r>
+      <w:fldSimple w:instr=" SEQ Rys. \* ARABIC \s 1 ">
+        <w:r>
+          <w:rPr>
+            <w:noProof/>
+          </w:rPr>
+          <w:t>8</w:t>
+        </w:r>
+      </w:fldSimple>
+      <w:r>
+        <w:t>. Przykładowy dokument kolekcji „</w:t>
+      </w:r>
+      <w:proofErr w:type="spellStart"/>
+      <w:r>
+        <w:t>Visits</w:t>
+      </w:r>
+      <w:proofErr w:type="spellEnd"/>
+      <w:r>
+        <w:t>”</w:t>
+      </w:r>
     </w:p>
     <w:p>
       <w:pPr>
         <w:pStyle w:val="Nagwek3"/>
       </w:pPr>
-      <w:bookmarkStart w:id="47" w:name="_Toc94704094"/>
+      <w:bookmarkStart w:id="51" w:name="_Toc94830336"/>
       <w:r>
         <w:t>Role i uprawnienia użytkowników</w:t>
       </w:r>
-      <w:bookmarkEnd w:id="47"/>
-    </w:p>
-    <w:p>
-      <w:pPr>
-        <w:ind w:firstLine="0"/>
-      </w:pPr>
-    </w:p>
+      <w:bookmarkEnd w:id="51"/>
+    </w:p>
+    <w:p>
+      <w:r>
+        <w:t>Zgodnie z zaprojektowaną bazą danych, w systemie znajdują się 3 rodzaje ról, które określają uprawnienia do korzystania z poszczególnych funkcjonalności systemu</w:t>
+      </w:r>
+      <w:r>
+        <w:t>:</w:t>
+      </w:r>
+    </w:p>
+    <w:p>
+      <w:pPr>
+        <w:pStyle w:val="Akapitzlist"/>
+        <w:numPr>
+          <w:ilvl w:val="0"/>
+          <w:numId w:val="31"/>
+        </w:numPr>
+      </w:pPr>
+      <w:r>
+        <w:t>administrator,</w:t>
+      </w:r>
+    </w:p>
+    <w:p>
+      <w:pPr>
+        <w:pStyle w:val="Akapitzlist"/>
+        <w:numPr>
+          <w:ilvl w:val="0"/>
+          <w:numId w:val="31"/>
+        </w:numPr>
+      </w:pPr>
+      <w:r>
+        <w:t>lekarz,</w:t>
+      </w:r>
+    </w:p>
+    <w:p>
+      <w:pPr>
+        <w:pStyle w:val="Akapitzlist"/>
+        <w:numPr>
+          <w:ilvl w:val="0"/>
+          <w:numId w:val="31"/>
+        </w:numPr>
+      </w:pPr>
+      <w:r>
+        <w:t>pacjent.</w:t>
+      </w:r>
+    </w:p>
+    <w:p>
+      <w:r>
+        <w:t>.</w:t>
+      </w:r>
+      <w:r>
+        <w:t xml:space="preserve"> </w:t>
+      </w:r>
+      <w:r>
+        <w:t xml:space="preserve">Autorzy niniejszego opracowania </w:t>
+      </w:r>
+      <w:r>
+        <w:t>dołożyli wszelkich starań aby sprostać wymaganiom opisanym</w:t>
+      </w:r>
+      <w:r>
+        <w:t xml:space="preserve"> w podrozdziałach </w:t>
+      </w:r>
+      <w:r>
+        <w:fldChar w:fldCharType="begin"/>
+      </w:r>
+      <w:r>
+        <w:instrText xml:space="preserve"> REF _Ref94830753 \r \h </w:instrText>
+      </w:r>
+      <w:r>
+        <w:fldChar w:fldCharType="separate"/>
+      </w:r>
+      <w:r>
+        <w:t>5</w:t>
+      </w:r>
+      <w:r>
+        <w:t>.</w:t>
+      </w:r>
+      <w:r>
+        <w:t>2.1</w:t>
+      </w:r>
+      <w:r>
+        <w:fldChar w:fldCharType="end"/>
+      </w:r>
+      <w:r>
+        <w:t xml:space="preserve">. oraz </w:t>
+      </w:r>
+      <w:r>
+        <w:fldChar w:fldCharType="begin"/>
+      </w:r>
+      <w:r>
+        <w:instrText xml:space="preserve"> REF _Ref94830808 \r \h </w:instrText>
+      </w:r>
+      <w:r>
+        <w:fldChar w:fldCharType="separate"/>
+      </w:r>
+      <w:r>
+        <w:t>5.3</w:t>
+      </w:r>
+      <w:r>
+        <w:fldChar w:fldCharType="end"/>
+      </w:r>
+      <w:r>
+        <w:t>.</w:t>
+      </w:r>
+      <w:r>
+        <w:t xml:space="preserve"> </w:t>
+      </w:r>
+      <w:r>
+        <w:t xml:space="preserve">Oznacza to, iż najszerszy zakres </w:t>
+      </w:r>
+      <w:r>
+        <w:t xml:space="preserve">uprawnień został </w:t>
+      </w:r>
+      <w:r>
+        <w:t>nadany administratorowi, który przede wszystkim może tworzyć wizyty stomatologiczne</w:t>
+      </w:r>
+      <w:r>
+        <w:t xml:space="preserve"> dla zarejestrowanych bądź niezarejestrowanych w systemie pacjentów</w:t>
+      </w:r>
+      <w:r>
+        <w:t>, edytować uprawnienia użytkownikom</w:t>
+      </w:r>
+      <w:r>
+        <w:t>, edytować specjalizacje oraz świadczone</w:t>
+      </w:r>
+      <w:r>
+        <w:t xml:space="preserve"> w ich ramach</w:t>
+      </w:r>
+      <w:r>
+        <w:t xml:space="preserve"> </w:t>
+      </w:r>
+      <w:r>
+        <w:t>usługi.</w:t>
+      </w:r>
+      <w:r>
+        <w:t xml:space="preserve"> </w:t>
+      </w:r>
+      <w:bookmarkStart w:id="52" w:name="_GoBack"/>
+      <w:bookmarkEnd w:id="52"/>
+    </w:p>
+    <w:p/>
+    <w:p/>
     <w:p>
       <w:pPr>
         <w:pStyle w:val="Nagwek1"/>
       </w:pPr>
-      <w:bookmarkStart w:id="48" w:name="_Toc94704095"/>
+      <w:bookmarkStart w:id="53" w:name="_Toc94830337"/>
       <w:r>
         <w:lastRenderedPageBreak/>
         <w:t>Implementacja</w:t>
       </w:r>
-      <w:bookmarkEnd w:id="48"/>
+      <w:bookmarkEnd w:id="53"/>
     </w:p>
     <w:p>
       <w:pPr>
         <w:pStyle w:val="Nagwek2"/>
       </w:pPr>
-      <w:bookmarkStart w:id="49" w:name="_Toc94704096"/>
+      <w:bookmarkStart w:id="54" w:name="_Toc94830338"/>
       <w:r>
         <w:t>Baza danych</w:t>
       </w:r>
-      <w:bookmarkEnd w:id="49"/>
+      <w:bookmarkEnd w:id="54"/>
     </w:p>
     <w:p>
       <w:pPr>
         <w:pStyle w:val="Nagwek2"/>
       </w:pPr>
-      <w:bookmarkStart w:id="50" w:name="_Toc94704097"/>
+      <w:bookmarkStart w:id="55" w:name="_Toc94830339"/>
       <w:r>
         <w:t>Serwer aplikacji</w:t>
       </w:r>
-      <w:bookmarkEnd w:id="50"/>
+      <w:bookmarkEnd w:id="55"/>
     </w:p>
     <w:p>
       <w:pPr>
         <w:pStyle w:val="Nagwek2"/>
       </w:pPr>
-      <w:bookmarkStart w:id="51" w:name="_Toc94704098"/>
+      <w:bookmarkStart w:id="56" w:name="_Toc94830340"/>
       <w:r>
         <w:t>Aplikacja internetowa</w:t>
       </w:r>
-      <w:bookmarkEnd w:id="51"/>
+      <w:bookmarkEnd w:id="56"/>
     </w:p>
     <w:p>
       <w:pPr>
         <w:pStyle w:val="Nagwek3"/>
       </w:pPr>
-      <w:bookmarkStart w:id="52" w:name="_Toc94704099"/>
+      <w:bookmarkStart w:id="57" w:name="_Toc94830341"/>
       <w:r>
         <w:t>Funkcjonalność aplikacji dostępna dla niezalogowanego użytkownika</w:t>
       </w:r>
-      <w:bookmarkEnd w:id="52"/>
+      <w:bookmarkEnd w:id="57"/>
     </w:p>
     <w:p>
       <w:pPr>
         <w:pStyle w:val="Nagwek3"/>
       </w:pPr>
-      <w:bookmarkStart w:id="53" w:name="_Toc94704100"/>
+      <w:bookmarkStart w:id="58" w:name="_Toc94830342"/>
       <w:r>
         <w:t>Panel lekarza</w:t>
       </w:r>
-      <w:bookmarkEnd w:id="53"/>
+      <w:bookmarkEnd w:id="58"/>
     </w:p>
     <w:p>
       <w:pPr>
         <w:pStyle w:val="Nagwek3"/>
       </w:pPr>
-      <w:bookmarkStart w:id="54" w:name="_Toc94704101"/>
+      <w:bookmarkStart w:id="59" w:name="_Toc94830343"/>
       <w:r>
         <w:t>Panel pacjenta</w:t>
       </w:r>
-      <w:bookmarkEnd w:id="54"/>
+      <w:bookmarkEnd w:id="59"/>
     </w:p>
     <w:p>
       <w:pPr>
         <w:pStyle w:val="Nagwek3"/>
       </w:pPr>
-      <w:bookmarkStart w:id="55" w:name="_Toc94704102"/>
+      <w:bookmarkStart w:id="60" w:name="_Toc94830344"/>
       <w:r>
         <w:t>Panel administratora</w:t>
       </w:r>
-      <w:bookmarkEnd w:id="55"/>
+      <w:bookmarkEnd w:id="60"/>
     </w:p>
     <w:p>
       <w:pPr>
         <w:pStyle w:val="Nagwek1"/>
       </w:pPr>
-      <w:bookmarkStart w:id="56" w:name="_Toc94704103"/>
+      <w:bookmarkStart w:id="61" w:name="_Toc94830345"/>
       <w:r>
         <w:lastRenderedPageBreak/>
         <w:t>Testowanie</w:t>
       </w:r>
-      <w:bookmarkEnd w:id="56"/>
+      <w:bookmarkEnd w:id="61"/>
     </w:p>
     <w:p>
       <w:pPr>
         <w:pStyle w:val="Nagwek2"/>
       </w:pPr>
-      <w:bookmarkStart w:id="57" w:name="_Toc94704104"/>
+      <w:bookmarkStart w:id="62" w:name="_Toc94830346"/>
       <w:r>
         <w:t>Testy zabezpieczeń</w:t>
       </w:r>
-      <w:bookmarkEnd w:id="57"/>
+      <w:bookmarkEnd w:id="62"/>
     </w:p>
     <w:p>
       <w:pPr>
         <w:pStyle w:val="Nagwek2"/>
       </w:pPr>
-      <w:bookmarkStart w:id="58" w:name="_Toc94704105"/>
+      <w:bookmarkStart w:id="63" w:name="_Toc94830347"/>
       <w:r>
         <w:t>Testy funkcjonalne</w:t>
       </w:r>
-      <w:bookmarkEnd w:id="58"/>
+      <w:bookmarkEnd w:id="63"/>
     </w:p>
     <w:p>
       <w:pPr>
         <w:pStyle w:val="Nagwek2"/>
       </w:pPr>
-      <w:bookmarkStart w:id="59" w:name="_Toc94704106"/>
+      <w:bookmarkStart w:id="64" w:name="_Toc94830348"/>
       <w:r>
         <w:t>Testy niefunkcjonalne</w:t>
       </w:r>
-      <w:bookmarkEnd w:id="59"/>
+      <w:bookmarkEnd w:id="64"/>
     </w:p>
     <w:p>
       <w:pPr>
         <w:pStyle w:val="Nagwek1"/>
       </w:pPr>
-      <w:bookmarkStart w:id="60" w:name="_Toc94704107"/>
+      <w:bookmarkStart w:id="65" w:name="_Toc94830349"/>
       <w:r>
         <w:lastRenderedPageBreak/>
         <w:t>Podsumowanie</w:t>
       </w:r>
-      <w:bookmarkEnd w:id="60"/>
+      <w:bookmarkEnd w:id="65"/>
     </w:p>
     <w:p>
       <w:pPr>
@@ -11112,12 +12536,12 @@
         </w:numPr>
         <w:ind w:left="397"/>
       </w:pPr>
-      <w:bookmarkStart w:id="61" w:name="_Toc94704108"/>
+      <w:bookmarkStart w:id="66" w:name="_Toc94830350"/>
       <w:r>
         <w:lastRenderedPageBreak/>
         <w:t>Literatura</w:t>
       </w:r>
-      <w:bookmarkEnd w:id="61"/>
+      <w:bookmarkEnd w:id="66"/>
     </w:p>
     <w:sectPr>
       <w:pgSz w:w="11906" w:h="16838"/>
@@ -11536,6 +12960,119 @@
     </w:lvl>
   </w:abstractNum>
   <w:abstractNum w:abstractNumId="3">
+    <w:nsid w:val="0F4E6009"/>
+    <w:multiLevelType w:val="hybridMultilevel"/>
+    <w:tmpl w:val="E88CF1E6"/>
+    <w:lvl w:ilvl="0" w:tplc="04150001">
+      <w:start w:val="1"/>
+      <w:numFmt w:val="bullet"/>
+      <w:lvlText w:val=""/>
+      <w:lvlJc w:val="left"/>
+      <w:pPr>
+        <w:ind w:left="1117" w:hanging="360"/>
+      </w:pPr>
+      <w:rPr>
+        <w:rFonts w:ascii="Symbol" w:hAnsi="Symbol" w:hint="default"/>
+      </w:rPr>
+    </w:lvl>
+    <w:lvl w:ilvl="1" w:tplc="04150003" w:tentative="1">
+      <w:start w:val="1"/>
+      <w:numFmt w:val="bullet"/>
+      <w:lvlText w:val="o"/>
+      <w:lvlJc w:val="left"/>
+      <w:pPr>
+        <w:ind w:left="1837" w:hanging="360"/>
+      </w:pPr>
+      <w:rPr>
+        <w:rFonts w:ascii="Courier New" w:hAnsi="Courier New" w:cs="Courier New" w:hint="default"/>
+      </w:rPr>
+    </w:lvl>
+    <w:lvl w:ilvl="2" w:tplc="04150005" w:tentative="1">
+      <w:start w:val="1"/>
+      <w:numFmt w:val="bullet"/>
+      <w:lvlText w:val=""/>
+      <w:lvlJc w:val="left"/>
+      <w:pPr>
+        <w:ind w:left="2557" w:hanging="360"/>
+      </w:pPr>
+      <w:rPr>
+        <w:rFonts w:ascii="Wingdings" w:hAnsi="Wingdings" w:hint="default"/>
+      </w:rPr>
+    </w:lvl>
+    <w:lvl w:ilvl="3" w:tplc="04150001" w:tentative="1">
+      <w:start w:val="1"/>
+      <w:numFmt w:val="bullet"/>
+      <w:lvlText w:val=""/>
+      <w:lvlJc w:val="left"/>
+      <w:pPr>
+        <w:ind w:left="3277" w:hanging="360"/>
+      </w:pPr>
+      <w:rPr>
+        <w:rFonts w:ascii="Symbol" w:hAnsi="Symbol" w:hint="default"/>
+      </w:rPr>
+    </w:lvl>
+    <w:lvl w:ilvl="4" w:tplc="04150003" w:tentative="1">
+      <w:start w:val="1"/>
+      <w:numFmt w:val="bullet"/>
+      <w:lvlText w:val="o"/>
+      <w:lvlJc w:val="left"/>
+      <w:pPr>
+        <w:ind w:left="3997" w:hanging="360"/>
+      </w:pPr>
+      <w:rPr>
+        <w:rFonts w:ascii="Courier New" w:hAnsi="Courier New" w:cs="Courier New" w:hint="default"/>
+      </w:rPr>
+    </w:lvl>
+    <w:lvl w:ilvl="5" w:tplc="04150005" w:tentative="1">
+      <w:start w:val="1"/>
+      <w:numFmt w:val="bullet"/>
+      <w:lvlText w:val=""/>
+      <w:lvlJc w:val="left"/>
+      <w:pPr>
+        <w:ind w:left="4717" w:hanging="360"/>
+      </w:pPr>
+      <w:rPr>
+        <w:rFonts w:ascii="Wingdings" w:hAnsi="Wingdings" w:hint="default"/>
+      </w:rPr>
+    </w:lvl>
+    <w:lvl w:ilvl="6" w:tplc="04150001" w:tentative="1">
+      <w:start w:val="1"/>
+      <w:numFmt w:val="bullet"/>
+      <w:lvlText w:val=""/>
+      <w:lvlJc w:val="left"/>
+      <w:pPr>
+        <w:ind w:left="5437" w:hanging="360"/>
+      </w:pPr>
+      <w:rPr>
+        <w:rFonts w:ascii="Symbol" w:hAnsi="Symbol" w:hint="default"/>
+      </w:rPr>
+    </w:lvl>
+    <w:lvl w:ilvl="7" w:tplc="04150003" w:tentative="1">
+      <w:start w:val="1"/>
+      <w:numFmt w:val="bullet"/>
+      <w:lvlText w:val="o"/>
+      <w:lvlJc w:val="left"/>
+      <w:pPr>
+        <w:ind w:left="6157" w:hanging="360"/>
+      </w:pPr>
+      <w:rPr>
+        <w:rFonts w:ascii="Courier New" w:hAnsi="Courier New" w:cs="Courier New" w:hint="default"/>
+      </w:rPr>
+    </w:lvl>
+    <w:lvl w:ilvl="8" w:tplc="04150005" w:tentative="1">
+      <w:start w:val="1"/>
+      <w:numFmt w:val="bullet"/>
+      <w:lvlText w:val=""/>
+      <w:lvlJc w:val="left"/>
+      <w:pPr>
+        <w:ind w:left="6877" w:hanging="360"/>
+      </w:pPr>
+      <w:rPr>
+        <w:rFonts w:ascii="Wingdings" w:hAnsi="Wingdings" w:hint="default"/>
+      </w:rPr>
+    </w:lvl>
+  </w:abstractNum>
+  <w:abstractNum w:abstractNumId="4">
     <w:nsid w:val="0F7E777B"/>
     <w:multiLevelType w:val="hybridMultilevel"/>
     <w:tmpl w:val="175EE810"/>
@@ -11648,7 +13185,7 @@
       </w:rPr>
     </w:lvl>
   </w:abstractNum>
-  <w:abstractNum w:abstractNumId="4">
+  <w:abstractNum w:abstractNumId="5">
     <w:nsid w:val="12016AD0"/>
     <w:multiLevelType w:val="hybridMultilevel"/>
     <w:tmpl w:val="D0F4C878"/>
@@ -11761,7 +13298,120 @@
       </w:rPr>
     </w:lvl>
   </w:abstractNum>
-  <w:abstractNum w:abstractNumId="5">
+  <w:abstractNum w:abstractNumId="6">
+    <w:nsid w:val="165A2614"/>
+    <w:multiLevelType w:val="hybridMultilevel"/>
+    <w:tmpl w:val="2AA0B1AA"/>
+    <w:lvl w:ilvl="0" w:tplc="F1701552">
+      <w:start w:val="1"/>
+      <w:numFmt w:val="bullet"/>
+      <w:lvlText w:val=""/>
+      <w:lvlJc w:val="left"/>
+      <w:pPr>
+        <w:ind w:left="397" w:hanging="397"/>
+      </w:pPr>
+      <w:rPr>
+        <w:rFonts w:ascii="Symbol" w:hAnsi="Symbol" w:hint="default"/>
+      </w:rPr>
+    </w:lvl>
+    <w:lvl w:ilvl="1" w:tplc="04150003" w:tentative="1">
+      <w:start w:val="1"/>
+      <w:numFmt w:val="bullet"/>
+      <w:lvlText w:val="o"/>
+      <w:lvlJc w:val="left"/>
+      <w:pPr>
+        <w:ind w:left="1837" w:hanging="360"/>
+      </w:pPr>
+      <w:rPr>
+        <w:rFonts w:ascii="Courier New" w:hAnsi="Courier New" w:cs="Courier New" w:hint="default"/>
+      </w:rPr>
+    </w:lvl>
+    <w:lvl w:ilvl="2" w:tplc="04150005" w:tentative="1">
+      <w:start w:val="1"/>
+      <w:numFmt w:val="bullet"/>
+      <w:lvlText w:val=""/>
+      <w:lvlJc w:val="left"/>
+      <w:pPr>
+        <w:ind w:left="2557" w:hanging="360"/>
+      </w:pPr>
+      <w:rPr>
+        <w:rFonts w:ascii="Wingdings" w:hAnsi="Wingdings" w:hint="default"/>
+      </w:rPr>
+    </w:lvl>
+    <w:lvl w:ilvl="3" w:tplc="04150001" w:tentative="1">
+      <w:start w:val="1"/>
+      <w:numFmt w:val="bullet"/>
+      <w:lvlText w:val=""/>
+      <w:lvlJc w:val="left"/>
+      <w:pPr>
+        <w:ind w:left="3277" w:hanging="360"/>
+      </w:pPr>
+      <w:rPr>
+        <w:rFonts w:ascii="Symbol" w:hAnsi="Symbol" w:hint="default"/>
+      </w:rPr>
+    </w:lvl>
+    <w:lvl w:ilvl="4" w:tplc="04150003" w:tentative="1">
+      <w:start w:val="1"/>
+      <w:numFmt w:val="bullet"/>
+      <w:lvlText w:val="o"/>
+      <w:lvlJc w:val="left"/>
+      <w:pPr>
+        <w:ind w:left="3997" w:hanging="360"/>
+      </w:pPr>
+      <w:rPr>
+        <w:rFonts w:ascii="Courier New" w:hAnsi="Courier New" w:cs="Courier New" w:hint="default"/>
+      </w:rPr>
+    </w:lvl>
+    <w:lvl w:ilvl="5" w:tplc="04150005" w:tentative="1">
+      <w:start w:val="1"/>
+      <w:numFmt w:val="bullet"/>
+      <w:lvlText w:val=""/>
+      <w:lvlJc w:val="left"/>
+      <w:pPr>
+        <w:ind w:left="4717" w:hanging="360"/>
+      </w:pPr>
+      <w:rPr>
+        <w:rFonts w:ascii="Wingdings" w:hAnsi="Wingdings" w:hint="default"/>
+      </w:rPr>
+    </w:lvl>
+    <w:lvl w:ilvl="6" w:tplc="04150001" w:tentative="1">
+      <w:start w:val="1"/>
+      <w:numFmt w:val="bullet"/>
+      <w:lvlText w:val=""/>
+      <w:lvlJc w:val="left"/>
+      <w:pPr>
+        <w:ind w:left="5437" w:hanging="360"/>
+      </w:pPr>
+      <w:rPr>
+        <w:rFonts w:ascii="Symbol" w:hAnsi="Symbol" w:hint="default"/>
+      </w:rPr>
+    </w:lvl>
+    <w:lvl w:ilvl="7" w:tplc="04150003" w:tentative="1">
+      <w:start w:val="1"/>
+      <w:numFmt w:val="bullet"/>
+      <w:lvlText w:val="o"/>
+      <w:lvlJc w:val="left"/>
+      <w:pPr>
+        <w:ind w:left="6157" w:hanging="360"/>
+      </w:pPr>
+      <w:rPr>
+        <w:rFonts w:ascii="Courier New" w:hAnsi="Courier New" w:cs="Courier New" w:hint="default"/>
+      </w:rPr>
+    </w:lvl>
+    <w:lvl w:ilvl="8" w:tplc="04150005" w:tentative="1">
+      <w:start w:val="1"/>
+      <w:numFmt w:val="bullet"/>
+      <w:lvlText w:val=""/>
+      <w:lvlJc w:val="left"/>
+      <w:pPr>
+        <w:ind w:left="6877" w:hanging="360"/>
+      </w:pPr>
+      <w:rPr>
+        <w:rFonts w:ascii="Wingdings" w:hAnsi="Wingdings" w:hint="default"/>
+      </w:rPr>
+    </w:lvl>
+  </w:abstractNum>
+  <w:abstractNum w:abstractNumId="7">
     <w:nsid w:val="175E2E7C"/>
     <w:multiLevelType w:val="hybridMultilevel"/>
     <w:tmpl w:val="ACE43388"/>
@@ -11874,7 +13524,7 @@
       </w:rPr>
     </w:lvl>
   </w:abstractNum>
-  <w:abstractNum w:abstractNumId="6">
+  <w:abstractNum w:abstractNumId="8">
     <w:nsid w:val="1FF06B14"/>
     <w:multiLevelType w:val="hybridMultilevel"/>
     <w:tmpl w:val="622CB01C"/>
@@ -11987,7 +13637,7 @@
       </w:rPr>
     </w:lvl>
   </w:abstractNum>
-  <w:abstractNum w:abstractNumId="7">
+  <w:abstractNum w:abstractNumId="9">
     <w:nsid w:val="263E5F61"/>
     <w:multiLevelType w:val="hybridMultilevel"/>
     <w:tmpl w:val="779075A8"/>
@@ -12100,7 +13750,7 @@
       </w:rPr>
     </w:lvl>
   </w:abstractNum>
-  <w:abstractNum w:abstractNumId="8">
+  <w:abstractNum w:abstractNumId="10">
     <w:nsid w:val="27504EF3"/>
     <w:multiLevelType w:val="multilevel"/>
     <w:tmpl w:val="C3DEC48C"/>
@@ -12222,7 +13872,7 @@
       </w:rPr>
     </w:lvl>
   </w:abstractNum>
-  <w:abstractNum w:abstractNumId="9">
+  <w:abstractNum w:abstractNumId="11">
     <w:nsid w:val="28796E6B"/>
     <w:multiLevelType w:val="hybridMultilevel"/>
     <w:tmpl w:val="CDF480CE"/>
@@ -12335,7 +13985,7 @@
       </w:rPr>
     </w:lvl>
   </w:abstractNum>
-  <w:abstractNum w:abstractNumId="10">
+  <w:abstractNum w:abstractNumId="12">
     <w:nsid w:val="32F04D35"/>
     <w:multiLevelType w:val="hybridMultilevel"/>
     <w:tmpl w:val="12324D22"/>
@@ -12448,7 +14098,7 @@
       </w:rPr>
     </w:lvl>
   </w:abstractNum>
-  <w:abstractNum w:abstractNumId="11">
+  <w:abstractNum w:abstractNumId="13">
     <w:nsid w:val="34601731"/>
     <w:multiLevelType w:val="hybridMultilevel"/>
     <w:tmpl w:val="1F08E94E"/>
@@ -12561,7 +14211,7 @@
       </w:rPr>
     </w:lvl>
   </w:abstractNum>
-  <w:abstractNum w:abstractNumId="12">
+  <w:abstractNum w:abstractNumId="14">
     <w:nsid w:val="3EC00F9E"/>
     <w:multiLevelType w:val="hybridMultilevel"/>
     <w:tmpl w:val="52B4411E"/>
@@ -12674,7 +14324,7 @@
       </w:rPr>
     </w:lvl>
   </w:abstractNum>
-  <w:abstractNum w:abstractNumId="13">
+  <w:abstractNum w:abstractNumId="15">
     <w:nsid w:val="4A625589"/>
     <w:multiLevelType w:val="hybridMultilevel"/>
     <w:tmpl w:val="754C8480"/>
@@ -12787,7 +14437,7 @@
       </w:rPr>
     </w:lvl>
   </w:abstractNum>
-  <w:abstractNum w:abstractNumId="14">
+  <w:abstractNum w:abstractNumId="16">
     <w:nsid w:val="4B90131C"/>
     <w:multiLevelType w:val="hybridMultilevel"/>
     <w:tmpl w:val="7136A356"/>
@@ -12900,7 +14550,120 @@
       </w:rPr>
     </w:lvl>
   </w:abstractNum>
-  <w:abstractNum w:abstractNumId="15">
+  <w:abstractNum w:abstractNumId="17">
+    <w:nsid w:val="55E62142"/>
+    <w:multiLevelType w:val="hybridMultilevel"/>
+    <w:tmpl w:val="A2900764"/>
+    <w:lvl w:ilvl="0" w:tplc="AD14536A">
+      <w:start w:val="1"/>
+      <w:numFmt w:val="bullet"/>
+      <w:lvlText w:val=""/>
+      <w:lvlJc w:val="left"/>
+      <w:pPr>
+        <w:ind w:left="397" w:hanging="397"/>
+      </w:pPr>
+      <w:rPr>
+        <w:rFonts w:ascii="Symbol" w:hAnsi="Symbol" w:hint="default"/>
+      </w:rPr>
+    </w:lvl>
+    <w:lvl w:ilvl="1" w:tplc="04150003" w:tentative="1">
+      <w:start w:val="1"/>
+      <w:numFmt w:val="bullet"/>
+      <w:lvlText w:val="o"/>
+      <w:lvlJc w:val="left"/>
+      <w:pPr>
+        <w:ind w:left="1837" w:hanging="360"/>
+      </w:pPr>
+      <w:rPr>
+        <w:rFonts w:ascii="Courier New" w:hAnsi="Courier New" w:cs="Courier New" w:hint="default"/>
+      </w:rPr>
+    </w:lvl>
+    <w:lvl w:ilvl="2" w:tplc="04150005" w:tentative="1">
+      <w:start w:val="1"/>
+      <w:numFmt w:val="bullet"/>
+      <w:lvlText w:val=""/>
+      <w:lvlJc w:val="left"/>
+      <w:pPr>
+        <w:ind w:left="2557" w:hanging="360"/>
+      </w:pPr>
+      <w:rPr>
+        <w:rFonts w:ascii="Wingdings" w:hAnsi="Wingdings" w:hint="default"/>
+      </w:rPr>
+    </w:lvl>
+    <w:lvl w:ilvl="3" w:tplc="04150001" w:tentative="1">
+      <w:start w:val="1"/>
+      <w:numFmt w:val="bullet"/>
+      <w:lvlText w:val=""/>
+      <w:lvlJc w:val="left"/>
+      <w:pPr>
+        <w:ind w:left="3277" w:hanging="360"/>
+      </w:pPr>
+      <w:rPr>
+        <w:rFonts w:ascii="Symbol" w:hAnsi="Symbol" w:hint="default"/>
+      </w:rPr>
+    </w:lvl>
+    <w:lvl w:ilvl="4" w:tplc="04150003" w:tentative="1">
+      <w:start w:val="1"/>
+      <w:numFmt w:val="bullet"/>
+      <w:lvlText w:val="o"/>
+      <w:lvlJc w:val="left"/>
+      <w:pPr>
+        <w:ind w:left="3997" w:hanging="360"/>
+      </w:pPr>
+      <w:rPr>
+        <w:rFonts w:ascii="Courier New" w:hAnsi="Courier New" w:cs="Courier New" w:hint="default"/>
+      </w:rPr>
+    </w:lvl>
+    <w:lvl w:ilvl="5" w:tplc="04150005" w:tentative="1">
+      <w:start w:val="1"/>
+      <w:numFmt w:val="bullet"/>
+      <w:lvlText w:val=""/>
+      <w:lvlJc w:val="left"/>
+      <w:pPr>
+        <w:ind w:left="4717" w:hanging="360"/>
+      </w:pPr>
+      <w:rPr>
+        <w:rFonts w:ascii="Wingdings" w:hAnsi="Wingdings" w:hint="default"/>
+      </w:rPr>
+    </w:lvl>
+    <w:lvl w:ilvl="6" w:tplc="04150001" w:tentative="1">
+      <w:start w:val="1"/>
+      <w:numFmt w:val="bullet"/>
+      <w:lvlText w:val=""/>
+      <w:lvlJc w:val="left"/>
+      <w:pPr>
+        <w:ind w:left="5437" w:hanging="360"/>
+      </w:pPr>
+      <w:rPr>
+        <w:rFonts w:ascii="Symbol" w:hAnsi="Symbol" w:hint="default"/>
+      </w:rPr>
+    </w:lvl>
+    <w:lvl w:ilvl="7" w:tplc="04150003" w:tentative="1">
+      <w:start w:val="1"/>
+      <w:numFmt w:val="bullet"/>
+      <w:lvlText w:val="o"/>
+      <w:lvlJc w:val="left"/>
+      <w:pPr>
+        <w:ind w:left="6157" w:hanging="360"/>
+      </w:pPr>
+      <w:rPr>
+        <w:rFonts w:ascii="Courier New" w:hAnsi="Courier New" w:cs="Courier New" w:hint="default"/>
+      </w:rPr>
+    </w:lvl>
+    <w:lvl w:ilvl="8" w:tplc="04150005" w:tentative="1">
+      <w:start w:val="1"/>
+      <w:numFmt w:val="bullet"/>
+      <w:lvlText w:val=""/>
+      <w:lvlJc w:val="left"/>
+      <w:pPr>
+        <w:ind w:left="6877" w:hanging="360"/>
+      </w:pPr>
+      <w:rPr>
+        <w:rFonts w:ascii="Wingdings" w:hAnsi="Wingdings" w:hint="default"/>
+      </w:rPr>
+    </w:lvl>
+  </w:abstractNum>
+  <w:abstractNum w:abstractNumId="18">
     <w:nsid w:val="5864414B"/>
     <w:multiLevelType w:val="hybridMultilevel"/>
     <w:tmpl w:val="1960EAC0"/>
@@ -13013,7 +14776,7 @@
       </w:rPr>
     </w:lvl>
   </w:abstractNum>
-  <w:abstractNum w:abstractNumId="16">
+  <w:abstractNum w:abstractNumId="19">
     <w:nsid w:val="58F03876"/>
     <w:multiLevelType w:val="hybridMultilevel"/>
     <w:tmpl w:val="207ED910"/>
@@ -13126,7 +14889,120 @@
       </w:rPr>
     </w:lvl>
   </w:abstractNum>
-  <w:abstractNum w:abstractNumId="17">
+  <w:abstractNum w:abstractNumId="20">
+    <w:nsid w:val="63C66E78"/>
+    <w:multiLevelType w:val="hybridMultilevel"/>
+    <w:tmpl w:val="550E70CA"/>
+    <w:lvl w:ilvl="0" w:tplc="7F1E0C1E">
+      <w:start w:val="1"/>
+      <w:numFmt w:val="bullet"/>
+      <w:lvlText w:val=""/>
+      <w:lvlJc w:val="left"/>
+      <w:pPr>
+        <w:ind w:left="397" w:hanging="397"/>
+      </w:pPr>
+      <w:rPr>
+        <w:rFonts w:ascii="Symbol" w:hAnsi="Symbol" w:hint="default"/>
+      </w:rPr>
+    </w:lvl>
+    <w:lvl w:ilvl="1" w:tplc="04150003" w:tentative="1">
+      <w:start w:val="1"/>
+      <w:numFmt w:val="bullet"/>
+      <w:lvlText w:val="o"/>
+      <w:lvlJc w:val="left"/>
+      <w:pPr>
+        <w:ind w:left="1837" w:hanging="360"/>
+      </w:pPr>
+      <w:rPr>
+        <w:rFonts w:ascii="Courier New" w:hAnsi="Courier New" w:cs="Courier New" w:hint="default"/>
+      </w:rPr>
+    </w:lvl>
+    <w:lvl w:ilvl="2" w:tplc="04150005" w:tentative="1">
+      <w:start w:val="1"/>
+      <w:numFmt w:val="bullet"/>
+      <w:lvlText w:val=""/>
+      <w:lvlJc w:val="left"/>
+      <w:pPr>
+        <w:ind w:left="2557" w:hanging="360"/>
+      </w:pPr>
+      <w:rPr>
+        <w:rFonts w:ascii="Wingdings" w:hAnsi="Wingdings" w:hint="default"/>
+      </w:rPr>
+    </w:lvl>
+    <w:lvl w:ilvl="3" w:tplc="04150001" w:tentative="1">
+      <w:start w:val="1"/>
+      <w:numFmt w:val="bullet"/>
+      <w:lvlText w:val=""/>
+      <w:lvlJc w:val="left"/>
+      <w:pPr>
+        <w:ind w:left="3277" w:hanging="360"/>
+      </w:pPr>
+      <w:rPr>
+        <w:rFonts w:ascii="Symbol" w:hAnsi="Symbol" w:hint="default"/>
+      </w:rPr>
+    </w:lvl>
+    <w:lvl w:ilvl="4" w:tplc="04150003" w:tentative="1">
+      <w:start w:val="1"/>
+      <w:numFmt w:val="bullet"/>
+      <w:lvlText w:val="o"/>
+      <w:lvlJc w:val="left"/>
+      <w:pPr>
+        <w:ind w:left="3997" w:hanging="360"/>
+      </w:pPr>
+      <w:rPr>
+        <w:rFonts w:ascii="Courier New" w:hAnsi="Courier New" w:cs="Courier New" w:hint="default"/>
+      </w:rPr>
+    </w:lvl>
+    <w:lvl w:ilvl="5" w:tplc="04150005" w:tentative="1">
+      <w:start w:val="1"/>
+      <w:numFmt w:val="bullet"/>
+      <w:lvlText w:val=""/>
+      <w:lvlJc w:val="left"/>
+      <w:pPr>
+        <w:ind w:left="4717" w:hanging="360"/>
+      </w:pPr>
+      <w:rPr>
+        <w:rFonts w:ascii="Wingdings" w:hAnsi="Wingdings" w:hint="default"/>
+      </w:rPr>
+    </w:lvl>
+    <w:lvl w:ilvl="6" w:tplc="04150001" w:tentative="1">
+      <w:start w:val="1"/>
+      <w:numFmt w:val="bullet"/>
+      <w:lvlText w:val=""/>
+      <w:lvlJc w:val="left"/>
+      <w:pPr>
+        <w:ind w:left="5437" w:hanging="360"/>
+      </w:pPr>
+      <w:rPr>
+        <w:rFonts w:ascii="Symbol" w:hAnsi="Symbol" w:hint="default"/>
+      </w:rPr>
+    </w:lvl>
+    <w:lvl w:ilvl="7" w:tplc="04150003" w:tentative="1">
+      <w:start w:val="1"/>
+      <w:numFmt w:val="bullet"/>
+      <w:lvlText w:val="o"/>
+      <w:lvlJc w:val="left"/>
+      <w:pPr>
+        <w:ind w:left="6157" w:hanging="360"/>
+      </w:pPr>
+      <w:rPr>
+        <w:rFonts w:ascii="Courier New" w:hAnsi="Courier New" w:cs="Courier New" w:hint="default"/>
+      </w:rPr>
+    </w:lvl>
+    <w:lvl w:ilvl="8" w:tplc="04150005" w:tentative="1">
+      <w:start w:val="1"/>
+      <w:numFmt w:val="bullet"/>
+      <w:lvlText w:val=""/>
+      <w:lvlJc w:val="left"/>
+      <w:pPr>
+        <w:ind w:left="6877" w:hanging="360"/>
+      </w:pPr>
+      <w:rPr>
+        <w:rFonts w:ascii="Wingdings" w:hAnsi="Wingdings" w:hint="default"/>
+      </w:rPr>
+    </w:lvl>
+  </w:abstractNum>
+  <w:abstractNum w:abstractNumId="21">
     <w:nsid w:val="64A73870"/>
     <w:multiLevelType w:val="hybridMultilevel"/>
     <w:tmpl w:val="3564AF90"/>
@@ -13239,7 +15115,7 @@
       </w:rPr>
     </w:lvl>
   </w:abstractNum>
-  <w:abstractNum w:abstractNumId="18">
+  <w:abstractNum w:abstractNumId="22">
     <w:nsid w:val="64EA31AA"/>
     <w:multiLevelType w:val="hybridMultilevel"/>
     <w:tmpl w:val="7BB44916"/>
@@ -13355,7 +15231,7 @@
       </w:rPr>
     </w:lvl>
   </w:abstractNum>
-  <w:abstractNum w:abstractNumId="19">
+  <w:abstractNum w:abstractNumId="23">
     <w:nsid w:val="6BBE25DF"/>
     <w:multiLevelType w:val="hybridMultilevel"/>
     <w:tmpl w:val="D978800A"/>
@@ -13468,7 +15344,7 @@
       </w:rPr>
     </w:lvl>
   </w:abstractNum>
-  <w:abstractNum w:abstractNumId="20">
+  <w:abstractNum w:abstractNumId="24">
     <w:nsid w:val="6E9B018B"/>
     <w:multiLevelType w:val="hybridMultilevel"/>
     <w:tmpl w:val="196EF166"/>
@@ -13581,7 +15457,120 @@
       </w:rPr>
     </w:lvl>
   </w:abstractNum>
-  <w:abstractNum w:abstractNumId="21">
+  <w:abstractNum w:abstractNumId="25">
+    <w:nsid w:val="73BC312F"/>
+    <w:multiLevelType w:val="hybridMultilevel"/>
+    <w:tmpl w:val="CE9477CE"/>
+    <w:lvl w:ilvl="0" w:tplc="3C24800C">
+      <w:start w:val="1"/>
+      <w:numFmt w:val="bullet"/>
+      <w:lvlText w:val=""/>
+      <w:lvlJc w:val="left"/>
+      <w:pPr>
+        <w:ind w:left="397" w:hanging="397"/>
+      </w:pPr>
+      <w:rPr>
+        <w:rFonts w:ascii="Symbol" w:hAnsi="Symbol" w:hint="default"/>
+      </w:rPr>
+    </w:lvl>
+    <w:lvl w:ilvl="1" w:tplc="04150003" w:tentative="1">
+      <w:start w:val="1"/>
+      <w:numFmt w:val="bullet"/>
+      <w:lvlText w:val="o"/>
+      <w:lvlJc w:val="left"/>
+      <w:pPr>
+        <w:ind w:left="1837" w:hanging="360"/>
+      </w:pPr>
+      <w:rPr>
+        <w:rFonts w:ascii="Courier New" w:hAnsi="Courier New" w:cs="Courier New" w:hint="default"/>
+      </w:rPr>
+    </w:lvl>
+    <w:lvl w:ilvl="2" w:tplc="04150005" w:tentative="1">
+      <w:start w:val="1"/>
+      <w:numFmt w:val="bullet"/>
+      <w:lvlText w:val=""/>
+      <w:lvlJc w:val="left"/>
+      <w:pPr>
+        <w:ind w:left="2557" w:hanging="360"/>
+      </w:pPr>
+      <w:rPr>
+        <w:rFonts w:ascii="Wingdings" w:hAnsi="Wingdings" w:hint="default"/>
+      </w:rPr>
+    </w:lvl>
+    <w:lvl w:ilvl="3" w:tplc="04150001" w:tentative="1">
+      <w:start w:val="1"/>
+      <w:numFmt w:val="bullet"/>
+      <w:lvlText w:val=""/>
+      <w:lvlJc w:val="left"/>
+      <w:pPr>
+        <w:ind w:left="3277" w:hanging="360"/>
+      </w:pPr>
+      <w:rPr>
+        <w:rFonts w:ascii="Symbol" w:hAnsi="Symbol" w:hint="default"/>
+      </w:rPr>
+    </w:lvl>
+    <w:lvl w:ilvl="4" w:tplc="04150003" w:tentative="1">
+      <w:start w:val="1"/>
+      <w:numFmt w:val="bullet"/>
+      <w:lvlText w:val="o"/>
+      <w:lvlJc w:val="left"/>
+      <w:pPr>
+        <w:ind w:left="3997" w:hanging="360"/>
+      </w:pPr>
+      <w:rPr>
+        <w:rFonts w:ascii="Courier New" w:hAnsi="Courier New" w:cs="Courier New" w:hint="default"/>
+      </w:rPr>
+    </w:lvl>
+    <w:lvl w:ilvl="5" w:tplc="04150005" w:tentative="1">
+      <w:start w:val="1"/>
+      <w:numFmt w:val="bullet"/>
+      <w:lvlText w:val=""/>
+      <w:lvlJc w:val="left"/>
+      <w:pPr>
+        <w:ind w:left="4717" w:hanging="360"/>
+      </w:pPr>
+      <w:rPr>
+        <w:rFonts w:ascii="Wingdings" w:hAnsi="Wingdings" w:hint="default"/>
+      </w:rPr>
+    </w:lvl>
+    <w:lvl w:ilvl="6" w:tplc="04150001" w:tentative="1">
+      <w:start w:val="1"/>
+      <w:numFmt w:val="bullet"/>
+      <w:lvlText w:val=""/>
+      <w:lvlJc w:val="left"/>
+      <w:pPr>
+        <w:ind w:left="5437" w:hanging="360"/>
+      </w:pPr>
+      <w:rPr>
+        <w:rFonts w:ascii="Symbol" w:hAnsi="Symbol" w:hint="default"/>
+      </w:rPr>
+    </w:lvl>
+    <w:lvl w:ilvl="7" w:tplc="04150003" w:tentative="1">
+      <w:start w:val="1"/>
+      <w:numFmt w:val="bullet"/>
+      <w:lvlText w:val="o"/>
+      <w:lvlJc w:val="left"/>
+      <w:pPr>
+        <w:ind w:left="6157" w:hanging="360"/>
+      </w:pPr>
+      <w:rPr>
+        <w:rFonts w:ascii="Courier New" w:hAnsi="Courier New" w:cs="Courier New" w:hint="default"/>
+      </w:rPr>
+    </w:lvl>
+    <w:lvl w:ilvl="8" w:tplc="04150005" w:tentative="1">
+      <w:start w:val="1"/>
+      <w:numFmt w:val="bullet"/>
+      <w:lvlText w:val=""/>
+      <w:lvlJc w:val="left"/>
+      <w:pPr>
+        <w:ind w:left="6877" w:hanging="360"/>
+      </w:pPr>
+      <w:rPr>
+        <w:rFonts w:ascii="Wingdings" w:hAnsi="Wingdings" w:hint="default"/>
+      </w:rPr>
+    </w:lvl>
+  </w:abstractNum>
+  <w:abstractNum w:abstractNumId="26">
     <w:nsid w:val="750E5ED6"/>
     <w:multiLevelType w:val="hybridMultilevel"/>
     <w:tmpl w:val="29D41AB2"/>
@@ -13694,7 +15683,7 @@
       </w:rPr>
     </w:lvl>
   </w:abstractNum>
-  <w:abstractNum w:abstractNumId="22">
+  <w:abstractNum w:abstractNumId="27">
     <w:nsid w:val="7827363D"/>
     <w:multiLevelType w:val="hybridMultilevel"/>
     <w:tmpl w:val="1F463F8A"/>
@@ -13807,7 +15796,7 @@
       </w:rPr>
     </w:lvl>
   </w:abstractNum>
-  <w:abstractNum w:abstractNumId="23">
+  <w:abstractNum w:abstractNumId="28">
     <w:nsid w:val="7C1461FB"/>
     <w:multiLevelType w:val="hybridMultilevel"/>
     <w:tmpl w:val="BAFC0AF2"/>
@@ -13920,7 +15909,7 @@
       </w:rPr>
     </w:lvl>
   </w:abstractNum>
-  <w:abstractNum w:abstractNumId="24">
+  <w:abstractNum w:abstractNumId="29">
     <w:nsid w:val="7D9C21D5"/>
     <w:multiLevelType w:val="hybridMultilevel"/>
     <w:tmpl w:val="01CAE46E"/>
@@ -14033,7 +16022,7 @@
       </w:rPr>
     </w:lvl>
   </w:abstractNum>
-  <w:abstractNum w:abstractNumId="25">
+  <w:abstractNum w:abstractNumId="30">
     <w:nsid w:val="7F40201F"/>
     <w:multiLevelType w:val="hybridMultilevel"/>
     <w:tmpl w:val="68062F94"/>
@@ -14150,79 +16139,94 @@
     <w:abstractNumId w:val="2"/>
   </w:num>
   <w:num w:numId="2">
-    <w:abstractNumId w:val="8"/>
+    <w:abstractNumId w:val="10"/>
   </w:num>
   <w:num w:numId="3">
-    <w:abstractNumId w:val="18"/>
+    <w:abstractNumId w:val="22"/>
   </w:num>
   <w:num w:numId="4">
-    <w:abstractNumId w:val="22"/>
+    <w:abstractNumId w:val="27"/>
   </w:num>
   <w:num w:numId="5">
-    <w:abstractNumId w:val="7"/>
+    <w:abstractNumId w:val="9"/>
   </w:num>
   <w:num w:numId="6">
-    <w:abstractNumId w:val="17"/>
+    <w:abstractNumId w:val="21"/>
   </w:num>
   <w:num w:numId="7">
-    <w:abstractNumId w:val="12"/>
+    <w:abstractNumId w:val="14"/>
   </w:num>
   <w:num w:numId="8">
-    <w:abstractNumId w:val="24"/>
+    <w:abstractNumId w:val="29"/>
   </w:num>
   <w:num w:numId="9">
-    <w:abstractNumId w:val="23"/>
+    <w:abstractNumId w:val="28"/>
   </w:num>
   <w:num w:numId="10">
-    <w:abstractNumId w:val="20"/>
+    <w:abstractNumId w:val="24"/>
   </w:num>
   <w:num w:numId="11">
     <w:abstractNumId w:val="0"/>
   </w:num>
   <w:num w:numId="12">
-    <w:abstractNumId w:val="21"/>
+    <w:abstractNumId w:val="26"/>
   </w:num>
   <w:num w:numId="13">
-    <w:abstractNumId w:val="4"/>
+    <w:abstractNumId w:val="5"/>
   </w:num>
   <w:num w:numId="14">
-    <w:abstractNumId w:val="9"/>
+    <w:abstractNumId w:val="11"/>
   </w:num>
   <w:num w:numId="15">
-    <w:abstractNumId w:val="19"/>
+    <w:abstractNumId w:val="23"/>
   </w:num>
   <w:num w:numId="16">
-    <w:abstractNumId w:val="25"/>
+    <w:abstractNumId w:val="30"/>
   </w:num>
   <w:num w:numId="17">
     <w:abstractNumId w:val="1"/>
   </w:num>
   <w:num w:numId="18">
-    <w:abstractNumId w:val="10"/>
+    <w:abstractNumId w:val="12"/>
   </w:num>
   <w:num w:numId="19">
-    <w:abstractNumId w:val="5"/>
+    <w:abstractNumId w:val="7"/>
   </w:num>
   <w:num w:numId="20">
+    <w:abstractNumId w:val="19"/>
+  </w:num>
+  <w:num w:numId="21">
     <w:abstractNumId w:val="16"/>
   </w:num>
-  <w:num w:numId="21">
-    <w:abstractNumId w:val="14"/>
-  </w:num>
   <w:num w:numId="22">
-    <w:abstractNumId w:val="11"/>
+    <w:abstractNumId w:val="13"/>
   </w:num>
   <w:num w:numId="23">
-    <w:abstractNumId w:val="13"/>
+    <w:abstractNumId w:val="15"/>
   </w:num>
   <w:num w:numId="24">
+    <w:abstractNumId w:val="8"/>
+  </w:num>
+  <w:num w:numId="25">
+    <w:abstractNumId w:val="4"/>
+  </w:num>
+  <w:num w:numId="26">
+    <w:abstractNumId w:val="18"/>
+  </w:num>
+  <w:num w:numId="27">
+    <w:abstractNumId w:val="3"/>
+  </w:num>
+  <w:num w:numId="28">
     <w:abstractNumId w:val="6"/>
   </w:num>
-  <w:num w:numId="25">
-    <w:abstractNumId w:val="3"/>
+  <w:num w:numId="29">
+    <w:abstractNumId w:val="17"/>
   </w:num>
-  <w:num w:numId="26">
-    <w:abstractNumId w:val="15"/>
+  <w:num w:numId="30">
+    <w:abstractNumId w:val="20"/>
+  </w:num>
+  <w:num w:numId="31">
+    <w:abstractNumId w:val="25"/>
   </w:num>
   <w:numIdMacAtCleanup w:val="16"/>
 </w:numbering>
@@ -14807,7 +16811,7 @@
     <w:uiPriority w:val="35"/>
     <w:unhideWhenUsed/>
     <w:qFormat/>
-    <w:rsid w:val="007559C5"/>
+    <w:rsid w:val="00A4411A"/>
     <w:pPr>
       <w:keepNext/>
       <w:spacing w:after="240" w:line="240" w:lineRule="auto"/>
@@ -15176,7 +17180,7 @@
     <w:basedOn w:val="Domylnaczcionkaakapitu"/>
     <w:link w:val="Legenda"/>
     <w:uiPriority w:val="35"/>
-    <w:rsid w:val="007559C5"/>
+    <w:rsid w:val="00A4411A"/>
     <w:rPr>
       <w:rFonts w:ascii="Times New Roman" w:hAnsi="Times New Roman"/>
       <w:bCs/>
@@ -15885,7 +17889,7 @@
     <w:uiPriority w:val="35"/>
     <w:unhideWhenUsed/>
     <w:qFormat/>
-    <w:rsid w:val="007559C5"/>
+    <w:rsid w:val="00A4411A"/>
     <w:pPr>
       <w:keepNext/>
       <w:spacing w:after="240" w:line="240" w:lineRule="auto"/>
@@ -16254,7 +18258,7 @@
     <w:basedOn w:val="Domylnaczcionkaakapitu"/>
     <w:link w:val="Legenda"/>
     <w:uiPriority w:val="35"/>
-    <w:rsid w:val="007559C5"/>
+    <w:rsid w:val="00A4411A"/>
     <w:rPr>
       <w:rFonts w:ascii="Times New Roman" w:hAnsi="Times New Roman"/>
       <w:bCs/>
@@ -16694,7 +18698,7 @@
 </file>
 
 <file path=customXml/itemProps1.xml><?xml version="1.0" encoding="utf-8"?>
-<ds:datastoreItem xmlns:ds="http://schemas.openxmlformats.org/officeDocument/2006/customXml" ds:itemID="{38060C8E-E3E4-4420-8FFD-D6C1CEB7C8A5}">
+<ds:datastoreItem xmlns:ds="http://schemas.openxmlformats.org/officeDocument/2006/customXml" ds:itemID="{030D3882-705E-4EDE-9AFA-64127E605441}">
   <ds:schemaRefs>
     <ds:schemaRef ds:uri="http://schemas.openxmlformats.org/officeDocument/2006/bibliography"/>
   </ds:schemaRefs>

</xml_diff>

<commit_message>
Ukonczony rozdział 5, praca nad rozdziałem 6
</commit_message>
<xml_diff>
--- a/Praca_inzynierska.docx
+++ b/Praca_inzynierska.docx
@@ -443,7 +443,7 @@
         <w:rPr>
           <w:noProof/>
         </w:rPr>
-        <w:instrText xml:space="preserve"> PAGEREF _Toc94830302 \h </w:instrText>
+        <w:instrText xml:space="preserve"> PAGEREF _Toc94878473 \h </w:instrText>
       </w:r>
       <w:r>
         <w:rPr>
@@ -507,7 +507,7 @@
         <w:rPr>
           <w:noProof/>
         </w:rPr>
-        <w:instrText xml:space="preserve"> PAGEREF _Toc94830303 \h </w:instrText>
+        <w:instrText xml:space="preserve"> PAGEREF _Toc94878474 \h </w:instrText>
       </w:r>
       <w:r>
         <w:rPr>
@@ -571,7 +571,7 @@
         <w:rPr>
           <w:noProof/>
         </w:rPr>
-        <w:instrText xml:space="preserve"> PAGEREF _Toc94830304 \h </w:instrText>
+        <w:instrText xml:space="preserve"> PAGEREF _Toc94878475 \h </w:instrText>
       </w:r>
       <w:r>
         <w:rPr>
@@ -635,7 +635,7 @@
         <w:rPr>
           <w:noProof/>
         </w:rPr>
-        <w:instrText xml:space="preserve"> PAGEREF _Toc94830305 \h </w:instrText>
+        <w:instrText xml:space="preserve"> PAGEREF _Toc94878476 \h </w:instrText>
       </w:r>
       <w:r>
         <w:rPr>
@@ -698,7 +698,7 @@
         <w:rPr>
           <w:noProof/>
         </w:rPr>
-        <w:instrText xml:space="preserve"> PAGEREF _Toc94830306 \h </w:instrText>
+        <w:instrText xml:space="preserve"> PAGEREF _Toc94878477 \h </w:instrText>
       </w:r>
       <w:r>
         <w:rPr>
@@ -761,7 +761,7 @@
         <w:rPr>
           <w:noProof/>
         </w:rPr>
-        <w:instrText xml:space="preserve"> PAGEREF _Toc94830307 \h </w:instrText>
+        <w:instrText xml:space="preserve"> PAGEREF _Toc94878478 \h </w:instrText>
       </w:r>
       <w:r>
         <w:rPr>
@@ -824,7 +824,7 @@
         <w:rPr>
           <w:noProof/>
         </w:rPr>
-        <w:instrText xml:space="preserve"> PAGEREF _Toc94830308 \h </w:instrText>
+        <w:instrText xml:space="preserve"> PAGEREF _Toc94878479 \h </w:instrText>
       </w:r>
       <w:r>
         <w:rPr>
@@ -887,7 +887,7 @@
         <w:rPr>
           <w:noProof/>
         </w:rPr>
-        <w:instrText xml:space="preserve"> PAGEREF _Toc94830309 \h </w:instrText>
+        <w:instrText xml:space="preserve"> PAGEREF _Toc94878480 \h </w:instrText>
       </w:r>
       <w:r>
         <w:rPr>
@@ -951,7 +951,7 @@
         <w:rPr>
           <w:noProof/>
         </w:rPr>
-        <w:instrText xml:space="preserve"> PAGEREF _Toc94830310 \h </w:instrText>
+        <w:instrText xml:space="preserve"> PAGEREF _Toc94878481 \h </w:instrText>
       </w:r>
       <w:r>
         <w:rPr>
@@ -1014,7 +1014,7 @@
         <w:rPr>
           <w:noProof/>
         </w:rPr>
-        <w:instrText xml:space="preserve"> PAGEREF _Toc94830311 \h </w:instrText>
+        <w:instrText xml:space="preserve"> PAGEREF _Toc94878482 \h </w:instrText>
       </w:r>
       <w:r>
         <w:rPr>
@@ -1077,7 +1077,7 @@
         <w:rPr>
           <w:noProof/>
         </w:rPr>
-        <w:instrText xml:space="preserve"> PAGEREF _Toc94830312 \h </w:instrText>
+        <w:instrText xml:space="preserve"> PAGEREF _Toc94878483 \h </w:instrText>
       </w:r>
       <w:r>
         <w:rPr>
@@ -1140,7 +1140,7 @@
         <w:rPr>
           <w:noProof/>
         </w:rPr>
-        <w:instrText xml:space="preserve"> PAGEREF _Toc94830313 \h </w:instrText>
+        <w:instrText xml:space="preserve"> PAGEREF _Toc94878484 \h </w:instrText>
       </w:r>
       <w:r>
         <w:rPr>
@@ -1204,7 +1204,7 @@
         <w:rPr>
           <w:noProof/>
         </w:rPr>
-        <w:instrText xml:space="preserve"> PAGEREF _Toc94830314 \h </w:instrText>
+        <w:instrText xml:space="preserve"> PAGEREF _Toc94878485 \h </w:instrText>
       </w:r>
       <w:r>
         <w:rPr>
@@ -1267,7 +1267,7 @@
         <w:rPr>
           <w:noProof/>
         </w:rPr>
-        <w:instrText xml:space="preserve"> PAGEREF _Toc94830315 \h </w:instrText>
+        <w:instrText xml:space="preserve"> PAGEREF _Toc94878486 \h </w:instrText>
       </w:r>
       <w:r>
         <w:rPr>
@@ -1330,7 +1330,7 @@
         <w:rPr>
           <w:noProof/>
         </w:rPr>
-        <w:instrText xml:space="preserve"> PAGEREF _Toc94830316 \h </w:instrText>
+        <w:instrText xml:space="preserve"> PAGEREF _Toc94878487 \h </w:instrText>
       </w:r>
       <w:r>
         <w:rPr>
@@ -1392,7 +1392,7 @@
         <w:rPr>
           <w:noProof/>
         </w:rPr>
-        <w:instrText xml:space="preserve"> PAGEREF _Toc94830317 \h </w:instrText>
+        <w:instrText xml:space="preserve"> PAGEREF _Toc94878488 \h </w:instrText>
       </w:r>
       <w:r>
         <w:rPr>
@@ -1454,7 +1454,7 @@
         <w:rPr>
           <w:noProof/>
         </w:rPr>
-        <w:instrText xml:space="preserve"> PAGEREF _Toc94830318 \h </w:instrText>
+        <w:instrText xml:space="preserve"> PAGEREF _Toc94878489 \h </w:instrText>
       </w:r>
       <w:r>
         <w:rPr>
@@ -1516,7 +1516,7 @@
         <w:rPr>
           <w:noProof/>
         </w:rPr>
-        <w:instrText xml:space="preserve"> PAGEREF _Toc94830319 \h </w:instrText>
+        <w:instrText xml:space="preserve"> PAGEREF _Toc94878490 \h </w:instrText>
       </w:r>
       <w:r>
         <w:rPr>
@@ -1578,7 +1578,7 @@
         <w:rPr>
           <w:noProof/>
         </w:rPr>
-        <w:instrText xml:space="preserve"> PAGEREF _Toc94830320 \h </w:instrText>
+        <w:instrText xml:space="preserve"> PAGEREF _Toc94878491 \h </w:instrText>
       </w:r>
       <w:r>
         <w:rPr>
@@ -1642,7 +1642,7 @@
         <w:rPr>
           <w:noProof/>
         </w:rPr>
-        <w:instrText xml:space="preserve"> PAGEREF _Toc94830321 \h </w:instrText>
+        <w:instrText xml:space="preserve"> PAGEREF _Toc94878492 \h </w:instrText>
       </w:r>
       <w:r>
         <w:rPr>
@@ -1705,7 +1705,7 @@
         <w:rPr>
           <w:noProof/>
         </w:rPr>
-        <w:instrText xml:space="preserve"> PAGEREF _Toc94830322 \h </w:instrText>
+        <w:instrText xml:space="preserve"> PAGEREF _Toc94878493 \h </w:instrText>
       </w:r>
       <w:r>
         <w:rPr>
@@ -1767,7 +1767,7 @@
         <w:rPr>
           <w:noProof/>
         </w:rPr>
-        <w:instrText xml:space="preserve"> PAGEREF _Toc94830323 \h </w:instrText>
+        <w:instrText xml:space="preserve"> PAGEREF _Toc94878494 \h </w:instrText>
       </w:r>
       <w:r>
         <w:rPr>
@@ -1829,7 +1829,7 @@
         <w:rPr>
           <w:noProof/>
         </w:rPr>
-        <w:instrText xml:space="preserve"> PAGEREF _Toc94830324 \h </w:instrText>
+        <w:instrText xml:space="preserve"> PAGEREF _Toc94878495 \h </w:instrText>
       </w:r>
       <w:r>
         <w:rPr>
@@ -1891,7 +1891,7 @@
         <w:rPr>
           <w:noProof/>
         </w:rPr>
-        <w:instrText xml:space="preserve"> PAGEREF _Toc94830325 \h </w:instrText>
+        <w:instrText xml:space="preserve"> PAGEREF _Toc94878496 \h </w:instrText>
       </w:r>
       <w:r>
         <w:rPr>
@@ -1954,7 +1954,7 @@
         <w:rPr>
           <w:noProof/>
         </w:rPr>
-        <w:instrText xml:space="preserve"> PAGEREF _Toc94830326 \h </w:instrText>
+        <w:instrText xml:space="preserve"> PAGEREF _Toc94878497 \h </w:instrText>
       </w:r>
       <w:r>
         <w:rPr>
@@ -2016,7 +2016,7 @@
         <w:rPr>
           <w:noProof/>
         </w:rPr>
-        <w:instrText xml:space="preserve"> PAGEREF _Toc94830327 \h </w:instrText>
+        <w:instrText xml:space="preserve"> PAGEREF _Toc94878498 \h </w:instrText>
       </w:r>
       <w:r>
         <w:rPr>
@@ -2078,7 +2078,7 @@
         <w:rPr>
           <w:noProof/>
         </w:rPr>
-        <w:instrText xml:space="preserve"> PAGEREF _Toc94830328 \h </w:instrText>
+        <w:instrText xml:space="preserve"> PAGEREF _Toc94878499 \h </w:instrText>
       </w:r>
       <w:r>
         <w:rPr>
@@ -2141,7 +2141,7 @@
         <w:rPr>
           <w:noProof/>
         </w:rPr>
-        <w:instrText xml:space="preserve"> PAGEREF _Toc94830329 \h </w:instrText>
+        <w:instrText xml:space="preserve"> PAGEREF _Toc94878500 \h </w:instrText>
       </w:r>
       <w:r>
         <w:rPr>
@@ -2203,7 +2203,7 @@
         <w:rPr>
           <w:noProof/>
         </w:rPr>
-        <w:instrText xml:space="preserve"> PAGEREF _Toc94830330 \h </w:instrText>
+        <w:instrText xml:space="preserve"> PAGEREF _Toc94878501 \h </w:instrText>
       </w:r>
       <w:r>
         <w:rPr>
@@ -2265,7 +2265,7 @@
         <w:rPr>
           <w:noProof/>
         </w:rPr>
-        <w:instrText xml:space="preserve"> PAGEREF _Toc94830331 \h </w:instrText>
+        <w:instrText xml:space="preserve"> PAGEREF _Toc94878502 \h </w:instrText>
       </w:r>
       <w:r>
         <w:rPr>
@@ -2327,7 +2327,7 @@
         <w:rPr>
           <w:noProof/>
         </w:rPr>
-        <w:instrText xml:space="preserve"> PAGEREF _Toc94830332 \h </w:instrText>
+        <w:instrText xml:space="preserve"> PAGEREF _Toc94878503 \h </w:instrText>
       </w:r>
       <w:r>
         <w:rPr>
@@ -2389,7 +2389,7 @@
         <w:rPr>
           <w:noProof/>
         </w:rPr>
-        <w:instrText xml:space="preserve"> PAGEREF _Toc94830333 \h </w:instrText>
+        <w:instrText xml:space="preserve"> PAGEREF _Toc94878504 \h </w:instrText>
       </w:r>
       <w:r>
         <w:rPr>
@@ -2453,7 +2453,7 @@
         <w:rPr>
           <w:noProof/>
         </w:rPr>
-        <w:instrText xml:space="preserve"> PAGEREF _Toc94830334 \h </w:instrText>
+        <w:instrText xml:space="preserve"> PAGEREF _Toc94878505 \h </w:instrText>
       </w:r>
       <w:r>
         <w:rPr>
@@ -2515,7 +2515,7 @@
         <w:rPr>
           <w:noProof/>
         </w:rPr>
-        <w:instrText xml:space="preserve"> PAGEREF _Toc94830335 \h </w:instrText>
+        <w:instrText xml:space="preserve"> PAGEREF _Toc94878506 \h </w:instrText>
       </w:r>
       <w:r>
         <w:rPr>
@@ -2577,7 +2577,7 @@
         <w:rPr>
           <w:noProof/>
         </w:rPr>
-        <w:instrText xml:space="preserve"> PAGEREF _Toc94830336 \h </w:instrText>
+        <w:instrText xml:space="preserve"> PAGEREF _Toc94878507 \h </w:instrText>
       </w:r>
       <w:r>
         <w:rPr>
@@ -2641,7 +2641,7 @@
         <w:rPr>
           <w:noProof/>
         </w:rPr>
-        <w:instrText xml:space="preserve"> PAGEREF _Toc94830337 \h </w:instrText>
+        <w:instrText xml:space="preserve"> PAGEREF _Toc94878508 \h </w:instrText>
       </w:r>
       <w:r>
         <w:rPr>
@@ -2658,7 +2658,7 @@
         <w:rPr>
           <w:noProof/>
         </w:rPr>
-        <w:t>38</w:t>
+        <w:t>39</w:t>
       </w:r>
       <w:r>
         <w:rPr>
@@ -2704,7 +2704,7 @@
         <w:rPr>
           <w:noProof/>
         </w:rPr>
-        <w:instrText xml:space="preserve"> PAGEREF _Toc94830338 \h </w:instrText>
+        <w:instrText xml:space="preserve"> PAGEREF _Toc94878509 \h </w:instrText>
       </w:r>
       <w:r>
         <w:rPr>
@@ -2721,7 +2721,7 @@
         <w:rPr>
           <w:noProof/>
         </w:rPr>
-        <w:t>38</w:t>
+        <w:t>39</w:t>
       </w:r>
       <w:r>
         <w:rPr>
@@ -2767,7 +2767,7 @@
         <w:rPr>
           <w:noProof/>
         </w:rPr>
-        <w:instrText xml:space="preserve"> PAGEREF _Toc94830339 \h </w:instrText>
+        <w:instrText xml:space="preserve"> PAGEREF _Toc94878510 \h </w:instrText>
       </w:r>
       <w:r>
         <w:rPr>
@@ -2784,7 +2784,7 @@
         <w:rPr>
           <w:noProof/>
         </w:rPr>
-        <w:t>38</w:t>
+        <w:t>39</w:t>
       </w:r>
       <w:r>
         <w:rPr>
@@ -2830,7 +2830,7 @@
         <w:rPr>
           <w:noProof/>
         </w:rPr>
-        <w:instrText xml:space="preserve"> PAGEREF _Toc94830340 \h </w:instrText>
+        <w:instrText xml:space="preserve"> PAGEREF _Toc94878511 \h </w:instrText>
       </w:r>
       <w:r>
         <w:rPr>
@@ -2847,7 +2847,7 @@
         <w:rPr>
           <w:noProof/>
         </w:rPr>
-        <w:t>38</w:t>
+        <w:t>39</w:t>
       </w:r>
       <w:r>
         <w:rPr>
@@ -2892,7 +2892,7 @@
         <w:rPr>
           <w:noProof/>
         </w:rPr>
-        <w:instrText xml:space="preserve"> PAGEREF _Toc94830341 \h </w:instrText>
+        <w:instrText xml:space="preserve"> PAGEREF _Toc94878512 \h </w:instrText>
       </w:r>
       <w:r>
         <w:rPr>
@@ -2909,7 +2909,7 @@
         <w:rPr>
           <w:noProof/>
         </w:rPr>
-        <w:t>38</w:t>
+        <w:t>39</w:t>
       </w:r>
       <w:r>
         <w:rPr>
@@ -2954,7 +2954,7 @@
         <w:rPr>
           <w:noProof/>
         </w:rPr>
-        <w:instrText xml:space="preserve"> PAGEREF _Toc94830342 \h </w:instrText>
+        <w:instrText xml:space="preserve"> PAGEREF _Toc94878513 \h </w:instrText>
       </w:r>
       <w:r>
         <w:rPr>
@@ -2971,7 +2971,7 @@
         <w:rPr>
           <w:noProof/>
         </w:rPr>
-        <w:t>38</w:t>
+        <w:t>39</w:t>
       </w:r>
       <w:r>
         <w:rPr>
@@ -3016,7 +3016,7 @@
         <w:rPr>
           <w:noProof/>
         </w:rPr>
-        <w:instrText xml:space="preserve"> PAGEREF _Toc94830343 \h </w:instrText>
+        <w:instrText xml:space="preserve"> PAGEREF _Toc94878514 \h </w:instrText>
       </w:r>
       <w:r>
         <w:rPr>
@@ -3033,7 +3033,7 @@
         <w:rPr>
           <w:noProof/>
         </w:rPr>
-        <w:t>38</w:t>
+        <w:t>39</w:t>
       </w:r>
       <w:r>
         <w:rPr>
@@ -3078,7 +3078,7 @@
         <w:rPr>
           <w:noProof/>
         </w:rPr>
-        <w:instrText xml:space="preserve"> PAGEREF _Toc94830344 \h </w:instrText>
+        <w:instrText xml:space="preserve"> PAGEREF _Toc94878515 \h </w:instrText>
       </w:r>
       <w:r>
         <w:rPr>
@@ -3095,7 +3095,7 @@
         <w:rPr>
           <w:noProof/>
         </w:rPr>
-        <w:t>38</w:t>
+        <w:t>39</w:t>
       </w:r>
       <w:r>
         <w:rPr>
@@ -3142,7 +3142,7 @@
         <w:rPr>
           <w:noProof/>
         </w:rPr>
-        <w:instrText xml:space="preserve"> PAGEREF _Toc94830345 \h </w:instrText>
+        <w:instrText xml:space="preserve"> PAGEREF _Toc94878516 \h </w:instrText>
       </w:r>
       <w:r>
         <w:rPr>
@@ -3159,7 +3159,7 @@
         <w:rPr>
           <w:noProof/>
         </w:rPr>
-        <w:t>39</w:t>
+        <w:t>40</w:t>
       </w:r>
       <w:r>
         <w:rPr>
@@ -3205,7 +3205,7 @@
         <w:rPr>
           <w:noProof/>
         </w:rPr>
-        <w:instrText xml:space="preserve"> PAGEREF _Toc94830346 \h </w:instrText>
+        <w:instrText xml:space="preserve"> PAGEREF _Toc94878517 \h </w:instrText>
       </w:r>
       <w:r>
         <w:rPr>
@@ -3222,7 +3222,7 @@
         <w:rPr>
           <w:noProof/>
         </w:rPr>
-        <w:t>39</w:t>
+        <w:t>40</w:t>
       </w:r>
       <w:r>
         <w:rPr>
@@ -3268,7 +3268,7 @@
         <w:rPr>
           <w:noProof/>
         </w:rPr>
-        <w:instrText xml:space="preserve"> PAGEREF _Toc94830347 \h </w:instrText>
+        <w:instrText xml:space="preserve"> PAGEREF _Toc94878518 \h </w:instrText>
       </w:r>
       <w:r>
         <w:rPr>
@@ -3285,7 +3285,7 @@
         <w:rPr>
           <w:noProof/>
         </w:rPr>
-        <w:t>39</w:t>
+        <w:t>40</w:t>
       </w:r>
       <w:r>
         <w:rPr>
@@ -3331,7 +3331,7 @@
         <w:rPr>
           <w:noProof/>
         </w:rPr>
-        <w:instrText xml:space="preserve"> PAGEREF _Toc94830348 \h </w:instrText>
+        <w:instrText xml:space="preserve"> PAGEREF _Toc94878519 \h </w:instrText>
       </w:r>
       <w:r>
         <w:rPr>
@@ -3348,7 +3348,7 @@
         <w:rPr>
           <w:noProof/>
         </w:rPr>
-        <w:t>39</w:t>
+        <w:t>40</w:t>
       </w:r>
       <w:r>
         <w:rPr>
@@ -3395,7 +3395,7 @@
         <w:rPr>
           <w:noProof/>
         </w:rPr>
-        <w:instrText xml:space="preserve"> PAGEREF _Toc94830349 \h </w:instrText>
+        <w:instrText xml:space="preserve"> PAGEREF _Toc94878520 \h </w:instrText>
       </w:r>
       <w:r>
         <w:rPr>
@@ -3412,7 +3412,7 @@
         <w:rPr>
           <w:noProof/>
         </w:rPr>
-        <w:t>40</w:t>
+        <w:t>41</w:t>
       </w:r>
       <w:r>
         <w:rPr>
@@ -3459,7 +3459,7 @@
         <w:rPr>
           <w:noProof/>
         </w:rPr>
-        <w:instrText xml:space="preserve"> PAGEREF _Toc94830350 \h </w:instrText>
+        <w:instrText xml:space="preserve"> PAGEREF _Toc94878521 \h </w:instrText>
       </w:r>
       <w:r>
         <w:rPr>
@@ -3476,7 +3476,7 @@
         <w:rPr>
           <w:noProof/>
         </w:rPr>
-        <w:t>41</w:t>
+        <w:t>42</w:t>
       </w:r>
       <w:r>
         <w:rPr>
@@ -3495,6 +3495,8 @@
       <w:r>
         <w:br w:type="page"/>
       </w:r>
+      <w:bookmarkStart w:id="0" w:name="_GoBack"/>
+      <w:bookmarkEnd w:id="0"/>
     </w:p>
     <w:p>
       <w:pPr>
@@ -3505,12 +3507,12 @@
         </w:numPr>
         <w:ind w:left="397"/>
       </w:pPr>
-      <w:bookmarkStart w:id="0" w:name="_Toc94830302"/>
+      <w:bookmarkStart w:id="1" w:name="_Toc94878473"/>
       <w:r>
         <w:lastRenderedPageBreak/>
         <w:t>Streszczenie</w:t>
       </w:r>
-      <w:bookmarkEnd w:id="0"/>
+      <w:bookmarkEnd w:id="1"/>
     </w:p>
     <w:p>
       <w:pPr>
@@ -3521,23 +3523,23 @@
         </w:numPr>
         <w:ind w:left="397"/>
       </w:pPr>
-      <w:bookmarkStart w:id="1" w:name="_Toc94830303"/>
+      <w:bookmarkStart w:id="2" w:name="_Toc94878474"/>
       <w:r>
         <w:lastRenderedPageBreak/>
         <w:t>Abstract</w:t>
       </w:r>
-      <w:bookmarkEnd w:id="1"/>
+      <w:bookmarkEnd w:id="2"/>
     </w:p>
     <w:p>
       <w:pPr>
         <w:pStyle w:val="Nagwek1"/>
       </w:pPr>
-      <w:bookmarkStart w:id="2" w:name="_Toc94830304"/>
+      <w:bookmarkStart w:id="3" w:name="_Toc94878475"/>
       <w:r>
         <w:lastRenderedPageBreak/>
         <w:t>Wstęp</w:t>
       </w:r>
-      <w:bookmarkEnd w:id="2"/>
+      <w:bookmarkEnd w:id="3"/>
     </w:p>
     <w:p>
       <w:r>
@@ -3938,12 +3940,12 @@
         <w:pStyle w:val="Nagwek1"/>
         <w:ind w:firstLine="0"/>
       </w:pPr>
-      <w:bookmarkStart w:id="3" w:name="_Toc94830305"/>
+      <w:bookmarkStart w:id="4" w:name="_Toc94878476"/>
       <w:r>
         <w:lastRenderedPageBreak/>
         <w:t>Cel i zakres pracy</w:t>
       </w:r>
-      <w:bookmarkEnd w:id="3"/>
+      <w:bookmarkEnd w:id="4"/>
     </w:p>
     <w:p>
       <w:r>
@@ -3963,11 +3965,11 @@
       <w:pPr>
         <w:pStyle w:val="Nagwek2"/>
       </w:pPr>
-      <w:bookmarkStart w:id="4" w:name="_Toc94830306"/>
+      <w:bookmarkStart w:id="5" w:name="_Toc94878477"/>
       <w:r>
         <w:t>Cel pracy</w:t>
       </w:r>
-      <w:bookmarkEnd w:id="4"/>
+      <w:bookmarkEnd w:id="5"/>
     </w:p>
     <w:p>
       <w:r>
@@ -3990,11 +3992,11 @@
       <w:pPr>
         <w:pStyle w:val="Nagwek2"/>
       </w:pPr>
-      <w:bookmarkStart w:id="5" w:name="_Toc94830307"/>
+      <w:bookmarkStart w:id="6" w:name="_Toc94878478"/>
       <w:r>
         <w:t>Zakres pracy</w:t>
       </w:r>
-      <w:bookmarkEnd w:id="5"/>
+      <w:bookmarkEnd w:id="6"/>
     </w:p>
     <w:p>
       <w:r>
@@ -4122,11 +4124,11 @@
       <w:pPr>
         <w:pStyle w:val="Nagwek2"/>
       </w:pPr>
-      <w:bookmarkStart w:id="6" w:name="_Toc94830308"/>
+      <w:bookmarkStart w:id="7" w:name="_Toc94878479"/>
       <w:r>
         <w:t>Podział pracy</w:t>
       </w:r>
-      <w:bookmarkEnd w:id="6"/>
+      <w:bookmarkEnd w:id="7"/>
     </w:p>
     <w:p>
       <w:r>
@@ -4173,7 +4175,7 @@
       <w:pPr>
         <w:pStyle w:val="dotabel"/>
       </w:pPr>
-      <w:bookmarkStart w:id="7" w:name="_Ref93520024"/>
+      <w:bookmarkStart w:id="8" w:name="_Ref93520024"/>
       <w:r>
         <w:t xml:space="preserve">Tabela </w:t>
       </w:r>
@@ -4196,7 +4198,7 @@
           <w:t>1</w:t>
         </w:r>
       </w:fldSimple>
-      <w:bookmarkEnd w:id="7"/>
+      <w:bookmarkEnd w:id="8"/>
       <w:r>
         <w:t>. Podział pracy</w:t>
       </w:r>
@@ -4330,11 +4332,11 @@
       <w:pPr>
         <w:pStyle w:val="Nagwek2"/>
       </w:pPr>
-      <w:bookmarkStart w:id="8" w:name="_Toc94830309"/>
+      <w:bookmarkStart w:id="9" w:name="_Toc94878480"/>
       <w:r>
         <w:t>Słownik pojęć</w:t>
       </w:r>
-      <w:bookmarkEnd w:id="8"/>
+      <w:bookmarkEnd w:id="9"/>
     </w:p>
     <w:p>
       <w:r>
@@ -4393,12 +4395,12 @@
       <w:pPr>
         <w:pStyle w:val="Nagwek1"/>
       </w:pPr>
-      <w:bookmarkStart w:id="9" w:name="_Toc94830310"/>
+      <w:bookmarkStart w:id="10" w:name="_Toc94878481"/>
       <w:r>
         <w:lastRenderedPageBreak/>
         <w:t>Analiza potrzeb rynku</w:t>
       </w:r>
-      <w:bookmarkEnd w:id="9"/>
+      <w:bookmarkEnd w:id="10"/>
     </w:p>
     <w:p>
       <w:r>
@@ -4424,11 +4426,11 @@
       <w:pPr>
         <w:pStyle w:val="Nagwek2"/>
       </w:pPr>
-      <w:bookmarkStart w:id="10" w:name="_Toc94830311"/>
+      <w:bookmarkStart w:id="11" w:name="_Toc94878482"/>
       <w:r>
         <w:t>Sytuacja zastana oraz identyfikacja potrzeb</w:t>
       </w:r>
-      <w:bookmarkEnd w:id="10"/>
+      <w:bookmarkEnd w:id="11"/>
     </w:p>
     <w:p>
       <w:r>
@@ -4623,12 +4625,12 @@
       <w:pPr>
         <w:pStyle w:val="Nagwek2"/>
       </w:pPr>
-      <w:bookmarkStart w:id="11" w:name="_Toc94830312"/>
+      <w:bookmarkStart w:id="12" w:name="_Toc94878483"/>
       <w:r>
         <w:lastRenderedPageBreak/>
         <w:t>Przegląd systemów do rezerwacji wizyt stomatologicznych</w:t>
       </w:r>
-      <w:bookmarkEnd w:id="11"/>
+      <w:bookmarkEnd w:id="12"/>
     </w:p>
     <w:p>
       <w:r>
@@ -4840,7 +4842,7 @@
       <w:pPr>
         <w:pStyle w:val="Legenda"/>
       </w:pPr>
-      <w:bookmarkStart w:id="12" w:name="_Ref93689406"/>
+      <w:bookmarkStart w:id="13" w:name="_Ref93689406"/>
       <w:r>
         <w:t xml:space="preserve">Rys. </w:t>
       </w:r>
@@ -4863,7 +4865,7 @@
           <w:t>1</w:t>
         </w:r>
       </w:fldSimple>
-      <w:bookmarkEnd w:id="12"/>
+      <w:bookmarkEnd w:id="13"/>
       <w:r>
         <w:t xml:space="preserve">. </w:t>
       </w:r>
@@ -4982,7 +4984,7 @@
       <w:pPr>
         <w:pStyle w:val="Legenda"/>
       </w:pPr>
-      <w:bookmarkStart w:id="13" w:name="_Ref93689854"/>
+      <w:bookmarkStart w:id="14" w:name="_Ref93689854"/>
       <w:r>
         <w:t xml:space="preserve">Rys. </w:t>
       </w:r>
@@ -5005,7 +5007,7 @@
           <w:t>2</w:t>
         </w:r>
       </w:fldSimple>
-      <w:bookmarkEnd w:id="13"/>
+      <w:bookmarkEnd w:id="14"/>
       <w:r>
         <w:t>. Zdjęcie ekranu formularza rejestracyjnego znajdującego się w popularnym serwisie [</w:t>
       </w:r>
@@ -5138,7 +5140,7 @@
       <w:pPr>
         <w:pStyle w:val="Legenda"/>
       </w:pPr>
-      <w:bookmarkStart w:id="14" w:name="_Ref93696024"/>
+      <w:bookmarkStart w:id="15" w:name="_Ref93696024"/>
       <w:r>
         <w:t xml:space="preserve">Rys. </w:t>
       </w:r>
@@ -5161,7 +5163,7 @@
           <w:t>3</w:t>
         </w:r>
       </w:fldSimple>
-      <w:bookmarkEnd w:id="14"/>
+      <w:bookmarkEnd w:id="15"/>
       <w:r>
         <w:t>. Zdjęcie ekranu panelu służącego do wyszukania oraz późniejszej rezerwacji terminu wizyty</w:t>
       </w:r>
@@ -5473,7 +5475,7 @@
       <w:pPr>
         <w:pStyle w:val="Legenda"/>
       </w:pPr>
-      <w:bookmarkStart w:id="15" w:name="_Ref93697714"/>
+      <w:bookmarkStart w:id="16" w:name="_Ref93697714"/>
       <w:r>
         <w:t xml:space="preserve">Rys. </w:t>
       </w:r>
@@ -5496,7 +5498,7 @@
           <w:t>4</w:t>
         </w:r>
       </w:fldSimple>
-      <w:bookmarkEnd w:id="15"/>
+      <w:bookmarkEnd w:id="16"/>
       <w:r>
         <w:t>. Zdjęcie ekranu przedstawiające test CAPTCHA</w:t>
       </w:r>
@@ -5505,11 +5507,11 @@
       <w:pPr>
         <w:pStyle w:val="Nagwek2"/>
       </w:pPr>
-      <w:bookmarkStart w:id="16" w:name="_Toc94830313"/>
+      <w:bookmarkStart w:id="17" w:name="_Toc94878484"/>
       <w:r>
         <w:t>Ograniczenia dostępnych systemów oraz uzasadnienie utworzenia dedykowanego systemu</w:t>
       </w:r>
-      <w:bookmarkEnd w:id="16"/>
+      <w:bookmarkEnd w:id="17"/>
     </w:p>
     <w:p>
       <w:r>
@@ -5710,7 +5712,7 @@
       <w:pPr>
         <w:pStyle w:val="Legenda"/>
       </w:pPr>
-      <w:bookmarkStart w:id="17" w:name="_Ref93771217"/>
+      <w:bookmarkStart w:id="18" w:name="_Ref93771217"/>
       <w:r>
         <w:t xml:space="preserve">Rys. </w:t>
       </w:r>
@@ -5733,7 +5735,7 @@
           <w:t>5</w:t>
         </w:r>
       </w:fldSimple>
-      <w:bookmarkEnd w:id="17"/>
+      <w:bookmarkEnd w:id="18"/>
       <w:r>
         <w:t>. Zdjęcie ekranu strony głównej witryny zaprojektowanej przez twórców niniejszego opracowania</w:t>
       </w:r>
@@ -5742,12 +5744,12 @@
       <w:pPr>
         <w:pStyle w:val="Nagwek1"/>
       </w:pPr>
-      <w:bookmarkStart w:id="18" w:name="_Toc94830314"/>
+      <w:bookmarkStart w:id="19" w:name="_Toc94878485"/>
       <w:r>
         <w:lastRenderedPageBreak/>
         <w:t>Technologie i narzędzia wykorzystane do budowy systemu</w:t>
       </w:r>
-      <w:bookmarkEnd w:id="18"/>
+      <w:bookmarkEnd w:id="19"/>
     </w:p>
     <w:p>
       <w:r>
@@ -5758,14 +5760,14 @@
       <w:pPr>
         <w:pStyle w:val="Nagwek2"/>
       </w:pPr>
-      <w:bookmarkStart w:id="19" w:name="_Toc94830315"/>
+      <w:bookmarkStart w:id="20" w:name="_Toc94878486"/>
       <w:r>
         <w:t>Uzasadnienie wyboru architektury</w:t>
       </w:r>
       <w:r>
         <w:t xml:space="preserve"> internetowej</w:t>
       </w:r>
-      <w:bookmarkEnd w:id="19"/>
+      <w:bookmarkEnd w:id="20"/>
     </w:p>
     <w:p>
       <w:r>
@@ -5823,11 +5825,11 @@
       <w:pPr>
         <w:pStyle w:val="Nagwek2"/>
       </w:pPr>
-      <w:bookmarkStart w:id="20" w:name="_Toc94830316"/>
+      <w:bookmarkStart w:id="21" w:name="_Toc94878487"/>
       <w:r>
         <w:t>Stos technologiczny</w:t>
       </w:r>
-      <w:bookmarkEnd w:id="20"/>
+      <w:bookmarkEnd w:id="21"/>
     </w:p>
     <w:p>
       <w:r>
@@ -6085,11 +6087,11 @@
       <w:pPr>
         <w:pStyle w:val="Nagwek3"/>
       </w:pPr>
-      <w:bookmarkStart w:id="21" w:name="_Toc94830317"/>
+      <w:bookmarkStart w:id="22" w:name="_Toc94878488"/>
       <w:r>
         <w:t>Środowisko wytwórcze</w:t>
       </w:r>
-      <w:bookmarkEnd w:id="21"/>
+      <w:bookmarkEnd w:id="22"/>
     </w:p>
     <w:p>
       <w:pPr>
@@ -6154,11 +6156,11 @@
       <w:pPr>
         <w:pStyle w:val="Nagwek3"/>
       </w:pPr>
-      <w:bookmarkStart w:id="22" w:name="_Toc94830318"/>
+      <w:bookmarkStart w:id="23" w:name="_Toc94878489"/>
       <w:r>
         <w:t>Baza danych</w:t>
       </w:r>
-      <w:bookmarkEnd w:id="22"/>
+      <w:bookmarkEnd w:id="23"/>
     </w:p>
     <w:p>
       <w:r>
@@ -6343,11 +6345,11 @@
       <w:pPr>
         <w:pStyle w:val="Nagwek3"/>
       </w:pPr>
-      <w:bookmarkStart w:id="23" w:name="_Toc94830319"/>
+      <w:bookmarkStart w:id="24" w:name="_Toc94878490"/>
       <w:r>
         <w:t>Strona serwera</w:t>
       </w:r>
-      <w:bookmarkEnd w:id="23"/>
+      <w:bookmarkEnd w:id="24"/>
     </w:p>
     <w:p>
       <w:r>
@@ -7551,11 +7553,11 @@
       <w:pPr>
         <w:pStyle w:val="Nagwek3"/>
       </w:pPr>
-      <w:bookmarkStart w:id="24" w:name="_Toc94830320"/>
+      <w:bookmarkStart w:id="25" w:name="_Toc94878491"/>
       <w:r>
         <w:t>Strona klienta</w:t>
       </w:r>
-      <w:bookmarkEnd w:id="24"/>
+      <w:bookmarkEnd w:id="25"/>
     </w:p>
     <w:p>
       <w:pPr>
@@ -7833,7 +7835,7 @@
       <w:pPr>
         <w:pStyle w:val="Legenda"/>
       </w:pPr>
-      <w:bookmarkStart w:id="25" w:name="_Ref94215504"/>
+      <w:bookmarkStart w:id="26" w:name="_Ref94215504"/>
       <w:r>
         <w:t xml:space="preserve">Rys. </w:t>
       </w:r>
@@ -7856,7 +7858,7 @@
           <w:t>2</w:t>
         </w:r>
       </w:fldSimple>
-      <w:bookmarkEnd w:id="25"/>
+      <w:bookmarkEnd w:id="26"/>
       <w:r>
         <w:t>. Ana</w:t>
       </w:r>
@@ -8363,7 +8365,7 @@
       <w:pPr>
         <w:pStyle w:val="Legenda"/>
       </w:pPr>
-      <w:bookmarkStart w:id="26" w:name="_Ref94216246"/>
+      <w:bookmarkStart w:id="27" w:name="_Ref94216246"/>
       <w:r>
         <w:t xml:space="preserve">Rys. </w:t>
       </w:r>
@@ -8386,7 +8388,7 @@
           <w:t>3</w:t>
         </w:r>
       </w:fldSimple>
-      <w:bookmarkEnd w:id="26"/>
+      <w:bookmarkEnd w:id="27"/>
       <w:r>
         <w:t>. Elementy składowe reguły CSS</w:t>
       </w:r>
@@ -8506,7 +8508,7 @@
       <w:pPr>
         <w:pStyle w:val="Legenda"/>
       </w:pPr>
-      <w:bookmarkStart w:id="27" w:name="_Ref94216457"/>
+      <w:bookmarkStart w:id="28" w:name="_Ref94216457"/>
       <w:r>
         <w:t xml:space="preserve">Rys. </w:t>
       </w:r>
@@ -8529,7 +8531,7 @@
           <w:t>4</w:t>
         </w:r>
       </w:fldSimple>
-      <w:bookmarkEnd w:id="27"/>
+      <w:bookmarkEnd w:id="28"/>
       <w:r>
         <w:t>. Elementy składowe deklaracji CSS</w:t>
       </w:r>
@@ -9457,8 +9459,8 @@
       <w:pPr>
         <w:pStyle w:val="Legenda"/>
       </w:pPr>
-      <w:bookmarkStart w:id="28" w:name="_Ref94379890"/>
-      <w:bookmarkStart w:id="29" w:name="_Ref94379886"/>
+      <w:bookmarkStart w:id="29" w:name="_Ref94379890"/>
+      <w:bookmarkStart w:id="30" w:name="_Ref94379886"/>
       <w:r>
         <w:t xml:space="preserve">Rys. </w:t>
       </w:r>
@@ -9481,7 +9483,7 @@
           <w:t>5</w:t>
         </w:r>
       </w:fldSimple>
-      <w:bookmarkEnd w:id="28"/>
+      <w:bookmarkEnd w:id="29"/>
       <w:r>
         <w:t>.</w:t>
       </w:r>
@@ -9502,28 +9504,28 @@
       <w:r>
         <w:t>]</w:t>
       </w:r>
-      <w:bookmarkEnd w:id="29"/>
+      <w:bookmarkEnd w:id="30"/>
     </w:p>
     <w:p>
       <w:pPr>
         <w:pStyle w:val="Nagwek1"/>
       </w:pPr>
-      <w:bookmarkStart w:id="30" w:name="_Toc94830321"/>
+      <w:bookmarkStart w:id="31" w:name="_Toc94878492"/>
       <w:r>
         <w:lastRenderedPageBreak/>
         <w:t>Projekt systemu zarządzania wizytami gabinetu stomatologicznego</w:t>
       </w:r>
-      <w:bookmarkEnd w:id="30"/>
+      <w:bookmarkEnd w:id="31"/>
     </w:p>
     <w:p>
       <w:pPr>
         <w:pStyle w:val="Nagwek2"/>
       </w:pPr>
-      <w:bookmarkStart w:id="31" w:name="_Toc94830322"/>
+      <w:bookmarkStart w:id="32" w:name="_Toc94878493"/>
       <w:r>
         <w:t>Procesy biznesowe</w:t>
       </w:r>
-      <w:bookmarkEnd w:id="31"/>
+      <w:bookmarkEnd w:id="32"/>
     </w:p>
     <w:p>
       <w:r>
@@ -9540,11 +9542,11 @@
       <w:pPr>
         <w:pStyle w:val="Nagwek3"/>
       </w:pPr>
-      <w:bookmarkStart w:id="32" w:name="_Toc94830323"/>
+      <w:bookmarkStart w:id="33" w:name="_Toc94878494"/>
       <w:r>
         <w:t>Obiekty biznesowe</w:t>
       </w:r>
-      <w:bookmarkEnd w:id="32"/>
+      <w:bookmarkEnd w:id="33"/>
     </w:p>
     <w:p>
       <w:r>
@@ -9738,11 +9740,11 @@
       <w:pPr>
         <w:pStyle w:val="Nagwek3"/>
       </w:pPr>
-      <w:bookmarkStart w:id="33" w:name="_Toc94830324"/>
+      <w:bookmarkStart w:id="34" w:name="_Toc94878495"/>
       <w:r>
         <w:t>Aktorzy biznesowi</w:t>
       </w:r>
-      <w:bookmarkEnd w:id="33"/>
+      <w:bookmarkEnd w:id="34"/>
     </w:p>
     <w:p>
       <w:r>
@@ -9841,11 +9843,11 @@
       <w:pPr>
         <w:pStyle w:val="Nagwek3"/>
       </w:pPr>
-      <w:bookmarkStart w:id="34" w:name="_Toc94830325"/>
+      <w:bookmarkStart w:id="35" w:name="_Toc94878496"/>
       <w:r>
         <w:t>Procesy biznesowe</w:t>
       </w:r>
-      <w:bookmarkEnd w:id="34"/>
+      <w:bookmarkEnd w:id="35"/>
     </w:p>
     <w:p>
       <w:r>
@@ -9961,7 +9963,7 @@
       <w:pPr>
         <w:pStyle w:val="Legenda"/>
       </w:pPr>
-      <w:bookmarkStart w:id="35" w:name="_Ref94730022"/>
+      <w:bookmarkStart w:id="36" w:name="_Ref94730022"/>
       <w:r>
         <w:t xml:space="preserve">Rys. </w:t>
       </w:r>
@@ -9984,7 +9986,7 @@
           <w:t>1</w:t>
         </w:r>
       </w:fldSimple>
-      <w:bookmarkEnd w:id="35"/>
+      <w:bookmarkEnd w:id="36"/>
       <w:r>
         <w:t>. Diagram przypadków użycia</w:t>
       </w:r>
@@ -10138,7 +10140,7 @@
       <w:pPr>
         <w:pStyle w:val="Legenda"/>
       </w:pPr>
-      <w:bookmarkStart w:id="36" w:name="_Ref94825353"/>
+      <w:bookmarkStart w:id="37" w:name="_Ref94825353"/>
       <w:r>
         <w:t xml:space="preserve">Rys. </w:t>
       </w:r>
@@ -10161,7 +10163,7 @@
           <w:t>2</w:t>
         </w:r>
       </w:fldSimple>
-      <w:bookmarkEnd w:id="36"/>
+      <w:bookmarkEnd w:id="37"/>
       <w:r>
         <w:t>. Diagram BPMN</w:t>
       </w:r>
@@ -10173,11 +10175,11 @@
       <w:pPr>
         <w:pStyle w:val="Nagwek2"/>
       </w:pPr>
-      <w:bookmarkStart w:id="37" w:name="_Toc94830326"/>
+      <w:bookmarkStart w:id="38" w:name="_Toc94878497"/>
       <w:r>
         <w:t>Specyfikacja wymagań</w:t>
       </w:r>
-      <w:bookmarkEnd w:id="37"/>
+      <w:bookmarkEnd w:id="38"/>
     </w:p>
     <w:p>
       <w:r>
@@ -10200,13 +10202,13 @@
       <w:pPr>
         <w:pStyle w:val="Nagwek3"/>
       </w:pPr>
-      <w:bookmarkStart w:id="38" w:name="_Toc94830327"/>
       <w:bookmarkStart w:id="39" w:name="_Ref94830753"/>
+      <w:bookmarkStart w:id="40" w:name="_Toc94878498"/>
       <w:r>
         <w:t>Wymagania funkcjonalne</w:t>
       </w:r>
-      <w:bookmarkEnd w:id="38"/>
       <w:bookmarkEnd w:id="39"/>
+      <w:bookmarkEnd w:id="40"/>
     </w:p>
     <w:p>
       <w:r>
@@ -10398,11 +10400,11 @@
       <w:pPr>
         <w:pStyle w:val="Nagwek3"/>
       </w:pPr>
-      <w:bookmarkStart w:id="40" w:name="_Toc94830328"/>
+      <w:bookmarkStart w:id="41" w:name="_Toc94878499"/>
       <w:r>
         <w:t>Wymagania niefunkcjonalne</w:t>
       </w:r>
-      <w:bookmarkEnd w:id="40"/>
+      <w:bookmarkEnd w:id="41"/>
     </w:p>
     <w:p>
       <w:r>
@@ -10558,23 +10560,23 @@
       <w:pPr>
         <w:pStyle w:val="Nagwek2"/>
       </w:pPr>
-      <w:bookmarkStart w:id="41" w:name="_Toc94830329"/>
       <w:bookmarkStart w:id="42" w:name="_Ref94830808"/>
+      <w:bookmarkStart w:id="43" w:name="_Toc94878500"/>
       <w:r>
         <w:t>Analiza wymagań</w:t>
       </w:r>
-      <w:bookmarkEnd w:id="41"/>
       <w:bookmarkEnd w:id="42"/>
+      <w:bookmarkEnd w:id="43"/>
     </w:p>
     <w:p>
       <w:pPr>
         <w:pStyle w:val="Nagwek3"/>
       </w:pPr>
-      <w:bookmarkStart w:id="43" w:name="_Toc94830330"/>
+      <w:bookmarkStart w:id="44" w:name="_Toc94878501"/>
       <w:r>
         <w:t>Statyczne elementy aplikacji</w:t>
       </w:r>
-      <w:bookmarkEnd w:id="43"/>
+      <w:bookmarkEnd w:id="44"/>
     </w:p>
     <w:p>
       <w:r>
@@ -10813,11 +10815,11 @@
       <w:pPr>
         <w:pStyle w:val="Nagwek3"/>
       </w:pPr>
-      <w:bookmarkStart w:id="44" w:name="_Toc94830331"/>
+      <w:bookmarkStart w:id="45" w:name="_Toc94878502"/>
       <w:r>
         <w:t>Panel lekarza</w:t>
       </w:r>
-      <w:bookmarkEnd w:id="44"/>
+      <w:bookmarkEnd w:id="45"/>
     </w:p>
     <w:p>
       <w:r>
@@ -10891,11 +10893,11 @@
       <w:pPr>
         <w:pStyle w:val="Nagwek3"/>
       </w:pPr>
-      <w:bookmarkStart w:id="45" w:name="_Toc94830332"/>
+      <w:bookmarkStart w:id="46" w:name="_Toc94878503"/>
       <w:r>
         <w:t>Panel pacjenta</w:t>
       </w:r>
-      <w:bookmarkEnd w:id="45"/>
+      <w:bookmarkEnd w:id="46"/>
     </w:p>
     <w:p>
       <w:r>
@@ -10955,11 +10957,11 @@
       <w:pPr>
         <w:pStyle w:val="Nagwek3"/>
       </w:pPr>
-      <w:bookmarkStart w:id="46" w:name="_Toc94830333"/>
+      <w:bookmarkStart w:id="47" w:name="_Toc94878504"/>
       <w:r>
         <w:t>Panel administratora</w:t>
       </w:r>
-      <w:bookmarkEnd w:id="46"/>
+      <w:bookmarkEnd w:id="47"/>
     </w:p>
     <w:p>
       <w:r>
@@ -11106,11 +11108,11 @@
       <w:pPr>
         <w:pStyle w:val="Nagwek2"/>
       </w:pPr>
-      <w:bookmarkStart w:id="47" w:name="_Toc94830334"/>
+      <w:bookmarkStart w:id="48" w:name="_Toc94878505"/>
       <w:r>
         <w:t>Projekt struktury bazy danych</w:t>
       </w:r>
-      <w:bookmarkEnd w:id="47"/>
+      <w:bookmarkEnd w:id="48"/>
     </w:p>
     <w:p>
       <w:r>
@@ -11280,8 +11282,8 @@
       <w:pPr>
         <w:pStyle w:val="Legenda"/>
       </w:pPr>
-      <w:bookmarkStart w:id="48" w:name="_Ref94731965"/>
-      <w:bookmarkStart w:id="49" w:name="_Ref94731960"/>
+      <w:bookmarkStart w:id="49" w:name="_Ref94731965"/>
+      <w:bookmarkStart w:id="50" w:name="_Ref94731960"/>
       <w:r>
         <w:t xml:space="preserve">Rys. </w:t>
       </w:r>
@@ -11304,11 +11306,11 @@
           <w:t>3</w:t>
         </w:r>
       </w:fldSimple>
-      <w:bookmarkEnd w:id="48"/>
+      <w:bookmarkEnd w:id="49"/>
       <w:r>
         <w:t>.</w:t>
       </w:r>
-      <w:bookmarkEnd w:id="49"/>
+      <w:bookmarkEnd w:id="50"/>
       <w:r>
         <w:t>Zdjęcie ekranu przedstawiające główny panel systemu</w:t>
       </w:r>
@@ -11323,11 +11325,11 @@
       <w:pPr>
         <w:pStyle w:val="Nagwek3"/>
       </w:pPr>
-      <w:bookmarkStart w:id="50" w:name="_Toc94830335"/>
+      <w:bookmarkStart w:id="51" w:name="_Toc94878506"/>
       <w:r>
         <w:t>Struktura bazy danych</w:t>
       </w:r>
-      <w:bookmarkEnd w:id="50"/>
+      <w:bookmarkEnd w:id="51"/>
     </w:p>
     <w:p>
       <w:r>
@@ -12022,19 +12024,7 @@
         <w:t xml:space="preserve"> </w:t>
       </w:r>
       <w:r>
-        <w:t xml:space="preserve">Reprezentacja przykładowego </w:t>
-      </w:r>
-      <w:r>
-        <w:t>elementu</w:t>
-      </w:r>
-      <w:r>
-        <w:t xml:space="preserve"> </w:t>
-      </w:r>
-      <w:r>
-        <w:t>kolekcji</w:t>
-      </w:r>
-      <w:r>
-        <w:t xml:space="preserve"> „</w:t>
+        <w:t>Reprezentacja przykładowego elementu kolekcji „</w:t>
       </w:r>
       <w:proofErr w:type="spellStart"/>
       <w:r>
@@ -12248,11 +12238,11 @@
       <w:pPr>
         <w:pStyle w:val="Nagwek3"/>
       </w:pPr>
-      <w:bookmarkStart w:id="51" w:name="_Toc94830336"/>
+      <w:bookmarkStart w:id="52" w:name="_Toc94878507"/>
       <w:r>
         <w:t>Role i uprawnienia użytkowników</w:t>
       </w:r>
-      <w:bookmarkEnd w:id="51"/>
+      <w:bookmarkEnd w:id="52"/>
     </w:p>
     <w:p>
       <w:r>
@@ -12324,39 +12314,33 @@
         <w:fldChar w:fldCharType="separate"/>
       </w:r>
       <w:r>
-        <w:t>5</w:t>
+        <w:t>5.2.1</w:t>
+      </w:r>
+      <w:r>
+        <w:fldChar w:fldCharType="end"/>
+      </w:r>
+      <w:r>
+        <w:t xml:space="preserve">. oraz </w:t>
+      </w:r>
+      <w:r>
+        <w:fldChar w:fldCharType="begin"/>
+      </w:r>
+      <w:r>
+        <w:instrText xml:space="preserve"> REF _Ref94830808 \r \h </w:instrText>
+      </w:r>
+      <w:r>
+        <w:fldChar w:fldCharType="separate"/>
+      </w:r>
+      <w:r>
+        <w:t>5.3</w:t>
+      </w:r>
+      <w:r>
+        <w:fldChar w:fldCharType="end"/>
       </w:r>
       <w:r>
         <w:t>.</w:t>
       </w:r>
       <w:r>
-        <w:t>2.1</w:t>
-      </w:r>
-      <w:r>
-        <w:fldChar w:fldCharType="end"/>
-      </w:r>
-      <w:r>
-        <w:t xml:space="preserve">. oraz </w:t>
-      </w:r>
-      <w:r>
-        <w:fldChar w:fldCharType="begin"/>
-      </w:r>
-      <w:r>
-        <w:instrText xml:space="preserve"> REF _Ref94830808 \r \h </w:instrText>
-      </w:r>
-      <w:r>
-        <w:fldChar w:fldCharType="separate"/>
-      </w:r>
-      <w:r>
-        <w:t>5.3</w:t>
-      </w:r>
-      <w:r>
-        <w:fldChar w:fldCharType="end"/>
-      </w:r>
-      <w:r>
-        <w:t>.</w:t>
-      </w:r>
-      <w:r>
         <w:t xml:space="preserve"> </w:t>
       </w:r>
       <w:r>
@@ -12372,7 +12356,10 @@
         <w:t xml:space="preserve"> dla zarejestrowanych bądź niezarejestrowanych w systemie pacjentów</w:t>
       </w:r>
       <w:r>
-        <w:t>, edytować uprawnienia użytkownikom</w:t>
+        <w:t xml:space="preserve">, edytować uprawnienia </w:t>
+      </w:r>
+      <w:r>
+        <w:t>oraz dane użytkowników</w:t>
       </w:r>
       <w:r>
         <w:t>, edytować specjalizacje oraz świadczone</w:t>
@@ -12389,16 +12376,86 @@
       <w:r>
         <w:t xml:space="preserve"> </w:t>
       </w:r>
-      <w:bookmarkStart w:id="52" w:name="_GoBack"/>
-      <w:bookmarkEnd w:id="52"/>
-    </w:p>
-    <w:p/>
-    <w:p/>
+    </w:p>
+    <w:p>
+      <w:r>
+        <w:t xml:space="preserve">Użytkownik systemu posiadający uprawnienia pacjenta ma </w:t>
+      </w:r>
+      <w:r>
+        <w:t>natomiast możliwość zarejestrowania wizyty lekarskiej oraz jej usunięcie.</w:t>
+      </w:r>
+    </w:p>
+    <w:p>
+      <w:r>
+        <w:t>Lekarze mają z kole</w:t>
+      </w:r>
+      <w:r>
+        <w:t>i</w:t>
+      </w:r>
+      <w:r>
+        <w:t xml:space="preserve"> możliwość zmiany statusu wizyty (w przypadku projektowanej aplikacji internetowej jest to przeniesienie jej do archiwum)</w:t>
+      </w:r>
+      <w:r>
+        <w:t xml:space="preserve"> lub jej usunięcia.</w:t>
+      </w:r>
+      <w:r>
+        <w:t xml:space="preserve"> Podstawową funkcjonalnością panelu lekarza jest także dostęp do grafiku wizyt.</w:t>
+      </w:r>
+    </w:p>
+    <w:p>
+      <w:r>
+        <w:t xml:space="preserve">Użytkownicy niezarejestrowani w projektowanym systemie, podczas korzystania z witryny internetowej mają </w:t>
+      </w:r>
+      <w:r>
+        <w:t xml:space="preserve">dostęp do statycznych elementów strony internetowej takich jak cennik, kontakt, oferta </w:t>
+      </w:r>
+      <w:r>
+        <w:t>kliniki i</w:t>
+      </w:r>
+      <w:r>
+        <w:t xml:space="preserve"> strona główna. Oczywiście Ci użytkownicy mają</w:t>
+      </w:r>
+      <w:r>
+        <w:t xml:space="preserve"> także</w:t>
+      </w:r>
+      <w:r>
+        <w:t xml:space="preserve"> możliwość zarezerwowania wizyty lekarskiej </w:t>
+      </w:r>
+      <w:r>
+        <w:t>oraz utworzenia konta pacjenta w systemie.</w:t>
+      </w:r>
+    </w:p>
+    <w:p>
+      <w:r>
+        <w:lastRenderedPageBreak/>
+        <w:t>Wszyscy zarejestrowani w systemie użytkownicy, niezależnie od roli i zakresu uprawnień mają możliwość zmiany swoich danych osobowych</w:t>
+      </w:r>
+      <w:r>
+        <w:t xml:space="preserve"> oraz hasła. </w:t>
+      </w:r>
+      <w:r>
+        <w:t>Są oni również w stanie całkowicie usunąć swoje konto z projektowanego systemu.</w:t>
+      </w:r>
+    </w:p>
+    <w:p>
+      <w:r>
+        <w:t xml:space="preserve">Użytkownicy o prawach pacjenta oraz lekarza po zalogowaniu się, zostaną przekierowani do </w:t>
+      </w:r>
+      <w:r>
+        <w:t>panelu zarządzania swoim kontem</w:t>
+      </w:r>
+      <w:r>
+        <w:t xml:space="preserve">, w którym to </w:t>
+      </w:r>
+      <w:r>
+        <w:t>zawarta też będzie informacja o najbliższej zaplanowanej wizycie z ich udziałem.</w:t>
+      </w:r>
+    </w:p>
     <w:p>
       <w:pPr>
         <w:pStyle w:val="Nagwek1"/>
       </w:pPr>
-      <w:bookmarkStart w:id="53" w:name="_Toc94830337"/>
+      <w:bookmarkStart w:id="53" w:name="_Toc94878508"/>
       <w:r>
         <w:lastRenderedPageBreak/>
         <w:t>Implementacja</w:t>
@@ -12409,7 +12466,7 @@
       <w:pPr>
         <w:pStyle w:val="Nagwek2"/>
       </w:pPr>
-      <w:bookmarkStart w:id="54" w:name="_Toc94830338"/>
+      <w:bookmarkStart w:id="54" w:name="_Toc94878509"/>
       <w:r>
         <w:t>Baza danych</w:t>
       </w:r>
@@ -12419,7 +12476,7 @@
       <w:pPr>
         <w:pStyle w:val="Nagwek2"/>
       </w:pPr>
-      <w:bookmarkStart w:id="55" w:name="_Toc94830339"/>
+      <w:bookmarkStart w:id="55" w:name="_Toc94878510"/>
       <w:r>
         <w:t>Serwer aplikacji</w:t>
       </w:r>
@@ -12429,7 +12486,7 @@
       <w:pPr>
         <w:pStyle w:val="Nagwek2"/>
       </w:pPr>
-      <w:bookmarkStart w:id="56" w:name="_Toc94830340"/>
+      <w:bookmarkStart w:id="56" w:name="_Toc94878511"/>
       <w:r>
         <w:t>Aplikacja internetowa</w:t>
       </w:r>
@@ -12439,7 +12496,7 @@
       <w:pPr>
         <w:pStyle w:val="Nagwek3"/>
       </w:pPr>
-      <w:bookmarkStart w:id="57" w:name="_Toc94830341"/>
+      <w:bookmarkStart w:id="57" w:name="_Toc94878512"/>
       <w:r>
         <w:t>Funkcjonalność aplikacji dostępna dla niezalogowanego użytkownika</w:t>
       </w:r>
@@ -12449,7 +12506,7 @@
       <w:pPr>
         <w:pStyle w:val="Nagwek3"/>
       </w:pPr>
-      <w:bookmarkStart w:id="58" w:name="_Toc94830342"/>
+      <w:bookmarkStart w:id="58" w:name="_Toc94878513"/>
       <w:r>
         <w:t>Panel lekarza</w:t>
       </w:r>
@@ -12459,7 +12516,7 @@
       <w:pPr>
         <w:pStyle w:val="Nagwek3"/>
       </w:pPr>
-      <w:bookmarkStart w:id="59" w:name="_Toc94830343"/>
+      <w:bookmarkStart w:id="59" w:name="_Toc94878514"/>
       <w:r>
         <w:t>Panel pacjenta</w:t>
       </w:r>
@@ -12469,7 +12526,7 @@
       <w:pPr>
         <w:pStyle w:val="Nagwek3"/>
       </w:pPr>
-      <w:bookmarkStart w:id="60" w:name="_Toc94830344"/>
+      <w:bookmarkStart w:id="60" w:name="_Toc94878515"/>
       <w:r>
         <w:t>Panel administratora</w:t>
       </w:r>
@@ -12479,7 +12536,7 @@
       <w:pPr>
         <w:pStyle w:val="Nagwek1"/>
       </w:pPr>
-      <w:bookmarkStart w:id="61" w:name="_Toc94830345"/>
+      <w:bookmarkStart w:id="61" w:name="_Toc94878516"/>
       <w:r>
         <w:lastRenderedPageBreak/>
         <w:t>Testowanie</w:t>
@@ -12490,7 +12547,7 @@
       <w:pPr>
         <w:pStyle w:val="Nagwek2"/>
       </w:pPr>
-      <w:bookmarkStart w:id="62" w:name="_Toc94830346"/>
+      <w:bookmarkStart w:id="62" w:name="_Toc94878517"/>
       <w:r>
         <w:t>Testy zabezpieczeń</w:t>
       </w:r>
@@ -12500,7 +12557,7 @@
       <w:pPr>
         <w:pStyle w:val="Nagwek2"/>
       </w:pPr>
-      <w:bookmarkStart w:id="63" w:name="_Toc94830347"/>
+      <w:bookmarkStart w:id="63" w:name="_Toc94878518"/>
       <w:r>
         <w:t>Testy funkcjonalne</w:t>
       </w:r>
@@ -12510,7 +12567,7 @@
       <w:pPr>
         <w:pStyle w:val="Nagwek2"/>
       </w:pPr>
-      <w:bookmarkStart w:id="64" w:name="_Toc94830348"/>
+      <w:bookmarkStart w:id="64" w:name="_Toc94878519"/>
       <w:r>
         <w:t>Testy niefunkcjonalne</w:t>
       </w:r>
@@ -12520,7 +12577,7 @@
       <w:pPr>
         <w:pStyle w:val="Nagwek1"/>
       </w:pPr>
-      <w:bookmarkStart w:id="65" w:name="_Toc94830349"/>
+      <w:bookmarkStart w:id="65" w:name="_Toc94878520"/>
       <w:r>
         <w:lastRenderedPageBreak/>
         <w:t>Podsumowanie</w:t>
@@ -12536,7 +12593,7 @@
         </w:numPr>
         <w:ind w:left="397"/>
       </w:pPr>
-      <w:bookmarkStart w:id="66" w:name="_Toc94830350"/>
+      <w:bookmarkStart w:id="66" w:name="_Toc94878521"/>
       <w:r>
         <w:lastRenderedPageBreak/>
         <w:t>Literatura</w:t>
@@ -18698,7 +18755,7 @@
 </file>
 
 <file path=customXml/itemProps1.xml><?xml version="1.0" encoding="utf-8"?>
-<ds:datastoreItem xmlns:ds="http://schemas.openxmlformats.org/officeDocument/2006/customXml" ds:itemID="{030D3882-705E-4EDE-9AFA-64127E605441}">
+<ds:datastoreItem xmlns:ds="http://schemas.openxmlformats.org/officeDocument/2006/customXml" ds:itemID="{57BFC68C-0E29-4EE9-97ED-2C269821FB23}">
   <ds:schemaRefs>
     <ds:schemaRef ds:uri="http://schemas.openxmlformats.org/officeDocument/2006/bibliography"/>
   </ds:schemaRefs>

</xml_diff>

<commit_message>
prawie skończony rozdział o backendzie, rozpoczęto opisywanie stron dostępnych dla niezalogowanego użytkownika
</commit_message>
<xml_diff>
--- a/Praca_inzynierska.docx
+++ b/Praca_inzynierska.docx
@@ -4177,51 +4177,25 @@
       <w:r>
         <w:t xml:space="preserve">Tabela </w:t>
       </w:r>
-      <w:r>
-        <w:fldChar w:fldCharType="begin"/>
-      </w:r>
-      <w:r>
-        <w:instrText xml:space="preserve"> STYLEREF 1 \s </w:instrText>
-      </w:r>
-      <w:r>
-        <w:fldChar w:fldCharType="separate"/>
-      </w:r>
-      <w:r>
-        <w:rPr>
-          <w:noProof/>
-        </w:rPr>
-        <w:t>2</w:t>
-      </w:r>
-      <w:r>
-        <w:rPr>
-          <w:noProof/>
-        </w:rPr>
-        <w:fldChar w:fldCharType="end"/>
-      </w:r>
+      <w:fldSimple w:instr=" STYLEREF 1 \s ">
+        <w:r>
+          <w:rPr>
+            <w:noProof/>
+          </w:rPr>
+          <w:t>2</w:t>
+        </w:r>
+      </w:fldSimple>
       <w:r>
         <w:t>.</w:t>
       </w:r>
-      <w:r>
-        <w:fldChar w:fldCharType="begin"/>
-      </w:r>
-      <w:r>
-        <w:instrText xml:space="preserve"> SEQ Tabela \* ARABIC \s 1 </w:instrText>
-      </w:r>
-      <w:r>
-        <w:fldChar w:fldCharType="separate"/>
-      </w:r>
-      <w:r>
-        <w:rPr>
-          <w:noProof/>
-        </w:rPr>
-        <w:t>1</w:t>
-      </w:r>
-      <w:r>
-        <w:rPr>
-          <w:noProof/>
-        </w:rPr>
-        <w:fldChar w:fldCharType="end"/>
-      </w:r>
+      <w:fldSimple w:instr=" SEQ Tabela \* ARABIC \s 1 ">
+        <w:r>
+          <w:rPr>
+            <w:noProof/>
+          </w:rPr>
+          <w:t>1</w:t>
+        </w:r>
+      </w:fldSimple>
       <w:bookmarkEnd w:id="7"/>
       <w:r>
         <w:t>. Podział pracy</w:t>
@@ -4870,45 +4844,25 @@
       <w:r>
         <w:t xml:space="preserve">Rys. </w:t>
       </w:r>
-      <w:r>
-        <w:fldChar w:fldCharType="begin"/>
-      </w:r>
-      <w:r>
-        <w:instrText xml:space="preserve"> STYLEREF 1 \s </w:instrText>
-      </w:r>
-      <w:r>
-        <w:fldChar w:fldCharType="separate"/>
-      </w:r>
-      <w:r>
-        <w:rPr>
-          <w:noProof/>
-        </w:rPr>
-        <w:t>3</w:t>
-      </w:r>
-      <w:r>
-        <w:fldChar w:fldCharType="end"/>
-      </w:r>
+      <w:fldSimple w:instr=" STYLEREF 1 \s ">
+        <w:r>
+          <w:rPr>
+            <w:noProof/>
+          </w:rPr>
+          <w:t>3</w:t>
+        </w:r>
+      </w:fldSimple>
       <w:r>
         <w:t>.</w:t>
       </w:r>
-      <w:r>
-        <w:fldChar w:fldCharType="begin"/>
-      </w:r>
-      <w:r>
-        <w:instrText xml:space="preserve"> SEQ Rys. \* ARABIC \s 1 </w:instrText>
-      </w:r>
-      <w:r>
-        <w:fldChar w:fldCharType="separate"/>
-      </w:r>
-      <w:r>
-        <w:rPr>
-          <w:noProof/>
-        </w:rPr>
-        <w:t>1</w:t>
-      </w:r>
-      <w:r>
-        <w:fldChar w:fldCharType="end"/>
-      </w:r>
+      <w:fldSimple w:instr=" SEQ Rys. \* ARABIC \s 1 ">
+        <w:r>
+          <w:rPr>
+            <w:noProof/>
+          </w:rPr>
+          <w:t>1</w:t>
+        </w:r>
+      </w:fldSimple>
       <w:bookmarkEnd w:id="12"/>
       <w:r>
         <w:t xml:space="preserve">. </w:t>
@@ -5032,45 +4986,25 @@
       <w:r>
         <w:t xml:space="preserve">Rys. </w:t>
       </w:r>
-      <w:r>
-        <w:fldChar w:fldCharType="begin"/>
-      </w:r>
-      <w:r>
-        <w:instrText xml:space="preserve"> STYLEREF 1 \s </w:instrText>
-      </w:r>
-      <w:r>
-        <w:fldChar w:fldCharType="separate"/>
-      </w:r>
-      <w:r>
-        <w:rPr>
-          <w:noProof/>
-        </w:rPr>
-        <w:t>3</w:t>
-      </w:r>
-      <w:r>
-        <w:fldChar w:fldCharType="end"/>
-      </w:r>
+      <w:fldSimple w:instr=" STYLEREF 1 \s ">
+        <w:r>
+          <w:rPr>
+            <w:noProof/>
+          </w:rPr>
+          <w:t>3</w:t>
+        </w:r>
+      </w:fldSimple>
       <w:r>
         <w:t>.</w:t>
       </w:r>
-      <w:r>
-        <w:fldChar w:fldCharType="begin"/>
-      </w:r>
-      <w:r>
-        <w:instrText xml:space="preserve"> SEQ Rys. \* ARABIC \s 1 </w:instrText>
-      </w:r>
-      <w:r>
-        <w:fldChar w:fldCharType="separate"/>
-      </w:r>
-      <w:r>
-        <w:rPr>
-          <w:noProof/>
-        </w:rPr>
-        <w:t>2</w:t>
-      </w:r>
-      <w:r>
-        <w:fldChar w:fldCharType="end"/>
-      </w:r>
+      <w:fldSimple w:instr=" SEQ Rys. \* ARABIC \s 1 ">
+        <w:r>
+          <w:rPr>
+            <w:noProof/>
+          </w:rPr>
+          <w:t>2</w:t>
+        </w:r>
+      </w:fldSimple>
       <w:bookmarkEnd w:id="13"/>
       <w:r>
         <w:t>. Zdjęcie ekranu formularza rejestracyjnego znajdującego się w popularnym serwisie [</w:t>
@@ -5208,45 +5142,25 @@
       <w:r>
         <w:t xml:space="preserve">Rys. </w:t>
       </w:r>
-      <w:r>
-        <w:fldChar w:fldCharType="begin"/>
-      </w:r>
-      <w:r>
-        <w:instrText xml:space="preserve"> STYLEREF 1 \s </w:instrText>
-      </w:r>
-      <w:r>
-        <w:fldChar w:fldCharType="separate"/>
-      </w:r>
-      <w:r>
-        <w:rPr>
-          <w:noProof/>
-        </w:rPr>
-        <w:t>3</w:t>
-      </w:r>
-      <w:r>
-        <w:fldChar w:fldCharType="end"/>
-      </w:r>
+      <w:fldSimple w:instr=" STYLEREF 1 \s ">
+        <w:r>
+          <w:rPr>
+            <w:noProof/>
+          </w:rPr>
+          <w:t>3</w:t>
+        </w:r>
+      </w:fldSimple>
       <w:r>
         <w:t>.</w:t>
       </w:r>
-      <w:r>
-        <w:fldChar w:fldCharType="begin"/>
-      </w:r>
-      <w:r>
-        <w:instrText xml:space="preserve"> SEQ Rys. \* ARABIC \s 1 </w:instrText>
-      </w:r>
-      <w:r>
-        <w:fldChar w:fldCharType="separate"/>
-      </w:r>
-      <w:r>
-        <w:rPr>
-          <w:noProof/>
-        </w:rPr>
-        <w:t>3</w:t>
-      </w:r>
-      <w:r>
-        <w:fldChar w:fldCharType="end"/>
-      </w:r>
+      <w:fldSimple w:instr=" SEQ Rys. \* ARABIC \s 1 ">
+        <w:r>
+          <w:rPr>
+            <w:noProof/>
+          </w:rPr>
+          <w:t>3</w:t>
+        </w:r>
+      </w:fldSimple>
       <w:bookmarkEnd w:id="14"/>
       <w:r>
         <w:t>. Zdjęcie ekranu panelu służącego do wyszukania oraz późniejszej rezerwacji terminu wizyty</w:t>
@@ -5563,45 +5477,25 @@
       <w:r>
         <w:t xml:space="preserve">Rys. </w:t>
       </w:r>
-      <w:r>
-        <w:fldChar w:fldCharType="begin"/>
-      </w:r>
-      <w:r>
-        <w:instrText xml:space="preserve"> STYLEREF 1 \s </w:instrText>
-      </w:r>
-      <w:r>
-        <w:fldChar w:fldCharType="separate"/>
-      </w:r>
-      <w:r>
-        <w:rPr>
-          <w:noProof/>
-        </w:rPr>
-        <w:t>3</w:t>
-      </w:r>
-      <w:r>
-        <w:fldChar w:fldCharType="end"/>
-      </w:r>
+      <w:fldSimple w:instr=" STYLEREF 1 \s ">
+        <w:r>
+          <w:rPr>
+            <w:noProof/>
+          </w:rPr>
+          <w:t>3</w:t>
+        </w:r>
+      </w:fldSimple>
       <w:r>
         <w:t>.</w:t>
       </w:r>
-      <w:r>
-        <w:fldChar w:fldCharType="begin"/>
-      </w:r>
-      <w:r>
-        <w:instrText xml:space="preserve"> SEQ Rys. \* ARABIC \s 1 </w:instrText>
-      </w:r>
-      <w:r>
-        <w:fldChar w:fldCharType="separate"/>
-      </w:r>
-      <w:r>
-        <w:rPr>
-          <w:noProof/>
-        </w:rPr>
-        <w:t>4</w:t>
-      </w:r>
-      <w:r>
-        <w:fldChar w:fldCharType="end"/>
-      </w:r>
+      <w:fldSimple w:instr=" SEQ Rys. \* ARABIC \s 1 ">
+        <w:r>
+          <w:rPr>
+            <w:noProof/>
+          </w:rPr>
+          <w:t>4</w:t>
+        </w:r>
+      </w:fldSimple>
       <w:bookmarkEnd w:id="15"/>
       <w:r>
         <w:t>. Zdjęcie ekranu przedstawiające test CAPTCHA</w:t>
@@ -5820,45 +5714,25 @@
       <w:r>
         <w:t xml:space="preserve">Rys. </w:t>
       </w:r>
-      <w:r>
-        <w:fldChar w:fldCharType="begin"/>
-      </w:r>
-      <w:r>
-        <w:instrText xml:space="preserve"> STYLEREF 1 \s </w:instrText>
-      </w:r>
-      <w:r>
-        <w:fldChar w:fldCharType="separate"/>
-      </w:r>
-      <w:r>
-        <w:rPr>
-          <w:noProof/>
-        </w:rPr>
-        <w:t>3</w:t>
-      </w:r>
-      <w:r>
-        <w:fldChar w:fldCharType="end"/>
-      </w:r>
+      <w:fldSimple w:instr=" STYLEREF 1 \s ">
+        <w:r>
+          <w:rPr>
+            <w:noProof/>
+          </w:rPr>
+          <w:t>3</w:t>
+        </w:r>
+      </w:fldSimple>
       <w:r>
         <w:t>.</w:t>
       </w:r>
-      <w:r>
-        <w:fldChar w:fldCharType="begin"/>
-      </w:r>
-      <w:r>
-        <w:instrText xml:space="preserve"> SEQ Rys. \* ARABIC \s 1 </w:instrText>
-      </w:r>
-      <w:r>
-        <w:fldChar w:fldCharType="separate"/>
-      </w:r>
-      <w:r>
-        <w:rPr>
-          <w:noProof/>
-        </w:rPr>
-        <w:t>5</w:t>
-      </w:r>
-      <w:r>
-        <w:fldChar w:fldCharType="end"/>
-      </w:r>
+      <w:fldSimple w:instr=" SEQ Rys. \* ARABIC \s 1 ">
+        <w:r>
+          <w:rPr>
+            <w:noProof/>
+          </w:rPr>
+          <w:t>5</w:t>
+        </w:r>
+      </w:fldSimple>
       <w:bookmarkEnd w:id="17"/>
       <w:r>
         <w:t>. Zdjęcie ekranu strony głównej witryny zaprojektowanej przez twórców niniejszego opracowania</w:t>
@@ -6178,45 +6052,25 @@
       <w:r>
         <w:t xml:space="preserve">Rys. </w:t>
       </w:r>
-      <w:r>
-        <w:fldChar w:fldCharType="begin"/>
-      </w:r>
-      <w:r>
-        <w:instrText xml:space="preserve"> STYLEREF 1 \s </w:instrText>
-      </w:r>
-      <w:r>
-        <w:fldChar w:fldCharType="separate"/>
-      </w:r>
-      <w:r>
-        <w:rPr>
-          <w:noProof/>
-        </w:rPr>
-        <w:t>4</w:t>
-      </w:r>
-      <w:r>
-        <w:fldChar w:fldCharType="end"/>
-      </w:r>
+      <w:fldSimple w:instr=" STYLEREF 1 \s ">
+        <w:r>
+          <w:rPr>
+            <w:noProof/>
+          </w:rPr>
+          <w:t>4</w:t>
+        </w:r>
+      </w:fldSimple>
       <w:r>
         <w:t>.</w:t>
       </w:r>
-      <w:r>
-        <w:fldChar w:fldCharType="begin"/>
-      </w:r>
-      <w:r>
-        <w:instrText xml:space="preserve"> SEQ Rys. \* ARABIC \s 1 </w:instrText>
-      </w:r>
-      <w:r>
-        <w:fldChar w:fldCharType="separate"/>
-      </w:r>
-      <w:r>
-        <w:rPr>
-          <w:noProof/>
-        </w:rPr>
-        <w:t>1</w:t>
-      </w:r>
-      <w:r>
-        <w:fldChar w:fldCharType="end"/>
-      </w:r>
+      <w:fldSimple w:instr=" SEQ Rys. \* ARABIC \s 1 ">
+        <w:r>
+          <w:rPr>
+            <w:noProof/>
+          </w:rPr>
+          <w:t>1</w:t>
+        </w:r>
+      </w:fldSimple>
       <w:r>
         <w:t>.</w:t>
       </w:r>
@@ -7983,45 +7837,25 @@
       <w:r>
         <w:t xml:space="preserve">Rys. </w:t>
       </w:r>
-      <w:r>
-        <w:fldChar w:fldCharType="begin"/>
-      </w:r>
-      <w:r>
-        <w:instrText xml:space="preserve"> STYLEREF 1 \s </w:instrText>
-      </w:r>
-      <w:r>
-        <w:fldChar w:fldCharType="separate"/>
-      </w:r>
-      <w:r>
-        <w:rPr>
-          <w:noProof/>
-        </w:rPr>
-        <w:t>4</w:t>
-      </w:r>
-      <w:r>
-        <w:fldChar w:fldCharType="end"/>
-      </w:r>
+      <w:fldSimple w:instr=" STYLEREF 1 \s ">
+        <w:r>
+          <w:rPr>
+            <w:noProof/>
+          </w:rPr>
+          <w:t>4</w:t>
+        </w:r>
+      </w:fldSimple>
       <w:r>
         <w:t>.</w:t>
       </w:r>
-      <w:r>
-        <w:fldChar w:fldCharType="begin"/>
-      </w:r>
-      <w:r>
-        <w:instrText xml:space="preserve"> SEQ Rys. \* ARABIC \s 1 </w:instrText>
-      </w:r>
-      <w:r>
-        <w:fldChar w:fldCharType="separate"/>
-      </w:r>
-      <w:r>
-        <w:rPr>
-          <w:noProof/>
-        </w:rPr>
-        <w:t>2</w:t>
-      </w:r>
-      <w:r>
-        <w:fldChar w:fldCharType="end"/>
-      </w:r>
+      <w:fldSimple w:instr=" SEQ Rys. \* ARABIC \s 1 ">
+        <w:r>
+          <w:rPr>
+            <w:noProof/>
+          </w:rPr>
+          <w:t>2</w:t>
+        </w:r>
+      </w:fldSimple>
       <w:bookmarkEnd w:id="25"/>
       <w:r>
         <w:t>. Ana</w:t>
@@ -8533,45 +8367,25 @@
       <w:r>
         <w:t xml:space="preserve">Rys. </w:t>
       </w:r>
-      <w:r>
-        <w:fldChar w:fldCharType="begin"/>
-      </w:r>
-      <w:r>
-        <w:instrText xml:space="preserve"> STYLEREF 1 \s </w:instrText>
-      </w:r>
-      <w:r>
-        <w:fldChar w:fldCharType="separate"/>
-      </w:r>
-      <w:r>
-        <w:rPr>
-          <w:noProof/>
-        </w:rPr>
-        <w:t>4</w:t>
-      </w:r>
-      <w:r>
-        <w:fldChar w:fldCharType="end"/>
-      </w:r>
+      <w:fldSimple w:instr=" STYLEREF 1 \s ">
+        <w:r>
+          <w:rPr>
+            <w:noProof/>
+          </w:rPr>
+          <w:t>4</w:t>
+        </w:r>
+      </w:fldSimple>
       <w:r>
         <w:t>.</w:t>
       </w:r>
-      <w:r>
-        <w:fldChar w:fldCharType="begin"/>
-      </w:r>
-      <w:r>
-        <w:instrText xml:space="preserve"> SEQ Rys. \* ARABIC \s 1 </w:instrText>
-      </w:r>
-      <w:r>
-        <w:fldChar w:fldCharType="separate"/>
-      </w:r>
-      <w:r>
-        <w:rPr>
-          <w:noProof/>
-        </w:rPr>
-        <w:t>3</w:t>
-      </w:r>
-      <w:r>
-        <w:fldChar w:fldCharType="end"/>
-      </w:r>
+      <w:fldSimple w:instr=" SEQ Rys. \* ARABIC \s 1 ">
+        <w:r>
+          <w:rPr>
+            <w:noProof/>
+          </w:rPr>
+          <w:t>3</w:t>
+        </w:r>
+      </w:fldSimple>
       <w:bookmarkEnd w:id="26"/>
       <w:r>
         <w:t>. Elementy składowe reguły CSS</w:t>
@@ -8696,45 +8510,25 @@
       <w:r>
         <w:t xml:space="preserve">Rys. </w:t>
       </w:r>
-      <w:r>
-        <w:fldChar w:fldCharType="begin"/>
-      </w:r>
-      <w:r>
-        <w:instrText xml:space="preserve"> STYLEREF 1 \s </w:instrText>
-      </w:r>
-      <w:r>
-        <w:fldChar w:fldCharType="separate"/>
-      </w:r>
-      <w:r>
-        <w:rPr>
-          <w:noProof/>
-        </w:rPr>
-        <w:t>4</w:t>
-      </w:r>
-      <w:r>
-        <w:fldChar w:fldCharType="end"/>
-      </w:r>
+      <w:fldSimple w:instr=" STYLEREF 1 \s ">
+        <w:r>
+          <w:rPr>
+            <w:noProof/>
+          </w:rPr>
+          <w:t>4</w:t>
+        </w:r>
+      </w:fldSimple>
       <w:r>
         <w:t>.</w:t>
       </w:r>
-      <w:r>
-        <w:fldChar w:fldCharType="begin"/>
-      </w:r>
-      <w:r>
-        <w:instrText xml:space="preserve"> SEQ Rys. \* ARABIC \s 1 </w:instrText>
-      </w:r>
-      <w:r>
-        <w:fldChar w:fldCharType="separate"/>
-      </w:r>
-      <w:r>
-        <w:rPr>
-          <w:noProof/>
-        </w:rPr>
-        <w:t>4</w:t>
-      </w:r>
-      <w:r>
-        <w:fldChar w:fldCharType="end"/>
-      </w:r>
+      <w:fldSimple w:instr=" SEQ Rys. \* ARABIC \s 1 ">
+        <w:r>
+          <w:rPr>
+            <w:noProof/>
+          </w:rPr>
+          <w:t>4</w:t>
+        </w:r>
+      </w:fldSimple>
       <w:bookmarkEnd w:id="27"/>
       <w:r>
         <w:t>. Elementy składowe deklaracji CSS</w:t>
@@ -9668,45 +9462,25 @@
       <w:r>
         <w:t xml:space="preserve">Rys. </w:t>
       </w:r>
-      <w:r>
-        <w:fldChar w:fldCharType="begin"/>
-      </w:r>
-      <w:r>
-        <w:instrText xml:space="preserve"> STYLEREF 1 \s </w:instrText>
-      </w:r>
-      <w:r>
-        <w:fldChar w:fldCharType="separate"/>
-      </w:r>
-      <w:r>
-        <w:rPr>
-          <w:noProof/>
-        </w:rPr>
-        <w:t>4</w:t>
-      </w:r>
-      <w:r>
-        <w:fldChar w:fldCharType="end"/>
-      </w:r>
+      <w:fldSimple w:instr=" STYLEREF 1 \s ">
+        <w:r>
+          <w:rPr>
+            <w:noProof/>
+          </w:rPr>
+          <w:t>4</w:t>
+        </w:r>
+      </w:fldSimple>
       <w:r>
         <w:t>.</w:t>
       </w:r>
-      <w:r>
-        <w:fldChar w:fldCharType="begin"/>
-      </w:r>
-      <w:r>
-        <w:instrText xml:space="preserve"> SEQ Rys. \* ARABIC \s 1 </w:instrText>
-      </w:r>
-      <w:r>
-        <w:fldChar w:fldCharType="separate"/>
-      </w:r>
-      <w:r>
-        <w:rPr>
-          <w:noProof/>
-        </w:rPr>
-        <w:t>5</w:t>
-      </w:r>
-      <w:r>
-        <w:fldChar w:fldCharType="end"/>
-      </w:r>
+      <w:fldSimple w:instr=" SEQ Rys. \* ARABIC \s 1 ">
+        <w:r>
+          <w:rPr>
+            <w:noProof/>
+          </w:rPr>
+          <w:t>5</w:t>
+        </w:r>
+      </w:fldSimple>
       <w:bookmarkEnd w:id="28"/>
       <w:r>
         <w:t>.</w:t>
@@ -10191,45 +9965,25 @@
       <w:r>
         <w:t xml:space="preserve">Rys. </w:t>
       </w:r>
-      <w:r>
-        <w:fldChar w:fldCharType="begin"/>
-      </w:r>
-      <w:r>
-        <w:instrText xml:space="preserve"> STYLEREF 1 \s </w:instrText>
-      </w:r>
-      <w:r>
-        <w:fldChar w:fldCharType="separate"/>
-      </w:r>
-      <w:r>
-        <w:rPr>
-          <w:noProof/>
-        </w:rPr>
-        <w:t>5</w:t>
-      </w:r>
-      <w:r>
-        <w:fldChar w:fldCharType="end"/>
-      </w:r>
+      <w:fldSimple w:instr=" STYLEREF 1 \s ">
+        <w:r>
+          <w:rPr>
+            <w:noProof/>
+          </w:rPr>
+          <w:t>5</w:t>
+        </w:r>
+      </w:fldSimple>
       <w:r>
         <w:t>.</w:t>
       </w:r>
-      <w:r>
-        <w:fldChar w:fldCharType="begin"/>
-      </w:r>
-      <w:r>
-        <w:instrText xml:space="preserve"> SEQ Rys. \* ARABIC \s 1 </w:instrText>
-      </w:r>
-      <w:r>
-        <w:fldChar w:fldCharType="separate"/>
-      </w:r>
-      <w:r>
-        <w:rPr>
-          <w:noProof/>
-        </w:rPr>
-        <w:t>1</w:t>
-      </w:r>
-      <w:r>
-        <w:fldChar w:fldCharType="end"/>
-      </w:r>
+      <w:fldSimple w:instr=" SEQ Rys. \* ARABIC \s 1 ">
+        <w:r>
+          <w:rPr>
+            <w:noProof/>
+          </w:rPr>
+          <w:t>1</w:t>
+        </w:r>
+      </w:fldSimple>
       <w:bookmarkEnd w:id="35"/>
       <w:r>
         <w:t>. Diagram przypadków użycia</w:t>
@@ -10388,45 +10142,25 @@
       <w:r>
         <w:t xml:space="preserve">Rys. </w:t>
       </w:r>
-      <w:r>
-        <w:fldChar w:fldCharType="begin"/>
-      </w:r>
-      <w:r>
-        <w:instrText xml:space="preserve"> STYLEREF 1 \s </w:instrText>
-      </w:r>
-      <w:r>
-        <w:fldChar w:fldCharType="separate"/>
-      </w:r>
-      <w:r>
-        <w:rPr>
-          <w:noProof/>
-        </w:rPr>
-        <w:t>5</w:t>
-      </w:r>
-      <w:r>
-        <w:fldChar w:fldCharType="end"/>
-      </w:r>
+      <w:fldSimple w:instr=" STYLEREF 1 \s ">
+        <w:r>
+          <w:rPr>
+            <w:noProof/>
+          </w:rPr>
+          <w:t>5</w:t>
+        </w:r>
+      </w:fldSimple>
       <w:r>
         <w:t>.</w:t>
       </w:r>
-      <w:r>
-        <w:fldChar w:fldCharType="begin"/>
-      </w:r>
-      <w:r>
-        <w:instrText xml:space="preserve"> SEQ Rys. \* ARABIC \s 1 </w:instrText>
-      </w:r>
-      <w:r>
-        <w:fldChar w:fldCharType="separate"/>
-      </w:r>
-      <w:r>
-        <w:rPr>
-          <w:noProof/>
-        </w:rPr>
-        <w:t>2</w:t>
-      </w:r>
-      <w:r>
-        <w:fldChar w:fldCharType="end"/>
-      </w:r>
+      <w:fldSimple w:instr=" SEQ Rys. \* ARABIC \s 1 ">
+        <w:r>
+          <w:rPr>
+            <w:noProof/>
+          </w:rPr>
+          <w:t>2</w:t>
+        </w:r>
+      </w:fldSimple>
       <w:bookmarkEnd w:id="36"/>
       <w:r>
         <w:t>. Diagram BPMN</w:t>
@@ -11551,45 +11285,25 @@
       <w:r>
         <w:t xml:space="preserve">Rys. </w:t>
       </w:r>
-      <w:r>
-        <w:fldChar w:fldCharType="begin"/>
-      </w:r>
-      <w:r>
-        <w:instrText xml:space="preserve"> STYLEREF 1 \s </w:instrText>
-      </w:r>
-      <w:r>
-        <w:fldChar w:fldCharType="separate"/>
-      </w:r>
-      <w:r>
-        <w:rPr>
-          <w:noProof/>
-        </w:rPr>
-        <w:t>5</w:t>
-      </w:r>
-      <w:r>
-        <w:fldChar w:fldCharType="end"/>
-      </w:r>
+      <w:fldSimple w:instr=" STYLEREF 1 \s ">
+        <w:r>
+          <w:rPr>
+            <w:noProof/>
+          </w:rPr>
+          <w:t>5</w:t>
+        </w:r>
+      </w:fldSimple>
       <w:r>
         <w:t>.</w:t>
       </w:r>
-      <w:r>
-        <w:fldChar w:fldCharType="begin"/>
-      </w:r>
-      <w:r>
-        <w:instrText xml:space="preserve"> SEQ Rys. \* ARABIC \s 1 </w:instrText>
-      </w:r>
-      <w:r>
-        <w:fldChar w:fldCharType="separate"/>
-      </w:r>
-      <w:r>
-        <w:rPr>
-          <w:noProof/>
-        </w:rPr>
-        <w:t>3</w:t>
-      </w:r>
-      <w:r>
-        <w:fldChar w:fldCharType="end"/>
-      </w:r>
+      <w:fldSimple w:instr=" SEQ Rys. \* ARABIC \s 1 ">
+        <w:r>
+          <w:rPr>
+            <w:noProof/>
+          </w:rPr>
+          <w:t>3</w:t>
+        </w:r>
+      </w:fldSimple>
       <w:bookmarkEnd w:id="48"/>
       <w:r>
         <w:t>.</w:t>
@@ -11775,45 +11489,25 @@
       <w:r>
         <w:t xml:space="preserve">Rys. </w:t>
       </w:r>
-      <w:r>
-        <w:fldChar w:fldCharType="begin"/>
-      </w:r>
-      <w:r>
-        <w:instrText xml:space="preserve"> STYLEREF 1 \s </w:instrText>
-      </w:r>
-      <w:r>
-        <w:fldChar w:fldCharType="separate"/>
-      </w:r>
-      <w:r>
-        <w:rPr>
-          <w:noProof/>
-        </w:rPr>
-        <w:t>5</w:t>
-      </w:r>
-      <w:r>
-        <w:fldChar w:fldCharType="end"/>
-      </w:r>
+      <w:fldSimple w:instr=" STYLEREF 1 \s ">
+        <w:r>
+          <w:rPr>
+            <w:noProof/>
+          </w:rPr>
+          <w:t>5</w:t>
+        </w:r>
+      </w:fldSimple>
       <w:r>
         <w:t>.</w:t>
       </w:r>
-      <w:r>
-        <w:fldChar w:fldCharType="begin"/>
-      </w:r>
-      <w:r>
-        <w:instrText xml:space="preserve"> SEQ Rys. \* ARABIC \s 1 </w:instrText>
-      </w:r>
-      <w:r>
-        <w:fldChar w:fldCharType="separate"/>
-      </w:r>
-      <w:r>
-        <w:rPr>
-          <w:noProof/>
-        </w:rPr>
-        <w:t>4</w:t>
-      </w:r>
-      <w:r>
-        <w:fldChar w:fldCharType="end"/>
-      </w:r>
+      <w:fldSimple w:instr=" SEQ Rys. \* ARABIC \s 1 ">
+        <w:r>
+          <w:rPr>
+            <w:noProof/>
+          </w:rPr>
+          <w:t>4</w:t>
+        </w:r>
+      </w:fldSimple>
       <w:r>
         <w:t>. Reprezentacja przykładowego obiektu kolekcji „</w:t>
       </w:r>
@@ -11940,45 +11634,25 @@
       <w:r>
         <w:t xml:space="preserve">Rys. </w:t>
       </w:r>
-      <w:r>
-        <w:fldChar w:fldCharType="begin"/>
-      </w:r>
-      <w:r>
-        <w:instrText xml:space="preserve"> STYLEREF 1 \s </w:instrText>
-      </w:r>
-      <w:r>
-        <w:fldChar w:fldCharType="separate"/>
-      </w:r>
-      <w:r>
-        <w:rPr>
-          <w:noProof/>
-        </w:rPr>
-        <w:t>5</w:t>
-      </w:r>
-      <w:r>
-        <w:fldChar w:fldCharType="end"/>
-      </w:r>
+      <w:fldSimple w:instr=" STYLEREF 1 \s ">
+        <w:r>
+          <w:rPr>
+            <w:noProof/>
+          </w:rPr>
+          <w:t>5</w:t>
+        </w:r>
+      </w:fldSimple>
       <w:r>
         <w:t>.</w:t>
       </w:r>
-      <w:r>
-        <w:fldChar w:fldCharType="begin"/>
-      </w:r>
-      <w:r>
-        <w:instrText xml:space="preserve"> SEQ Rys. \* ARABIC \s 1 </w:instrText>
-      </w:r>
-      <w:r>
-        <w:fldChar w:fldCharType="separate"/>
-      </w:r>
-      <w:r>
-        <w:rPr>
-          <w:noProof/>
-        </w:rPr>
-        <w:t>5</w:t>
-      </w:r>
-      <w:r>
-        <w:fldChar w:fldCharType="end"/>
-      </w:r>
+      <w:fldSimple w:instr=" SEQ Rys. \* ARABIC \s 1 ">
+        <w:r>
+          <w:rPr>
+            <w:noProof/>
+          </w:rPr>
+          <w:t>5</w:t>
+        </w:r>
+      </w:fldSimple>
       <w:r>
         <w:t>.</w:t>
       </w:r>
@@ -12084,45 +11758,25 @@
       <w:r>
         <w:t xml:space="preserve">Rys. </w:t>
       </w:r>
-      <w:r>
-        <w:fldChar w:fldCharType="begin"/>
-      </w:r>
-      <w:r>
-        <w:instrText xml:space="preserve"> STYLEREF 1 \s </w:instrText>
-      </w:r>
-      <w:r>
-        <w:fldChar w:fldCharType="separate"/>
-      </w:r>
-      <w:r>
-        <w:rPr>
-          <w:noProof/>
-        </w:rPr>
-        <w:t>5</w:t>
-      </w:r>
-      <w:r>
-        <w:fldChar w:fldCharType="end"/>
-      </w:r>
+      <w:fldSimple w:instr=" STYLEREF 1 \s ">
+        <w:r>
+          <w:rPr>
+            <w:noProof/>
+          </w:rPr>
+          <w:t>5</w:t>
+        </w:r>
+      </w:fldSimple>
       <w:r>
         <w:t>.</w:t>
       </w:r>
-      <w:r>
-        <w:fldChar w:fldCharType="begin"/>
-      </w:r>
-      <w:r>
-        <w:instrText xml:space="preserve"> SEQ Rys. \* ARABIC \s 1 </w:instrText>
-      </w:r>
-      <w:r>
-        <w:fldChar w:fldCharType="separate"/>
-      </w:r>
-      <w:r>
-        <w:rPr>
-          <w:noProof/>
-        </w:rPr>
-        <w:t>6</w:t>
-      </w:r>
-      <w:r>
-        <w:fldChar w:fldCharType="end"/>
-      </w:r>
+      <w:fldSimple w:instr=" SEQ Rys. \* ARABIC \s 1 ">
+        <w:r>
+          <w:rPr>
+            <w:noProof/>
+          </w:rPr>
+          <w:t>6</w:t>
+        </w:r>
+      </w:fldSimple>
       <w:r>
         <w:t>. Reprezentacja przykładowego dokumentu zbioru</w:t>
       </w:r>
@@ -12342,45 +11996,25 @@
       <w:r>
         <w:t xml:space="preserve">Rys. </w:t>
       </w:r>
-      <w:r>
-        <w:fldChar w:fldCharType="begin"/>
-      </w:r>
-      <w:r>
-        <w:instrText xml:space="preserve"> STYLEREF 1 \s </w:instrText>
-      </w:r>
-      <w:r>
-        <w:fldChar w:fldCharType="separate"/>
-      </w:r>
-      <w:r>
-        <w:rPr>
-          <w:noProof/>
-        </w:rPr>
-        <w:t>5</w:t>
-      </w:r>
-      <w:r>
-        <w:fldChar w:fldCharType="end"/>
-      </w:r>
+      <w:fldSimple w:instr=" STYLEREF 1 \s ">
+        <w:r>
+          <w:rPr>
+            <w:noProof/>
+          </w:rPr>
+          <w:t>5</w:t>
+        </w:r>
+      </w:fldSimple>
       <w:r>
         <w:t>.</w:t>
       </w:r>
-      <w:r>
-        <w:fldChar w:fldCharType="begin"/>
-      </w:r>
-      <w:r>
-        <w:instrText xml:space="preserve"> SEQ Rys. \* ARABIC \s 1 </w:instrText>
-      </w:r>
-      <w:r>
-        <w:fldChar w:fldCharType="separate"/>
-      </w:r>
-      <w:r>
-        <w:rPr>
-          <w:noProof/>
-        </w:rPr>
-        <w:t>7</w:t>
-      </w:r>
-      <w:r>
-        <w:fldChar w:fldCharType="end"/>
-      </w:r>
+      <w:fldSimple w:instr=" SEQ Rys. \* ARABIC \s 1 ">
+        <w:r>
+          <w:rPr>
+            <w:noProof/>
+          </w:rPr>
+          <w:t>7</w:t>
+        </w:r>
+      </w:fldSimple>
       <w:r>
         <w:t>.</w:t>
       </w:r>
@@ -12567,45 +12201,25 @@
       <w:r>
         <w:t xml:space="preserve">Rys. </w:t>
       </w:r>
-      <w:r>
-        <w:fldChar w:fldCharType="begin"/>
-      </w:r>
-      <w:r>
-        <w:instrText xml:space="preserve"> STYLEREF 1 \s </w:instrText>
-      </w:r>
-      <w:r>
-        <w:fldChar w:fldCharType="separate"/>
-      </w:r>
-      <w:r>
-        <w:rPr>
-          <w:noProof/>
-        </w:rPr>
-        <w:t>5</w:t>
-      </w:r>
-      <w:r>
-        <w:fldChar w:fldCharType="end"/>
-      </w:r>
+      <w:fldSimple w:instr=" STYLEREF 1 \s ">
+        <w:r>
+          <w:rPr>
+            <w:noProof/>
+          </w:rPr>
+          <w:t>5</w:t>
+        </w:r>
+      </w:fldSimple>
       <w:r>
         <w:t>.</w:t>
       </w:r>
-      <w:r>
-        <w:fldChar w:fldCharType="begin"/>
-      </w:r>
-      <w:r>
-        <w:instrText xml:space="preserve"> SEQ Rys. \* ARABIC \s 1 </w:instrText>
-      </w:r>
-      <w:r>
-        <w:fldChar w:fldCharType="separate"/>
-      </w:r>
-      <w:r>
-        <w:rPr>
-          <w:noProof/>
-        </w:rPr>
-        <w:t>8</w:t>
-      </w:r>
-      <w:r>
-        <w:fldChar w:fldCharType="end"/>
-      </w:r>
+      <w:fldSimple w:instr=" SEQ Rys. \* ARABIC \s 1 ">
+        <w:r>
+          <w:rPr>
+            <w:noProof/>
+          </w:rPr>
+          <w:t>8</w:t>
+        </w:r>
+      </w:fldSimple>
       <w:r>
         <w:t>. Przykładowy dokument kolekcji „</w:t>
       </w:r>
@@ -13108,45 +12722,25 @@
       <w:r>
         <w:t xml:space="preserve">Listing </w:t>
       </w:r>
-      <w:r>
-        <w:fldChar w:fldCharType="begin"/>
-      </w:r>
-      <w:r>
-        <w:instrText xml:space="preserve"> STYLEREF 1 \s </w:instrText>
-      </w:r>
-      <w:r>
-        <w:fldChar w:fldCharType="separate"/>
-      </w:r>
-      <w:r>
-        <w:rPr>
-          <w:noProof/>
-        </w:rPr>
-        <w:t>6</w:t>
-      </w:r>
-      <w:r>
-        <w:fldChar w:fldCharType="end"/>
-      </w:r>
+      <w:fldSimple w:instr=" STYLEREF 1 \s ">
+        <w:r>
+          <w:rPr>
+            <w:noProof/>
+          </w:rPr>
+          <w:t>6</w:t>
+        </w:r>
+      </w:fldSimple>
       <w:r>
         <w:t>.</w:t>
       </w:r>
-      <w:r>
-        <w:fldChar w:fldCharType="begin"/>
-      </w:r>
-      <w:r>
-        <w:instrText xml:space="preserve"> SEQ Listing \* ARABIC \s 1 </w:instrText>
-      </w:r>
-      <w:r>
-        <w:fldChar w:fldCharType="separate"/>
-      </w:r>
-      <w:r>
-        <w:rPr>
-          <w:noProof/>
-        </w:rPr>
-        <w:t>1</w:t>
-      </w:r>
-      <w:r>
-        <w:fldChar w:fldCharType="end"/>
-      </w:r>
+      <w:fldSimple w:instr=" SEQ Listing \* ARABIC \s 1 ">
+        <w:r>
+          <w:rPr>
+            <w:noProof/>
+          </w:rPr>
+          <w:t>1</w:t>
+        </w:r>
+      </w:fldSimple>
       <w:bookmarkEnd w:id="54"/>
       <w:r>
         <w:t xml:space="preserve">. Implementacja dokumentu reprezentującego </w:t>
@@ -13213,45 +12807,25 @@
       <w:r>
         <w:t xml:space="preserve">Listing </w:t>
       </w:r>
-      <w:r>
-        <w:fldChar w:fldCharType="begin"/>
-      </w:r>
-      <w:r>
-        <w:instrText xml:space="preserve"> STYLEREF 1 \s </w:instrText>
-      </w:r>
-      <w:r>
-        <w:fldChar w:fldCharType="separate"/>
-      </w:r>
-      <w:r>
-        <w:rPr>
-          <w:noProof/>
-        </w:rPr>
-        <w:t>6</w:t>
-      </w:r>
-      <w:r>
-        <w:fldChar w:fldCharType="end"/>
-      </w:r>
+      <w:fldSimple w:instr=" STYLEREF 1 \s ">
+        <w:r>
+          <w:rPr>
+            <w:noProof/>
+          </w:rPr>
+          <w:t>6</w:t>
+        </w:r>
+      </w:fldSimple>
       <w:r>
         <w:t>.</w:t>
       </w:r>
-      <w:r>
-        <w:fldChar w:fldCharType="begin"/>
-      </w:r>
-      <w:r>
-        <w:instrText xml:space="preserve"> SEQ Listing \* ARABIC \s 1 </w:instrText>
-      </w:r>
-      <w:r>
-        <w:fldChar w:fldCharType="separate"/>
-      </w:r>
-      <w:r>
-        <w:rPr>
-          <w:noProof/>
-        </w:rPr>
-        <w:t>2</w:t>
-      </w:r>
-      <w:r>
-        <w:fldChar w:fldCharType="end"/>
-      </w:r>
+      <w:fldSimple w:instr=" SEQ Listing \* ARABIC \s 1 ">
+        <w:r>
+          <w:rPr>
+            <w:noProof/>
+          </w:rPr>
+          <w:t>2</w:t>
+        </w:r>
+      </w:fldSimple>
       <w:bookmarkEnd w:id="55"/>
       <w:r>
         <w:t>. Implementacja dokumentu reprezentującego rolę danego użytkownika w systemie</w:t>
@@ -13320,45 +12894,25 @@
         <w:lastRenderedPageBreak/>
         <w:t xml:space="preserve">Listing </w:t>
       </w:r>
-      <w:r>
-        <w:fldChar w:fldCharType="begin"/>
-      </w:r>
-      <w:r>
-        <w:instrText xml:space="preserve"> STYLEREF 1 \s </w:instrText>
-      </w:r>
-      <w:r>
-        <w:fldChar w:fldCharType="separate"/>
-      </w:r>
-      <w:r>
-        <w:rPr>
-          <w:noProof/>
-        </w:rPr>
-        <w:t>6</w:t>
-      </w:r>
-      <w:r>
-        <w:fldChar w:fldCharType="end"/>
-      </w:r>
+      <w:fldSimple w:instr=" STYLEREF 1 \s ">
+        <w:r>
+          <w:rPr>
+            <w:noProof/>
+          </w:rPr>
+          <w:t>6</w:t>
+        </w:r>
+      </w:fldSimple>
       <w:r>
         <w:t>.</w:t>
       </w:r>
-      <w:r>
-        <w:fldChar w:fldCharType="begin"/>
-      </w:r>
-      <w:r>
-        <w:instrText xml:space="preserve"> SEQ Listing \* ARABIC \s 1 </w:instrText>
-      </w:r>
-      <w:r>
-        <w:fldChar w:fldCharType="separate"/>
-      </w:r>
-      <w:r>
-        <w:rPr>
-          <w:noProof/>
-        </w:rPr>
-        <w:t>3</w:t>
-      </w:r>
-      <w:r>
-        <w:fldChar w:fldCharType="end"/>
-      </w:r>
+      <w:fldSimple w:instr=" SEQ Listing \* ARABIC \s 1 ">
+        <w:r>
+          <w:rPr>
+            <w:noProof/>
+          </w:rPr>
+          <w:t>3</w:t>
+        </w:r>
+      </w:fldSimple>
       <w:bookmarkEnd w:id="56"/>
       <w:r>
         <w:t>. Implementacja obiektu reprezentującego specjalizację lekarską</w:t>
@@ -13419,45 +12973,25 @@
       <w:r>
         <w:t xml:space="preserve">Listing </w:t>
       </w:r>
-      <w:r>
-        <w:fldChar w:fldCharType="begin"/>
-      </w:r>
-      <w:r>
-        <w:instrText xml:space="preserve"> STYLEREF 1 \s </w:instrText>
-      </w:r>
-      <w:r>
-        <w:fldChar w:fldCharType="separate"/>
-      </w:r>
-      <w:r>
-        <w:rPr>
-          <w:noProof/>
-        </w:rPr>
-        <w:t>6</w:t>
-      </w:r>
-      <w:r>
-        <w:fldChar w:fldCharType="end"/>
-      </w:r>
+      <w:fldSimple w:instr=" STYLEREF 1 \s ">
+        <w:r>
+          <w:rPr>
+            <w:noProof/>
+          </w:rPr>
+          <w:t>6</w:t>
+        </w:r>
+      </w:fldSimple>
       <w:r>
         <w:t>.</w:t>
       </w:r>
-      <w:r>
-        <w:fldChar w:fldCharType="begin"/>
-      </w:r>
-      <w:r>
-        <w:instrText xml:space="preserve"> SEQ Listing \* ARABIC \s 1 </w:instrText>
-      </w:r>
-      <w:r>
-        <w:fldChar w:fldCharType="separate"/>
-      </w:r>
-      <w:r>
-        <w:rPr>
-          <w:noProof/>
-        </w:rPr>
-        <w:t>4</w:t>
-      </w:r>
-      <w:r>
-        <w:fldChar w:fldCharType="end"/>
-      </w:r>
+      <w:fldSimple w:instr=" SEQ Listing \* ARABIC \s 1 ">
+        <w:r>
+          <w:rPr>
+            <w:noProof/>
+          </w:rPr>
+          <w:t>4</w:t>
+        </w:r>
+      </w:fldSimple>
       <w:bookmarkEnd w:id="57"/>
       <w:r>
         <w:t xml:space="preserve">. Implementacja </w:t>
@@ -13525,45 +13059,25 @@
         <w:lastRenderedPageBreak/>
         <w:t xml:space="preserve">Listing </w:t>
       </w:r>
-      <w:r>
-        <w:fldChar w:fldCharType="begin"/>
-      </w:r>
-      <w:r>
-        <w:instrText xml:space="preserve"> STYLEREF 1 \s </w:instrText>
-      </w:r>
-      <w:r>
-        <w:fldChar w:fldCharType="separate"/>
-      </w:r>
-      <w:r>
-        <w:rPr>
-          <w:noProof/>
-        </w:rPr>
-        <w:t>6</w:t>
-      </w:r>
-      <w:r>
-        <w:fldChar w:fldCharType="end"/>
-      </w:r>
+      <w:fldSimple w:instr=" STYLEREF 1 \s ">
+        <w:r>
+          <w:rPr>
+            <w:noProof/>
+          </w:rPr>
+          <w:t>6</w:t>
+        </w:r>
+      </w:fldSimple>
       <w:r>
         <w:t>.</w:t>
       </w:r>
-      <w:r>
-        <w:fldChar w:fldCharType="begin"/>
-      </w:r>
-      <w:r>
-        <w:instrText xml:space="preserve"> SEQ Listing \* ARABIC \s 1 </w:instrText>
-      </w:r>
-      <w:r>
-        <w:fldChar w:fldCharType="separate"/>
-      </w:r>
-      <w:r>
-        <w:rPr>
-          <w:noProof/>
-        </w:rPr>
-        <w:t>5</w:t>
-      </w:r>
-      <w:r>
-        <w:fldChar w:fldCharType="end"/>
-      </w:r>
+      <w:fldSimple w:instr=" SEQ Listing \* ARABIC \s 1 ">
+        <w:r>
+          <w:rPr>
+            <w:noProof/>
+          </w:rPr>
+          <w:t>5</w:t>
+        </w:r>
+      </w:fldSimple>
       <w:bookmarkEnd w:id="58"/>
       <w:r>
         <w:t xml:space="preserve">. Implementacja obiektu </w:t>
@@ -13642,45 +13156,25 @@
       <w:r>
         <w:t xml:space="preserve">Listing </w:t>
       </w:r>
-      <w:r>
-        <w:fldChar w:fldCharType="begin"/>
-      </w:r>
-      <w:r>
-        <w:instrText xml:space="preserve"> STYLEREF 1 \s </w:instrText>
-      </w:r>
-      <w:r>
-        <w:fldChar w:fldCharType="separate"/>
-      </w:r>
-      <w:r>
-        <w:rPr>
-          <w:noProof/>
-        </w:rPr>
-        <w:t>6</w:t>
-      </w:r>
-      <w:r>
-        <w:fldChar w:fldCharType="end"/>
-      </w:r>
+      <w:fldSimple w:instr=" STYLEREF 1 \s ">
+        <w:r>
+          <w:rPr>
+            <w:noProof/>
+          </w:rPr>
+          <w:t>6</w:t>
+        </w:r>
+      </w:fldSimple>
       <w:r>
         <w:t>.</w:t>
       </w:r>
-      <w:r>
-        <w:fldChar w:fldCharType="begin"/>
-      </w:r>
-      <w:r>
-        <w:instrText xml:space="preserve"> SEQ Listing \* ARABIC \s 1 </w:instrText>
-      </w:r>
-      <w:r>
-        <w:fldChar w:fldCharType="separate"/>
-      </w:r>
-      <w:r>
-        <w:rPr>
-          <w:noProof/>
-        </w:rPr>
-        <w:t>6</w:t>
-      </w:r>
-      <w:r>
-        <w:fldChar w:fldCharType="end"/>
-      </w:r>
+      <w:fldSimple w:instr=" SEQ Listing \* ARABIC \s 1 ">
+        <w:r>
+          <w:rPr>
+            <w:noProof/>
+          </w:rPr>
+          <w:t>6</w:t>
+        </w:r>
+      </w:fldSimple>
       <w:r>
         <w:t xml:space="preserve">. Zawartość pliku </w:t>
       </w:r>
@@ -14243,45 +13737,25 @@
       <w:r>
         <w:t xml:space="preserve">Listing </w:t>
       </w:r>
-      <w:r>
-        <w:fldChar w:fldCharType="begin"/>
-      </w:r>
-      <w:r>
-        <w:instrText xml:space="preserve"> STYLEREF 1 \s </w:instrText>
-      </w:r>
-      <w:r>
-        <w:fldChar w:fldCharType="separate"/>
-      </w:r>
-      <w:r>
-        <w:rPr>
-          <w:noProof/>
-        </w:rPr>
-        <w:t>6</w:t>
-      </w:r>
-      <w:r>
-        <w:fldChar w:fldCharType="end"/>
-      </w:r>
+      <w:fldSimple w:instr=" STYLEREF 1 \s ">
+        <w:r>
+          <w:rPr>
+            <w:noProof/>
+          </w:rPr>
+          <w:t>6</w:t>
+        </w:r>
+      </w:fldSimple>
       <w:r>
         <w:t>.</w:t>
       </w:r>
-      <w:r>
-        <w:fldChar w:fldCharType="begin"/>
-      </w:r>
-      <w:r>
-        <w:instrText xml:space="preserve"> SEQ Listing \* ARABIC \s 1 </w:instrText>
-      </w:r>
-      <w:r>
-        <w:fldChar w:fldCharType="separate"/>
-      </w:r>
-      <w:r>
-        <w:rPr>
-          <w:noProof/>
-        </w:rPr>
-        <w:t>7</w:t>
-      </w:r>
-      <w:r>
-        <w:fldChar w:fldCharType="end"/>
-      </w:r>
+      <w:fldSimple w:instr=" SEQ Listing \* ARABIC \s 1 ">
+        <w:r>
+          <w:rPr>
+            <w:noProof/>
+          </w:rPr>
+          <w:t>7</w:t>
+        </w:r>
+      </w:fldSimple>
       <w:bookmarkEnd w:id="60"/>
       <w:r>
         <w:t xml:space="preserve">. Implementacja kontrolera </w:t>
@@ -14364,45 +13838,25 @@
         <w:lastRenderedPageBreak/>
         <w:t xml:space="preserve">Listing </w:t>
       </w:r>
-      <w:r>
-        <w:fldChar w:fldCharType="begin"/>
-      </w:r>
-      <w:r>
-        <w:instrText xml:space="preserve"> STYLEREF 1 \s </w:instrText>
-      </w:r>
-      <w:r>
-        <w:fldChar w:fldCharType="separate"/>
-      </w:r>
-      <w:r>
-        <w:rPr>
-          <w:noProof/>
-        </w:rPr>
-        <w:t>6</w:t>
-      </w:r>
-      <w:r>
-        <w:fldChar w:fldCharType="end"/>
-      </w:r>
+      <w:fldSimple w:instr=" STYLEREF 1 \s ">
+        <w:r>
+          <w:rPr>
+            <w:noProof/>
+          </w:rPr>
+          <w:t>6</w:t>
+        </w:r>
+      </w:fldSimple>
       <w:r>
         <w:t>.</w:t>
       </w:r>
-      <w:r>
-        <w:fldChar w:fldCharType="begin"/>
-      </w:r>
-      <w:r>
-        <w:instrText xml:space="preserve"> SEQ Listing \* ARABIC \s 1 </w:instrText>
-      </w:r>
-      <w:r>
-        <w:fldChar w:fldCharType="separate"/>
-      </w:r>
-      <w:r>
-        <w:rPr>
-          <w:noProof/>
-        </w:rPr>
-        <w:t>8</w:t>
-      </w:r>
-      <w:r>
-        <w:fldChar w:fldCharType="end"/>
-      </w:r>
+      <w:fldSimple w:instr=" SEQ Listing \* ARABIC \s 1 ">
+        <w:r>
+          <w:rPr>
+            <w:noProof/>
+          </w:rPr>
+          <w:t>8</w:t>
+        </w:r>
+      </w:fldSimple>
       <w:bookmarkEnd w:id="61"/>
       <w:r>
         <w:t xml:space="preserve">. Fragment implementacji kontrolera </w:t>
@@ -14512,54 +13966,31 @@
       <w:r>
         <w:t xml:space="preserve">Listing </w:t>
       </w:r>
-      <w:r>
-        <w:fldChar w:fldCharType="begin"/>
-      </w:r>
-      <w:r>
-        <w:instrText xml:space="preserve"> STYLEREF 1 \s </w:instrText>
-      </w:r>
-      <w:r>
-        <w:fldChar w:fldCharType="separate"/>
-      </w:r>
-      <w:r>
-        <w:rPr>
-          <w:noProof/>
-        </w:rPr>
-        <w:t>6</w:t>
-      </w:r>
-      <w:r>
-        <w:fldChar w:fldCharType="end"/>
-      </w:r>
+      <w:fldSimple w:instr=" STYLEREF 1 \s ">
+        <w:r>
+          <w:rPr>
+            <w:noProof/>
+          </w:rPr>
+          <w:t>6</w:t>
+        </w:r>
+      </w:fldSimple>
       <w:r>
         <w:t>.</w:t>
       </w:r>
-      <w:r>
-        <w:fldChar w:fldCharType="begin"/>
-      </w:r>
-      <w:r>
-        <w:instrText xml:space="preserve"> SEQ Listing \* ARABIC \s 1 </w:instrText>
-      </w:r>
-      <w:r>
-        <w:fldChar w:fldCharType="separate"/>
-      </w:r>
-      <w:r>
-        <w:rPr>
-          <w:noProof/>
-        </w:rPr>
-        <w:t>9</w:t>
-      </w:r>
-      <w:r>
-        <w:fldChar w:fldCharType="end"/>
-      </w:r>
+      <w:fldSimple w:instr=" SEQ Listing \* ARABIC \s 1 ">
+        <w:r>
+          <w:rPr>
+            <w:noProof/>
+          </w:rPr>
+          <w:t>9</w:t>
+        </w:r>
+      </w:fldSimple>
       <w:bookmarkEnd w:id="62"/>
       <w:r>
         <w:t>.</w:t>
       </w:r>
       <w:r>
-        <w:t xml:space="preserve"> </w:t>
-      </w:r>
-      <w:r>
-        <w:t xml:space="preserve">Fragment implementacji kontrolera o nazwie </w:t>
+        <w:t xml:space="preserve"> Fragment implementacji kontrolera o nazwie </w:t>
       </w:r>
       <w:r>
         <w:rPr>
@@ -14647,45 +14078,25 @@
       <w:r>
         <w:t xml:space="preserve">Listing </w:t>
       </w:r>
-      <w:r>
-        <w:fldChar w:fldCharType="begin"/>
-      </w:r>
-      <w:r>
-        <w:instrText xml:space="preserve"> STYLEREF 1 \s </w:instrText>
-      </w:r>
-      <w:r>
-        <w:fldChar w:fldCharType="separate"/>
-      </w:r>
-      <w:r>
-        <w:rPr>
-          <w:noProof/>
-        </w:rPr>
-        <w:t>6</w:t>
-      </w:r>
-      <w:r>
-        <w:fldChar w:fldCharType="end"/>
-      </w:r>
+      <w:fldSimple w:instr=" STYLEREF 1 \s ">
+        <w:r>
+          <w:rPr>
+            <w:noProof/>
+          </w:rPr>
+          <w:t>6</w:t>
+        </w:r>
+      </w:fldSimple>
       <w:r>
         <w:t>.</w:t>
       </w:r>
-      <w:r>
-        <w:fldChar w:fldCharType="begin"/>
-      </w:r>
-      <w:r>
-        <w:instrText xml:space="preserve"> SEQ Listing \* ARABIC \s 1 </w:instrText>
-      </w:r>
-      <w:r>
-        <w:fldChar w:fldCharType="separate"/>
-      </w:r>
-      <w:r>
-        <w:rPr>
-          <w:noProof/>
-        </w:rPr>
-        <w:t>10</w:t>
-      </w:r>
-      <w:r>
-        <w:fldChar w:fldCharType="end"/>
-      </w:r>
+      <w:fldSimple w:instr=" SEQ Listing \* ARABIC \s 1 ">
+        <w:r>
+          <w:rPr>
+            <w:noProof/>
+          </w:rPr>
+          <w:t>10</w:t>
+        </w:r>
+      </w:fldSimple>
       <w:bookmarkEnd w:id="63"/>
       <w:r>
         <w:t>.</w:t>
@@ -14782,45 +14193,25 @@
         <w:lastRenderedPageBreak/>
         <w:t xml:space="preserve">Listing </w:t>
       </w:r>
-      <w:r>
-        <w:fldChar w:fldCharType="begin"/>
-      </w:r>
-      <w:r>
-        <w:instrText xml:space="preserve"> STYLEREF 1 \s </w:instrText>
-      </w:r>
-      <w:r>
-        <w:fldChar w:fldCharType="separate"/>
-      </w:r>
-      <w:r>
-        <w:rPr>
-          <w:noProof/>
-        </w:rPr>
-        <w:t>6</w:t>
-      </w:r>
-      <w:r>
-        <w:fldChar w:fldCharType="end"/>
-      </w:r>
+      <w:fldSimple w:instr=" STYLEREF 1 \s ">
+        <w:r>
+          <w:rPr>
+            <w:noProof/>
+          </w:rPr>
+          <w:t>6</w:t>
+        </w:r>
+      </w:fldSimple>
       <w:r>
         <w:t>.</w:t>
       </w:r>
-      <w:r>
-        <w:fldChar w:fldCharType="begin"/>
-      </w:r>
-      <w:r>
-        <w:instrText xml:space="preserve"> SEQ Listing \* ARABIC \s 1 </w:instrText>
-      </w:r>
-      <w:r>
-        <w:fldChar w:fldCharType="separate"/>
-      </w:r>
-      <w:r>
-        <w:rPr>
-          <w:noProof/>
-        </w:rPr>
-        <w:t>11</w:t>
-      </w:r>
-      <w:r>
-        <w:fldChar w:fldCharType="end"/>
-      </w:r>
+      <w:fldSimple w:instr=" SEQ Listing \* ARABIC \s 1 ">
+        <w:r>
+          <w:rPr>
+            <w:noProof/>
+          </w:rPr>
+          <w:t>11</w:t>
+        </w:r>
+      </w:fldSimple>
       <w:bookmarkEnd w:id="64"/>
       <w:r>
         <w:t xml:space="preserve">. Fragment implementacji pliku o nazwie </w:t>
@@ -15020,45 +14411,25 @@
         <w:lastRenderedPageBreak/>
         <w:t xml:space="preserve">Listing </w:t>
       </w:r>
-      <w:r>
-        <w:fldChar w:fldCharType="begin"/>
-      </w:r>
-      <w:r>
-        <w:instrText xml:space="preserve"> STYLEREF 1 \s </w:instrText>
-      </w:r>
-      <w:r>
-        <w:fldChar w:fldCharType="separate"/>
-      </w:r>
-      <w:r>
-        <w:rPr>
-          <w:noProof/>
-        </w:rPr>
-        <w:t>6</w:t>
-      </w:r>
-      <w:r>
-        <w:fldChar w:fldCharType="end"/>
-      </w:r>
+      <w:fldSimple w:instr=" STYLEREF 1 \s ">
+        <w:r>
+          <w:rPr>
+            <w:noProof/>
+          </w:rPr>
+          <w:t>6</w:t>
+        </w:r>
+      </w:fldSimple>
       <w:r>
         <w:t>.</w:t>
       </w:r>
-      <w:r>
-        <w:fldChar w:fldCharType="begin"/>
-      </w:r>
-      <w:r>
-        <w:instrText xml:space="preserve"> SEQ Listing \* ARABIC \s 1 </w:instrText>
-      </w:r>
-      <w:r>
-        <w:fldChar w:fldCharType="separate"/>
-      </w:r>
-      <w:r>
-        <w:rPr>
-          <w:noProof/>
-        </w:rPr>
-        <w:t>12</w:t>
-      </w:r>
-      <w:r>
-        <w:fldChar w:fldCharType="end"/>
-      </w:r>
+      <w:fldSimple w:instr=" SEQ Listing \* ARABIC \s 1 ">
+        <w:r>
+          <w:rPr>
+            <w:noProof/>
+          </w:rPr>
+          <w:t>12</w:t>
+        </w:r>
+      </w:fldSimple>
       <w:bookmarkEnd w:id="65"/>
       <w:r>
         <w:t xml:space="preserve">. Implementacja funkcji </w:t>
@@ -15169,138 +14540,980 @@
       </w:r>
     </w:p>
     <w:p>
+      <w:r>
+        <w:t>Bardzo istotnym elementem, o którym należy wspomnieć w przypadku systemu komputerowego współpracującego z bazą danych jest konfiguracja połączenia</w:t>
+      </w:r>
+      <w:r>
+        <w:t xml:space="preserve"> </w:t>
+      </w:r>
+      <w:r>
+        <w:t>pomiędzy serwerem</w:t>
+      </w:r>
+      <w:r>
+        <w:t xml:space="preserve"> aplikacji</w:t>
+      </w:r>
+      <w:r>
+        <w:t xml:space="preserve">, a </w:t>
+      </w:r>
+      <w:r>
+        <w:t>ową</w:t>
+      </w:r>
+      <w:r>
+        <w:t xml:space="preserve"> bazą. </w:t>
+      </w:r>
+      <w:r>
+        <w:t xml:space="preserve">W zaprojektowanej przez autorów niniejszego opracowania </w:t>
+      </w:r>
+      <w:r>
+        <w:lastRenderedPageBreak/>
+        <w:t>aplikacji internetowej</w:t>
+      </w:r>
+      <w:r>
+        <w:t xml:space="preserve"> </w:t>
+      </w:r>
+      <w:r>
+        <w:t>implementacja tego połączenia przedstawiona została n</w:t>
+      </w:r>
+      <w:r>
+        <w:t>a widocznych poniżej listingach (</w:t>
+      </w:r>
+      <w:r>
+        <w:fldChar w:fldCharType="begin"/>
+      </w:r>
+      <w:r>
+        <w:instrText xml:space="preserve"> REF _Ref95240599 \h </w:instrText>
+      </w:r>
+      <w:r>
+        <w:fldChar w:fldCharType="separate"/>
+      </w:r>
+      <w:r>
+        <w:t xml:space="preserve">Listing </w:t>
+      </w:r>
+      <w:r>
+        <w:rPr>
+          <w:noProof/>
+        </w:rPr>
+        <w:t>6</w:t>
+      </w:r>
+      <w:r>
+        <w:t>.</w:t>
+      </w:r>
+      <w:r>
+        <w:rPr>
+          <w:noProof/>
+        </w:rPr>
+        <w:t>13</w:t>
+      </w:r>
+      <w:r>
+        <w:fldChar w:fldCharType="end"/>
+      </w:r>
+      <w:r>
+        <w:t xml:space="preserve">., </w:t>
+      </w:r>
+      <w:r>
+        <w:fldChar w:fldCharType="begin"/>
+      </w:r>
+      <w:r>
+        <w:instrText xml:space="preserve"> REF _Ref95240600 \h </w:instrText>
+      </w:r>
+      <w:r>
+        <w:fldChar w:fldCharType="separate"/>
+      </w:r>
+      <w:r>
+        <w:t xml:space="preserve">Listing </w:t>
+      </w:r>
+      <w:r>
+        <w:rPr>
+          <w:noProof/>
+        </w:rPr>
+        <w:t>6</w:t>
+      </w:r>
+      <w:r>
+        <w:t>.</w:t>
+      </w:r>
+      <w:r>
+        <w:rPr>
+          <w:noProof/>
+        </w:rPr>
+        <w:t>14</w:t>
+      </w:r>
+      <w:r>
+        <w:fldChar w:fldCharType="end"/>
+      </w:r>
+      <w:r>
+        <w:t xml:space="preserve">., </w:t>
+      </w:r>
+      <w:r>
+        <w:fldChar w:fldCharType="begin"/>
+      </w:r>
+      <w:r>
+        <w:instrText xml:space="preserve"> REF _Ref95240602 \h </w:instrText>
+      </w:r>
+      <w:r>
+        <w:fldChar w:fldCharType="separate"/>
+      </w:r>
+      <w:r>
+        <w:t xml:space="preserve">Listing </w:t>
+      </w:r>
+      <w:r>
+        <w:rPr>
+          <w:noProof/>
+        </w:rPr>
+        <w:t>6</w:t>
+      </w:r>
+      <w:r>
+        <w:t>.</w:t>
+      </w:r>
+      <w:r>
+        <w:rPr>
+          <w:noProof/>
+        </w:rPr>
+        <w:t>15</w:t>
+      </w:r>
+      <w:r>
+        <w:fldChar w:fldCharType="end"/>
+      </w:r>
+      <w:r>
+        <w:t>.</w:t>
+      </w:r>
+      <w:r>
+        <w:t>).</w:t>
+      </w:r>
+    </w:p>
+    <w:p>
+      <w:pPr>
+        <w:pStyle w:val="Legenda"/>
+        <w:jc w:val="both"/>
+      </w:pPr>
+      <w:bookmarkStart w:id="66" w:name="_Ref95240599"/>
+      <w:r>
+        <w:t xml:space="preserve">Listing </w:t>
+      </w:r>
+      <w:fldSimple w:instr=" STYLEREF 1 \s ">
+        <w:r>
+          <w:rPr>
+            <w:noProof/>
+          </w:rPr>
+          <w:t>6</w:t>
+        </w:r>
+      </w:fldSimple>
+      <w:r>
+        <w:t>.</w:t>
+      </w:r>
+      <w:fldSimple w:instr=" SEQ Listing \* ARABIC \s 1 ">
+        <w:r>
+          <w:rPr>
+            <w:noProof/>
+          </w:rPr>
+          <w:t>13</w:t>
+        </w:r>
+      </w:fldSimple>
+      <w:bookmarkEnd w:id="66"/>
+      <w:r>
+        <w:t xml:space="preserve">. Zawartość pliku </w:t>
+      </w:r>
+      <w:r>
+        <w:rPr>
+          <w:i/>
+        </w:rPr>
+        <w:t>auth.js</w:t>
+      </w:r>
+      <w:r>
+        <w:t xml:space="preserve"> </w:t>
+      </w:r>
+      <w:r>
+        <w:t xml:space="preserve">znajdującego się </w:t>
+      </w:r>
+      <w:r>
+        <w:t xml:space="preserve">w folderze </w:t>
+      </w:r>
+      <w:proofErr w:type="spellStart"/>
+      <w:r>
+        <w:rPr>
+          <w:i/>
+        </w:rPr>
+        <w:t>config</w:t>
+      </w:r>
+      <w:proofErr w:type="spellEnd"/>
+    </w:p>
+    <w:p>
       <w:pPr>
         <w:ind w:firstLine="0"/>
       </w:pPr>
       <w:r>
         <w:rPr>
+          <w:noProof/>
+          <w:lang w:eastAsia="pl-PL"/>
+        </w:rPr>
+        <w:drawing>
+          <wp:inline distT="0" distB="0" distL="0" distR="0" wp14:anchorId="3BF70035" wp14:editId="0DCFD43D">
+            <wp:extent cx="2232660" cy="487680"/>
+            <wp:effectExtent l="0" t="0" r="0" b="7620"/>
+            <wp:docPr id="12" name="Obraz 12"/>
+            <wp:cNvGraphicFramePr>
+              <a:graphicFrameLocks xmlns:a="http://schemas.openxmlformats.org/drawingml/2006/main" noChangeAspect="1"/>
+            </wp:cNvGraphicFramePr>
+            <a:graphic xmlns:a="http://schemas.openxmlformats.org/drawingml/2006/main">
+              <a:graphicData uri="http://schemas.openxmlformats.org/drawingml/2006/picture">
+                <pic:pic xmlns:pic="http://schemas.openxmlformats.org/drawingml/2006/picture">
+                  <pic:nvPicPr>
+                    <pic:cNvPr id="0" name=""/>
+                    <pic:cNvPicPr/>
+                  </pic:nvPicPr>
+                  <pic:blipFill>
+                    <a:blip r:embed="rId41"/>
+                    <a:stretch>
+                      <a:fillRect/>
+                    </a:stretch>
+                  </pic:blipFill>
+                  <pic:spPr>
+                    <a:xfrm>
+                      <a:off x="0" y="0"/>
+                      <a:ext cx="2232660" cy="487680"/>
+                    </a:xfrm>
+                    <a:prstGeom prst="rect">
+                      <a:avLst/>
+                    </a:prstGeom>
+                  </pic:spPr>
+                </pic:pic>
+              </a:graphicData>
+            </a:graphic>
+          </wp:inline>
+        </w:drawing>
+      </w:r>
+    </w:p>
+    <w:p>
+      <w:pPr>
+        <w:pStyle w:val="Legenda"/>
+        <w:jc w:val="both"/>
+      </w:pPr>
+      <w:bookmarkStart w:id="67" w:name="_Ref95240600"/>
+      <w:r>
+        <w:t xml:space="preserve">Listing </w:t>
+      </w:r>
+      <w:fldSimple w:instr=" STYLEREF 1 \s ">
+        <w:r>
+          <w:rPr>
+            <w:noProof/>
+          </w:rPr>
+          <w:t>6</w:t>
+        </w:r>
+      </w:fldSimple>
+      <w:r>
+        <w:t>.</w:t>
+      </w:r>
+      <w:fldSimple w:instr=" SEQ Listing \* ARABIC \s 1 ">
+        <w:r>
+          <w:rPr>
+            <w:noProof/>
+          </w:rPr>
+          <w:t>14</w:t>
+        </w:r>
+      </w:fldSimple>
+      <w:bookmarkEnd w:id="67"/>
+      <w:r>
+        <w:t xml:space="preserve">. Zawartość pliku db.js znajdującego się w folderze </w:t>
+      </w:r>
+      <w:proofErr w:type="spellStart"/>
+      <w:r>
+        <w:rPr>
+          <w:i/>
+        </w:rPr>
+        <w:t>config</w:t>
+      </w:r>
+      <w:proofErr w:type="spellEnd"/>
+    </w:p>
+    <w:p>
+      <w:pPr>
+        <w:ind w:firstLine="0"/>
+      </w:pPr>
+      <w:r>
+        <w:rPr>
+          <w:noProof/>
+          <w:lang w:eastAsia="pl-PL"/>
+        </w:rPr>
+        <w:drawing>
+          <wp:inline distT="0" distB="0" distL="0" distR="0" wp14:anchorId="4306F18D" wp14:editId="7C6D7759">
+            <wp:extent cx="2087880" cy="906780"/>
+            <wp:effectExtent l="0" t="0" r="7620" b="7620"/>
+            <wp:docPr id="15" name="Obraz 15"/>
+            <wp:cNvGraphicFramePr>
+              <a:graphicFrameLocks xmlns:a="http://schemas.openxmlformats.org/drawingml/2006/main" noChangeAspect="1"/>
+            </wp:cNvGraphicFramePr>
+            <a:graphic xmlns:a="http://schemas.openxmlformats.org/drawingml/2006/main">
+              <a:graphicData uri="http://schemas.openxmlformats.org/drawingml/2006/picture">
+                <pic:pic xmlns:pic="http://schemas.openxmlformats.org/drawingml/2006/picture">
+                  <pic:nvPicPr>
+                    <pic:cNvPr id="0" name=""/>
+                    <pic:cNvPicPr/>
+                  </pic:nvPicPr>
+                  <pic:blipFill>
+                    <a:blip r:embed="rId42"/>
+                    <a:stretch>
+                      <a:fillRect/>
+                    </a:stretch>
+                  </pic:blipFill>
+                  <pic:spPr>
+                    <a:xfrm>
+                      <a:off x="0" y="0"/>
+                      <a:ext cx="2087880" cy="906780"/>
+                    </a:xfrm>
+                    <a:prstGeom prst="rect">
+                      <a:avLst/>
+                    </a:prstGeom>
+                  </pic:spPr>
+                </pic:pic>
+              </a:graphicData>
+            </a:graphic>
+          </wp:inline>
+        </w:drawing>
+      </w:r>
+    </w:p>
+    <w:p>
+      <w:r>
+        <w:t xml:space="preserve">Dwa powyższe fragmenty kodu źródłowego działającego po stronie serwera zawierają elementy potrzebne do autoryzacji połączenia z bazą </w:t>
+      </w:r>
+      <w:proofErr w:type="spellStart"/>
+      <w:r>
+        <w:t>Mongo</w:t>
+      </w:r>
+      <w:proofErr w:type="spellEnd"/>
+      <w:r>
+        <w:t xml:space="preserve"> DB, takie jak nazwa użytkownika bazy danych, hasło dostępu do bazy oraz nazwa bazy danych, z którą program docelowo ma uzyskać połączenie.</w:t>
+      </w:r>
+    </w:p>
+    <w:p>
+      <w:pPr>
+        <w:pStyle w:val="Legenda"/>
+        <w:jc w:val="both"/>
+      </w:pPr>
+      <w:bookmarkStart w:id="68" w:name="_Ref95240602"/>
+      <w:r>
+        <w:t xml:space="preserve">Listing </w:t>
+      </w:r>
+      <w:fldSimple w:instr=" STYLEREF 1 \s ">
+        <w:r>
+          <w:rPr>
+            <w:noProof/>
+          </w:rPr>
+          <w:t>6</w:t>
+        </w:r>
+      </w:fldSimple>
+      <w:r>
+        <w:t>.</w:t>
+      </w:r>
+      <w:fldSimple w:instr=" SEQ Listing \* ARABIC \s 1 ">
+        <w:r>
+          <w:rPr>
+            <w:noProof/>
+          </w:rPr>
+          <w:t>15</w:t>
+        </w:r>
+      </w:fldSimple>
+      <w:bookmarkEnd w:id="68"/>
+      <w:r>
+        <w:t xml:space="preserve">. Fragment pliku </w:t>
+      </w:r>
+      <w:r>
+        <w:rPr>
+          <w:i/>
+        </w:rPr>
+        <w:t>server.js</w:t>
+      </w:r>
+      <w:r>
+        <w:t xml:space="preserve"> znajdującego się bezpośrednio w folderze o nazwie </w:t>
+      </w:r>
+      <w:proofErr w:type="spellStart"/>
+      <w:r>
+        <w:rPr>
+          <w:i/>
+        </w:rPr>
+        <w:t>backend</w:t>
+      </w:r>
+      <w:proofErr w:type="spellEnd"/>
+      <w:r>
+        <w:t>, odpowiadający za utworzenie połączenia z bazą danych</w:t>
+      </w:r>
+    </w:p>
+    <w:p>
+      <w:pPr>
+        <w:ind w:firstLine="0"/>
+      </w:pPr>
+      <w:r>
+        <w:rPr>
+          <w:noProof/>
+          <w:lang w:eastAsia="pl-PL"/>
+        </w:rPr>
+        <w:drawing>
+          <wp:inline distT="0" distB="0" distL="0" distR="0" wp14:anchorId="7E5C64F5" wp14:editId="645122AB">
+            <wp:extent cx="5350934" cy="3657600"/>
+            <wp:effectExtent l="0" t="0" r="2540" b="0"/>
+            <wp:docPr id="23" name="Obraz 23"/>
+            <wp:cNvGraphicFramePr>
+              <a:graphicFrameLocks xmlns:a="http://schemas.openxmlformats.org/drawingml/2006/main" noChangeAspect="1"/>
+            </wp:cNvGraphicFramePr>
+            <a:graphic xmlns:a="http://schemas.openxmlformats.org/drawingml/2006/main">
+              <a:graphicData uri="http://schemas.openxmlformats.org/drawingml/2006/picture">
+                <pic:pic xmlns:pic="http://schemas.openxmlformats.org/drawingml/2006/picture">
+                  <pic:nvPicPr>
+                    <pic:cNvPr id="0" name=""/>
+                    <pic:cNvPicPr/>
+                  </pic:nvPicPr>
+                  <pic:blipFill rotWithShape="1">
+                    <a:blip r:embed="rId43"/>
+                    <a:srcRect b="20291"/>
+                    <a:stretch/>
+                  </pic:blipFill>
+                  <pic:spPr bwMode="auto">
+                    <a:xfrm>
+                      <a:off x="0" y="0"/>
+                      <a:ext cx="5349240" cy="3656442"/>
+                    </a:xfrm>
+                    <a:prstGeom prst="rect">
+                      <a:avLst/>
+                    </a:prstGeom>
+                    <a:ln>
+                      <a:noFill/>
+                    </a:ln>
+                    <a:extLst>
+                      <a:ext uri="{53640926-AAD7-44D8-BBD7-CCE9431645EC}">
+                        <a14:shadowObscured xmlns:a14="http://schemas.microsoft.com/office/drawing/2010/main"/>
+                      </a:ext>
+                    </a:extLst>
+                  </pic:spPr>
+                </pic:pic>
+              </a:graphicData>
+            </a:graphic>
+          </wp:inline>
+        </w:drawing>
+      </w:r>
+    </w:p>
+    <w:p>
+      <w:r>
+        <w:t>Powyższy listing</w:t>
+      </w:r>
+      <w:r>
+        <w:t xml:space="preserve"> (</w:t>
+      </w:r>
+      <w:r>
+        <w:fldChar w:fldCharType="begin"/>
+      </w:r>
+      <w:r>
+        <w:instrText xml:space="preserve"> REF _Ref95240602 \h </w:instrText>
+      </w:r>
+      <w:r>
+        <w:fldChar w:fldCharType="separate"/>
+      </w:r>
+      <w:r>
+        <w:t xml:space="preserve">Listing </w:t>
+      </w:r>
+      <w:r>
+        <w:rPr>
+          <w:noProof/>
+        </w:rPr>
+        <w:t>6</w:t>
+      </w:r>
+      <w:r>
+        <w:t>.</w:t>
+      </w:r>
+      <w:r>
+        <w:rPr>
+          <w:noProof/>
+        </w:rPr>
+        <w:t>15</w:t>
+      </w:r>
+      <w:r>
+        <w:fldChar w:fldCharType="end"/>
+      </w:r>
+      <w:r>
+        <w:t>.)</w:t>
+      </w:r>
+      <w:r>
+        <w:t xml:space="preserve"> przedstawia metodę odpowiedzialną za zrealizowanie połączenia z utworzoną wcześniej bazą danych. </w:t>
+      </w:r>
+      <w:r>
+        <w:t>Jak widać kod źródłowy wykorzystuje zdefiniowane wcześniej(</w:t>
+      </w:r>
+      <w:r>
+        <w:fldChar w:fldCharType="begin"/>
+      </w:r>
+      <w:r>
+        <w:instrText xml:space="preserve"> REF _Ref95240600 \h </w:instrText>
+      </w:r>
+      <w:r>
+        <w:fldChar w:fldCharType="separate"/>
+      </w:r>
+      <w:r>
+        <w:t xml:space="preserve">Listing </w:t>
+      </w:r>
+      <w:r>
+        <w:rPr>
+          <w:noProof/>
+        </w:rPr>
+        <w:t>6</w:t>
+      </w:r>
+      <w:r>
+        <w:t>.</w:t>
+      </w:r>
+      <w:r>
+        <w:rPr>
+          <w:noProof/>
+        </w:rPr>
+        <w:t>14</w:t>
+      </w:r>
+      <w:r>
+        <w:fldChar w:fldCharType="end"/>
+      </w:r>
+      <w:r>
+        <w:t>) zmienne.</w:t>
+      </w:r>
+      <w:r>
+        <w:t xml:space="preserve"> Istotna jest także obsługa</w:t>
+      </w:r>
+      <w:r>
+        <w:t xml:space="preserve"> ewentualnych</w:t>
+      </w:r>
+      <w:r>
+        <w:t xml:space="preserve"> błędów, która także została zaimplementowana.</w:t>
+      </w:r>
+    </w:p>
+    <w:p>
+      <w:pPr>
+        <w:pStyle w:val="Legenda"/>
+        <w:jc w:val="both"/>
+      </w:pPr>
+      <w:r>
+        <w:lastRenderedPageBreak/>
+        <w:t xml:space="preserve">Listing </w:t>
+      </w:r>
+      <w:fldSimple w:instr=" STYLEREF 1 \s ">
+        <w:r>
+          <w:rPr>
+            <w:noProof/>
+          </w:rPr>
+          <w:t>6</w:t>
+        </w:r>
+      </w:fldSimple>
+      <w:r>
+        <w:t>.</w:t>
+      </w:r>
+      <w:fldSimple w:instr=" SEQ Listing \* ARABIC \s 1 ">
+        <w:r>
+          <w:rPr>
+            <w:noProof/>
+          </w:rPr>
+          <w:t>16</w:t>
+        </w:r>
+      </w:fldSimple>
+      <w:r>
+        <w:t xml:space="preserve">. Fragment pliku </w:t>
+      </w:r>
+      <w:r>
+        <w:rPr>
+          <w:i/>
+        </w:rPr>
+        <w:t>server.js</w:t>
+      </w:r>
+      <w:r>
+        <w:t>, odpowiadając</w:t>
+      </w:r>
+      <w:r>
+        <w:t>y za konfigurację se</w:t>
+      </w:r>
+      <w:r>
+        <w:t>rwera</w:t>
+      </w:r>
+    </w:p>
+    <w:p>
+      <w:pPr>
+        <w:ind w:firstLine="0"/>
+      </w:pPr>
+      <w:r>
+        <w:rPr>
+          <w:noProof/>
+          <w:lang w:eastAsia="pl-PL"/>
+        </w:rPr>
+        <w:drawing>
+          <wp:inline distT="0" distB="0" distL="0" distR="0" wp14:anchorId="4AA8A496" wp14:editId="42BEF49F">
+            <wp:extent cx="2667000" cy="1981200"/>
+            <wp:effectExtent l="0" t="0" r="0" b="0"/>
+            <wp:docPr id="24" name="Obraz 24"/>
+            <wp:cNvGraphicFramePr>
+              <a:graphicFrameLocks xmlns:a="http://schemas.openxmlformats.org/drawingml/2006/main" noChangeAspect="1"/>
+            </wp:cNvGraphicFramePr>
+            <a:graphic xmlns:a="http://schemas.openxmlformats.org/drawingml/2006/main">
+              <a:graphicData uri="http://schemas.openxmlformats.org/drawingml/2006/picture">
+                <pic:pic xmlns:pic="http://schemas.openxmlformats.org/drawingml/2006/picture">
+                  <pic:nvPicPr>
+                    <pic:cNvPr id="0" name=""/>
+                    <pic:cNvPicPr/>
+                  </pic:nvPicPr>
+                  <pic:blipFill>
+                    <a:blip r:embed="rId44"/>
+                    <a:stretch>
+                      <a:fillRect/>
+                    </a:stretch>
+                  </pic:blipFill>
+                  <pic:spPr>
+                    <a:xfrm>
+                      <a:off x="0" y="0"/>
+                      <a:ext cx="2667000" cy="1981200"/>
+                    </a:xfrm>
+                    <a:prstGeom prst="rect">
+                      <a:avLst/>
+                    </a:prstGeom>
+                  </pic:spPr>
+                </pic:pic>
+              </a:graphicData>
+            </a:graphic>
+          </wp:inline>
+        </w:drawing>
+      </w:r>
+      <w:r>
+        <w:rPr>
+          <w:noProof/>
+          <w:lang w:eastAsia="pl-PL"/>
+        </w:rPr>
+        <w:drawing>
+          <wp:inline distT="0" distB="0" distL="0" distR="0" wp14:anchorId="407E3C26" wp14:editId="45D649B5">
+            <wp:extent cx="3695700" cy="777240"/>
+            <wp:effectExtent l="0" t="0" r="0" b="3810"/>
+            <wp:docPr id="25" name="Obraz 25"/>
+            <wp:cNvGraphicFramePr>
+              <a:graphicFrameLocks xmlns:a="http://schemas.openxmlformats.org/drawingml/2006/main" noChangeAspect="1"/>
+            </wp:cNvGraphicFramePr>
+            <a:graphic xmlns:a="http://schemas.openxmlformats.org/drawingml/2006/main">
+              <a:graphicData uri="http://schemas.openxmlformats.org/drawingml/2006/picture">
+                <pic:pic xmlns:pic="http://schemas.openxmlformats.org/drawingml/2006/picture">
+                  <pic:nvPicPr>
+                    <pic:cNvPr id="0" name=""/>
+                    <pic:cNvPicPr/>
+                  </pic:nvPicPr>
+                  <pic:blipFill>
+                    <a:blip r:embed="rId45"/>
+                    <a:stretch>
+                      <a:fillRect/>
+                    </a:stretch>
+                  </pic:blipFill>
+                  <pic:spPr>
+                    <a:xfrm>
+                      <a:off x="0" y="0"/>
+                      <a:ext cx="3695700" cy="777240"/>
+                    </a:xfrm>
+                    <a:prstGeom prst="rect">
+                      <a:avLst/>
+                    </a:prstGeom>
+                  </pic:spPr>
+                </pic:pic>
+              </a:graphicData>
+            </a:graphic>
+          </wp:inline>
+        </w:drawing>
+      </w:r>
+    </w:p>
+    <w:p>
+      <w:r>
+        <w:t>Powyższy fragment kodu źródłowego odpowiada za konfigurację serwera działającego lokalnie na urządzeniu</w:t>
+      </w:r>
+      <w:r>
+        <w:t>,</w:t>
+      </w:r>
+      <w:r>
+        <w:t xml:space="preserve"> na którym </w:t>
+      </w:r>
+      <w:r>
+        <w:t>projektowana witryna internetowa</w:t>
+      </w:r>
+      <w:r>
+        <w:t xml:space="preserve"> ma zostać uruchomiona.</w:t>
+      </w:r>
+    </w:p>
+    <w:p>
+      <w:pPr>
+        <w:ind w:firstLine="0"/>
+      </w:pPr>
+      <w:r>
+        <w:rPr>
           <w:highlight w:val="yellow"/>
         </w:rPr>
-        <w:t>NAPISAĆ O PLIKACH W FOLDERZE CONFIG, DO K</w:t>
-      </w:r>
-      <w:r>
-        <w:rPr>
-          <w:highlight w:val="yellow"/>
-        </w:rPr>
-        <w:t>O</w:t>
-      </w:r>
-      <w:bookmarkStart w:id="66" w:name="_GoBack"/>
-      <w:bookmarkEnd w:id="66"/>
-      <w:r>
-        <w:rPr>
-          <w:highlight w:val="yellow"/>
-        </w:rPr>
-        <w:t>NFIGURACJI POLACZENIA Z BAZA. POTEM NAPISAC O SAMYM SERVER.JS</w:t>
-      </w:r>
-      <w:r>
-        <w:rPr>
-          <w:highlight w:val="yellow"/>
-        </w:rPr>
-        <w:t>. NA KOŃCU NAPISAC O ROUTES.</w:t>
+        <w:t>DOPISAĆ O ROUTACH??</w:t>
+      </w:r>
+      <w:r>
+        <w:rPr>
+          <w:highlight w:val="red"/>
+        </w:rPr>
+        <w:t>CZY NIE</w:t>
       </w:r>
     </w:p>
     <w:p>
       <w:pPr>
         <w:pStyle w:val="Nagwek2"/>
       </w:pPr>
-      <w:bookmarkStart w:id="67" w:name="_Toc94878511"/>
+      <w:bookmarkStart w:id="69" w:name="_Toc94878511"/>
       <w:r>
         <w:t>Aplikacja internetowa</w:t>
       </w:r>
-      <w:bookmarkEnd w:id="67"/>
+      <w:bookmarkEnd w:id="69"/>
+    </w:p>
+    <w:p>
+      <w:r>
+        <w:t xml:space="preserve">W obrębie bieżącego podrozdziału </w:t>
+      </w:r>
+      <w:r>
+        <w:t>opisana zostanie funkcjonalność dostępna dla potencjalnego użytkownika projektowanej aplikacji internetowej.</w:t>
+      </w:r>
+      <w:r>
+        <w:t xml:space="preserve"> </w:t>
+      </w:r>
+      <w:r>
+        <w:t>Na początku omówion</w:t>
+      </w:r>
+      <w:r>
+        <w:t>e zostaną</w:t>
+      </w:r>
+      <w:r>
+        <w:t xml:space="preserve"> </w:t>
+      </w:r>
+      <w:r>
+        <w:t>elementy dostępne</w:t>
+      </w:r>
+      <w:r>
+        <w:t xml:space="preserve"> dla </w:t>
+      </w:r>
+      <w:r>
+        <w:t>osoby</w:t>
+      </w:r>
+      <w:r>
+        <w:t xml:space="preserve"> </w:t>
+      </w:r>
+      <w:r>
+        <w:t>niezalogowanej</w:t>
+      </w:r>
+      <w:r>
+        <w:t xml:space="preserve"> w systemie</w:t>
+      </w:r>
+      <w:r>
+        <w:t xml:space="preserve"> rezerwacji wizyt</w:t>
+      </w:r>
+      <w:r>
+        <w:t>.</w:t>
+      </w:r>
+      <w:r>
+        <w:t xml:space="preserve"> W dalszej kolejności przedstawione zostaną</w:t>
+      </w:r>
+      <w:r>
+        <w:t xml:space="preserve"> </w:t>
+      </w:r>
+      <w:r>
+        <w:t xml:space="preserve">panele lekarza, pacjenta i administratora, czyli użytkowników o </w:t>
+      </w:r>
+      <w:r>
+        <w:t>konkretnych uprawnieniach zdefiniowanych w obrębie systemu informatycznego.</w:t>
+      </w:r>
     </w:p>
     <w:p>
       <w:pPr>
         <w:pStyle w:val="Nagwek3"/>
       </w:pPr>
-      <w:bookmarkStart w:id="68" w:name="_Toc94878512"/>
-      <w:r>
+      <w:bookmarkStart w:id="70" w:name="_Toc94878512"/>
+      <w:r>
+        <w:t>Funkcjonalność aplikacji dostępna dla niezalogowanego użytkownika</w:t>
+      </w:r>
+      <w:bookmarkEnd w:id="70"/>
+    </w:p>
+    <w:p>
+      <w:r>
+        <w:t>Docelowo, po wejściu użytkownika na witrynę internetową kliniki dentystycznej, powinien znaleźć się on na stronie głównej</w:t>
+      </w:r>
+      <w:r>
+        <w:t xml:space="preserve"> ()</w:t>
+      </w:r>
+      <w:r>
+        <w:t xml:space="preserve">. Podczas projektowania układu poszczególnych elementów </w:t>
+      </w:r>
+      <w:r>
+        <w:t xml:space="preserve">na stronie, autorzy starali się zapewnić internaucie </w:t>
+      </w:r>
+      <w:r>
+        <w:t>przejrzysty i przyjemny wizualnie interfejs.</w:t>
+      </w:r>
+      <w:r>
+        <w:t xml:space="preserve"> </w:t>
+      </w:r>
+      <w:r>
+        <w:t>Autorzy niniejszego opracowania zastosowali jasne tło witryny internetowej, z zastosowaniem kontrastujących odcieni turkusu i ciemnej szarości.</w:t>
+      </w:r>
+      <w:r>
+        <w:t xml:space="preserve"> Użycie jaskrawych i kontrastujących z bielą kolorów ma oczywiście na celu skupienie wzroku użytkownika na przyciskach </w:t>
+      </w:r>
+      <w:r>
+        <w:t>przekierowujących do modułu logowania lub rezerwowania wizyty stomatologicznej.</w:t>
+      </w:r>
+    </w:p>
+    <w:p>
+      <w:pPr>
+        <w:keepNext/>
+        <w:ind w:firstLine="0"/>
+        <w:jc w:val="center"/>
+      </w:pPr>
+      <w:r>
+        <w:rPr>
+          <w:noProof/>
+          <w:lang w:eastAsia="pl-PL"/>
+        </w:rPr>
         <w:lastRenderedPageBreak/>
-        <w:t>Funkcjonalność aplikacji dostępna dla niezalogowanego użytkownika</w:t>
-      </w:r>
-      <w:bookmarkEnd w:id="68"/>
+        <w:drawing>
+          <wp:inline distT="0" distB="0" distL="0" distR="0" wp14:anchorId="6BE65BE9" wp14:editId="1946F536">
+            <wp:extent cx="5760000" cy="2811600"/>
+            <wp:effectExtent l="0" t="0" r="0" b="8255"/>
+            <wp:docPr id="28" name="Obraz 28"/>
+            <wp:cNvGraphicFramePr>
+              <a:graphicFrameLocks xmlns:a="http://schemas.openxmlformats.org/drawingml/2006/main" noChangeAspect="1"/>
+            </wp:cNvGraphicFramePr>
+            <a:graphic xmlns:a="http://schemas.openxmlformats.org/drawingml/2006/main">
+              <a:graphicData uri="http://schemas.openxmlformats.org/drawingml/2006/picture">
+                <pic:pic xmlns:pic="http://schemas.openxmlformats.org/drawingml/2006/picture">
+                  <pic:nvPicPr>
+                    <pic:cNvPr id="0" name=""/>
+                    <pic:cNvPicPr/>
+                  </pic:nvPicPr>
+                  <pic:blipFill>
+                    <a:blip r:embed="rId46"/>
+                    <a:stretch>
+                      <a:fillRect/>
+                    </a:stretch>
+                  </pic:blipFill>
+                  <pic:spPr>
+                    <a:xfrm>
+                      <a:off x="0" y="0"/>
+                      <a:ext cx="5760000" cy="2811600"/>
+                    </a:xfrm>
+                    <a:prstGeom prst="rect">
+                      <a:avLst/>
+                    </a:prstGeom>
+                  </pic:spPr>
+                </pic:pic>
+              </a:graphicData>
+            </a:graphic>
+          </wp:inline>
+        </w:drawing>
+      </w:r>
+    </w:p>
+    <w:p>
+      <w:pPr>
+        <w:pStyle w:val="Legenda"/>
+      </w:pPr>
+      <w:r>
+        <w:t xml:space="preserve">Rys. </w:t>
+      </w:r>
+      <w:fldSimple w:instr=" STYLEREF 1 \s ">
+        <w:r>
+          <w:rPr>
+            <w:noProof/>
+          </w:rPr>
+          <w:t>6</w:t>
+        </w:r>
+      </w:fldSimple>
+      <w:r>
+        <w:t>.</w:t>
+      </w:r>
+      <w:fldSimple w:instr=" SEQ Rys. \* ARABIC \s 1 ">
+        <w:r>
+          <w:rPr>
+            <w:noProof/>
+          </w:rPr>
+          <w:t>1</w:t>
+        </w:r>
+      </w:fldSimple>
+      <w:r>
+        <w:t>. Strona główna projektowanej witryny internetowej</w:t>
+      </w:r>
+    </w:p>
+    <w:p>
+      <w:bookmarkStart w:id="71" w:name="_GoBack"/>
+      <w:bookmarkEnd w:id="71"/>
     </w:p>
     <w:p>
       <w:pPr>
         <w:pStyle w:val="Nagwek3"/>
       </w:pPr>
-      <w:bookmarkStart w:id="69" w:name="_Toc94878513"/>
+      <w:bookmarkStart w:id="72" w:name="_Toc94878513"/>
       <w:r>
         <w:t>Panel lekarza</w:t>
       </w:r>
-      <w:bookmarkEnd w:id="69"/>
+      <w:bookmarkEnd w:id="72"/>
     </w:p>
     <w:p>
       <w:pPr>
         <w:pStyle w:val="Nagwek3"/>
       </w:pPr>
-      <w:bookmarkStart w:id="70" w:name="_Toc94878514"/>
+      <w:bookmarkStart w:id="73" w:name="_Toc94878514"/>
       <w:r>
         <w:t>Panel pacjenta</w:t>
       </w:r>
-      <w:bookmarkEnd w:id="70"/>
+      <w:bookmarkEnd w:id="73"/>
     </w:p>
     <w:p>
       <w:pPr>
         <w:pStyle w:val="Nagwek3"/>
       </w:pPr>
-      <w:bookmarkStart w:id="71" w:name="_Toc94878515"/>
+      <w:bookmarkStart w:id="74" w:name="_Toc94878515"/>
       <w:r>
         <w:t>Panel administratora</w:t>
       </w:r>
-      <w:bookmarkEnd w:id="71"/>
+      <w:bookmarkEnd w:id="74"/>
     </w:p>
     <w:p>
       <w:pPr>
         <w:pStyle w:val="Nagwek1"/>
       </w:pPr>
-      <w:bookmarkStart w:id="72" w:name="_Toc94878516"/>
+      <w:bookmarkStart w:id="75" w:name="_Toc94878516"/>
       <w:r>
         <w:lastRenderedPageBreak/>
         <w:t>Testowanie</w:t>
       </w:r>
-      <w:bookmarkEnd w:id="72"/>
+      <w:bookmarkEnd w:id="75"/>
     </w:p>
     <w:p>
       <w:pPr>
         <w:pStyle w:val="Nagwek2"/>
       </w:pPr>
-      <w:bookmarkStart w:id="73" w:name="_Toc94878517"/>
+      <w:bookmarkStart w:id="76" w:name="_Toc94878517"/>
       <w:r>
         <w:t>Testy zabezpieczeń</w:t>
       </w:r>
-      <w:bookmarkEnd w:id="73"/>
+      <w:bookmarkEnd w:id="76"/>
     </w:p>
     <w:p>
       <w:pPr>
         <w:pStyle w:val="Nagwek2"/>
       </w:pPr>
-      <w:bookmarkStart w:id="74" w:name="_Toc94878518"/>
+      <w:bookmarkStart w:id="77" w:name="_Toc94878518"/>
       <w:r>
         <w:t>Testy funkcjonalne</w:t>
       </w:r>
-      <w:bookmarkEnd w:id="74"/>
+      <w:bookmarkEnd w:id="77"/>
     </w:p>
     <w:p>
       <w:pPr>
         <w:pStyle w:val="Nagwek2"/>
       </w:pPr>
-      <w:bookmarkStart w:id="75" w:name="_Toc94878519"/>
+      <w:bookmarkStart w:id="78" w:name="_Toc94878519"/>
       <w:r>
         <w:t>Testy niefunkcjonalne</w:t>
       </w:r>
-      <w:bookmarkEnd w:id="75"/>
+      <w:bookmarkEnd w:id="78"/>
     </w:p>
     <w:p>
       <w:pPr>
         <w:pStyle w:val="Nagwek1"/>
       </w:pPr>
-      <w:bookmarkStart w:id="76" w:name="_Toc94878520"/>
+      <w:bookmarkStart w:id="79" w:name="_Toc94878520"/>
       <w:r>
         <w:lastRenderedPageBreak/>
         <w:t>Podsumowanie</w:t>
       </w:r>
-      <w:bookmarkEnd w:id="76"/>
+      <w:bookmarkEnd w:id="79"/>
     </w:p>
     <w:p>
       <w:pPr>
@@ -15311,12 +15524,12 @@
         </w:numPr>
         <w:ind w:left="397"/>
       </w:pPr>
-      <w:bookmarkStart w:id="77" w:name="_Toc94878521"/>
+      <w:bookmarkStart w:id="80" w:name="_Toc94878521"/>
       <w:r>
         <w:lastRenderedPageBreak/>
         <w:t>Literatura</w:t>
       </w:r>
-      <w:bookmarkEnd w:id="77"/>
+      <w:bookmarkEnd w:id="80"/>
     </w:p>
     <w:sectPr>
       <w:pgSz w:w="11906" w:h="16838"/>
@@ -21705,7 +21918,7 @@
 </file>
 
 <file path=customXml/itemProps1.xml><?xml version="1.0" encoding="utf-8"?>
-<ds:datastoreItem xmlns:ds="http://schemas.openxmlformats.org/officeDocument/2006/customXml" ds:itemID="{9E554096-7FED-4A1A-BD27-C200A3B2753E}">
+<ds:datastoreItem xmlns:ds="http://schemas.openxmlformats.org/officeDocument/2006/customXml" ds:itemID="{88607ED3-535F-46CC-994E-3B1D000DA570}">
   <ds:schemaRefs>
     <ds:schemaRef ds:uri="http://schemas.openxmlformats.org/officeDocument/2006/bibliography"/>
   </ds:schemaRefs>

</xml_diff>